<commit_message>
Added a basic request parsing and many Enums
</commit_message>
<xml_diff>
--- a/מעקב פרויקט בדפנסיבי.docx
+++ b/מעקב פרויקט בדפנסיבי.docx
@@ -55,20 +55,8 @@
           <w:u w:val="single"/>
           <w:rtl/>
         </w:rPr>
-        <w:t xml:space="preserve">שרת </w:t>
-      </w:r>
-      <w:proofErr w:type="spellStart"/>
-      <w:r>
-        <w:rPr>
-          <w:rFonts w:ascii="Heebo" w:hAnsi="Heebo" w:cs="Heebo" w:hint="cs"/>
-          <w:b/>
-          <w:bCs/>
-          <w:u w:val="single"/>
-          <w:rtl/>
-        </w:rPr>
-        <w:t>בפייתון</w:t>
-      </w:r>
-      <w:proofErr w:type="spellEnd"/>
+        <w:t>שרת בפייתון</w:t>
+      </w:r>
     </w:p>
     <w:p>
       <w:pPr>
@@ -80,11 +68,13 @@
         <w:bidi/>
         <w:rPr>
           <w:rFonts w:ascii="Heebo" w:hAnsi="Heebo" w:cs="Heebo"/>
-        </w:rPr>
-      </w:pPr>
-      <w:r>
-        <w:rPr>
-          <w:rFonts w:ascii="Heebo" w:hAnsi="Heebo" w:cs="Heebo" w:hint="cs"/>
+          <w:strike/>
+        </w:rPr>
+      </w:pPr>
+      <w:r>
+        <w:rPr>
+          <w:rFonts w:ascii="Heebo" w:hAnsi="Heebo" w:cs="Heebo" w:hint="cs"/>
+          <w:strike/>
           <w:rtl/>
         </w:rPr>
         <w:t xml:space="preserve">להתחיל </w:t>
@@ -92,41 +82,29 @@
       <w:r>
         <w:rPr>
           <w:rFonts w:ascii="Heebo" w:hAnsi="Heebo" w:cs="Heebo"/>
+          <w:strike/>
         </w:rPr>
         <w:t>Template</w:t>
       </w:r>
       <w:r>
         <w:rPr>
           <w:rFonts w:ascii="Heebo" w:hAnsi="Heebo" w:cs="Heebo" w:hint="cs"/>
-          <w:rtl/>
-        </w:rPr>
-        <w:t xml:space="preserve"> לשרת בסיסי רצח, שמתחיל </w:t>
-      </w:r>
-      <w:proofErr w:type="spellStart"/>
-      <w:r>
-        <w:rPr>
-          <w:rFonts w:ascii="Heebo" w:hAnsi="Heebo" w:cs="Heebo" w:hint="cs"/>
-          <w:rtl/>
-        </w:rPr>
-        <w:t>בפונק</w:t>
-      </w:r>
-      <w:proofErr w:type="spellEnd"/>
-      <w:r>
-        <w:rPr>
-          <w:rFonts w:ascii="Heebo" w:hAnsi="Heebo" w:cs="Heebo" w:hint="cs"/>
-          <w:rtl/>
-        </w:rPr>
-        <w:t xml:space="preserve">' </w:t>
-      </w:r>
-      <w:r>
-        <w:rPr>
-          <w:rFonts w:ascii="Heebo" w:hAnsi="Heebo" w:cs="Heebo"/>
+          <w:strike/>
+          <w:rtl/>
+        </w:rPr>
+        <w:t xml:space="preserve"> לשרת בסיסי רצח, שמתחיל בפונק' </w:t>
+      </w:r>
+      <w:r>
+        <w:rPr>
+          <w:rFonts w:ascii="Heebo" w:hAnsi="Heebo" w:cs="Heebo"/>
+          <w:strike/>
         </w:rPr>
         <w:t>main</w:t>
       </w:r>
       <w:r>
         <w:rPr>
           <w:rFonts w:ascii="Heebo" w:hAnsi="Heebo" w:cs="Heebo" w:hint="cs"/>
+          <w:strike/>
           <w:rtl/>
         </w:rPr>
         <w:t>.</w:t>
@@ -142,11 +120,13 @@
         <w:bidi/>
         <w:rPr>
           <w:rFonts w:ascii="Heebo" w:hAnsi="Heebo" w:cs="Heebo"/>
-        </w:rPr>
-      </w:pPr>
-      <w:r>
-        <w:rPr>
-          <w:rFonts w:ascii="Heebo" w:hAnsi="Heebo" w:cs="Heebo" w:hint="cs"/>
+          <w:strike/>
+        </w:rPr>
+      </w:pPr>
+      <w:r>
+        <w:rPr>
+          <w:rFonts w:ascii="Heebo" w:hAnsi="Heebo" w:cs="Heebo" w:hint="cs"/>
+          <w:strike/>
           <w:rtl/>
         </w:rPr>
         <w:t xml:space="preserve">לעשות שהוא יעבוד </w:t>
@@ -156,6 +136,7 @@
           <w:rFonts w:ascii="Heebo" w:hAnsi="Heebo" w:cs="Heebo" w:hint="cs"/>
           <w:b/>
           <w:bCs/>
+          <w:strike/>
           <w:rtl/>
         </w:rPr>
         <w:t>בריבוי משתמשים</w:t>
@@ -163,6 +144,7 @@
       <w:r>
         <w:rPr>
           <w:rFonts w:ascii="Heebo" w:hAnsi="Heebo" w:cs="Heebo" w:hint="cs"/>
+          <w:strike/>
           <w:rtl/>
         </w:rPr>
         <w:t xml:space="preserve"> ע"י </w:t>
@@ -170,12 +152,14 @@
       <w:r>
         <w:rPr>
           <w:rFonts w:ascii="Heebo" w:hAnsi="Heebo" w:cs="Heebo"/>
+          <w:strike/>
         </w:rPr>
         <w:t>threads</w:t>
       </w:r>
       <w:r>
         <w:rPr>
           <w:rFonts w:ascii="Heebo" w:hAnsi="Heebo" w:cs="Heebo" w:hint="cs"/>
+          <w:strike/>
           <w:rtl/>
         </w:rPr>
         <w:t xml:space="preserve"> או </w:t>
@@ -183,12 +167,14 @@
       <w:r>
         <w:rPr>
           <w:rFonts w:ascii="Heebo" w:hAnsi="Heebo" w:cs="Heebo"/>
+          <w:strike/>
         </w:rPr>
         <w:t>selector</w:t>
       </w:r>
       <w:r>
         <w:rPr>
           <w:rFonts w:ascii="Heebo" w:hAnsi="Heebo" w:cs="Heebo" w:hint="cs"/>
+          <w:strike/>
           <w:rtl/>
         </w:rPr>
         <w:t>.</w:t>
@@ -209,6 +195,7 @@
       <w:r>
         <w:rPr>
           <w:rFonts w:ascii="Heebo" w:hAnsi="Heebo" w:cs="Heebo" w:hint="cs"/>
+          <w:strike/>
           <w:rtl/>
         </w:rPr>
         <w:t>גרסת השרת תהיה 1</w:t>
@@ -244,30 +231,16 @@
         <w:bidi/>
         <w:rPr>
           <w:rFonts w:ascii="Heebo" w:hAnsi="Heebo" w:cs="Heebo"/>
-        </w:rPr>
-      </w:pPr>
-      <w:r>
-        <w:rPr>
-          <w:rFonts w:ascii="Heebo" w:hAnsi="Heebo" w:cs="Heebo" w:hint="cs"/>
-          <w:rtl/>
-        </w:rPr>
-        <w:t xml:space="preserve">לקרוא מקובץ, להיעזר בדרישות </w:t>
-      </w:r>
-      <w:proofErr w:type="spellStart"/>
-      <w:r>
-        <w:rPr>
-          <w:rFonts w:ascii="Heebo" w:hAnsi="Heebo" w:cs="Heebo" w:hint="cs"/>
-          <w:rtl/>
-        </w:rPr>
-        <w:t>ובפונק</w:t>
-      </w:r>
-      <w:proofErr w:type="spellEnd"/>
-      <w:r>
-        <w:rPr>
-          <w:rFonts w:ascii="Heebo" w:hAnsi="Heebo" w:cs="Heebo" w:hint="cs"/>
-          <w:rtl/>
-        </w:rPr>
-        <w:t>' שכבר עשיתי בממן 14, לשים לב לדרישה אם הקובץ לא קיים.</w:t>
+          <w:strike/>
+        </w:rPr>
+      </w:pPr>
+      <w:r>
+        <w:rPr>
+          <w:rFonts w:ascii="Heebo" w:hAnsi="Heebo" w:cs="Heebo" w:hint="cs"/>
+          <w:strike/>
+          <w:rtl/>
+        </w:rPr>
+        <w:t>לקרוא מקובץ, להיעזר בדרישות ובפונק' שכבר עשיתי בממן 14, לשים לב לדרישה אם הקובץ לא קיים.</w:t>
       </w:r>
     </w:p>
     <w:p>
@@ -300,9 +273,145 @@
         <w:bidi/>
         <w:rPr>
           <w:rFonts w:ascii="Heebo" w:hAnsi="Heebo" w:cs="Heebo"/>
-          <w:rtl/>
-        </w:rPr>
-      </w:pPr>
+        </w:rPr>
+      </w:pPr>
+      <w:r>
+        <w:rPr>
+          <w:rFonts w:ascii="Heebo" w:hAnsi="Heebo" w:cs="Heebo" w:hint="cs"/>
+          <w:rtl/>
+        </w:rPr>
+        <w:t>להגדיר לכל אחד מהמחלקות הללו שהיא פשוט מקבלת את התוכן כמו שהוא, מפענת אותו שם בפנים, עושה בדיקות (הכול כחלק מה</w:t>
+      </w:r>
+      <w:r>
+        <w:rPr>
+          <w:rFonts w:ascii="Heebo" w:hAnsi="Heebo" w:cs="Heebo"/>
+        </w:rPr>
+        <w:t>init</w:t>
+      </w:r>
+      <w:r>
+        <w:rPr>
+          <w:rFonts w:ascii="Heebo" w:hAnsi="Heebo" w:cs="Heebo" w:hint="cs"/>
+          <w:rtl/>
+        </w:rPr>
+        <w:t>, שיקרא לפונק' הללו) ותגדיר את מה שצריך.</w:t>
+      </w:r>
+    </w:p>
+    <w:p>
+      <w:pPr>
+        <w:pStyle w:val="a9"/>
+        <w:numPr>
+          <w:ilvl w:val="0"/>
+          <w:numId w:val="2"/>
+        </w:numPr>
+        <w:bidi/>
+        <w:rPr>
+          <w:rFonts w:ascii="Heebo" w:hAnsi="Heebo" w:cs="Heebo"/>
+        </w:rPr>
+      </w:pPr>
+      <w:r>
+        <w:rPr>
+          <w:rFonts w:ascii="Heebo" w:hAnsi="Heebo" w:cs="Heebo" w:hint="cs"/>
+          <w:b/>
+          <w:bCs/>
+          <w:rtl/>
+        </w:rPr>
+        <w:t>האם צריך להכניס כל משתמש/ הודעה לאיזו טבלה או משהו??</w:t>
+      </w:r>
+    </w:p>
+    <w:p>
+      <w:pPr>
+        <w:pStyle w:val="a9"/>
+        <w:numPr>
+          <w:ilvl w:val="0"/>
+          <w:numId w:val="2"/>
+        </w:numPr>
+        <w:bidi/>
+        <w:rPr>
+          <w:rFonts w:ascii="Heebo" w:hAnsi="Heebo" w:cs="Heebo"/>
+        </w:rPr>
+      </w:pPr>
+      <w:r>
+        <w:rPr>
+          <w:rFonts w:ascii="Heebo" w:hAnsi="Heebo" w:cs="Heebo" w:hint="cs"/>
+          <w:rtl/>
+        </w:rPr>
+        <w:t>עשיתי מחלקה של בקשה, שמקבלת בקשה ומפרסרת אותה:</w:t>
+      </w:r>
+      <w:r>
+        <w:rPr>
+          <w:rFonts w:ascii="Heebo" w:hAnsi="Heebo" w:cs="Heebo"/>
+          <w:rtl/>
+        </w:rPr>
+        <w:br/>
+      </w:r>
+      <w:r>
+        <w:rPr>
+          <w:rFonts w:ascii="Heebo" w:hAnsi="Heebo" w:cs="Heebo" w:hint="cs"/>
+          <w:rtl/>
+        </w:rPr>
+        <w:t>א' לוודא שעשיתי כמו שצריך ושהנתונים נאספים בתצורה הנכונה (אולי צריך להמיר חלק למספר / מחרוזת או משהו בסגנון?</w:t>
+      </w:r>
+      <w:r>
+        <w:rPr>
+          <w:rFonts w:ascii="Heebo" w:hAnsi="Heebo" w:cs="Heebo"/>
+          <w:rtl/>
+        </w:rPr>
+        <w:br/>
+      </w:r>
+      <w:r>
+        <w:rPr>
+          <w:rFonts w:ascii="Heebo" w:hAnsi="Heebo" w:cs="Heebo" w:hint="cs"/>
+          <w:rtl/>
+        </w:rPr>
+        <w:t>ב' לכתוב פונק' שממשיכה לפרסר כמו שצריך את ה</w:t>
+      </w:r>
+      <w:r>
+        <w:rPr>
+          <w:rFonts w:ascii="Heebo" w:hAnsi="Heebo" w:cs="Heebo"/>
+        </w:rPr>
+        <w:t>messages</w:t>
+      </w:r>
+      <w:r>
+        <w:rPr>
+          <w:rFonts w:ascii="Heebo" w:hAnsi="Heebo" w:cs="Heebo" w:hint="cs"/>
+          <w:rtl/>
+        </w:rPr>
+        <w:t xml:space="preserve"> </w:t>
+      </w:r>
+    </w:p>
+    <w:p>
+      <w:pPr>
+        <w:pStyle w:val="a9"/>
+        <w:numPr>
+          <w:ilvl w:val="0"/>
+          <w:numId w:val="2"/>
+        </w:numPr>
+        <w:bidi/>
+        <w:rPr>
+          <w:rFonts w:ascii="Heebo" w:hAnsi="Heebo" w:cs="Heebo"/>
+          <w:rtl/>
+        </w:rPr>
+      </w:pPr>
+      <w:r>
+        <w:rPr>
+          <w:rFonts w:ascii="Heebo" w:hAnsi="Heebo" w:cs="Heebo" w:hint="cs"/>
+          <w:rtl/>
+        </w:rPr>
+        <w:t>לכתוב פונקציות המשך לכל אחת מסוגי הבקשות שם, לפי מה שעשיתי ב</w:t>
+      </w:r>
+      <w:r>
+        <w:rPr>
+          <w:rFonts w:ascii="Heebo" w:hAnsi="Heebo" w:cs="Heebo"/>
+        </w:rPr>
+        <w:t>TODO</w:t>
+      </w:r>
+      <w:r>
+        <w:rPr>
+          <w:rFonts w:ascii="Heebo" w:hAnsi="Heebo" w:cs="Heebo" w:hint="cs"/>
+          <w:rtl/>
+        </w:rPr>
+        <w:t>.</w:t>
+      </w:r>
     </w:p>
     <w:p>
       <w:pPr>
@@ -1289,7 +1398,6 @@
   <w:style w:type="character" w:default="1" w:styleId="a0">
     <w:name w:val="Default Paragraph Font"/>
     <w:uiPriority w:val="1"/>
-    <w:semiHidden/>
     <w:unhideWhenUsed/>
   </w:style>
   <w:style w:type="table" w:default="1" w:styleId="a1">

</xml_diff>

<commit_message>
added a database class, as well as a clientManager class, and many prototypes of functions
</commit_message>
<xml_diff>
--- a/מעקב פרויקט בדפנסיבי.docx
+++ b/מעקב פרויקט בדפנסיבי.docx
@@ -55,8 +55,20 @@
           <w:u w:val="single"/>
           <w:rtl/>
         </w:rPr>
-        <w:t>שרת בפייתון</w:t>
-      </w:r>
+        <w:t xml:space="preserve">שרת </w:t>
+      </w:r>
+      <w:proofErr w:type="spellStart"/>
+      <w:r>
+        <w:rPr>
+          <w:rFonts w:ascii="Heebo" w:hAnsi="Heebo" w:cs="Heebo" w:hint="cs"/>
+          <w:b/>
+          <w:bCs/>
+          <w:u w:val="single"/>
+          <w:rtl/>
+        </w:rPr>
+        <w:t>בפייתון</w:t>
+      </w:r>
+      <w:proofErr w:type="spellEnd"/>
     </w:p>
     <w:p>
       <w:pPr>
@@ -92,7 +104,25 @@
           <w:strike/>
           <w:rtl/>
         </w:rPr>
-        <w:t xml:space="preserve"> לשרת בסיסי רצח, שמתחיל בפונק' </w:t>
+        <w:t xml:space="preserve"> לשרת בסיסי רצח, שמתחיל </w:t>
+      </w:r>
+      <w:proofErr w:type="spellStart"/>
+      <w:r>
+        <w:rPr>
+          <w:rFonts w:ascii="Heebo" w:hAnsi="Heebo" w:cs="Heebo" w:hint="cs"/>
+          <w:strike/>
+          <w:rtl/>
+        </w:rPr>
+        <w:t>בפונק</w:t>
+      </w:r>
+      <w:proofErr w:type="spellEnd"/>
+      <w:r>
+        <w:rPr>
+          <w:rFonts w:ascii="Heebo" w:hAnsi="Heebo" w:cs="Heebo" w:hint="cs"/>
+          <w:strike/>
+          <w:rtl/>
+        </w:rPr>
+        <w:t xml:space="preserve">' </w:t>
       </w:r>
       <w:r>
         <w:rPr>
@@ -240,7 +270,25 @@
           <w:strike/>
           <w:rtl/>
         </w:rPr>
-        <w:t>לקרוא מקובץ, להיעזר בדרישות ובפונק' שכבר עשיתי בממן 14, לשים לב לדרישה אם הקובץ לא קיים.</w:t>
+        <w:t xml:space="preserve">לקרוא מקובץ, להיעזר בדרישות </w:t>
+      </w:r>
+      <w:proofErr w:type="spellStart"/>
+      <w:r>
+        <w:rPr>
+          <w:rFonts w:ascii="Heebo" w:hAnsi="Heebo" w:cs="Heebo" w:hint="cs"/>
+          <w:strike/>
+          <w:rtl/>
+        </w:rPr>
+        <w:t>ובפונק</w:t>
+      </w:r>
+      <w:proofErr w:type="spellEnd"/>
+      <w:r>
+        <w:rPr>
+          <w:rFonts w:ascii="Heebo" w:hAnsi="Heebo" w:cs="Heebo" w:hint="cs"/>
+          <w:strike/>
+          <w:rtl/>
+        </w:rPr>
+        <w:t>' שכבר עשיתי בממן 14, לשים לב לדרישה אם הקובץ לא קיים.</w:t>
       </w:r>
     </w:p>
     <w:p>
@@ -280,20 +328,54 @@
           <w:rFonts w:ascii="Heebo" w:hAnsi="Heebo" w:cs="Heebo" w:hint="cs"/>
           <w:rtl/>
         </w:rPr>
-        <w:t>להגדיר לכל אחד מהמחלקות הללו שהיא פשוט מקבלת את התוכן כמו שהוא, מפענת אותו שם בפנים, עושה בדיקות (הכול כחלק מה</w:t>
-      </w:r>
+        <w:t xml:space="preserve">להגדיר לכל אחד מהמחלקות הללו שהיא פשוט מקבלת את התוכן כמו שהוא, </w:t>
+      </w:r>
+      <w:proofErr w:type="spellStart"/>
+      <w:r>
+        <w:rPr>
+          <w:rFonts w:ascii="Heebo" w:hAnsi="Heebo" w:cs="Heebo" w:hint="cs"/>
+          <w:rtl/>
+        </w:rPr>
+        <w:t>מפענת</w:t>
+      </w:r>
+      <w:proofErr w:type="spellEnd"/>
+      <w:r>
+        <w:rPr>
+          <w:rFonts w:ascii="Heebo" w:hAnsi="Heebo" w:cs="Heebo" w:hint="cs"/>
+          <w:rtl/>
+        </w:rPr>
+        <w:t xml:space="preserve"> אותו שם בפנים, עושה בדיקות (הכול כחלק מה</w:t>
+      </w:r>
+      <w:proofErr w:type="spellStart"/>
       <w:r>
         <w:rPr>
           <w:rFonts w:ascii="Heebo" w:hAnsi="Heebo" w:cs="Heebo"/>
         </w:rPr>
         <w:t>init</w:t>
       </w:r>
-      <w:r>
-        <w:rPr>
-          <w:rFonts w:ascii="Heebo" w:hAnsi="Heebo" w:cs="Heebo" w:hint="cs"/>
-          <w:rtl/>
-        </w:rPr>
-        <w:t>, שיקרא לפונק' הללו) ותגדיר את מה שצריך.</w:t>
+      <w:proofErr w:type="spellEnd"/>
+      <w:r>
+        <w:rPr>
+          <w:rFonts w:ascii="Heebo" w:hAnsi="Heebo" w:cs="Heebo" w:hint="cs"/>
+          <w:rtl/>
+        </w:rPr>
+        <w:t xml:space="preserve">, שיקרא </w:t>
+      </w:r>
+      <w:proofErr w:type="spellStart"/>
+      <w:r>
+        <w:rPr>
+          <w:rFonts w:ascii="Heebo" w:hAnsi="Heebo" w:cs="Heebo" w:hint="cs"/>
+          <w:rtl/>
+        </w:rPr>
+        <w:t>לפונק</w:t>
+      </w:r>
+      <w:proofErr w:type="spellEnd"/>
+      <w:r>
+        <w:rPr>
+          <w:rFonts w:ascii="Heebo" w:hAnsi="Heebo" w:cs="Heebo" w:hint="cs"/>
+          <w:rtl/>
+        </w:rPr>
+        <w:t>' הללו) ותגדיר את מה שצריך.</w:t>
       </w:r>
     </w:p>
     <w:p>
@@ -335,7 +417,23 @@
           <w:rFonts w:ascii="Heebo" w:hAnsi="Heebo" w:cs="Heebo" w:hint="cs"/>
           <w:rtl/>
         </w:rPr>
-        <w:t>עשיתי מחלקה של בקשה, שמקבלת בקשה ומפרסרת אותה:</w:t>
+        <w:t xml:space="preserve">עשיתי מחלקה של בקשה, שמקבלת בקשה </w:t>
+      </w:r>
+      <w:proofErr w:type="spellStart"/>
+      <w:r>
+        <w:rPr>
+          <w:rFonts w:ascii="Heebo" w:hAnsi="Heebo" w:cs="Heebo" w:hint="cs"/>
+          <w:rtl/>
+        </w:rPr>
+        <w:t>ומפרסרת</w:t>
+      </w:r>
+      <w:proofErr w:type="spellEnd"/>
+      <w:r>
+        <w:rPr>
+          <w:rFonts w:ascii="Heebo" w:hAnsi="Heebo" w:cs="Heebo" w:hint="cs"/>
+          <w:rtl/>
+        </w:rPr>
+        <w:t xml:space="preserve"> אותה:</w:t>
       </w:r>
       <w:r>
         <w:rPr>
@@ -497,10 +595,311 @@
         </w:numPr>
         <w:bidi/>
         <w:rPr>
-          <w:rFonts w:ascii="Heebo" w:hAnsi="Heebo" w:cs="Heebo" w:hint="cs"/>
-          <w:rtl/>
-        </w:rPr>
-      </w:pPr>
+          <w:rFonts w:ascii="Heebo" w:hAnsi="Heebo" w:cs="Heebo"/>
+        </w:rPr>
+      </w:pPr>
+      <w:proofErr w:type="spellStart"/>
+      <w:r>
+        <w:rPr>
+          <w:rFonts w:ascii="Heebo" w:hAnsi="Heebo" w:cs="Heebo" w:hint="cs"/>
+          <w:rtl/>
+        </w:rPr>
+        <w:t>כדגכדג</w:t>
+      </w:r>
+      <w:proofErr w:type="spellEnd"/>
+    </w:p>
+    <w:p>
+      <w:pPr>
+        <w:bidi/>
+        <w:rPr>
+          <w:rFonts w:ascii="Heebo" w:hAnsi="Heebo" w:cs="Heebo"/>
+          <w:rtl/>
+        </w:rPr>
+      </w:pPr>
+    </w:p>
+    <w:p>
+      <w:pPr>
+        <w:bidi/>
+        <w:rPr>
+          <w:rFonts w:ascii="Heebo" w:hAnsi="Heebo" w:cs="Heebo"/>
+          <w:rtl/>
+        </w:rPr>
+      </w:pPr>
+    </w:p>
+    <w:p>
+      <w:pPr>
+        <w:bidi/>
+        <w:rPr>
+          <w:rFonts w:ascii="Heebo" w:hAnsi="Heebo" w:cs="Heebo"/>
+          <w:rtl/>
+        </w:rPr>
+      </w:pPr>
+    </w:p>
+    <w:p>
+      <w:pPr>
+        <w:bidi/>
+        <w:rPr>
+          <w:rFonts w:ascii="Heebo" w:hAnsi="Heebo" w:cs="Heebo"/>
+          <w:rtl/>
+        </w:rPr>
+      </w:pPr>
+    </w:p>
+    <w:p>
+      <w:pPr>
+        <w:bidi/>
+        <w:rPr>
+          <w:rFonts w:ascii="Heebo" w:hAnsi="Heebo" w:cs="Heebo"/>
+          <w:rtl/>
+        </w:rPr>
+      </w:pPr>
+    </w:p>
+    <w:p>
+      <w:pPr>
+        <w:bidi/>
+        <w:rPr>
+          <w:rFonts w:ascii="Heebo" w:hAnsi="Heebo" w:cs="Heebo"/>
+          <w:rtl/>
+        </w:rPr>
+      </w:pPr>
+    </w:p>
+    <w:p>
+      <w:pPr>
+        <w:bidi/>
+        <w:rPr>
+          <w:rFonts w:ascii="Heebo" w:hAnsi="Heebo" w:cs="Heebo"/>
+          <w:rtl/>
+        </w:rPr>
+      </w:pPr>
+    </w:p>
+    <w:p>
+      <w:pPr>
+        <w:bidi/>
+        <w:rPr>
+          <w:rFonts w:ascii="Heebo" w:hAnsi="Heebo" w:cs="Heebo"/>
+          <w:rtl/>
+        </w:rPr>
+      </w:pPr>
+    </w:p>
+    <w:p>
+      <w:pPr>
+        <w:bidi/>
+        <w:rPr>
+          <w:rFonts w:ascii="Heebo" w:hAnsi="Heebo" w:cs="Heebo"/>
+          <w:rtl/>
+        </w:rPr>
+      </w:pPr>
+    </w:p>
+    <w:p>
+      <w:pPr>
+        <w:bidi/>
+        <w:rPr>
+          <w:rFonts w:ascii="Heebo" w:hAnsi="Heebo" w:cs="Heebo"/>
+          <w:rtl/>
+        </w:rPr>
+      </w:pPr>
+    </w:p>
+    <w:p>
+      <w:pPr>
+        <w:bidi/>
+        <w:rPr>
+          <w:rFonts w:ascii="Heebo" w:hAnsi="Heebo" w:cs="Heebo"/>
+          <w:rtl/>
+        </w:rPr>
+      </w:pPr>
+    </w:p>
+    <w:p>
+      <w:pPr>
+        <w:bidi/>
+        <w:rPr>
+          <w:rFonts w:ascii="Heebo" w:hAnsi="Heebo" w:cs="Heebo"/>
+          <w:rtl/>
+        </w:rPr>
+      </w:pPr>
+    </w:p>
+    <w:p>
+      <w:pPr>
+        <w:bidi/>
+        <w:rPr>
+          <w:rFonts w:ascii="Heebo" w:hAnsi="Heebo" w:cs="Heebo"/>
+          <w:rtl/>
+        </w:rPr>
+      </w:pPr>
+    </w:p>
+    <w:p>
+      <w:pPr>
+        <w:bidi/>
+        <w:rPr>
+          <w:rFonts w:ascii="Heebo" w:hAnsi="Heebo" w:cs="Heebo"/>
+          <w:rtl/>
+        </w:rPr>
+      </w:pPr>
+    </w:p>
+    <w:p>
+      <w:pPr>
+        <w:bidi/>
+        <w:rPr>
+          <w:rFonts w:ascii="Heebo" w:hAnsi="Heebo" w:cs="Heebo"/>
+          <w:rtl/>
+        </w:rPr>
+      </w:pPr>
+    </w:p>
+    <w:p>
+      <w:pPr>
+        <w:bidi/>
+        <w:rPr>
+          <w:rFonts w:ascii="Heebo" w:hAnsi="Heebo" w:cs="Heebo"/>
+          <w:rtl/>
+        </w:rPr>
+      </w:pPr>
+    </w:p>
+    <w:p>
+      <w:pPr>
+        <w:bidi/>
+        <w:rPr>
+          <w:rFonts w:ascii="Heebo" w:hAnsi="Heebo" w:cs="Heebo"/>
+          <w:rtl/>
+        </w:rPr>
+      </w:pPr>
+    </w:p>
+    <w:p>
+      <w:pPr>
+        <w:bidi/>
+        <w:rPr>
+          <w:rFonts w:ascii="Heebo" w:hAnsi="Heebo" w:cs="Heebo"/>
+          <w:rtl/>
+        </w:rPr>
+      </w:pPr>
+    </w:p>
+    <w:p>
+      <w:pPr>
+        <w:bidi/>
+        <w:rPr>
+          <w:rFonts w:ascii="Heebo" w:hAnsi="Heebo" w:cs="Heebo"/>
+          <w:rtl/>
+        </w:rPr>
+      </w:pPr>
+    </w:p>
+    <w:p>
+      <w:pPr>
+        <w:bidi/>
+        <w:rPr>
+          <w:rFonts w:ascii="Heebo" w:hAnsi="Heebo" w:cs="Heebo"/>
+          <w:b/>
+          <w:bCs/>
+          <w:rtl/>
+        </w:rPr>
+      </w:pPr>
+      <w:r>
+        <w:rPr>
+          <w:rFonts w:ascii="Heebo" w:hAnsi="Heebo" w:cs="Heebo" w:hint="cs"/>
+          <w:b/>
+          <w:bCs/>
+          <w:rtl/>
+        </w:rPr>
+        <w:lastRenderedPageBreak/>
+        <w:t>חולשות אפשריות:</w:t>
+      </w:r>
+    </w:p>
+    <w:p>
+      <w:pPr>
+        <w:bidi/>
+        <w:rPr>
+          <w:rFonts w:ascii="Heebo" w:hAnsi="Heebo" w:cs="Heebo"/>
+          <w:rtl/>
+        </w:rPr>
+      </w:pPr>
+    </w:p>
+    <w:p>
+      <w:pPr>
+        <w:bidi/>
+        <w:rPr>
+          <w:rFonts w:ascii="Heebo" w:hAnsi="Heebo" w:cs="Heebo"/>
+          <w:rtl/>
+        </w:rPr>
+      </w:pPr>
+      <w:r>
+        <w:rPr>
+          <w:rFonts w:ascii="Heebo" w:hAnsi="Heebo" w:cs="Heebo" w:hint="cs"/>
+          <w:u w:val="single"/>
+          <w:rtl/>
+        </w:rPr>
+        <w:t>שרת</w:t>
+      </w:r>
+    </w:p>
+    <w:p>
+      <w:pPr>
+        <w:pStyle w:val="a9"/>
+        <w:numPr>
+          <w:ilvl w:val="0"/>
+          <w:numId w:val="4"/>
+        </w:numPr>
+        <w:bidi/>
+        <w:rPr>
+          <w:rFonts w:ascii="Heebo" w:hAnsi="Heebo" w:cs="Heebo"/>
+        </w:rPr>
+      </w:pPr>
+      <w:r>
+        <w:rPr>
+          <w:rFonts w:ascii="Heebo" w:hAnsi="Heebo" w:cs="Heebo"/>
+          <w:rtl/>
+        </w:rPr>
+        <w:br/>
+      </w:r>
+      <w:r>
+        <w:rPr>
+          <w:rFonts w:ascii="Heebo" w:hAnsi="Heebo" w:cs="Heebo"/>
+          <w:rtl/>
+        </w:rPr>
+        <w:br/>
+      </w:r>
+      <w:r>
+        <w:rPr>
+          <w:rFonts w:ascii="Heebo" w:hAnsi="Heebo" w:cs="Heebo"/>
+          <w:rtl/>
+        </w:rPr>
+        <w:br/>
+      </w:r>
+    </w:p>
+    <w:p>
+      <w:pPr>
+        <w:bidi/>
+        <w:rPr>
+          <w:rFonts w:ascii="Heebo" w:hAnsi="Heebo" w:cs="Heebo"/>
+          <w:u w:val="single"/>
+          <w:rtl/>
+        </w:rPr>
+      </w:pPr>
+      <w:r>
+        <w:rPr>
+          <w:rFonts w:ascii="Heebo" w:hAnsi="Heebo" w:cs="Heebo" w:hint="cs"/>
+          <w:u w:val="single"/>
+          <w:rtl/>
+        </w:rPr>
+        <w:t>לקוח</w:t>
+      </w:r>
+    </w:p>
+    <w:p>
+      <w:pPr>
+        <w:pStyle w:val="a9"/>
+        <w:numPr>
+          <w:ilvl w:val="0"/>
+          <w:numId w:val="4"/>
+        </w:numPr>
+        <w:bidi/>
+        <w:rPr>
+          <w:rFonts w:ascii="Heebo" w:hAnsi="Heebo" w:cs="Heebo"/>
+          <w:u w:val="single"/>
+          <w:rtl/>
+        </w:rPr>
+      </w:pPr>
+      <w:r>
+        <w:rPr>
+          <w:rFonts w:ascii="Heebo" w:hAnsi="Heebo" w:cs="Heebo"/>
+          <w:u w:val="single"/>
+          <w:rtl/>
+        </w:rPr>
+        <w:br/>
+      </w:r>
     </w:p>
     <w:sectPr>
       <w:pgSz w:w="11906" w:h="16838"/>
@@ -693,6 +1092,118 @@
     </w:lvl>
   </w:abstractNum>
   <w:abstractNum w:abstractNumId="2" w15:restartNumberingAfterBreak="0">
+    <w:nsid w:val="7B3872B5"/>
+    <w:multiLevelType w:val="hybridMultilevel"/>
+    <w:tmpl w:val="5CBE783E"/>
+    <w:lvl w:ilvl="0" w:tplc="FB5EFE46">
+      <w:numFmt w:val="bullet"/>
+      <w:lvlText w:val="-"/>
+      <w:lvlJc w:val="left"/>
+      <w:pPr>
+        <w:ind w:left="720" w:hanging="360"/>
+      </w:pPr>
+      <w:rPr>
+        <w:rFonts w:ascii="Heebo" w:eastAsiaTheme="minorHAnsi" w:hAnsi="Heebo" w:cs="Heebo" w:hint="default"/>
+      </w:rPr>
+    </w:lvl>
+    <w:lvl w:ilvl="1" w:tplc="04090003" w:tentative="1">
+      <w:start w:val="1"/>
+      <w:numFmt w:val="bullet"/>
+      <w:lvlText w:val="o"/>
+      <w:lvlJc w:val="left"/>
+      <w:pPr>
+        <w:ind w:left="1440" w:hanging="360"/>
+      </w:pPr>
+      <w:rPr>
+        <w:rFonts w:ascii="Courier New" w:hAnsi="Courier New" w:cs="Courier New" w:hint="default"/>
+      </w:rPr>
+    </w:lvl>
+    <w:lvl w:ilvl="2" w:tplc="04090005" w:tentative="1">
+      <w:start w:val="1"/>
+      <w:numFmt w:val="bullet"/>
+      <w:lvlText w:val=""/>
+      <w:lvlJc w:val="left"/>
+      <w:pPr>
+        <w:ind w:left="2160" w:hanging="360"/>
+      </w:pPr>
+      <w:rPr>
+        <w:rFonts w:ascii="Wingdings" w:hAnsi="Wingdings" w:hint="default"/>
+      </w:rPr>
+    </w:lvl>
+    <w:lvl w:ilvl="3" w:tplc="04090001" w:tentative="1">
+      <w:start w:val="1"/>
+      <w:numFmt w:val="bullet"/>
+      <w:lvlText w:val=""/>
+      <w:lvlJc w:val="left"/>
+      <w:pPr>
+        <w:ind w:left="2880" w:hanging="360"/>
+      </w:pPr>
+      <w:rPr>
+        <w:rFonts w:ascii="Symbol" w:hAnsi="Symbol" w:hint="default"/>
+      </w:rPr>
+    </w:lvl>
+    <w:lvl w:ilvl="4" w:tplc="04090003" w:tentative="1">
+      <w:start w:val="1"/>
+      <w:numFmt w:val="bullet"/>
+      <w:lvlText w:val="o"/>
+      <w:lvlJc w:val="left"/>
+      <w:pPr>
+        <w:ind w:left="3600" w:hanging="360"/>
+      </w:pPr>
+      <w:rPr>
+        <w:rFonts w:ascii="Courier New" w:hAnsi="Courier New" w:cs="Courier New" w:hint="default"/>
+      </w:rPr>
+    </w:lvl>
+    <w:lvl w:ilvl="5" w:tplc="04090005" w:tentative="1">
+      <w:start w:val="1"/>
+      <w:numFmt w:val="bullet"/>
+      <w:lvlText w:val=""/>
+      <w:lvlJc w:val="left"/>
+      <w:pPr>
+        <w:ind w:left="4320" w:hanging="360"/>
+      </w:pPr>
+      <w:rPr>
+        <w:rFonts w:ascii="Wingdings" w:hAnsi="Wingdings" w:hint="default"/>
+      </w:rPr>
+    </w:lvl>
+    <w:lvl w:ilvl="6" w:tplc="04090001" w:tentative="1">
+      <w:start w:val="1"/>
+      <w:numFmt w:val="bullet"/>
+      <w:lvlText w:val=""/>
+      <w:lvlJc w:val="left"/>
+      <w:pPr>
+        <w:ind w:left="5040" w:hanging="360"/>
+      </w:pPr>
+      <w:rPr>
+        <w:rFonts w:ascii="Symbol" w:hAnsi="Symbol" w:hint="default"/>
+      </w:rPr>
+    </w:lvl>
+    <w:lvl w:ilvl="7" w:tplc="04090003" w:tentative="1">
+      <w:start w:val="1"/>
+      <w:numFmt w:val="bullet"/>
+      <w:lvlText w:val="o"/>
+      <w:lvlJc w:val="left"/>
+      <w:pPr>
+        <w:ind w:left="5760" w:hanging="360"/>
+      </w:pPr>
+      <w:rPr>
+        <w:rFonts w:ascii="Courier New" w:hAnsi="Courier New" w:cs="Courier New" w:hint="default"/>
+      </w:rPr>
+    </w:lvl>
+    <w:lvl w:ilvl="8" w:tplc="04090005" w:tentative="1">
+      <w:start w:val="1"/>
+      <w:numFmt w:val="bullet"/>
+      <w:lvlText w:val=""/>
+      <w:lvlJc w:val="left"/>
+      <w:pPr>
+        <w:ind w:left="6480" w:hanging="360"/>
+      </w:pPr>
+      <w:rPr>
+        <w:rFonts w:ascii="Wingdings" w:hAnsi="Wingdings" w:hint="default"/>
+      </w:rPr>
+    </w:lvl>
+  </w:abstractNum>
+  <w:abstractNum w:abstractNumId="3" w15:restartNumberingAfterBreak="0">
     <w:nsid w:val="7B735067"/>
     <w:multiLevelType w:val="hybridMultilevel"/>
     <w:tmpl w:val="36360DF2"/>
@@ -785,10 +1296,13 @@
     <w:abstractNumId w:val="1"/>
   </w:num>
   <w:num w:numId="2" w16cid:durableId="1597245750">
-    <w:abstractNumId w:val="2"/>
+    <w:abstractNumId w:val="3"/>
   </w:num>
   <w:num w:numId="3" w16cid:durableId="554435925">
     <w:abstractNumId w:val="0"/>
+  </w:num>
+  <w:num w:numId="4" w16cid:durableId="177889652">
+    <w:abstractNumId w:val="2"/>
   </w:num>
 </w:numbering>
 </file>
@@ -1398,6 +1912,7 @@
   <w:style w:type="character" w:default="1" w:styleId="a0">
     <w:name w:val="Default Paragraph Font"/>
     <w:uiPriority w:val="1"/>
+    <w:semiHidden/>
     <w:unhideWhenUsed/>
   </w:style>
   <w:style w:type="table" w:default="1" w:styleId="a1">

</xml_diff>

<commit_message>
Added functions to the DB + added logic to start handling the request
</commit_message>
<xml_diff>
--- a/מעקב פרויקט בדפנסיבי.docx
+++ b/מעקב פרויקט בדפנסיבי.docx
@@ -55,20 +55,8 @@
           <w:u w:val="single"/>
           <w:rtl/>
         </w:rPr>
-        <w:t xml:space="preserve">שרת </w:t>
-      </w:r>
-      <w:proofErr w:type="spellStart"/>
-      <w:r>
-        <w:rPr>
-          <w:rFonts w:ascii="Heebo" w:hAnsi="Heebo" w:cs="Heebo" w:hint="cs"/>
-          <w:b/>
-          <w:bCs/>
-          <w:u w:val="single"/>
-          <w:rtl/>
-        </w:rPr>
-        <w:t>בפייתון</w:t>
-      </w:r>
-      <w:proofErr w:type="spellEnd"/>
+        <w:t>שרת בפייתון</w:t>
+      </w:r>
     </w:p>
     <w:p>
       <w:pPr>
@@ -104,25 +92,7 @@
           <w:strike/>
           <w:rtl/>
         </w:rPr>
-        <w:t xml:space="preserve"> לשרת בסיסי רצח, שמתחיל </w:t>
-      </w:r>
-      <w:proofErr w:type="spellStart"/>
-      <w:r>
-        <w:rPr>
-          <w:rFonts w:ascii="Heebo" w:hAnsi="Heebo" w:cs="Heebo" w:hint="cs"/>
-          <w:strike/>
-          <w:rtl/>
-        </w:rPr>
-        <w:t>בפונק</w:t>
-      </w:r>
-      <w:proofErr w:type="spellEnd"/>
-      <w:r>
-        <w:rPr>
-          <w:rFonts w:ascii="Heebo" w:hAnsi="Heebo" w:cs="Heebo" w:hint="cs"/>
-          <w:strike/>
-          <w:rtl/>
-        </w:rPr>
-        <w:t xml:space="preserve">' </w:t>
+        <w:t xml:space="preserve"> לשרת בסיסי רצח, שמתחיל בפונק' </w:t>
       </w:r>
       <w:r>
         <w:rPr>
@@ -270,25 +240,7 @@
           <w:strike/>
           <w:rtl/>
         </w:rPr>
-        <w:t xml:space="preserve">לקרוא מקובץ, להיעזר בדרישות </w:t>
-      </w:r>
-      <w:proofErr w:type="spellStart"/>
-      <w:r>
-        <w:rPr>
-          <w:rFonts w:ascii="Heebo" w:hAnsi="Heebo" w:cs="Heebo" w:hint="cs"/>
-          <w:strike/>
-          <w:rtl/>
-        </w:rPr>
-        <w:t>ובפונק</w:t>
-      </w:r>
-      <w:proofErr w:type="spellEnd"/>
-      <w:r>
-        <w:rPr>
-          <w:rFonts w:ascii="Heebo" w:hAnsi="Heebo" w:cs="Heebo" w:hint="cs"/>
-          <w:strike/>
-          <w:rtl/>
-        </w:rPr>
-        <w:t>' שכבר עשיתי בממן 14, לשים לב לדרישה אם הקובץ לא קיים.</w:t>
+        <w:t>לקרוא מקובץ, להיעזר בדרישות ובפונק' שכבר עשיתי בממן 14, לשים לב לדרישה אם הקובץ לא קיים.</w:t>
       </w:r>
     </w:p>
     <w:p>
@@ -308,7 +260,21 @@
           <w:rFonts w:ascii="Heebo" w:hAnsi="Heebo" w:cs="Heebo" w:hint="cs"/>
           <w:rtl/>
         </w:rPr>
-        <w:t>להגדיר מחלקה עבור רשומות לקוח ומחלקה עבור רשומת הודעה, עם מאפיינים לכל אחד מאלו.</w:t>
+        <w:t xml:space="preserve">ליצור מחלקה לבסיס נתונים, עם פונק' בסיסיות </w:t>
+      </w:r>
+      <w:r>
+        <w:rPr>
+          <w:rFonts w:ascii="Heebo" w:hAnsi="Heebo" w:cs="Heebo"/>
+          <w:rtl/>
+        </w:rPr>
+        <w:t>–</w:t>
+      </w:r>
+      <w:r>
+        <w:rPr>
+          <w:rFonts w:ascii="Heebo" w:hAnsi="Heebo" w:cs="Heebo" w:hint="cs"/>
+          <w:rtl/>
+        </w:rPr>
+        <w:t xml:space="preserve"> לפי מה שדרוש.</w:t>
       </w:r>
     </w:p>
     <w:p>
@@ -328,54 +294,57 @@
           <w:rFonts w:ascii="Heebo" w:hAnsi="Heebo" w:cs="Heebo" w:hint="cs"/>
           <w:rtl/>
         </w:rPr>
-        <w:t xml:space="preserve">להגדיר לכל אחד מהמחלקות הללו שהיא פשוט מקבלת את התוכן כמו שהוא, </w:t>
-      </w:r>
-      <w:proofErr w:type="spellStart"/>
-      <w:r>
-        <w:rPr>
-          <w:rFonts w:ascii="Heebo" w:hAnsi="Heebo" w:cs="Heebo" w:hint="cs"/>
-          <w:rtl/>
-        </w:rPr>
-        <w:t>מפענת</w:t>
-      </w:r>
-      <w:proofErr w:type="spellEnd"/>
-      <w:r>
-        <w:rPr>
-          <w:rFonts w:ascii="Heebo" w:hAnsi="Heebo" w:cs="Heebo" w:hint="cs"/>
-          <w:rtl/>
-        </w:rPr>
-        <w:t xml:space="preserve"> אותו שם בפנים, עושה בדיקות (הכול כחלק מה</w:t>
-      </w:r>
-      <w:proofErr w:type="spellStart"/>
-      <w:r>
-        <w:rPr>
-          <w:rFonts w:ascii="Heebo" w:hAnsi="Heebo" w:cs="Heebo"/>
-        </w:rPr>
-        <w:t>init</w:t>
-      </w:r>
-      <w:proofErr w:type="spellEnd"/>
-      <w:r>
-        <w:rPr>
-          <w:rFonts w:ascii="Heebo" w:hAnsi="Heebo" w:cs="Heebo" w:hint="cs"/>
-          <w:rtl/>
-        </w:rPr>
-        <w:t xml:space="preserve">, שיקרא </w:t>
-      </w:r>
-      <w:proofErr w:type="spellStart"/>
-      <w:r>
-        <w:rPr>
-          <w:rFonts w:ascii="Heebo" w:hAnsi="Heebo" w:cs="Heebo" w:hint="cs"/>
-          <w:rtl/>
-        </w:rPr>
-        <w:t>לפונק</w:t>
-      </w:r>
-      <w:proofErr w:type="spellEnd"/>
-      <w:r>
-        <w:rPr>
-          <w:rFonts w:ascii="Heebo" w:hAnsi="Heebo" w:cs="Heebo" w:hint="cs"/>
-          <w:rtl/>
-        </w:rPr>
-        <w:t>' הללו) ותגדיר את מה שצריך.</w:t>
+        <w:t>עשיתי מחלקה של בקשה, שמקבלת בקשה ומפרסרת אותה:</w:t>
+      </w:r>
+      <w:r>
+        <w:rPr>
+          <w:rFonts w:ascii="Heebo" w:hAnsi="Heebo" w:cs="Heebo"/>
+          <w:rtl/>
+        </w:rPr>
+        <w:br/>
+      </w:r>
+      <w:r>
+        <w:rPr>
+          <w:rFonts w:ascii="Heebo" w:hAnsi="Heebo" w:cs="Heebo" w:hint="cs"/>
+          <w:rtl/>
+        </w:rPr>
+        <w:t>א' לוודא שעשיתי כמו שצריך ושהנתונים נאספים בתצורה הנכונה (אולי צריך להמיר חלק למספר / מחרוזת או משהו בסגנון?</w:t>
+      </w:r>
+      <w:r>
+        <w:rPr>
+          <w:rFonts w:ascii="Heebo" w:hAnsi="Heebo" w:cs="Heebo"/>
+          <w:rtl/>
+        </w:rPr>
+        <w:br/>
+      </w:r>
+      <w:r>
+        <w:rPr>
+          <w:rFonts w:ascii="Heebo" w:hAnsi="Heebo" w:cs="Heebo" w:hint="cs"/>
+          <w:rtl/>
+        </w:rPr>
+        <w:t xml:space="preserve">ב' </w:t>
+      </w:r>
+      <w:r>
+        <w:rPr>
+          <w:rFonts w:ascii="Heebo" w:hAnsi="Heebo" w:cs="Heebo" w:hint="cs"/>
+          <w:strike/>
+          <w:rtl/>
+        </w:rPr>
+        <w:t>לכתוב פונק' שממשיכה לפרסר כמו שצריך את ה</w:t>
+      </w:r>
+      <w:r>
+        <w:rPr>
+          <w:rFonts w:ascii="Heebo" w:hAnsi="Heebo" w:cs="Heebo"/>
+          <w:strike/>
+        </w:rPr>
+        <w:t>messages</w:t>
+      </w:r>
+      <w:r>
+        <w:rPr>
+          <w:rFonts w:ascii="Heebo" w:hAnsi="Heebo" w:cs="Heebo" w:hint="cs"/>
+          <w:rtl/>
+        </w:rPr>
+        <w:t xml:space="preserve"> </w:t>
       </w:r>
     </w:p>
     <w:p>
@@ -393,11 +362,22 @@
       <w:r>
         <w:rPr>
           <w:rFonts w:ascii="Heebo" w:hAnsi="Heebo" w:cs="Heebo" w:hint="cs"/>
-          <w:b/>
-          <w:bCs/>
-          <w:rtl/>
-        </w:rPr>
-        <w:t>האם צריך להכניס כל משתמש/ הודעה לאיזו טבלה או משהו??</w:t>
+          <w:rtl/>
+        </w:rPr>
+        <w:t>לכתוב פונקציות המשך לכל אחת מסוגי הבקשות שם, לפי מה שעשיתי ב</w:t>
+      </w:r>
+      <w:r>
+        <w:rPr>
+          <w:rFonts w:ascii="Heebo" w:hAnsi="Heebo" w:cs="Heebo"/>
+        </w:rPr>
+        <w:t>TODO</w:t>
+      </w:r>
+      <w:r>
+        <w:rPr>
+          <w:rFonts w:ascii="Heebo" w:hAnsi="Heebo" w:cs="Heebo" w:hint="cs"/>
+          <w:rtl/>
+        </w:rPr>
+        <w:t>, שממש עושות כל אחד מהדברים כמו שדרוש.</w:t>
       </w:r>
     </w:p>
     <w:p>
@@ -417,64 +397,7 @@
           <w:rFonts w:ascii="Heebo" w:hAnsi="Heebo" w:cs="Heebo" w:hint="cs"/>
           <w:rtl/>
         </w:rPr>
-        <w:t xml:space="preserve">עשיתי מחלקה של בקשה, שמקבלת בקשה </w:t>
-      </w:r>
-      <w:proofErr w:type="spellStart"/>
-      <w:r>
-        <w:rPr>
-          <w:rFonts w:ascii="Heebo" w:hAnsi="Heebo" w:cs="Heebo" w:hint="cs"/>
-          <w:rtl/>
-        </w:rPr>
-        <w:t>ומפרסרת</w:t>
-      </w:r>
-      <w:proofErr w:type="spellEnd"/>
-      <w:r>
-        <w:rPr>
-          <w:rFonts w:ascii="Heebo" w:hAnsi="Heebo" w:cs="Heebo" w:hint="cs"/>
-          <w:rtl/>
-        </w:rPr>
-        <w:t xml:space="preserve"> אותה:</w:t>
-      </w:r>
-      <w:r>
-        <w:rPr>
-          <w:rFonts w:ascii="Heebo" w:hAnsi="Heebo" w:cs="Heebo"/>
-          <w:rtl/>
-        </w:rPr>
-        <w:br/>
-      </w:r>
-      <w:r>
-        <w:rPr>
-          <w:rFonts w:ascii="Heebo" w:hAnsi="Heebo" w:cs="Heebo" w:hint="cs"/>
-          <w:rtl/>
-        </w:rPr>
-        <w:t>א' לוודא שעשיתי כמו שצריך ושהנתונים נאספים בתצורה הנכונה (אולי צריך להמיר חלק למספר / מחרוזת או משהו בסגנון?</w:t>
-      </w:r>
-      <w:r>
-        <w:rPr>
-          <w:rFonts w:ascii="Heebo" w:hAnsi="Heebo" w:cs="Heebo"/>
-          <w:rtl/>
-        </w:rPr>
-        <w:br/>
-      </w:r>
-      <w:r>
-        <w:rPr>
-          <w:rFonts w:ascii="Heebo" w:hAnsi="Heebo" w:cs="Heebo" w:hint="cs"/>
-          <w:rtl/>
-        </w:rPr>
-        <w:t>ב' לכתוב פונק' שממשיכה לפרסר כמו שצריך את ה</w:t>
-      </w:r>
-      <w:r>
-        <w:rPr>
-          <w:rFonts w:ascii="Heebo" w:hAnsi="Heebo" w:cs="Heebo"/>
-        </w:rPr>
-        <w:t>messages</w:t>
-      </w:r>
-      <w:r>
-        <w:rPr>
-          <w:rFonts w:ascii="Heebo" w:hAnsi="Heebo" w:cs="Heebo" w:hint="cs"/>
-          <w:rtl/>
-        </w:rPr>
-        <w:t xml:space="preserve"> </w:t>
+        <w:t>לעשות את הכנ"ל רק עם ההודעות^^^^^^^</w:t>
       </w:r>
     </w:p>
     <w:p>
@@ -487,29 +410,115 @@
         <w:bidi/>
         <w:rPr>
           <w:rFonts w:ascii="Heebo" w:hAnsi="Heebo" w:cs="Heebo"/>
-          <w:rtl/>
-        </w:rPr>
-      </w:pPr>
-      <w:r>
-        <w:rPr>
-          <w:rFonts w:ascii="Heebo" w:hAnsi="Heebo" w:cs="Heebo" w:hint="cs"/>
-          <w:rtl/>
-        </w:rPr>
-        <w:t>לכתוב פונקציות המשך לכל אחת מסוגי הבקשות שם, לפי מה שעשיתי ב</w:t>
-      </w:r>
-      <w:r>
-        <w:rPr>
-          <w:rFonts w:ascii="Heebo" w:hAnsi="Heebo" w:cs="Heebo"/>
-        </w:rPr>
-        <w:t>TODO</w:t>
-      </w:r>
-      <w:r>
-        <w:rPr>
-          <w:rFonts w:ascii="Heebo" w:hAnsi="Heebo" w:cs="Heebo" w:hint="cs"/>
-          <w:rtl/>
-        </w:rPr>
-        <w:t>.</w:t>
-      </w:r>
+        </w:rPr>
+      </w:pPr>
+      <w:r>
+        <w:rPr>
+          <w:rFonts w:ascii="Heebo" w:hAnsi="Heebo" w:cs="Heebo" w:hint="cs"/>
+          <w:rtl/>
+        </w:rPr>
+        <w:t>להוסיף בדיקה שה</w:t>
+      </w:r>
+      <w:r>
+        <w:rPr>
+          <w:rFonts w:ascii="Heebo" w:hAnsi="Heebo" w:cs="Heebo"/>
+        </w:rPr>
+        <w:t>username</w:t>
+      </w:r>
+      <w:r>
+        <w:rPr>
+          <w:rFonts w:ascii="Heebo" w:hAnsi="Heebo" w:cs="Heebo" w:hint="cs"/>
+          <w:rtl/>
+        </w:rPr>
+        <w:t xml:space="preserve"> הוא לפי הפורמט איפה שהוא.</w:t>
+      </w:r>
+    </w:p>
+    <w:p>
+      <w:pPr>
+        <w:pStyle w:val="a9"/>
+        <w:numPr>
+          <w:ilvl w:val="0"/>
+          <w:numId w:val="2"/>
+        </w:numPr>
+        <w:bidi/>
+        <w:rPr>
+          <w:rFonts w:ascii="Heebo" w:hAnsi="Heebo" w:cs="Heebo"/>
+        </w:rPr>
+      </w:pPr>
+      <w:r>
+        <w:rPr>
+          <w:rFonts w:ascii="Heebo" w:hAnsi="Heebo" w:cs="Heebo" w:hint="cs"/>
+          <w:rtl/>
+        </w:rPr>
+        <w:t>להוסיף בדיקה שכל המספרים הם תקינים, לפי מה שעשיתי בממ"ן 14.</w:t>
+      </w:r>
+    </w:p>
+    <w:p>
+      <w:pPr>
+        <w:pStyle w:val="a9"/>
+        <w:numPr>
+          <w:ilvl w:val="0"/>
+          <w:numId w:val="2"/>
+        </w:numPr>
+        <w:bidi/>
+        <w:rPr>
+          <w:rFonts w:ascii="Heebo" w:hAnsi="Heebo" w:cs="Heebo"/>
+        </w:rPr>
+      </w:pPr>
+      <w:r>
+        <w:rPr>
+          <w:rFonts w:ascii="Heebo" w:hAnsi="Heebo" w:cs="Heebo" w:hint="cs"/>
+          <w:rtl/>
+        </w:rPr>
+        <w:t>לראות איך להתחיל להטמיע את ההצפנה, כי נראה שזה דרוש.</w:t>
+      </w:r>
+    </w:p>
+    <w:p>
+      <w:pPr>
+        <w:pStyle w:val="a9"/>
+        <w:numPr>
+          <w:ilvl w:val="0"/>
+          <w:numId w:val="2"/>
+        </w:numPr>
+        <w:bidi/>
+        <w:rPr>
+          <w:rFonts w:ascii="Heebo" w:hAnsi="Heebo" w:cs="Heebo"/>
+        </w:rPr>
+      </w:pPr>
+      <w:r>
+        <w:rPr>
+          <w:rFonts w:ascii="Heebo" w:hAnsi="Heebo" w:cs="Heebo" w:hint="cs"/>
+          <w:rtl/>
+        </w:rPr>
+        <w:t xml:space="preserve">לעשות </w:t>
+      </w:r>
+      <w:r>
+        <w:rPr>
+          <w:rFonts w:ascii="Heebo" w:hAnsi="Heebo" w:cs="Heebo"/>
+        </w:rPr>
+        <w:t>Unit test</w:t>
+      </w:r>
+      <w:r>
+        <w:rPr>
+          <w:rFonts w:ascii="Heebo" w:hAnsi="Heebo" w:cs="Heebo" w:hint="cs"/>
+          <w:rtl/>
+        </w:rPr>
+        <w:t xml:space="preserve"> לדברים האלו איכשהו. </w:t>
+      </w:r>
+    </w:p>
+    <w:p>
+      <w:pPr>
+        <w:pStyle w:val="a9"/>
+        <w:numPr>
+          <w:ilvl w:val="0"/>
+          <w:numId w:val="2"/>
+        </w:numPr>
+        <w:bidi/>
+        <w:rPr>
+          <w:rFonts w:ascii="Heebo" w:hAnsi="Heebo" w:cs="Heebo"/>
+          <w:rtl/>
+        </w:rPr>
+      </w:pPr>
     </w:p>
     <w:p>
       <w:pPr>
@@ -598,7 +607,6 @@
           <w:rFonts w:ascii="Heebo" w:hAnsi="Heebo" w:cs="Heebo"/>
         </w:rPr>
       </w:pPr>
-      <w:proofErr w:type="spellStart"/>
       <w:r>
         <w:rPr>
           <w:rFonts w:ascii="Heebo" w:hAnsi="Heebo" w:cs="Heebo" w:hint="cs"/>
@@ -606,7 +614,6 @@
         </w:rPr>
         <w:t>כדגכדג</w:t>
       </w:r>
-      <w:proofErr w:type="spellEnd"/>
     </w:p>
     <w:p>
       <w:pPr>
@@ -796,7 +803,6 @@
           <w:bCs/>
           <w:rtl/>
         </w:rPr>
-        <w:lastRenderedPageBreak/>
         <w:t>חולשות אפשריות:</w:t>
       </w:r>
     </w:p>

</xml_diff>

<commit_message>
added more function calls and Database functions.
</commit_message>
<xml_diff>
--- a/מעקב פרויקט בדפנסיבי.docx
+++ b/מעקב פרויקט בדפנסיבי.docx
@@ -253,11 +253,13 @@
         <w:bidi/>
         <w:rPr>
           <w:rFonts w:ascii="Heebo" w:hAnsi="Heebo" w:cs="Heebo"/>
-        </w:rPr>
-      </w:pPr>
-      <w:r>
-        <w:rPr>
-          <w:rFonts w:ascii="Heebo" w:hAnsi="Heebo" w:cs="Heebo" w:hint="cs"/>
+          <w:strike/>
+        </w:rPr>
+      </w:pPr>
+      <w:r>
+        <w:rPr>
+          <w:rFonts w:ascii="Heebo" w:hAnsi="Heebo" w:cs="Heebo" w:hint="cs"/>
+          <w:strike/>
           <w:rtl/>
         </w:rPr>
         <w:t xml:space="preserve">ליצור מחלקה לבסיס נתונים, עם פונק' בסיסיות </w:t>
@@ -265,6 +267,7 @@
       <w:r>
         <w:rPr>
           <w:rFonts w:ascii="Heebo" w:hAnsi="Heebo" w:cs="Heebo"/>
+          <w:strike/>
           <w:rtl/>
         </w:rPr>
         <w:t>–</w:t>
@@ -272,6 +275,7 @@
       <w:r>
         <w:rPr>
           <w:rFonts w:ascii="Heebo" w:hAnsi="Heebo" w:cs="Heebo" w:hint="cs"/>
+          <w:strike/>
           <w:rtl/>
         </w:rPr>
         <w:t xml:space="preserve"> לפי מה שדרוש.</w:t>
@@ -312,6 +316,39 @@
       </w:r>
       <w:r>
         <w:rPr>
+          <w:rFonts w:ascii="Heebo" w:hAnsi="Heebo" w:cs="Heebo" w:hint="cs"/>
+          <w:rtl/>
+        </w:rPr>
+        <w:t xml:space="preserve"> או בכלל לא להמיר? לעבור בדיוק על איך עשיתי ב14 ולתקן בהכול!!!! (גם ב</w:t>
+      </w:r>
+      <w:r>
+        <w:rPr>
+          <w:rFonts w:ascii="Heebo" w:hAnsi="Heebo" w:cs="Heebo"/>
+        </w:rPr>
+        <w:t>request</w:t>
+      </w:r>
+      <w:r>
+        <w:rPr>
+          <w:rFonts w:ascii="Heebo" w:hAnsi="Heebo" w:cs="Heebo" w:hint="cs"/>
+          <w:rtl/>
+        </w:rPr>
+        <w:t xml:space="preserve"> וגם ב</w:t>
+      </w:r>
+      <w:r>
+        <w:rPr>
+          <w:rFonts w:ascii="Heebo" w:hAnsi="Heebo" w:cs="Heebo"/>
+        </w:rPr>
+        <w:t>message</w:t>
+      </w:r>
+      <w:r>
+        <w:rPr>
+          <w:rFonts w:ascii="Heebo" w:hAnsi="Heebo" w:cs="Heebo" w:hint="cs"/>
+          <w:rtl/>
+        </w:rPr>
+        <w:t>).</w:t>
+      </w:r>
+      <w:r>
+        <w:rPr>
           <w:rFonts w:ascii="Heebo" w:hAnsi="Heebo" w:cs="Heebo"/>
           <w:rtl/>
         </w:rPr>
@@ -357,11 +394,13 @@
         <w:bidi/>
         <w:rPr>
           <w:rFonts w:ascii="Heebo" w:hAnsi="Heebo" w:cs="Heebo"/>
-        </w:rPr>
-      </w:pPr>
-      <w:r>
-        <w:rPr>
-          <w:rFonts w:ascii="Heebo" w:hAnsi="Heebo" w:cs="Heebo" w:hint="cs"/>
+          <w:strike/>
+        </w:rPr>
+      </w:pPr>
+      <w:r>
+        <w:rPr>
+          <w:rFonts w:ascii="Heebo" w:hAnsi="Heebo" w:cs="Heebo" w:hint="cs"/>
+          <w:strike/>
           <w:rtl/>
         </w:rPr>
         <w:t>לכתוב פונקציות המשך לכל אחת מסוגי הבקשות שם, לפי מה שעשיתי ב</w:t>
@@ -369,12 +408,14 @@
       <w:r>
         <w:rPr>
           <w:rFonts w:ascii="Heebo" w:hAnsi="Heebo" w:cs="Heebo"/>
+          <w:strike/>
         </w:rPr>
         <w:t>TODO</w:t>
       </w:r>
       <w:r>
         <w:rPr>
           <w:rFonts w:ascii="Heebo" w:hAnsi="Heebo" w:cs="Heebo" w:hint="cs"/>
+          <w:strike/>
           <w:rtl/>
         </w:rPr>
         <w:t>, שממש עושות כל אחד מהדברים כמו שדרוש.</w:t>
@@ -390,11 +431,13 @@
         <w:bidi/>
         <w:rPr>
           <w:rFonts w:ascii="Heebo" w:hAnsi="Heebo" w:cs="Heebo"/>
-        </w:rPr>
-      </w:pPr>
-      <w:r>
-        <w:rPr>
-          <w:rFonts w:ascii="Heebo" w:hAnsi="Heebo" w:cs="Heebo" w:hint="cs"/>
+          <w:strike/>
+        </w:rPr>
+      </w:pPr>
+      <w:r>
+        <w:rPr>
+          <w:rFonts w:ascii="Heebo" w:hAnsi="Heebo" w:cs="Heebo" w:hint="cs"/>
+          <w:strike/>
           <w:rtl/>
         </w:rPr>
         <w:t>לעשות את הכנ"ל רק עם ההודעות^^^^^^^</w:t>
@@ -410,11 +453,13 @@
         <w:bidi/>
         <w:rPr>
           <w:rFonts w:ascii="Heebo" w:hAnsi="Heebo" w:cs="Heebo"/>
-        </w:rPr>
-      </w:pPr>
-      <w:r>
-        <w:rPr>
-          <w:rFonts w:ascii="Heebo" w:hAnsi="Heebo" w:cs="Heebo" w:hint="cs"/>
+          <w:strike/>
+        </w:rPr>
+      </w:pPr>
+      <w:r>
+        <w:rPr>
+          <w:rFonts w:ascii="Heebo" w:hAnsi="Heebo" w:cs="Heebo" w:hint="cs"/>
+          <w:strike/>
           <w:rtl/>
         </w:rPr>
         <w:t>להוסיף בדיקה שה</w:t>
@@ -422,12 +467,14 @@
       <w:r>
         <w:rPr>
           <w:rFonts w:ascii="Heebo" w:hAnsi="Heebo" w:cs="Heebo"/>
+          <w:strike/>
         </w:rPr>
         <w:t>username</w:t>
       </w:r>
       <w:r>
         <w:rPr>
           <w:rFonts w:ascii="Heebo" w:hAnsi="Heebo" w:cs="Heebo" w:hint="cs"/>
+          <w:strike/>
           <w:rtl/>
         </w:rPr>
         <w:t xml:space="preserve"> הוא לפי הפורמט איפה שהוא.</w:t>
@@ -470,7 +517,27 @@
           <w:rFonts w:ascii="Heebo" w:hAnsi="Heebo" w:cs="Heebo" w:hint="cs"/>
           <w:rtl/>
         </w:rPr>
-        <w:t>לראות איך להתחיל להטמיע את ההצפנה, כי נראה שזה דרוש.</w:t>
+        <w:t>לראות איך להתחיל להטמיע את ההצפנה</w:t>
+      </w:r>
+      <w:r>
+        <w:rPr>
+          <w:rFonts w:ascii="Heebo" w:hAnsi="Heebo" w:cs="Heebo" w:hint="cs"/>
+          <w:rtl/>
+        </w:rPr>
+        <w:t>, כולל ה</w:t>
+      </w:r>
+      <w:r>
+        <w:rPr>
+          <w:rFonts w:ascii="Heebo" w:hAnsi="Heebo" w:cs="Heebo"/>
+        </w:rPr>
+        <w:t>AES</w:t>
+      </w:r>
+      <w:r>
+        <w:rPr>
+          <w:rFonts w:ascii="Heebo" w:hAnsi="Heebo" w:cs="Heebo" w:hint="cs"/>
+          <w:rtl/>
+        </w:rPr>
+        <w:t>, כי נראה שצריך כבר מעכשיו לעשות את זה ולהבין את רצף הדברים.</w:t>
       </w:r>
     </w:p>
     <w:p>

</xml_diff>

<commit_message>
Added some more project tracking document comments
</commit_message>
<xml_diff>
--- a/מעקב פרויקט בדפנסיבי.docx
+++ b/מעקב פרויקט בדפנסיבי.docx
@@ -517,27 +517,20 @@
           <w:rFonts w:ascii="Heebo" w:hAnsi="Heebo" w:cs="Heebo" w:hint="cs"/>
           <w:rtl/>
         </w:rPr>
-        <w:t>לראות איך להתחיל להטמיע את ההצפנה</w:t>
-      </w:r>
-      <w:r>
-        <w:rPr>
-          <w:rFonts w:ascii="Heebo" w:hAnsi="Heebo" w:cs="Heebo" w:hint="cs"/>
-          <w:rtl/>
-        </w:rPr>
-        <w:t>, כולל ה</w:t>
-      </w:r>
-      <w:r>
-        <w:rPr>
-          <w:rFonts w:ascii="Heebo" w:hAnsi="Heebo" w:cs="Heebo"/>
-        </w:rPr>
-        <w:t>AES</w:t>
-      </w:r>
-      <w:r>
-        <w:rPr>
-          <w:rFonts w:ascii="Heebo" w:hAnsi="Heebo" w:cs="Heebo" w:hint="cs"/>
-          <w:rtl/>
-        </w:rPr>
-        <w:t>, כי נראה שצריך כבר מעכשיו לעשות את זה ולהבין את רצף הדברים.</w:t>
+        <w:t xml:space="preserve">להוסיף מחלקה של </w:t>
+      </w:r>
+      <w:r>
+        <w:rPr>
+          <w:rFonts w:ascii="Heebo" w:hAnsi="Heebo" w:cs="Heebo"/>
+        </w:rPr>
+        <w:t>response</w:t>
+      </w:r>
+      <w:r>
+        <w:rPr>
+          <w:rFonts w:ascii="Heebo" w:hAnsi="Heebo" w:cs="Heebo" w:hint="cs"/>
+          <w:rtl/>
+        </w:rPr>
+        <w:t xml:space="preserve"> (או מחלקות ויורשות וכו?) ולהתחיל להכין את התגובות בחזרה.</w:t>
       </w:r>
     </w:p>
     <w:p>
@@ -610,24 +603,6 @@
         <w:bidi/>
         <w:rPr>
           <w:rFonts w:ascii="Heebo" w:hAnsi="Heebo" w:cs="Heebo"/>
-          <w:rtl/>
-        </w:rPr>
-      </w:pPr>
-    </w:p>
-    <w:p>
-      <w:pPr>
-        <w:bidi/>
-        <w:rPr>
-          <w:rFonts w:ascii="Heebo" w:hAnsi="Heebo" w:cs="Heebo"/>
-          <w:rtl/>
-        </w:rPr>
-      </w:pPr>
-    </w:p>
-    <w:p>
-      <w:pPr>
-        <w:bidi/>
-        <w:rPr>
-          <w:rFonts w:ascii="Heebo" w:hAnsi="Heebo" w:cs="Heebo"/>
           <w:b/>
           <w:bCs/>
           <w:u w:val="single"/>
@@ -679,44 +654,1544 @@
           <w:rFonts w:ascii="Heebo" w:hAnsi="Heebo" w:cs="Heebo" w:hint="cs"/>
           <w:rtl/>
         </w:rPr>
-        <w:t>כדגכדג</w:t>
-      </w:r>
-    </w:p>
-    <w:p>
-      <w:pPr>
-        <w:bidi/>
-        <w:rPr>
-          <w:rFonts w:ascii="Heebo" w:hAnsi="Heebo" w:cs="Heebo"/>
-          <w:rtl/>
-        </w:rPr>
-      </w:pPr>
-    </w:p>
-    <w:p>
-      <w:pPr>
-        <w:bidi/>
-        <w:rPr>
-          <w:rFonts w:ascii="Heebo" w:hAnsi="Heebo" w:cs="Heebo"/>
-          <w:rtl/>
-        </w:rPr>
-      </w:pPr>
-    </w:p>
-    <w:p>
-      <w:pPr>
-        <w:bidi/>
-        <w:rPr>
-          <w:rFonts w:ascii="Heebo" w:hAnsi="Heebo" w:cs="Heebo"/>
-          <w:rtl/>
-        </w:rPr>
-      </w:pPr>
-    </w:p>
-    <w:p>
-      <w:pPr>
-        <w:bidi/>
-        <w:rPr>
-          <w:rFonts w:ascii="Heebo" w:hAnsi="Heebo" w:cs="Heebo"/>
-          <w:rtl/>
-        </w:rPr>
-      </w:pPr>
+        <w:t>להתחיל להכין את המחלקות במבנה דומה לשרת, ובהשראה למה שעשיתי ל-14.</w:t>
+      </w:r>
+    </w:p>
+    <w:p>
+      <w:pPr>
+        <w:pStyle w:val="a9"/>
+        <w:numPr>
+          <w:ilvl w:val="0"/>
+          <w:numId w:val="3"/>
+        </w:numPr>
+        <w:bidi/>
+        <w:rPr>
+          <w:rFonts w:ascii="Heebo" w:hAnsi="Heebo" w:cs="Heebo"/>
+        </w:rPr>
+      </w:pPr>
+      <w:r>
+        <w:rPr>
+          <w:rFonts w:ascii="Heebo" w:hAnsi="Heebo" w:cs="Heebo" w:hint="cs"/>
+          <w:rtl/>
+        </w:rPr>
+        <w:t>להכין את הממשק הכללי והלולאה הכללית, עם כל הפונק' הדרושות.</w:t>
+      </w:r>
+    </w:p>
+    <w:p>
+      <w:pPr>
+        <w:pStyle w:val="a9"/>
+        <w:numPr>
+          <w:ilvl w:val="0"/>
+          <w:numId w:val="3"/>
+        </w:numPr>
+        <w:bidi/>
+        <w:rPr>
+          <w:rFonts w:ascii="Heebo" w:hAnsi="Heebo" w:cs="Heebo"/>
+        </w:rPr>
+      </w:pPr>
+      <w:r>
+        <w:rPr>
+          <w:rFonts w:ascii="Heebo" w:hAnsi="Heebo" w:cs="Heebo" w:hint="cs"/>
+          <w:rtl/>
+        </w:rPr>
+        <w:t>להתחיל לעבוד על ההצפנה!</w:t>
+      </w:r>
+    </w:p>
+    <w:p>
+      <w:pPr>
+        <w:bidi/>
+        <w:rPr>
+          <w:rFonts w:ascii="Heebo" w:hAnsi="Heebo" w:cs="Heebo"/>
+          <w:rtl/>
+        </w:rPr>
+      </w:pPr>
+    </w:p>
+    <w:p>
+      <w:pPr>
+        <w:bidi/>
+        <w:rPr>
+          <w:rFonts w:ascii="Heebo" w:hAnsi="Heebo" w:cs="Heebo"/>
+          <w:rtl/>
+        </w:rPr>
+      </w:pPr>
+    </w:p>
+    <w:p>
+      <w:pPr>
+        <w:bidi/>
+        <w:rPr>
+          <w:rFonts w:ascii="Heebo" w:hAnsi="Heebo" w:cs="Heebo"/>
+          <w:rtl/>
+        </w:rPr>
+      </w:pPr>
+    </w:p>
+    <w:p>
+      <w:pPr>
+        <w:bidi/>
+        <w:rPr>
+          <w:rFonts w:ascii="Heebo" w:hAnsi="Heebo" w:cs="Heebo"/>
+          <w:rtl/>
+        </w:rPr>
+      </w:pPr>
+    </w:p>
+    <w:p>
+      <w:pPr>
+        <w:bidi/>
+        <w:rPr>
+          <w:rFonts w:ascii="Heebo" w:hAnsi="Heebo" w:cs="Heebo"/>
+          <w:rtl/>
+        </w:rPr>
+      </w:pPr>
+    </w:p>
+    <w:p>
+      <w:pPr>
+        <w:bidi/>
+        <w:rPr>
+          <w:rFonts w:ascii="Heebo" w:hAnsi="Heebo" w:cs="Heebo"/>
+          <w:rtl/>
+        </w:rPr>
+      </w:pPr>
+    </w:p>
+    <w:p>
+      <w:pPr>
+        <w:bidi/>
+        <w:rPr>
+          <w:rFonts w:ascii="Heebo" w:hAnsi="Heebo" w:cs="Heebo"/>
+          <w:rtl/>
+        </w:rPr>
+      </w:pPr>
+    </w:p>
+    <w:p>
+      <w:pPr>
+        <w:bidi/>
+        <w:rPr>
+          <w:rFonts w:ascii="Heebo" w:hAnsi="Heebo" w:cs="Heebo"/>
+          <w:rtl/>
+        </w:rPr>
+      </w:pPr>
+    </w:p>
+    <w:p>
+      <w:pPr>
+        <w:bidi/>
+        <w:rPr>
+          <w:rFonts w:ascii="Heebo" w:hAnsi="Heebo" w:cs="Heebo"/>
+          <w:rtl/>
+        </w:rPr>
+      </w:pPr>
+    </w:p>
+    <w:p>
+      <w:pPr>
+        <w:bidi/>
+        <w:rPr>
+          <w:rFonts w:ascii="Heebo" w:hAnsi="Heebo" w:cs="Heebo"/>
+          <w:rtl/>
+        </w:rPr>
+      </w:pPr>
+    </w:p>
+    <w:p>
+      <w:pPr>
+        <w:bidi/>
+        <w:rPr>
+          <w:rFonts w:ascii="Heebo" w:hAnsi="Heebo" w:cs="Heebo"/>
+          <w:rtl/>
+        </w:rPr>
+      </w:pPr>
+    </w:p>
+    <w:p>
+      <w:pPr>
+        <w:bidi/>
+        <w:rPr>
+          <w:rFonts w:ascii="Heebo" w:hAnsi="Heebo" w:cs="Heebo"/>
+          <w:rtl/>
+        </w:rPr>
+      </w:pPr>
+    </w:p>
+    <w:p>
+      <w:pPr>
+        <w:bidi/>
+        <w:rPr>
+          <w:rFonts w:ascii="Heebo" w:hAnsi="Heebo" w:cs="Heebo"/>
+          <w:rtl/>
+        </w:rPr>
+      </w:pPr>
+    </w:p>
+    <w:p>
+      <w:pPr>
+        <w:bidi/>
+        <w:rPr>
+          <w:rFonts w:ascii="Heebo" w:hAnsi="Heebo" w:cs="Heebo"/>
+          <w:b/>
+          <w:bCs/>
+          <w:u w:val="single"/>
+          <w:rtl/>
+        </w:rPr>
+      </w:pPr>
+      <w:r>
+        <w:rPr>
+          <w:rFonts w:ascii="Heebo" w:hAnsi="Heebo" w:cs="Heebo" w:hint="cs"/>
+          <w:b/>
+          <w:bCs/>
+          <w:u w:val="single"/>
+          <w:rtl/>
+        </w:rPr>
+        <w:t>הצפנה כללי</w:t>
+      </w:r>
+    </w:p>
+    <w:p>
+      <w:pPr>
+        <w:bidi/>
+        <w:rPr>
+          <w:rFonts w:ascii="Heebo" w:hAnsi="Heebo" w:cs="Heebo"/>
+          <w:b/>
+          <w:bCs/>
+        </w:rPr>
+      </w:pPr>
+      <w:r>
+        <w:rPr>
+          <w:rFonts w:ascii="Heebo" w:hAnsi="Heebo" w:cs="Heebo" w:hint="cs"/>
+          <w:rtl/>
+        </w:rPr>
+        <w:lastRenderedPageBreak/>
+        <w:t>-</w:t>
+      </w:r>
+      <w:r>
+        <w:rPr>
+          <w:rFonts w:ascii="Heebo" w:hAnsi="Heebo" w:cs="Heebo" w:hint="cs"/>
+          <w:b/>
+          <w:bCs/>
+          <w:rtl/>
+        </w:rPr>
+        <w:t>כל ההצפנות והפענוחים קורים אצל ה</w:t>
+      </w:r>
+      <w:r>
+        <w:rPr>
+          <w:rFonts w:ascii="Heebo" w:hAnsi="Heebo" w:cs="Heebo"/>
+          <w:b/>
+          <w:bCs/>
+        </w:rPr>
+        <w:t>CPP</w:t>
+      </w:r>
+      <w:r>
+        <w:rPr>
+          <w:rFonts w:ascii="Heebo" w:hAnsi="Heebo" w:cs="Heebo" w:hint="cs"/>
+          <w:b/>
+          <w:bCs/>
+          <w:rtl/>
+        </w:rPr>
+        <w:t xml:space="preserve">, אז בקיצור </w:t>
+      </w:r>
+      <w:r>
+        <w:rPr>
+          <w:rFonts w:ascii="Heebo" w:hAnsi="Heebo" w:cs="Heebo"/>
+          <w:b/>
+          <w:bCs/>
+          <w:rtl/>
+        </w:rPr>
+        <w:t>–</w:t>
+      </w:r>
+      <w:r>
+        <w:rPr>
+          <w:rFonts w:ascii="Heebo" w:hAnsi="Heebo" w:cs="Heebo" w:hint="cs"/>
+          <w:b/>
+          <w:bCs/>
+          <w:rtl/>
+        </w:rPr>
+        <w:t xml:space="preserve"> להתחיל </w:t>
+      </w:r>
+      <w:r>
+        <w:rPr>
+          <w:rFonts w:ascii="Heebo" w:hAnsi="Heebo" w:cs="Heebo"/>
+          <w:b/>
+          <w:bCs/>
+        </w:rPr>
+        <w:t>CPP</w:t>
+      </w:r>
+      <w:r>
+        <w:rPr>
+          <w:rFonts w:ascii="Heebo" w:hAnsi="Heebo" w:cs="Heebo" w:hint="cs"/>
+          <w:b/>
+          <w:bCs/>
+          <w:rtl/>
+        </w:rPr>
+        <w:t>!!!!</w:t>
+      </w:r>
+      <w:r>
+        <w:rPr>
+          <w:rFonts w:ascii="Heebo" w:hAnsi="Heebo" w:cs="Heebo"/>
+          <w:rtl/>
+        </w:rPr>
+        <w:br/>
+      </w:r>
+      <w:r>
+        <w:rPr>
+          <w:rFonts w:ascii="Heebo" w:hAnsi="Heebo" w:cs="Heebo"/>
+          <w:b/>
+          <w:bCs/>
+          <w:rtl/>
+        </w:rPr>
+        <w:t>החלפת הודעות</w:t>
+      </w:r>
+      <w:r>
+        <w:rPr>
+          <w:rFonts w:ascii="Heebo" w:hAnsi="Heebo" w:cs="Heebo" w:hint="cs"/>
+          <w:b/>
+          <w:bCs/>
+          <w:rtl/>
+        </w:rPr>
+        <w:t xml:space="preserve"> </w:t>
+      </w:r>
+    </w:p>
+    <w:p>
+      <w:pPr>
+        <w:numPr>
+          <w:ilvl w:val="0"/>
+          <w:numId w:val="5"/>
+        </w:numPr>
+        <w:bidi/>
+        <w:rPr>
+          <w:rFonts w:ascii="Heebo" w:hAnsi="Heebo" w:cs="Heebo"/>
+          <w:b/>
+          <w:bCs/>
+        </w:rPr>
+      </w:pPr>
+      <w:r>
+        <w:rPr>
+          <w:rFonts w:ascii="Heebo" w:hAnsi="Heebo" w:cs="Heebo"/>
+          <w:rtl/>
+        </w:rPr>
+        <w:t>לקוח</w:t>
+      </w:r>
+      <w:r>
+        <w:rPr>
+          <w:rFonts w:ascii="Heebo" w:hAnsi="Heebo" w:cs="Heebo"/>
+        </w:rPr>
+        <w:t xml:space="preserve"> A </w:t>
+      </w:r>
+      <w:r>
+        <w:rPr>
+          <w:rFonts w:ascii="Heebo" w:hAnsi="Heebo" w:cs="Heebo"/>
+          <w:rtl/>
+        </w:rPr>
+        <w:t xml:space="preserve">מבקש מהשרת את המפתח </w:t>
+      </w:r>
+      <w:r>
+        <w:rPr>
+          <w:rFonts w:ascii="Heebo" w:hAnsi="Heebo" w:cs="Heebo"/>
+          <w:b/>
+          <w:bCs/>
+          <w:rtl/>
+        </w:rPr>
+        <w:t>הציבורי</w:t>
+      </w:r>
+      <w:r>
+        <w:rPr>
+          <w:rFonts w:ascii="Heebo" w:hAnsi="Heebo" w:cs="Heebo"/>
+          <w:rtl/>
+        </w:rPr>
+        <w:t xml:space="preserve"> של לקו</w:t>
+      </w:r>
+      <w:r>
+        <w:rPr>
+          <w:rFonts w:ascii="Heebo" w:hAnsi="Heebo" w:cs="Heebo" w:hint="cs"/>
+          <w:rtl/>
+        </w:rPr>
+        <w:t xml:space="preserve">ח </w:t>
+      </w:r>
+      <w:r>
+        <w:rPr>
+          <w:rFonts w:ascii="Heebo" w:hAnsi="Heebo" w:cs="Heebo"/>
+        </w:rPr>
+        <w:t>B</w:t>
+      </w:r>
+      <w:r>
+        <w:rPr>
+          <w:rFonts w:ascii="Heebo" w:hAnsi="Heebo" w:cs="Heebo" w:hint="cs"/>
+          <w:rtl/>
+        </w:rPr>
+        <w:t>.</w:t>
+      </w:r>
+      <w:r>
+        <w:rPr>
+          <w:rFonts w:ascii="Heebo" w:hAnsi="Heebo" w:cs="Heebo" w:hint="cs"/>
+          <w:rtl/>
+        </w:rPr>
+        <w:t xml:space="preserve"> </w:t>
+      </w:r>
+      <w:r>
+        <w:rPr>
+          <w:rFonts w:ascii="Heebo" w:hAnsi="Heebo" w:cs="Heebo" w:hint="cs"/>
+          <w:rtl/>
+        </w:rPr>
+        <w:t xml:space="preserve">- </w:t>
+      </w:r>
+      <w:r>
+        <w:rPr>
+          <w:rFonts w:ascii="Heebo" w:hAnsi="Heebo" w:cs="Heebo" w:hint="cs"/>
+          <w:b/>
+          <w:bCs/>
+          <w:rtl/>
+        </w:rPr>
+        <w:t>בקשה רגילה 602.</w:t>
+      </w:r>
+    </w:p>
+    <w:p>
+      <w:pPr>
+        <w:numPr>
+          <w:ilvl w:val="0"/>
+          <w:numId w:val="5"/>
+        </w:numPr>
+        <w:bidi/>
+        <w:rPr>
+          <w:rFonts w:ascii="Heebo" w:hAnsi="Heebo" w:cs="Heebo"/>
+        </w:rPr>
+      </w:pPr>
+      <w:r>
+        <w:rPr>
+          <w:rFonts w:ascii="Heebo" w:hAnsi="Heebo" w:cs="Heebo"/>
+          <w:rtl/>
+        </w:rPr>
+        <w:t>לקוח</w:t>
+      </w:r>
+      <w:r>
+        <w:rPr>
+          <w:rFonts w:ascii="Heebo" w:hAnsi="Heebo" w:cs="Heebo"/>
+        </w:rPr>
+        <w:t xml:space="preserve"> A </w:t>
+      </w:r>
+      <w:r>
+        <w:rPr>
+          <w:rFonts w:ascii="Heebo" w:hAnsi="Heebo" w:cs="Heebo"/>
+          <w:rtl/>
+        </w:rPr>
+        <w:t>שולח הודעה</w:t>
+      </w:r>
+      <w:r>
+        <w:rPr>
+          <w:rFonts w:ascii="Heebo" w:hAnsi="Heebo" w:cs="Heebo" w:hint="cs"/>
+          <w:rtl/>
+        </w:rPr>
+        <w:t xml:space="preserve"> </w:t>
+      </w:r>
+      <w:r>
+        <w:rPr>
+          <w:rFonts w:ascii="Heebo" w:hAnsi="Heebo" w:cs="Heebo"/>
+          <w:rtl/>
+        </w:rPr>
+        <w:t xml:space="preserve">(דרך השרת) </w:t>
+      </w:r>
+      <w:r>
+        <w:rPr>
+          <w:rFonts w:ascii="Heebo" w:hAnsi="Heebo" w:cs="Heebo"/>
+          <w:rtl/>
+        </w:rPr>
+        <w:t xml:space="preserve"> ללקוח</w:t>
+      </w:r>
+      <w:r>
+        <w:rPr>
+          <w:rFonts w:ascii="Heebo" w:hAnsi="Heebo" w:cs="Heebo"/>
+        </w:rPr>
+        <w:t xml:space="preserve"> B </w:t>
+      </w:r>
+      <w:r>
+        <w:rPr>
+          <w:rFonts w:ascii="Heebo" w:hAnsi="Heebo" w:cs="Heebo"/>
+          <w:rtl/>
+        </w:rPr>
+        <w:t>מסוג "בקשת מפתח הצפנה סימטרי</w:t>
+      </w:r>
+      <w:r>
+        <w:rPr>
+          <w:rFonts w:ascii="Heebo" w:hAnsi="Heebo" w:cs="Heebo"/>
+        </w:rPr>
+        <w:t>".</w:t>
+      </w:r>
+      <w:r>
+        <w:rPr>
+          <w:rFonts w:ascii="Heebo" w:hAnsi="Heebo" w:cs="Heebo" w:hint="cs"/>
+          <w:rtl/>
+        </w:rPr>
+        <w:t xml:space="preserve"> </w:t>
+      </w:r>
+      <w:r>
+        <w:rPr>
+          <w:rFonts w:ascii="Heebo" w:hAnsi="Heebo" w:cs="Heebo"/>
+          <w:rtl/>
+        </w:rPr>
+        <w:t>ההודעה מוצפנת ע"י המפתח הציבורי של</w:t>
+      </w:r>
+      <w:r>
+        <w:rPr>
+          <w:rFonts w:ascii="Heebo" w:hAnsi="Heebo" w:cs="Heebo" w:hint="cs"/>
+          <w:rtl/>
+        </w:rPr>
+        <w:t xml:space="preserve"> </w:t>
+      </w:r>
+      <w:r>
+        <w:rPr>
+          <w:rFonts w:ascii="Heebo" w:hAnsi="Heebo" w:cs="Heebo"/>
+        </w:rPr>
+        <w:t>B</w:t>
+      </w:r>
+      <w:r>
+        <w:rPr>
+          <w:rFonts w:ascii="Heebo" w:hAnsi="Heebo" w:cs="Heebo" w:hint="cs"/>
+          <w:rtl/>
+        </w:rPr>
+        <w:t>.</w:t>
+      </w:r>
+      <w:r>
+        <w:rPr>
+          <w:rFonts w:ascii="Heebo" w:hAnsi="Heebo" w:cs="Heebo" w:hint="cs"/>
+          <w:rtl/>
+        </w:rPr>
+        <w:t xml:space="preserve"> </w:t>
+      </w:r>
+      <w:r>
+        <w:rPr>
+          <w:rFonts w:ascii="Heebo" w:hAnsi="Heebo" w:cs="Heebo"/>
+          <w:rtl/>
+        </w:rPr>
+        <w:t>–</w:t>
+      </w:r>
+      <w:r>
+        <w:rPr>
+          <w:rFonts w:ascii="Heebo" w:hAnsi="Heebo" w:cs="Heebo" w:hint="cs"/>
+          <w:rtl/>
+        </w:rPr>
+        <w:t xml:space="preserve"> </w:t>
+      </w:r>
+      <w:r>
+        <w:rPr>
+          <w:rFonts w:ascii="Heebo" w:hAnsi="Heebo" w:cs="Heebo" w:hint="cs"/>
+          <w:b/>
+          <w:bCs/>
+          <w:rtl/>
+        </w:rPr>
+        <w:t>בקשת הודעה 603 -&gt; בקשת מפתח סימטרי 1.</w:t>
+      </w:r>
+    </w:p>
+    <w:p>
+      <w:pPr>
+        <w:pStyle w:val="a9"/>
+        <w:numPr>
+          <w:ilvl w:val="0"/>
+          <w:numId w:val="5"/>
+        </w:numPr>
+        <w:bidi/>
+        <w:rPr>
+          <w:rFonts w:ascii="Heebo" w:hAnsi="Heebo" w:cs="Heebo"/>
+        </w:rPr>
+      </w:pPr>
+      <w:r>
+        <w:rPr>
+          <w:rFonts w:ascii="Heebo" w:hAnsi="Heebo" w:cs="Heebo"/>
+          <w:rtl/>
+        </w:rPr>
+        <w:t>השרת מקבל את ההודעה ושומר אותה</w:t>
+      </w:r>
+      <w:r>
+        <w:rPr>
+          <w:rFonts w:ascii="Heebo" w:hAnsi="Heebo" w:cs="Heebo"/>
+        </w:rPr>
+        <w:t>.</w:t>
+      </w:r>
+      <w:r>
+        <w:rPr>
+          <w:rFonts w:ascii="Heebo" w:hAnsi="Heebo" w:cs="Heebo" w:hint="cs"/>
+          <w:rtl/>
+        </w:rPr>
+        <w:t xml:space="preserve"> </w:t>
+      </w:r>
+      <w:r>
+        <w:rPr>
+          <w:rFonts w:ascii="Heebo" w:hAnsi="Heebo" w:cs="Heebo"/>
+          <w:rtl/>
+        </w:rPr>
+        <w:t>–</w:t>
+      </w:r>
+      <w:r>
+        <w:rPr>
+          <w:rFonts w:ascii="Heebo" w:hAnsi="Heebo" w:cs="Heebo" w:hint="cs"/>
+          <w:rtl/>
+        </w:rPr>
+        <w:t xml:space="preserve"> </w:t>
+      </w:r>
+      <w:r>
+        <w:rPr>
+          <w:rFonts w:ascii="Heebo" w:hAnsi="Heebo" w:cs="Heebo" w:hint="cs"/>
+          <w:b/>
+          <w:bCs/>
+          <w:rtl/>
+        </w:rPr>
+        <w:t>שומר את הבקשה ב</w:t>
+      </w:r>
+      <w:r>
+        <w:rPr>
+          <w:rFonts w:ascii="Heebo" w:hAnsi="Heebo" w:cs="Heebo"/>
+          <w:b/>
+          <w:bCs/>
+        </w:rPr>
+        <w:t>DB</w:t>
+      </w:r>
+      <w:r>
+        <w:rPr>
+          <w:rFonts w:ascii="Heebo" w:hAnsi="Heebo" w:cs="Heebo" w:hint="cs"/>
+          <w:b/>
+          <w:bCs/>
+          <w:rtl/>
+        </w:rPr>
+        <w:t>, כרגיל.</w:t>
+      </w:r>
+    </w:p>
+    <w:p>
+      <w:pPr>
+        <w:pStyle w:val="a9"/>
+        <w:numPr>
+          <w:ilvl w:val="0"/>
+          <w:numId w:val="5"/>
+        </w:numPr>
+        <w:bidi/>
+        <w:rPr>
+          <w:rFonts w:ascii="Heebo" w:hAnsi="Heebo" w:cs="Heebo"/>
+        </w:rPr>
+      </w:pPr>
+      <w:r>
+        <w:rPr>
+          <w:rFonts w:ascii="Heebo" w:hAnsi="Heebo" w:cs="Heebo" w:hint="cs"/>
+          <w:rtl/>
+        </w:rPr>
+        <w:t xml:space="preserve">לוקח </w:t>
+      </w:r>
+      <w:r>
+        <w:rPr>
+          <w:rFonts w:ascii="Heebo" w:hAnsi="Heebo" w:cs="Heebo"/>
+        </w:rPr>
+        <w:t>B</w:t>
+      </w:r>
+      <w:r>
+        <w:rPr>
+          <w:rFonts w:ascii="Heebo" w:hAnsi="Heebo" w:cs="Heebo" w:hint="cs"/>
+          <w:rtl/>
+        </w:rPr>
+        <w:t xml:space="preserve"> מושך מהשרת את ההודעות הממתינות לו.</w:t>
+      </w:r>
+      <w:r>
+        <w:rPr>
+          <w:rFonts w:ascii="Heebo" w:hAnsi="Heebo" w:cs="Heebo" w:hint="cs"/>
+          <w:rtl/>
+        </w:rPr>
+        <w:t xml:space="preserve"> </w:t>
+      </w:r>
+      <w:r>
+        <w:rPr>
+          <w:rFonts w:ascii="Heebo" w:hAnsi="Heebo" w:cs="Heebo"/>
+          <w:rtl/>
+        </w:rPr>
+        <w:t>–</w:t>
+      </w:r>
+      <w:r>
+        <w:rPr>
+          <w:rFonts w:ascii="Heebo" w:hAnsi="Heebo" w:cs="Heebo" w:hint="cs"/>
+          <w:rtl/>
+        </w:rPr>
+        <w:t xml:space="preserve"> </w:t>
+      </w:r>
+      <w:r>
+        <w:rPr>
+          <w:rFonts w:ascii="Heebo" w:hAnsi="Heebo" w:cs="Heebo" w:hint="cs"/>
+          <w:b/>
+          <w:bCs/>
+          <w:rtl/>
+        </w:rPr>
+        <w:t>בקשת שליפת הודעות 604.</w:t>
+      </w:r>
+    </w:p>
+    <w:p>
+      <w:pPr>
+        <w:pStyle w:val="a9"/>
+        <w:numPr>
+          <w:ilvl w:val="0"/>
+          <w:numId w:val="5"/>
+        </w:numPr>
+        <w:bidi/>
+        <w:rPr>
+          <w:rFonts w:ascii="Heebo" w:hAnsi="Heebo" w:cs="Heebo"/>
+        </w:rPr>
+      </w:pPr>
+      <w:r>
+        <w:rPr>
+          <w:rFonts w:ascii="Heebo" w:hAnsi="Heebo" w:cs="Heebo" w:hint="cs"/>
+          <w:rtl/>
+        </w:rPr>
+        <w:t xml:space="preserve">לקוח </w:t>
+      </w:r>
+      <w:r>
+        <w:rPr>
+          <w:rFonts w:ascii="Heebo" w:hAnsi="Heebo" w:cs="Heebo"/>
+        </w:rPr>
+        <w:t>B</w:t>
+      </w:r>
+      <w:r>
+        <w:rPr>
+          <w:rFonts w:ascii="Heebo" w:hAnsi="Heebo" w:cs="Heebo" w:hint="cs"/>
+          <w:rtl/>
+        </w:rPr>
+        <w:t xml:space="preserve"> מפענח את ההודעה באמצעות המפתח </w:t>
+      </w:r>
+      <w:r>
+        <w:rPr>
+          <w:rFonts w:ascii="Heebo" w:hAnsi="Heebo" w:cs="Heebo" w:hint="cs"/>
+          <w:b/>
+          <w:bCs/>
+          <w:rtl/>
+        </w:rPr>
+        <w:t>הפרטי</w:t>
+      </w:r>
+      <w:r>
+        <w:rPr>
+          <w:rFonts w:ascii="Heebo" w:hAnsi="Heebo" w:cs="Heebo" w:hint="cs"/>
+          <w:rtl/>
+        </w:rPr>
+        <w:t xml:space="preserve"> שלו.</w:t>
+      </w:r>
+      <w:r>
+        <w:rPr>
+          <w:rFonts w:ascii="Heebo" w:hAnsi="Heebo" w:cs="Heebo" w:hint="cs"/>
+          <w:rtl/>
+        </w:rPr>
+        <w:t xml:space="preserve"> </w:t>
+      </w:r>
+      <w:r>
+        <w:rPr>
+          <w:rFonts w:ascii="Heebo" w:hAnsi="Heebo" w:cs="Heebo"/>
+          <w:rtl/>
+        </w:rPr>
+        <w:t>–</w:t>
+      </w:r>
+      <w:r>
+        <w:rPr>
+          <w:rFonts w:ascii="Heebo" w:hAnsi="Heebo" w:cs="Heebo" w:hint="cs"/>
+          <w:rtl/>
+        </w:rPr>
+        <w:t xml:space="preserve"> </w:t>
+      </w:r>
+      <w:r>
+        <w:rPr>
+          <w:rFonts w:ascii="Heebo" w:hAnsi="Heebo" w:cs="Heebo" w:hint="cs"/>
+          <w:b/>
+          <w:bCs/>
+          <w:rtl/>
+        </w:rPr>
+        <w:t>קורה אצל הלקוח.</w:t>
+      </w:r>
+    </w:p>
+    <w:p>
+      <w:pPr>
+        <w:pStyle w:val="a9"/>
+        <w:numPr>
+          <w:ilvl w:val="0"/>
+          <w:numId w:val="5"/>
+        </w:numPr>
+        <w:bidi/>
+        <w:rPr>
+          <w:rFonts w:ascii="Heebo" w:hAnsi="Heebo" w:cs="Heebo"/>
+        </w:rPr>
+      </w:pPr>
+      <w:r>
+        <w:rPr>
+          <w:rFonts w:ascii="Heebo" w:hAnsi="Heebo" w:cs="Heebo" w:hint="cs"/>
+          <w:rtl/>
+        </w:rPr>
+        <w:t xml:space="preserve">לקוח </w:t>
+      </w:r>
+      <w:r>
+        <w:rPr>
+          <w:rFonts w:ascii="Heebo" w:hAnsi="Heebo" w:cs="Heebo"/>
+        </w:rPr>
+        <w:t>B</w:t>
+      </w:r>
+      <w:r>
+        <w:rPr>
+          <w:rFonts w:ascii="Heebo" w:hAnsi="Heebo" w:cs="Heebo" w:hint="cs"/>
+          <w:rtl/>
+        </w:rPr>
+        <w:t xml:space="preserve"> מבקש מהשרת את המפתח </w:t>
+      </w:r>
+      <w:r>
+        <w:rPr>
+          <w:rFonts w:ascii="Heebo" w:hAnsi="Heebo" w:cs="Heebo" w:hint="cs"/>
+          <w:b/>
+          <w:bCs/>
+          <w:rtl/>
+        </w:rPr>
+        <w:t>הציבורי</w:t>
+      </w:r>
+      <w:r>
+        <w:rPr>
+          <w:rFonts w:ascii="Heebo" w:hAnsi="Heebo" w:cs="Heebo" w:hint="cs"/>
+          <w:rtl/>
+        </w:rPr>
+        <w:t xml:space="preserve"> של לקוח </w:t>
+      </w:r>
+      <w:r>
+        <w:rPr>
+          <w:rFonts w:ascii="Heebo" w:hAnsi="Heebo" w:cs="Heebo"/>
+        </w:rPr>
+        <w:t>A</w:t>
+      </w:r>
+      <w:r>
+        <w:rPr>
+          <w:rFonts w:ascii="Heebo" w:hAnsi="Heebo" w:cs="Heebo" w:hint="cs"/>
+          <w:rtl/>
+        </w:rPr>
+        <w:t>.</w:t>
+      </w:r>
+      <w:r>
+        <w:rPr>
+          <w:rFonts w:ascii="Heebo" w:hAnsi="Heebo" w:cs="Heebo" w:hint="cs"/>
+          <w:rtl/>
+        </w:rPr>
+        <w:t xml:space="preserve"> </w:t>
+      </w:r>
+      <w:r>
+        <w:rPr>
+          <w:rFonts w:ascii="Heebo" w:hAnsi="Heebo" w:cs="Heebo"/>
+          <w:rtl/>
+        </w:rPr>
+        <w:t>–</w:t>
+      </w:r>
+      <w:r>
+        <w:rPr>
+          <w:rFonts w:ascii="Heebo" w:hAnsi="Heebo" w:cs="Heebo" w:hint="cs"/>
+          <w:rtl/>
+        </w:rPr>
+        <w:t xml:space="preserve"> </w:t>
+      </w:r>
+      <w:r>
+        <w:rPr>
+          <w:rFonts w:ascii="Heebo" w:hAnsi="Heebo" w:cs="Heebo" w:hint="cs"/>
+          <w:b/>
+          <w:bCs/>
+          <w:rtl/>
+        </w:rPr>
+        <w:t>בקשה 602.</w:t>
+      </w:r>
+    </w:p>
+    <w:p>
+      <w:pPr>
+        <w:numPr>
+          <w:ilvl w:val="0"/>
+          <w:numId w:val="5"/>
+        </w:numPr>
+        <w:bidi/>
+        <w:rPr>
+          <w:rFonts w:ascii="Heebo" w:hAnsi="Heebo" w:cs="Heebo"/>
+        </w:rPr>
+      </w:pPr>
+      <w:r>
+        <w:rPr>
+          <w:rFonts w:ascii="Heebo" w:hAnsi="Heebo" w:cs="Heebo" w:hint="cs"/>
+          <w:rtl/>
+        </w:rPr>
+        <w:t xml:space="preserve">לקוח </w:t>
+      </w:r>
+      <w:r>
+        <w:rPr>
+          <w:rFonts w:ascii="Heebo" w:hAnsi="Heebo" w:cs="Heebo"/>
+        </w:rPr>
+        <w:t>B</w:t>
+      </w:r>
+      <w:r>
+        <w:rPr>
+          <w:rFonts w:ascii="Heebo" w:hAnsi="Heebo" w:cs="Heebo" w:hint="cs"/>
+          <w:rtl/>
+        </w:rPr>
+        <w:t xml:space="preserve"> שולח </w:t>
+      </w:r>
+      <w:r>
+        <w:rPr>
+          <w:rFonts w:ascii="Heebo" w:hAnsi="Heebo" w:cs="Heebo" w:hint="cs"/>
+          <w:b/>
+          <w:bCs/>
+          <w:rtl/>
+        </w:rPr>
+        <w:t>תשובה</w:t>
+      </w:r>
+      <w:r>
+        <w:rPr>
+          <w:rFonts w:ascii="Heebo" w:hAnsi="Heebo" w:cs="Heebo" w:hint="cs"/>
+          <w:rtl/>
+        </w:rPr>
+        <w:t xml:space="preserve"> מסוג "מפתח הצפנה סימטרי" ללקוח </w:t>
+      </w:r>
+      <w:r>
+        <w:rPr>
+          <w:rFonts w:ascii="Heebo" w:hAnsi="Heebo" w:cs="Heebo"/>
+        </w:rPr>
+        <w:t>A</w:t>
+      </w:r>
+      <w:r>
+        <w:rPr>
+          <w:rFonts w:ascii="Heebo" w:hAnsi="Heebo" w:cs="Heebo" w:hint="cs"/>
+          <w:u w:val="single"/>
+          <w:rtl/>
+        </w:rPr>
+        <w:t xml:space="preserve">. התשובה מוצפנת ע"י המפתח הציבורי של </w:t>
+      </w:r>
+      <w:r>
+        <w:rPr>
+          <w:rFonts w:ascii="Heebo" w:hAnsi="Heebo" w:cs="Heebo"/>
+          <w:u w:val="single"/>
+        </w:rPr>
+        <w:t>A</w:t>
+      </w:r>
+      <w:r>
+        <w:rPr>
+          <w:rFonts w:ascii="Heebo" w:hAnsi="Heebo" w:cs="Heebo" w:hint="cs"/>
+          <w:rtl/>
+        </w:rPr>
+        <w:t>.</w:t>
+      </w:r>
+      <w:r>
+        <w:rPr>
+          <w:rFonts w:ascii="Heebo" w:hAnsi="Heebo" w:cs="Heebo" w:hint="cs"/>
+          <w:rtl/>
+        </w:rPr>
+        <w:t xml:space="preserve"> </w:t>
+      </w:r>
+      <w:r>
+        <w:rPr>
+          <w:rFonts w:ascii="Heebo" w:hAnsi="Heebo" w:cs="Heebo"/>
+          <w:rtl/>
+        </w:rPr>
+        <w:t>–</w:t>
+      </w:r>
+      <w:r>
+        <w:rPr>
+          <w:rFonts w:ascii="Heebo" w:hAnsi="Heebo" w:cs="Heebo" w:hint="cs"/>
+          <w:rtl/>
+        </w:rPr>
+        <w:t xml:space="preserve"> </w:t>
+      </w:r>
+      <w:r>
+        <w:rPr>
+          <w:rFonts w:ascii="Heebo" w:hAnsi="Heebo" w:cs="Heebo" w:hint="cs"/>
+          <w:b/>
+          <w:bCs/>
+          <w:rtl/>
+        </w:rPr>
+        <w:t>בקשת הודעה 603 -&gt; שליחת מפתח סימטרי 2.</w:t>
+      </w:r>
+    </w:p>
+    <w:p>
+      <w:pPr>
+        <w:numPr>
+          <w:ilvl w:val="0"/>
+          <w:numId w:val="5"/>
+        </w:numPr>
+        <w:bidi/>
+        <w:rPr>
+          <w:rFonts w:ascii="Heebo" w:hAnsi="Heebo" w:cs="Heebo"/>
+        </w:rPr>
+      </w:pPr>
+      <w:r>
+        <w:rPr>
+          <w:rFonts w:ascii="Heebo" w:hAnsi="Heebo" w:cs="Heebo" w:hint="cs"/>
+          <w:rtl/>
+        </w:rPr>
+        <w:t>השרת מקבל את ההודעה ושומר אותה.</w:t>
+      </w:r>
+      <w:r>
+        <w:rPr>
+          <w:rFonts w:ascii="Heebo" w:hAnsi="Heebo" w:cs="Heebo" w:hint="cs"/>
+          <w:rtl/>
+        </w:rPr>
+        <w:t xml:space="preserve"> </w:t>
+      </w:r>
+      <w:r>
+        <w:rPr>
+          <w:rFonts w:ascii="Heebo" w:hAnsi="Heebo" w:cs="Heebo"/>
+          <w:rtl/>
+        </w:rPr>
+        <w:t>–</w:t>
+      </w:r>
+      <w:r>
+        <w:rPr>
+          <w:rFonts w:ascii="Heebo" w:hAnsi="Heebo" w:cs="Heebo" w:hint="cs"/>
+          <w:rtl/>
+        </w:rPr>
+        <w:t xml:space="preserve"> </w:t>
+      </w:r>
+      <w:r>
+        <w:rPr>
+          <w:rFonts w:ascii="Heebo" w:hAnsi="Heebo" w:cs="Heebo" w:hint="cs"/>
+          <w:b/>
+          <w:bCs/>
+          <w:rtl/>
+        </w:rPr>
+        <w:t>כרגיל.</w:t>
+      </w:r>
+    </w:p>
+    <w:p>
+      <w:pPr>
+        <w:numPr>
+          <w:ilvl w:val="0"/>
+          <w:numId w:val="5"/>
+        </w:numPr>
+        <w:bidi/>
+        <w:rPr>
+          <w:rFonts w:ascii="Heebo" w:hAnsi="Heebo" w:cs="Heebo"/>
+        </w:rPr>
+      </w:pPr>
+      <w:r>
+        <w:rPr>
+          <w:rFonts w:ascii="Heebo" w:hAnsi="Heebo" w:cs="Heebo" w:hint="cs"/>
+          <w:rtl/>
+        </w:rPr>
+        <w:t xml:space="preserve">לקוח </w:t>
+      </w:r>
+      <w:r>
+        <w:rPr>
+          <w:rFonts w:ascii="Heebo" w:hAnsi="Heebo" w:cs="Heebo"/>
+        </w:rPr>
+        <w:t>A</w:t>
+      </w:r>
+      <w:r>
+        <w:rPr>
+          <w:rFonts w:ascii="Heebo" w:hAnsi="Heebo" w:cs="Heebo" w:hint="cs"/>
+          <w:rtl/>
+        </w:rPr>
+        <w:t xml:space="preserve"> מושך מהשרת את ההודעות הממתינות לו.</w:t>
+      </w:r>
+      <w:r>
+        <w:rPr>
+          <w:rFonts w:ascii="Heebo" w:hAnsi="Heebo" w:cs="Heebo" w:hint="cs"/>
+          <w:rtl/>
+        </w:rPr>
+        <w:t xml:space="preserve"> </w:t>
+      </w:r>
+      <w:r>
+        <w:rPr>
+          <w:rFonts w:ascii="Heebo" w:hAnsi="Heebo" w:cs="Heebo"/>
+          <w:rtl/>
+        </w:rPr>
+        <w:t>–</w:t>
+      </w:r>
+      <w:r>
+        <w:rPr>
+          <w:rFonts w:ascii="Heebo" w:hAnsi="Heebo" w:cs="Heebo" w:hint="cs"/>
+          <w:rtl/>
+        </w:rPr>
+        <w:t xml:space="preserve"> </w:t>
+      </w:r>
+      <w:r>
+        <w:rPr>
+          <w:rFonts w:ascii="Heebo" w:hAnsi="Heebo" w:cs="Heebo" w:hint="cs"/>
+          <w:b/>
+          <w:bCs/>
+          <w:rtl/>
+        </w:rPr>
+        <w:t>בקשה 604.</w:t>
+      </w:r>
+    </w:p>
+    <w:p>
+      <w:pPr>
+        <w:numPr>
+          <w:ilvl w:val="0"/>
+          <w:numId w:val="5"/>
+        </w:numPr>
+        <w:bidi/>
+        <w:rPr>
+          <w:rFonts w:ascii="Heebo" w:hAnsi="Heebo" w:cs="Heebo"/>
+        </w:rPr>
+      </w:pPr>
+      <w:r>
+        <w:rPr>
+          <w:rFonts w:ascii="Heebo" w:hAnsi="Heebo" w:cs="Heebo" w:hint="cs"/>
+          <w:rtl/>
+        </w:rPr>
+        <w:t xml:space="preserve">לקוח </w:t>
+      </w:r>
+      <w:r>
+        <w:rPr>
+          <w:rFonts w:ascii="Heebo" w:hAnsi="Heebo" w:cs="Heebo"/>
+        </w:rPr>
+        <w:t>A</w:t>
+      </w:r>
+      <w:r>
+        <w:rPr>
+          <w:rFonts w:ascii="Heebo" w:hAnsi="Heebo" w:cs="Heebo" w:hint="cs"/>
+          <w:rtl/>
+        </w:rPr>
+        <w:t xml:space="preserve"> מפענח את ההודעה באמצעות המפתח </w:t>
+      </w:r>
+      <w:r>
+        <w:rPr>
+          <w:rFonts w:ascii="Heebo" w:hAnsi="Heebo" w:cs="Heebo" w:hint="cs"/>
+          <w:b/>
+          <w:bCs/>
+          <w:rtl/>
+        </w:rPr>
+        <w:t>הפרטי</w:t>
+      </w:r>
+      <w:r>
+        <w:rPr>
+          <w:rFonts w:ascii="Heebo" w:hAnsi="Heebo" w:cs="Heebo" w:hint="cs"/>
+          <w:rtl/>
+        </w:rPr>
+        <w:t xml:space="preserve"> שלו.</w:t>
+      </w:r>
+      <w:r>
+        <w:rPr>
+          <w:rFonts w:ascii="Heebo" w:hAnsi="Heebo" w:cs="Heebo" w:hint="cs"/>
+          <w:rtl/>
+        </w:rPr>
+        <w:t xml:space="preserve"> </w:t>
+      </w:r>
+      <w:r>
+        <w:rPr>
+          <w:rFonts w:ascii="Heebo" w:hAnsi="Heebo" w:cs="Heebo"/>
+          <w:rtl/>
+        </w:rPr>
+        <w:t>–</w:t>
+      </w:r>
+      <w:r>
+        <w:rPr>
+          <w:rFonts w:ascii="Heebo" w:hAnsi="Heebo" w:cs="Heebo" w:hint="cs"/>
+          <w:rtl/>
+        </w:rPr>
+        <w:t xml:space="preserve"> </w:t>
+      </w:r>
+      <w:r>
+        <w:rPr>
+          <w:rFonts w:ascii="Heebo" w:hAnsi="Heebo" w:cs="Heebo" w:hint="cs"/>
+          <w:b/>
+          <w:bCs/>
+          <w:rtl/>
+        </w:rPr>
+        <w:t xml:space="preserve">קורה אצל </w:t>
+      </w:r>
+      <w:r>
+        <w:rPr>
+          <w:rFonts w:ascii="Heebo" w:hAnsi="Heebo" w:cs="Heebo" w:hint="cs"/>
+          <w:b/>
+          <w:bCs/>
+          <w:rtl/>
+        </w:rPr>
+        <w:t xml:space="preserve">לקוח </w:t>
+      </w:r>
+      <w:r>
+        <w:rPr>
+          <w:rFonts w:ascii="Heebo" w:hAnsi="Heebo" w:cs="Heebo"/>
+          <w:b/>
+          <w:bCs/>
+        </w:rPr>
+        <w:t>A</w:t>
+      </w:r>
+      <w:r>
+        <w:rPr>
+          <w:rFonts w:ascii="Heebo" w:hAnsi="Heebo" w:cs="Heebo" w:hint="cs"/>
+          <w:b/>
+          <w:bCs/>
+          <w:rtl/>
+        </w:rPr>
+        <w:t>.</w:t>
+      </w:r>
+    </w:p>
+    <w:p>
+      <w:pPr>
+        <w:numPr>
+          <w:ilvl w:val="0"/>
+          <w:numId w:val="5"/>
+        </w:numPr>
+        <w:bidi/>
+        <w:rPr>
+          <w:rFonts w:ascii="Heebo" w:hAnsi="Heebo" w:cs="Heebo"/>
+        </w:rPr>
+      </w:pPr>
+      <w:r>
+        <w:rPr>
+          <w:rFonts w:ascii="Heebo" w:hAnsi="Heebo" w:cs="Heebo" w:hint="cs"/>
+          <w:rtl/>
+        </w:rPr>
+        <w:t xml:space="preserve">כעת, </w:t>
+      </w:r>
+      <w:r>
+        <w:rPr>
+          <w:rFonts w:ascii="Heebo" w:hAnsi="Heebo" w:cs="Heebo" w:hint="cs"/>
+          <w:rtl/>
+        </w:rPr>
+        <w:t>ל</w:t>
+      </w:r>
+      <w:r>
+        <w:rPr>
+          <w:rFonts w:ascii="Heebo" w:hAnsi="Heebo" w:cs="Heebo" w:hint="cs"/>
+          <w:rtl/>
+        </w:rPr>
+        <w:t xml:space="preserve">קוח </w:t>
+      </w:r>
+      <w:r>
+        <w:rPr>
+          <w:rFonts w:ascii="Heebo" w:hAnsi="Heebo" w:cs="Heebo"/>
+        </w:rPr>
+        <w:t>A</w:t>
+      </w:r>
+      <w:r>
+        <w:rPr>
+          <w:rFonts w:ascii="Heebo" w:hAnsi="Heebo" w:cs="Heebo" w:hint="cs"/>
+          <w:rtl/>
+        </w:rPr>
+        <w:t xml:space="preserve"> ולקוח </w:t>
+      </w:r>
+      <w:r>
+        <w:rPr>
+          <w:rFonts w:ascii="Heebo" w:hAnsi="Heebo" w:cs="Heebo"/>
+        </w:rPr>
+        <w:t>B</w:t>
+      </w:r>
+      <w:r>
+        <w:rPr>
+          <w:rFonts w:ascii="Heebo" w:hAnsi="Heebo" w:cs="Heebo" w:hint="cs"/>
+          <w:rtl/>
+        </w:rPr>
+        <w:t xml:space="preserve"> יכולים לשוחח באמצעות מפתח הצפנה </w:t>
+      </w:r>
+      <w:r>
+        <w:rPr>
+          <w:rFonts w:ascii="Heebo" w:hAnsi="Heebo" w:cs="Heebo" w:hint="cs"/>
+          <w:b/>
+          <w:bCs/>
+          <w:rtl/>
+        </w:rPr>
+        <w:t>סימטרי</w:t>
+      </w:r>
+      <w:r>
+        <w:rPr>
+          <w:rFonts w:ascii="Heebo" w:hAnsi="Heebo" w:cs="Heebo" w:hint="cs"/>
+          <w:rtl/>
+        </w:rPr>
+        <w:t>.</w:t>
+      </w:r>
+      <w:r>
+        <w:rPr>
+          <w:rFonts w:ascii="Heebo" w:hAnsi="Heebo" w:cs="Heebo" w:hint="cs"/>
+          <w:rtl/>
+        </w:rPr>
+        <w:t xml:space="preserve"> </w:t>
+      </w:r>
+      <w:r>
+        <w:rPr>
+          <w:rFonts w:ascii="Heebo" w:hAnsi="Heebo" w:cs="Heebo"/>
+          <w:rtl/>
+        </w:rPr>
+        <w:t>–</w:t>
+      </w:r>
+      <w:r>
+        <w:rPr>
+          <w:rFonts w:ascii="Heebo" w:hAnsi="Heebo" w:cs="Heebo" w:hint="cs"/>
+          <w:rtl/>
+        </w:rPr>
+        <w:t xml:space="preserve"> </w:t>
+      </w:r>
+      <w:r>
+        <w:rPr>
+          <w:rFonts w:ascii="Heebo" w:hAnsi="Heebo" w:cs="Heebo" w:hint="cs"/>
+          <w:b/>
+          <w:bCs/>
+          <w:rtl/>
+        </w:rPr>
+        <w:t>להעמיק עוד.</w:t>
+      </w:r>
+    </w:p>
+    <w:p>
+      <w:pPr>
+        <w:bidi/>
+        <w:rPr>
+          <w:rFonts w:ascii="Heebo" w:hAnsi="Heebo" w:cs="Heebo" w:hint="cs"/>
+          <w:b/>
+          <w:bCs/>
+          <w:rtl/>
+        </w:rPr>
+      </w:pPr>
+      <w:r>
+        <w:rPr>
+          <w:rFonts w:ascii="Heebo" w:hAnsi="Heebo" w:cs="Heebo"/>
+          <w:rtl/>
+        </w:rPr>
+        <w:br/>
+      </w:r>
+      <w:r>
+        <w:rPr>
+          <w:rFonts w:ascii="Heebo" w:hAnsi="Heebo" w:cs="Heebo" w:hint="cs"/>
+          <w:b/>
+          <w:bCs/>
+          <w:rtl/>
+        </w:rPr>
+        <w:t>גודל כל אחד מסוגי המפתחות:</w:t>
+      </w:r>
+    </w:p>
+    <w:p>
+      <w:pPr>
+        <w:bidi/>
+        <w:rPr>
+          <w:rFonts w:ascii="Heebo" w:hAnsi="Heebo" w:cs="Heebo"/>
+          <w:rtl/>
+        </w:rPr>
+      </w:pPr>
+      <w:r>
+        <w:rPr>
+          <w:rFonts w:ascii="Heebo" w:hAnsi="Heebo" w:cs="Heebo" w:hint="cs"/>
+          <w:rtl/>
+        </w:rPr>
+        <w:t xml:space="preserve">מפתח סימטרי = </w:t>
+      </w:r>
+      <w:r>
+        <w:rPr>
+          <w:rFonts w:ascii="Heebo" w:hAnsi="Heebo" w:cs="Heebo" w:hint="cs"/>
+          <w:rtl/>
+        </w:rPr>
+        <w:t>128 סיביות (</w:t>
+      </w:r>
+      <w:r>
+        <w:rPr>
+          <w:rFonts w:ascii="Heebo" w:hAnsi="Heebo" w:cs="Heebo"/>
+        </w:rPr>
+        <w:t>bits</w:t>
+      </w:r>
+      <w:r>
+        <w:rPr>
+          <w:rFonts w:ascii="Heebo" w:hAnsi="Heebo" w:cs="Heebo" w:hint="cs"/>
+          <w:rtl/>
+        </w:rPr>
+        <w:t xml:space="preserve">), כלומר </w:t>
+      </w:r>
+      <w:r>
+        <w:rPr>
+          <w:rFonts w:ascii="Heebo" w:hAnsi="Heebo" w:cs="Heebo"/>
+          <w:rtl/>
+        </w:rPr>
+        <w:t>–</w:t>
+      </w:r>
+      <w:r>
+        <w:rPr>
+          <w:rFonts w:ascii="Heebo" w:hAnsi="Heebo" w:cs="Heebo" w:hint="cs"/>
+          <w:rtl/>
+        </w:rPr>
+        <w:t xml:space="preserve"> 16 בתים.</w:t>
+      </w:r>
+      <w:r>
+        <w:rPr>
+          <w:rFonts w:ascii="Heebo" w:hAnsi="Heebo" w:cs="Heebo"/>
+          <w:rtl/>
+        </w:rPr>
+        <w:br/>
+      </w:r>
+      <w:r>
+        <w:rPr>
+          <w:rFonts w:ascii="Heebo" w:hAnsi="Heebo" w:cs="Heebo" w:hint="cs"/>
+          <w:rtl/>
+        </w:rPr>
+        <w:t xml:space="preserve">מפתח א-סימטרי = </w:t>
+      </w:r>
+      <w:r>
+        <w:rPr>
+          <w:rFonts w:ascii="Heebo" w:hAnsi="Heebo" w:cs="Heebo" w:hint="cs"/>
+          <w:rtl/>
+        </w:rPr>
+        <w:t xml:space="preserve">1024 סיביות, כלומר </w:t>
+      </w:r>
+      <w:r>
+        <w:rPr>
+          <w:rFonts w:ascii="Heebo" w:hAnsi="Heebo" w:cs="Heebo"/>
+          <w:rtl/>
+        </w:rPr>
+        <w:t>–</w:t>
+      </w:r>
+      <w:r>
+        <w:rPr>
+          <w:rFonts w:ascii="Heebo" w:hAnsi="Heebo" w:cs="Heebo" w:hint="cs"/>
+          <w:rtl/>
+        </w:rPr>
+        <w:t xml:space="preserve"> 128 בתים.</w:t>
+      </w:r>
+    </w:p>
+    <w:p>
+      <w:pPr>
+        <w:bidi/>
+        <w:rPr>
+          <w:rFonts w:ascii="Heebo" w:hAnsi="Heebo" w:cs="Heebo"/>
+          <w:rtl/>
+        </w:rPr>
+      </w:pPr>
+      <w:r>
+        <w:rPr>
+          <w:rFonts w:ascii="Heebo" w:hAnsi="Heebo" w:cs="Heebo" w:hint="cs"/>
+          <w:rtl/>
+        </w:rPr>
+        <w:t xml:space="preserve">מפתח ציבורי = </w:t>
+      </w:r>
+      <w:r>
+        <w:rPr>
+          <w:rFonts w:ascii="Heebo" w:hAnsi="Heebo" w:cs="Heebo" w:hint="cs"/>
+          <w:rtl/>
+        </w:rPr>
+        <w:t>160 בתים.</w:t>
+      </w:r>
+    </w:p>
+    <w:p>
+      <w:pPr>
+        <w:bidi/>
+        <w:rPr>
+          <w:rFonts w:ascii="Heebo" w:hAnsi="Heebo" w:cs="Heebo"/>
+          <w:rtl/>
+        </w:rPr>
+      </w:pPr>
+      <w:r>
+        <w:rPr>
+          <w:rFonts w:ascii="Heebo" w:hAnsi="Heebo" w:cs="Heebo"/>
+          <w:rtl/>
+        </w:rPr>
+        <w:drawing>
+          <wp:anchor distT="0" distB="0" distL="114300" distR="114300" simplePos="0" relativeHeight="251658240" behindDoc="0" locked="0" layoutInCell="1" allowOverlap="1" wp14:anchorId="11F6EA9F" wp14:editId="28FD9008">
+            <wp:simplePos x="0" y="0"/>
+            <wp:positionH relativeFrom="column">
+              <wp:posOffset>-916717</wp:posOffset>
+            </wp:positionH>
+            <wp:positionV relativeFrom="paragraph">
+              <wp:posOffset>250190</wp:posOffset>
+            </wp:positionV>
+            <wp:extent cx="3672702" cy="2560230"/>
+            <wp:effectExtent l="0" t="0" r="4445" b="0"/>
+            <wp:wrapNone/>
+            <wp:docPr id="150637516" name="תמונה 1" descr="תמונה שמכילה טקסט, צילום מסך, גופן, מסמך&#10;&#10;התיאור נוצר באופן אוטומטי"/>
+            <wp:cNvGraphicFramePr>
+              <a:graphicFrameLocks xmlns:a="http://schemas.openxmlformats.org/drawingml/2006/main" noChangeAspect="1"/>
+            </wp:cNvGraphicFramePr>
+            <a:graphic xmlns:a="http://schemas.openxmlformats.org/drawingml/2006/main">
+              <a:graphicData uri="http://schemas.openxmlformats.org/drawingml/2006/picture">
+                <pic:pic xmlns:pic="http://schemas.openxmlformats.org/drawingml/2006/picture">
+                  <pic:nvPicPr>
+                    <pic:cNvPr id="150637516" name="תמונה 1" descr="תמונה שמכילה טקסט, צילום מסך, גופן, מסמך&#10;&#10;התיאור נוצר באופן אוטומטי"/>
+                    <pic:cNvPicPr/>
+                  </pic:nvPicPr>
+                  <pic:blipFill>
+                    <a:blip r:embed="rId5" cstate="print">
+                      <a:extLst>
+                        <a:ext uri="{28A0092B-C50C-407E-A947-70E740481C1C}">
+                          <a14:useLocalDpi xmlns:a14="http://schemas.microsoft.com/office/drawing/2010/main" val="0"/>
+                        </a:ext>
+                      </a:extLst>
+                    </a:blip>
+                    <a:stretch>
+                      <a:fillRect/>
+                    </a:stretch>
+                  </pic:blipFill>
+                  <pic:spPr>
+                    <a:xfrm>
+                      <a:off x="0" y="0"/>
+                      <a:ext cx="3672702" cy="2560230"/>
+                    </a:xfrm>
+                    <a:prstGeom prst="rect">
+                      <a:avLst/>
+                    </a:prstGeom>
+                  </pic:spPr>
+                </pic:pic>
+              </a:graphicData>
+            </a:graphic>
+            <wp14:sizeRelH relativeFrom="margin">
+              <wp14:pctWidth>0</wp14:pctWidth>
+            </wp14:sizeRelH>
+            <wp14:sizeRelV relativeFrom="margin">
+              <wp14:pctHeight>0</wp14:pctHeight>
+            </wp14:sizeRelV>
+          </wp:anchor>
+        </w:drawing>
+      </w:r>
+      <w:r>
+        <w:rPr>
+          <w:rFonts w:ascii="Heebo" w:hAnsi="Heebo" w:cs="Heebo" w:hint="cs"/>
+          <w:rtl/>
+        </w:rPr>
+        <w:t xml:space="preserve">מפתח פרטי = </w:t>
+      </w:r>
+      <w:r>
+        <w:rPr>
+          <w:rFonts w:ascii="Heebo" w:hAnsi="Heebo" w:cs="Heebo" w:hint="cs"/>
+          <w:b/>
+          <w:bCs/>
+          <w:rtl/>
+        </w:rPr>
+        <w:t>לא רלוונטי?</w:t>
+      </w:r>
+    </w:p>
+    <w:p>
+      <w:pPr>
+        <w:bidi/>
+        <w:rPr>
+          <w:rFonts w:ascii="Heebo" w:hAnsi="Heebo" w:cs="Heebo"/>
+          <w:rtl/>
+        </w:rPr>
+      </w:pPr>
+      <w:r>
+        <w:rPr>
+          <w:rFonts w:ascii="Heebo" w:hAnsi="Heebo" w:cs="Heebo"/>
+          <w:rtl/>
+        </w:rPr>
+        <w:drawing>
+          <wp:anchor distT="0" distB="0" distL="114300" distR="114300" simplePos="0" relativeHeight="251659264" behindDoc="0" locked="0" layoutInCell="1" allowOverlap="1" wp14:anchorId="394091B1" wp14:editId="058DB8F7">
+            <wp:simplePos x="0" y="0"/>
+            <wp:positionH relativeFrom="column">
+              <wp:posOffset>2872740</wp:posOffset>
+            </wp:positionH>
+            <wp:positionV relativeFrom="paragraph">
+              <wp:posOffset>104398</wp:posOffset>
+            </wp:positionV>
+            <wp:extent cx="3795028" cy="2426867"/>
+            <wp:effectExtent l="0" t="0" r="0" b="0"/>
+            <wp:wrapNone/>
+            <wp:docPr id="1969750889" name="תמונה 1"/>
+            <wp:cNvGraphicFramePr>
+              <a:graphicFrameLocks xmlns:a="http://schemas.openxmlformats.org/drawingml/2006/main" noChangeAspect="1"/>
+            </wp:cNvGraphicFramePr>
+            <a:graphic xmlns:a="http://schemas.openxmlformats.org/drawingml/2006/main">
+              <a:graphicData uri="http://schemas.openxmlformats.org/drawingml/2006/picture">
+                <pic:pic xmlns:pic="http://schemas.openxmlformats.org/drawingml/2006/picture">
+                  <pic:nvPicPr>
+                    <pic:cNvPr id="1969750889" name=""/>
+                    <pic:cNvPicPr/>
+                  </pic:nvPicPr>
+                  <pic:blipFill>
+                    <a:blip r:embed="rId6" cstate="print">
+                      <a:extLst>
+                        <a:ext uri="{28A0092B-C50C-407E-A947-70E740481C1C}">
+                          <a14:useLocalDpi xmlns:a14="http://schemas.microsoft.com/office/drawing/2010/main" val="0"/>
+                        </a:ext>
+                      </a:extLst>
+                    </a:blip>
+                    <a:stretch>
+                      <a:fillRect/>
+                    </a:stretch>
+                  </pic:blipFill>
+                  <pic:spPr>
+                    <a:xfrm>
+                      <a:off x="0" y="0"/>
+                      <a:ext cx="3795028" cy="2426867"/>
+                    </a:xfrm>
+                    <a:prstGeom prst="rect">
+                      <a:avLst/>
+                    </a:prstGeom>
+                  </pic:spPr>
+                </pic:pic>
+              </a:graphicData>
+            </a:graphic>
+            <wp14:sizeRelH relativeFrom="margin">
+              <wp14:pctWidth>0</wp14:pctWidth>
+            </wp14:sizeRelH>
+            <wp14:sizeRelV relativeFrom="margin">
+              <wp14:pctHeight>0</wp14:pctHeight>
+            </wp14:sizeRelV>
+          </wp:anchor>
+        </w:drawing>
+      </w:r>
     </w:p>
     <w:p>
       <w:pPr>
@@ -911,6 +2386,106 @@
           <w:rFonts w:ascii="Heebo" w:hAnsi="Heebo" w:cs="Heebo"/>
         </w:rPr>
       </w:pPr>
+      <w:r>
+        <w:rPr>
+          <w:rFonts w:ascii="Heebo" w:hAnsi="Heebo" w:cs="Heebo" w:hint="cs"/>
+          <w:rtl/>
+        </w:rPr>
+        <w:t>קלט שמגיע בגדלים שונים</w:t>
+      </w:r>
+    </w:p>
+    <w:p>
+      <w:pPr>
+        <w:pStyle w:val="a9"/>
+        <w:numPr>
+          <w:ilvl w:val="0"/>
+          <w:numId w:val="4"/>
+        </w:numPr>
+        <w:bidi/>
+        <w:rPr>
+          <w:rFonts w:ascii="Heebo" w:hAnsi="Heebo" w:cs="Heebo"/>
+        </w:rPr>
+      </w:pPr>
+      <w:r>
+        <w:rPr>
+          <w:rFonts w:ascii="Heebo" w:hAnsi="Heebo" w:cs="Heebo" w:hint="cs"/>
+          <w:rtl/>
+        </w:rPr>
+        <w:t>קלט שמגיע בפורמט אחר ומנסים לפענח אותו</w:t>
+      </w:r>
+    </w:p>
+    <w:p>
+      <w:pPr>
+        <w:pStyle w:val="a9"/>
+        <w:numPr>
+          <w:ilvl w:val="0"/>
+          <w:numId w:val="4"/>
+        </w:numPr>
+        <w:bidi/>
+        <w:rPr>
+          <w:rFonts w:ascii="Heebo" w:hAnsi="Heebo" w:cs="Heebo"/>
+        </w:rPr>
+      </w:pPr>
+      <w:r>
+        <w:rPr>
+          <w:rFonts w:ascii="Heebo" w:hAnsi="Heebo" w:cs="Heebo" w:hint="cs"/>
+          <w:rtl/>
+        </w:rPr>
+        <w:t>קלט שמגיע קצר מדי ולא בודקים את זה</w:t>
+      </w:r>
+    </w:p>
+    <w:p>
+      <w:pPr>
+        <w:pStyle w:val="a9"/>
+        <w:numPr>
+          <w:ilvl w:val="0"/>
+          <w:numId w:val="4"/>
+        </w:numPr>
+        <w:bidi/>
+        <w:rPr>
+          <w:rFonts w:ascii="Heebo" w:hAnsi="Heebo" w:cs="Heebo"/>
+        </w:rPr>
+      </w:pPr>
+      <w:r>
+        <w:rPr>
+          <w:rFonts w:ascii="Heebo" w:hAnsi="Heebo" w:cs="Heebo"/>
+        </w:rPr>
+        <w:lastRenderedPageBreak/>
+        <w:t>Payload/message_content</w:t>
+      </w:r>
+      <w:r>
+        <w:rPr>
+          <w:rFonts w:ascii="Heebo" w:hAnsi="Heebo" w:cs="Heebo" w:hint="cs"/>
+          <w:rtl/>
+        </w:rPr>
+        <w:t xml:space="preserve"> שמגיע עם </w:t>
+      </w:r>
+      <w:r>
+        <w:rPr>
+          <w:rFonts w:ascii="Heebo" w:hAnsi="Heebo" w:cs="Heebo"/>
+        </w:rPr>
+        <w:t>size</w:t>
+      </w:r>
+      <w:r>
+        <w:rPr>
+          <w:rFonts w:ascii="Heebo" w:hAnsi="Heebo" w:cs="Heebo" w:hint="cs"/>
+          <w:rtl/>
+        </w:rPr>
+        <w:t xml:space="preserve"> לפני, ולא מוודאים שה-</w:t>
+      </w:r>
+      <w:r>
+        <w:rPr>
+          <w:rFonts w:ascii="Heebo" w:hAnsi="Heebo" w:cs="Heebo"/>
+        </w:rPr>
+        <w:t>size</w:t>
+      </w:r>
+      <w:r>
+        <w:rPr>
+          <w:rFonts w:ascii="Heebo" w:hAnsi="Heebo" w:cs="Heebo" w:hint="cs"/>
+          <w:rtl/>
+        </w:rPr>
+        <w:t xml:space="preserve"> והגודל ממש של הפיילואד שווים.</w:t>
+      </w:r>
       <w:r>
         <w:rPr>
           <w:rFonts w:ascii="Heebo" w:hAnsi="Heebo" w:cs="Heebo"/>
@@ -987,6 +2562,123 @@
 <file path=word/numbering.xml><?xml version="1.0" encoding="utf-8"?>
 <w:numbering xmlns:wpc="http://schemas.microsoft.com/office/word/2010/wordprocessingCanvas" xmlns:cx="http://schemas.microsoft.com/office/drawing/2014/chartex" xmlns:cx1="http://schemas.microsoft.com/office/drawing/2015/9/8/chartex" xmlns:cx2="http://schemas.microsoft.com/office/drawing/2015/10/21/chartex" xmlns:cx3="http://schemas.microsoft.com/office/drawing/2016/5/9/chartex" xmlns:cx4="http://schemas.microsoft.com/office/drawing/2016/5/10/chartex" xmlns:cx5="http://schemas.microsoft.com/office/drawing/2016/5/11/chartex" xmlns:cx6="http://schemas.microsoft.com/office/drawing/2016/5/12/chartex" xmlns:cx7="http://schemas.microsoft.com/office/drawing/2016/5/13/chartex" xmlns:cx8="http://schemas.microsoft.com/office/drawing/2016/5/14/chartex" xmlns:mc="http://schemas.openxmlformats.org/markup-compatibility/2006" xmlns:aink="http://schemas.microsoft.com/office/drawing/2016/ink" xmlns:am3d="http://schemas.microsoft.com/office/drawing/2017/model3d" xmlns:o="urn:schemas-microsoft-com:office:office" xmlns:oel="http://schemas.microsoft.com/office/2019/extlst" xmlns:r="http://schemas.openxmlformats.org/officeDocument/2006/relationships" xmlns:m="http://schemas.openxmlformats.org/officeDocument/2006/math" xmlns:v="urn:schemas-microsoft-com:vml" xmlns:wp14="http://schemas.microsoft.com/office/word/2010/wordprocessingDrawing" xmlns:wp="http://schemas.openxmlformats.org/drawingml/2006/wordprocessingDrawing" xmlns:w10="urn:schemas-microsoft-com:office:word" xmlns:w="http://schemas.openxmlformats.org/wordprocessingml/2006/main" xmlns:w14="http://schemas.microsoft.com/office/word/2010/wordml" xmlns:w15="http://schemas.microsoft.com/office/word/2012/wordml" xmlns:w16cex="http://schemas.microsoft.com/office/word/2018/wordml/cex" xmlns:w16cid="http://schemas.microsoft.com/office/word/2016/wordml/cid" xmlns:w16="http://schemas.microsoft.com/office/word/2018/wordml" xmlns:w16du="http://schemas.microsoft.com/office/word/2023/wordml/word16du" xmlns:w16sdtdh="http://schemas.microsoft.com/office/word/2020/wordml/sdtdatahash" xmlns:w16sdtfl="http://schemas.microsoft.com/office/word/2024/wordml/sdtformatlock" xmlns:w16se="http://schemas.microsoft.com/office/word/2015/wordml/symex" xmlns:wpg="http://schemas.microsoft.com/office/word/2010/wordprocessingGroup" xmlns:wpi="http://schemas.microsoft.com/office/word/2010/wordprocessingInk" xmlns:wne="http://schemas.microsoft.com/office/word/2006/wordml" xmlns:wps="http://schemas.microsoft.com/office/word/2010/wordprocessingShape" mc:Ignorable="w14 w15 w16se w16cid w16 w16cex w16sdtdh w16sdtfl w16du wp14">
   <w:abstractNum w:abstractNumId="0" w15:restartNumberingAfterBreak="0">
+    <w:nsid w:val="1F5068E2"/>
+    <w:multiLevelType w:val="multilevel"/>
+    <w:tmpl w:val="C248F9FE"/>
+    <w:lvl w:ilvl="0">
+      <w:start w:val="1"/>
+      <w:numFmt w:val="decimal"/>
+      <w:lvlText w:val="%1."/>
+      <w:lvlJc w:val="left"/>
+      <w:pPr>
+        <w:tabs>
+          <w:tab w:val="num" w:pos="720"/>
+        </w:tabs>
+        <w:ind w:left="720" w:hanging="360"/>
+      </w:pPr>
+    </w:lvl>
+    <w:lvl w:ilvl="1">
+      <w:start w:val="1"/>
+      <w:numFmt w:val="bullet"/>
+      <w:lvlText w:val="o"/>
+      <w:lvlJc w:val="left"/>
+      <w:pPr>
+        <w:tabs>
+          <w:tab w:val="num" w:pos="1440"/>
+        </w:tabs>
+        <w:ind w:left="1440" w:hanging="360"/>
+      </w:pPr>
+      <w:rPr>
+        <w:rFonts w:ascii="Courier New" w:hAnsi="Courier New" w:hint="default"/>
+        <w:sz w:val="20"/>
+      </w:rPr>
+    </w:lvl>
+    <w:lvl w:ilvl="2" w:tentative="1">
+      <w:start w:val="1"/>
+      <w:numFmt w:val="decimal"/>
+      <w:lvlText w:val="%3."/>
+      <w:lvlJc w:val="left"/>
+      <w:pPr>
+        <w:tabs>
+          <w:tab w:val="num" w:pos="2160"/>
+        </w:tabs>
+        <w:ind w:left="2160" w:hanging="360"/>
+      </w:pPr>
+    </w:lvl>
+    <w:lvl w:ilvl="3" w:tentative="1">
+      <w:start w:val="1"/>
+      <w:numFmt w:val="decimal"/>
+      <w:lvlText w:val="%4."/>
+      <w:lvlJc w:val="left"/>
+      <w:pPr>
+        <w:tabs>
+          <w:tab w:val="num" w:pos="2880"/>
+        </w:tabs>
+        <w:ind w:left="2880" w:hanging="360"/>
+      </w:pPr>
+    </w:lvl>
+    <w:lvl w:ilvl="4" w:tentative="1">
+      <w:start w:val="1"/>
+      <w:numFmt w:val="decimal"/>
+      <w:lvlText w:val="%5."/>
+      <w:lvlJc w:val="left"/>
+      <w:pPr>
+        <w:tabs>
+          <w:tab w:val="num" w:pos="3600"/>
+        </w:tabs>
+        <w:ind w:left="3600" w:hanging="360"/>
+      </w:pPr>
+    </w:lvl>
+    <w:lvl w:ilvl="5" w:tentative="1">
+      <w:start w:val="1"/>
+      <w:numFmt w:val="decimal"/>
+      <w:lvlText w:val="%6."/>
+      <w:lvlJc w:val="left"/>
+      <w:pPr>
+        <w:tabs>
+          <w:tab w:val="num" w:pos="4320"/>
+        </w:tabs>
+        <w:ind w:left="4320" w:hanging="360"/>
+      </w:pPr>
+    </w:lvl>
+    <w:lvl w:ilvl="6" w:tentative="1">
+      <w:start w:val="1"/>
+      <w:numFmt w:val="decimal"/>
+      <w:lvlText w:val="%7."/>
+      <w:lvlJc w:val="left"/>
+      <w:pPr>
+        <w:tabs>
+          <w:tab w:val="num" w:pos="5040"/>
+        </w:tabs>
+        <w:ind w:left="5040" w:hanging="360"/>
+      </w:pPr>
+    </w:lvl>
+    <w:lvl w:ilvl="7" w:tentative="1">
+      <w:start w:val="1"/>
+      <w:numFmt w:val="decimal"/>
+      <w:lvlText w:val="%8."/>
+      <w:lvlJc w:val="left"/>
+      <w:pPr>
+        <w:tabs>
+          <w:tab w:val="num" w:pos="5760"/>
+        </w:tabs>
+        <w:ind w:left="5760" w:hanging="360"/>
+      </w:pPr>
+    </w:lvl>
+    <w:lvl w:ilvl="8" w:tentative="1">
+      <w:start w:val="1"/>
+      <w:numFmt w:val="decimal"/>
+      <w:lvlText w:val="%9."/>
+      <w:lvlJc w:val="left"/>
+      <w:pPr>
+        <w:tabs>
+          <w:tab w:val="num" w:pos="6480"/>
+        </w:tabs>
+        <w:ind w:left="6480" w:hanging="360"/>
+      </w:pPr>
+    </w:lvl>
+  </w:abstractNum>
+  <w:abstractNum w:abstractNumId="1" w15:restartNumberingAfterBreak="0">
     <w:nsid w:val="2D380669"/>
     <w:multiLevelType w:val="hybridMultilevel"/>
     <w:tmpl w:val="6E3C82F6"/>
@@ -1075,7 +2767,7 @@
       </w:pPr>
     </w:lvl>
   </w:abstractNum>
-  <w:abstractNum w:abstractNumId="1" w15:restartNumberingAfterBreak="0">
+  <w:abstractNum w:abstractNumId="2" w15:restartNumberingAfterBreak="0">
     <w:nsid w:val="3D7C6C26"/>
     <w:multiLevelType w:val="hybridMultilevel"/>
     <w:tmpl w:val="FD5C6CCE"/>
@@ -1164,7 +2856,7 @@
       </w:pPr>
     </w:lvl>
   </w:abstractNum>
-  <w:abstractNum w:abstractNumId="2" w15:restartNumberingAfterBreak="0">
+  <w:abstractNum w:abstractNumId="3" w15:restartNumberingAfterBreak="0">
     <w:nsid w:val="7B3872B5"/>
     <w:multiLevelType w:val="hybridMultilevel"/>
     <w:tmpl w:val="5CBE783E"/>
@@ -1276,7 +2968,7 @@
       </w:rPr>
     </w:lvl>
   </w:abstractNum>
-  <w:abstractNum w:abstractNumId="3" w15:restartNumberingAfterBreak="0">
+  <w:abstractNum w:abstractNumId="4" w15:restartNumberingAfterBreak="0">
     <w:nsid w:val="7B735067"/>
     <w:multiLevelType w:val="hybridMultilevel"/>
     <w:tmpl w:val="36360DF2"/>
@@ -1366,16 +3058,19 @@
     </w:lvl>
   </w:abstractNum>
   <w:num w:numId="1" w16cid:durableId="1675718799">
+    <w:abstractNumId w:val="2"/>
+  </w:num>
+  <w:num w:numId="2" w16cid:durableId="1597245750">
+    <w:abstractNumId w:val="4"/>
+  </w:num>
+  <w:num w:numId="3" w16cid:durableId="554435925">
     <w:abstractNumId w:val="1"/>
   </w:num>
-  <w:num w:numId="2" w16cid:durableId="1597245750">
+  <w:num w:numId="4" w16cid:durableId="177889652">
     <w:abstractNumId w:val="3"/>
   </w:num>
-  <w:num w:numId="3" w16cid:durableId="554435925">
+  <w:num w:numId="5" w16cid:durableId="269747472">
     <w:abstractNumId w:val="0"/>
-  </w:num>
-  <w:num w:numId="4" w16cid:durableId="177889652">
-    <w:abstractNumId w:val="2"/>
   </w:num>
 </w:numbering>
 </file>
@@ -1985,7 +3680,6 @@
   <w:style w:type="character" w:default="1" w:styleId="a0">
     <w:name w:val="Default Paragraph Font"/>
     <w:uiPriority w:val="1"/>
-    <w:semiHidden/>
     <w:unhideWhenUsed/>
   </w:style>
   <w:style w:type="table" w:default="1" w:styleId="a1">

</xml_diff>

<commit_message>
Created a basic cpp project with the boost library
</commit_message>
<xml_diff>
--- a/מעקב פרויקט בדפנסיבי.docx
+++ b/מעקב פרויקט בדפנסיבי.docx
@@ -517,20 +517,33 @@
           <w:rFonts w:ascii="Heebo" w:hAnsi="Heebo" w:cs="Heebo" w:hint="cs"/>
           <w:rtl/>
         </w:rPr>
-        <w:t xml:space="preserve">להוסיף מחלקה של </w:t>
-      </w:r>
-      <w:r>
-        <w:rPr>
-          <w:rFonts w:ascii="Heebo" w:hAnsi="Heebo" w:cs="Heebo"/>
-        </w:rPr>
-        <w:t>response</w:t>
-      </w:r>
-      <w:r>
-        <w:rPr>
-          <w:rFonts w:ascii="Heebo" w:hAnsi="Heebo" w:cs="Heebo" w:hint="cs"/>
-          <w:rtl/>
-        </w:rPr>
-        <w:t xml:space="preserve"> (או מחלקות ויורשות וכו?) ולהתחיל להכין את התגובות בחזרה.</w:t>
+        <w:t>לוודא האם כדאי לי לשמור את השם משתמש בבסיס נתונים כ</w:t>
+      </w:r>
+      <w:r>
+        <w:rPr>
+          <w:rFonts w:ascii="Heebo" w:hAnsi="Heebo" w:cs="Heebo"/>
+        </w:rPr>
+        <w:t>TEXT</w:t>
+      </w:r>
+      <w:r>
+        <w:rPr>
+          <w:rFonts w:ascii="Heebo" w:hAnsi="Heebo" w:cs="Heebo" w:hint="cs"/>
+          <w:rtl/>
+        </w:rPr>
+        <w:t xml:space="preserve"> או </w:t>
+      </w:r>
+      <w:r>
+        <w:rPr>
+          <w:rFonts w:ascii="Heebo" w:hAnsi="Heebo" w:cs="Heebo"/>
+        </w:rPr>
+        <w:t>varchar(255)</w:t>
+      </w:r>
+      <w:r>
+        <w:rPr>
+          <w:rFonts w:ascii="Heebo" w:hAnsi="Heebo" w:cs="Heebo" w:hint="cs"/>
+          <w:rtl/>
+        </w:rPr>
+        <w:t>.</w:t>
       </w:r>
     </w:p>
     <w:p>
@@ -550,20 +563,82 @@
           <w:rFonts w:ascii="Heebo" w:hAnsi="Heebo" w:cs="Heebo" w:hint="cs"/>
           <w:rtl/>
         </w:rPr>
-        <w:t xml:space="preserve">לעשות </w:t>
-      </w:r>
-      <w:r>
-        <w:rPr>
-          <w:rFonts w:ascii="Heebo" w:hAnsi="Heebo" w:cs="Heebo"/>
-        </w:rPr>
-        <w:t>Unit test</w:t>
-      </w:r>
-      <w:r>
-        <w:rPr>
-          <w:rFonts w:ascii="Heebo" w:hAnsi="Heebo" w:cs="Heebo" w:hint="cs"/>
-          <w:rtl/>
-        </w:rPr>
-        <w:t xml:space="preserve"> לדברים האלו איכשהו. </w:t>
+        <w:t xml:space="preserve">להוסיף מחלקה של </w:t>
+      </w:r>
+      <w:r>
+        <w:rPr>
+          <w:rFonts w:ascii="Heebo" w:hAnsi="Heebo" w:cs="Heebo"/>
+        </w:rPr>
+        <w:t>response</w:t>
+      </w:r>
+      <w:r>
+        <w:rPr>
+          <w:rFonts w:ascii="Heebo" w:hAnsi="Heebo" w:cs="Heebo" w:hint="cs"/>
+          <w:rtl/>
+        </w:rPr>
+        <w:t xml:space="preserve"> (או מחלקות ויורשות וכו?) ולהתחיל להכין את התגובות בחזרה</w:t>
+      </w:r>
+      <w:r>
+        <w:rPr>
+          <w:rFonts w:ascii="Heebo" w:hAnsi="Heebo" w:cs="Heebo" w:hint="cs"/>
+          <w:rtl/>
+        </w:rPr>
+        <w:t xml:space="preserve">, </w:t>
+      </w:r>
+      <w:r>
+        <w:rPr>
+          <w:rFonts w:ascii="Heebo" w:hAnsi="Heebo" w:cs="Heebo" w:hint="cs"/>
+          <w:b/>
+          <w:bCs/>
+          <w:rtl/>
+        </w:rPr>
+        <w:t>לוודא</w:t>
+      </w:r>
+      <w:r>
+        <w:rPr>
+          <w:rFonts w:ascii="Heebo" w:hAnsi="Heebo" w:cs="Heebo" w:hint="cs"/>
+          <w:rtl/>
+        </w:rPr>
+        <w:t xml:space="preserve"> שאני שולח את הכול כמו שצריך, עם </w:t>
+      </w:r>
+      <w:r>
+        <w:rPr>
+          <w:rFonts w:ascii="Heebo" w:hAnsi="Heebo" w:cs="Heebo"/>
+        </w:rPr>
+        <w:t>padding</w:t>
+      </w:r>
+      <w:r>
+        <w:rPr>
+          <w:rFonts w:ascii="Heebo" w:hAnsi="Heebo" w:cs="Heebo" w:hint="cs"/>
+          <w:rtl/>
+        </w:rPr>
+        <w:t xml:space="preserve"> של </w:t>
+      </w:r>
+      <w:r>
+        <w:rPr>
+          <w:rFonts w:ascii="Heebo" w:hAnsi="Heebo" w:cs="Heebo"/>
+        </w:rPr>
+        <w:t>\0</w:t>
+      </w:r>
+      <w:r>
+        <w:rPr>
+          <w:rFonts w:ascii="Heebo" w:hAnsi="Heebo" w:cs="Heebo" w:hint="cs"/>
+          <w:rtl/>
+        </w:rPr>
+        <w:t xml:space="preserve"> ל</w:t>
+      </w:r>
+      <w:r>
+        <w:rPr>
+          <w:rFonts w:ascii="Heebo" w:hAnsi="Heebo" w:cs="Heebo"/>
+        </w:rPr>
+        <w:t>str</w:t>
+      </w:r>
+      <w:r>
+        <w:rPr>
+          <w:rFonts w:ascii="Heebo" w:hAnsi="Heebo" w:cs="Heebo" w:hint="cs"/>
+          <w:rtl/>
+        </w:rPr>
+        <w:t xml:space="preserve"> שקטן מ255 (למשל שם משתמש).</w:t>
       </w:r>
     </w:p>
     <w:p>
@@ -576,6 +651,39 @@
         <w:bidi/>
         <w:rPr>
           <w:rFonts w:ascii="Heebo" w:hAnsi="Heebo" w:cs="Heebo"/>
+        </w:rPr>
+      </w:pPr>
+      <w:r>
+        <w:rPr>
+          <w:rFonts w:ascii="Heebo" w:hAnsi="Heebo" w:cs="Heebo" w:hint="cs"/>
+          <w:rtl/>
+        </w:rPr>
+        <w:t xml:space="preserve">לעשות </w:t>
+      </w:r>
+      <w:r>
+        <w:rPr>
+          <w:rFonts w:ascii="Heebo" w:hAnsi="Heebo" w:cs="Heebo"/>
+        </w:rPr>
+        <w:t>Unit test</w:t>
+      </w:r>
+      <w:r>
+        <w:rPr>
+          <w:rFonts w:ascii="Heebo" w:hAnsi="Heebo" w:cs="Heebo" w:hint="cs"/>
+          <w:rtl/>
+        </w:rPr>
+        <w:t xml:space="preserve"> לדברים האלו איכשהו. </w:t>
+      </w:r>
+    </w:p>
+    <w:p>
+      <w:pPr>
+        <w:pStyle w:val="a9"/>
+        <w:numPr>
+          <w:ilvl w:val="0"/>
+          <w:numId w:val="2"/>
+        </w:numPr>
+        <w:bidi/>
+        <w:rPr>
+          <w:rFonts w:ascii="Heebo" w:hAnsi="Heebo" w:cs="Heebo"/>
           <w:rtl/>
         </w:rPr>
       </w:pPr>
@@ -850,7 +958,6 @@
           <w:rFonts w:ascii="Heebo" w:hAnsi="Heebo" w:cs="Heebo" w:hint="cs"/>
           <w:rtl/>
         </w:rPr>
-        <w:lastRenderedPageBreak/>
         <w:t>-</w:t>
       </w:r>
       <w:r>
@@ -1906,7 +2013,7 @@
       <w:pPr>
         <w:bidi/>
         <w:rPr>
-          <w:rFonts w:ascii="Heebo" w:hAnsi="Heebo" w:cs="Heebo" w:hint="cs"/>
+          <w:rFonts w:ascii="Heebo" w:hAnsi="Heebo" w:cs="Heebo"/>
           <w:b/>
           <w:bCs/>
           <w:rtl/>
@@ -2048,6 +2155,7 @@
       <w:r>
         <w:rPr>
           <w:rFonts w:ascii="Heebo" w:hAnsi="Heebo" w:cs="Heebo"/>
+          <w:noProof/>
           <w:rtl/>
         </w:rPr>
         <w:drawing>
@@ -2134,6 +2242,7 @@
       <w:r>
         <w:rPr>
           <w:rFonts w:ascii="Heebo" w:hAnsi="Heebo" w:cs="Heebo"/>
+          <w:noProof/>
           <w:rtl/>
         </w:rPr>
         <w:drawing>
@@ -2391,6 +2500,7 @@
           <w:rFonts w:ascii="Heebo" w:hAnsi="Heebo" w:cs="Heebo" w:hint="cs"/>
           <w:rtl/>
         </w:rPr>
+        <w:lastRenderedPageBreak/>
         <w:t>קלט שמגיע בגדלים שונים</w:t>
       </w:r>
     </w:p>
@@ -2450,7 +2560,6 @@
         <w:rPr>
           <w:rFonts w:ascii="Heebo" w:hAnsi="Heebo" w:cs="Heebo"/>
         </w:rPr>
-        <w:lastRenderedPageBreak/>
         <w:t>Payload/message_content</w:t>
       </w:r>
       <w:r>
@@ -3680,6 +3789,7 @@
   <w:style w:type="character" w:default="1" w:styleId="a0">
     <w:name w:val="Default Paragraph Font"/>
     <w:uiPriority w:val="1"/>
+    <w:semiHidden/>
     <w:unhideWhenUsed/>
   </w:style>
   <w:style w:type="table" w:default="1" w:styleId="a1">

</xml_diff>

<commit_message>
Added cryptocpp, the wrapper functions for it in the project and also basic input handling
</commit_message>
<xml_diff>
--- a/מעקב פרויקט בדפנסיבי.docx
+++ b/מעקב פרויקט בדפנסיבי.docx
@@ -803,6 +803,84 @@
           <w:rtl/>
         </w:rPr>
         <w:t>להתחיל לעבוד על ההצפנה!</w:t>
+      </w:r>
+    </w:p>
+    <w:p>
+      <w:pPr>
+        <w:pStyle w:val="a9"/>
+        <w:numPr>
+          <w:ilvl w:val="0"/>
+          <w:numId w:val="3"/>
+        </w:numPr>
+        <w:bidi/>
+        <w:rPr>
+          <w:rFonts w:ascii="Heebo" w:hAnsi="Heebo" w:cs="Heebo"/>
+        </w:rPr>
+      </w:pPr>
+      <w:r>
+        <w:rPr>
+          <w:rFonts w:ascii="Heebo" w:hAnsi="Heebo" w:cs="Heebo" w:hint="cs"/>
+          <w:rtl/>
+        </w:rPr>
+        <w:t xml:space="preserve">כשאני מכין את הבקשה מסוג הודעה, לזכור להוסיף </w:t>
+      </w:r>
+      <w:r>
+        <w:rPr>
+          <w:rFonts w:ascii="Heebo" w:hAnsi="Heebo" w:cs="Heebo" w:hint="cs"/>
+          <w:b/>
+          <w:bCs/>
+          <w:rtl/>
+        </w:rPr>
+        <w:t>גם</w:t>
+      </w:r>
+      <w:r>
+        <w:rPr>
+          <w:rFonts w:ascii="Heebo" w:hAnsi="Heebo" w:cs="Heebo" w:hint="cs"/>
+          <w:rtl/>
+        </w:rPr>
+        <w:t xml:space="preserve"> לגודל של ש</w:t>
+      </w:r>
+      <w:r>
+        <w:rPr>
+          <w:rFonts w:ascii="Heebo" w:hAnsi="Heebo" w:cs="Heebo"/>
+        </w:rPr>
+        <w:t>payload</w:t>
+      </w:r>
+      <w:r>
+        <w:rPr>
+          <w:rFonts w:ascii="Heebo" w:hAnsi="Heebo" w:cs="Heebo" w:hint="cs"/>
+          <w:rtl/>
+        </w:rPr>
+        <w:t xml:space="preserve"> </w:t>
+      </w:r>
+      <w:r>
+        <w:rPr>
+          <w:rFonts w:ascii="Heebo" w:hAnsi="Heebo" w:cs="Heebo" w:hint="cs"/>
+          <w:b/>
+          <w:bCs/>
+          <w:rtl/>
+        </w:rPr>
+        <w:t>וגם</w:t>
+      </w:r>
+      <w:r>
+        <w:rPr>
+          <w:rFonts w:ascii="Heebo" w:hAnsi="Heebo" w:cs="Heebo" w:hint="cs"/>
+          <w:rtl/>
+        </w:rPr>
+        <w:t xml:space="preserve"> לשל ה</w:t>
+      </w:r>
+      <w:r>
+        <w:rPr>
+          <w:rFonts w:ascii="Heebo" w:hAnsi="Heebo" w:cs="Heebo"/>
+        </w:rPr>
+        <w:t>message content size</w:t>
+      </w:r>
+      <w:r>
+        <w:rPr>
+          <w:rFonts w:ascii="Heebo" w:hAnsi="Heebo" w:cs="Heebo" w:hint="cs"/>
+          <w:rtl/>
+        </w:rPr>
+        <w:t xml:space="preserve"> את הגודל של ההודעה!</w:t>
       </w:r>
     </w:p>
     <w:p>
@@ -2500,7 +2578,6 @@
           <w:rFonts w:ascii="Heebo" w:hAnsi="Heebo" w:cs="Heebo" w:hint="cs"/>
           <w:rtl/>
         </w:rPr>
-        <w:lastRenderedPageBreak/>
         <w:t>קלט שמגיע בגדלים שונים</w:t>
       </w:r>
     </w:p>

</xml_diff>

<commit_message>
Created send functions (over tcp/ip using Boost/asio library) for the client code
</commit_message>
<xml_diff>
--- a/מעקב פרויקט בדפנסיבי.docx
+++ b/מעקב פרויקט בדפנסיבי.docx
@@ -55,8 +55,20 @@
           <w:u w:val="single"/>
           <w:rtl/>
         </w:rPr>
-        <w:t>שרת בפייתון</w:t>
-      </w:r>
+        <w:t xml:space="preserve">שרת </w:t>
+      </w:r>
+      <w:proofErr w:type="spellStart"/>
+      <w:r>
+        <w:rPr>
+          <w:rFonts w:ascii="Heebo" w:hAnsi="Heebo" w:cs="Heebo" w:hint="cs"/>
+          <w:b/>
+          <w:bCs/>
+          <w:u w:val="single"/>
+          <w:rtl/>
+        </w:rPr>
+        <w:t>בפייתון</w:t>
+      </w:r>
+      <w:proofErr w:type="spellEnd"/>
     </w:p>
     <w:p>
       <w:pPr>
@@ -92,7 +104,25 @@
           <w:strike/>
           <w:rtl/>
         </w:rPr>
-        <w:t xml:space="preserve"> לשרת בסיסי רצח, שמתחיל בפונק' </w:t>
+        <w:t xml:space="preserve"> לשרת בסיסי רצח, שמתחיל </w:t>
+      </w:r>
+      <w:proofErr w:type="spellStart"/>
+      <w:r>
+        <w:rPr>
+          <w:rFonts w:ascii="Heebo" w:hAnsi="Heebo" w:cs="Heebo" w:hint="cs"/>
+          <w:strike/>
+          <w:rtl/>
+        </w:rPr>
+        <w:t>בפונק</w:t>
+      </w:r>
+      <w:proofErr w:type="spellEnd"/>
+      <w:r>
+        <w:rPr>
+          <w:rFonts w:ascii="Heebo" w:hAnsi="Heebo" w:cs="Heebo" w:hint="cs"/>
+          <w:strike/>
+          <w:rtl/>
+        </w:rPr>
+        <w:t xml:space="preserve">' </w:t>
       </w:r>
       <w:r>
         <w:rPr>
@@ -240,7 +270,25 @@
           <w:strike/>
           <w:rtl/>
         </w:rPr>
-        <w:t>לקרוא מקובץ, להיעזר בדרישות ובפונק' שכבר עשיתי בממן 14, לשים לב לדרישה אם הקובץ לא קיים.</w:t>
+        <w:t xml:space="preserve">לקרוא מקובץ, להיעזר בדרישות </w:t>
+      </w:r>
+      <w:proofErr w:type="spellStart"/>
+      <w:r>
+        <w:rPr>
+          <w:rFonts w:ascii="Heebo" w:hAnsi="Heebo" w:cs="Heebo" w:hint="cs"/>
+          <w:strike/>
+          <w:rtl/>
+        </w:rPr>
+        <w:t>ובפונק</w:t>
+      </w:r>
+      <w:proofErr w:type="spellEnd"/>
+      <w:r>
+        <w:rPr>
+          <w:rFonts w:ascii="Heebo" w:hAnsi="Heebo" w:cs="Heebo" w:hint="cs"/>
+          <w:strike/>
+          <w:rtl/>
+        </w:rPr>
+        <w:t>' שכבר עשיתי בממן 14, לשים לב לדרישה אם הקובץ לא קיים.</w:t>
       </w:r>
     </w:p>
     <w:p>
@@ -298,7 +346,23 @@
           <w:rFonts w:ascii="Heebo" w:hAnsi="Heebo" w:cs="Heebo" w:hint="cs"/>
           <w:rtl/>
         </w:rPr>
-        <w:t>עשיתי מחלקה של בקשה, שמקבלת בקשה ומפרסרת אותה:</w:t>
+        <w:t xml:space="preserve">עשיתי מחלקה של בקשה, שמקבלת בקשה </w:t>
+      </w:r>
+      <w:proofErr w:type="spellStart"/>
+      <w:r>
+        <w:rPr>
+          <w:rFonts w:ascii="Heebo" w:hAnsi="Heebo" w:cs="Heebo" w:hint="cs"/>
+          <w:rtl/>
+        </w:rPr>
+        <w:t>ומפרסרת</w:t>
+      </w:r>
+      <w:proofErr w:type="spellEnd"/>
+      <w:r>
+        <w:rPr>
+          <w:rFonts w:ascii="Heebo" w:hAnsi="Heebo" w:cs="Heebo" w:hint="cs"/>
+          <w:rtl/>
+        </w:rPr>
+        <w:t xml:space="preserve"> אותה:</w:t>
       </w:r>
       <w:r>
         <w:rPr>
@@ -440,7 +504,25 @@
           <w:strike/>
           <w:rtl/>
         </w:rPr>
-        <w:t>לעשות את הכנ"ל רק עם ההודעות^^^^^^^</w:t>
+        <w:t xml:space="preserve">לעשות את </w:t>
+      </w:r>
+      <w:proofErr w:type="spellStart"/>
+      <w:r>
+        <w:rPr>
+          <w:rFonts w:ascii="Heebo" w:hAnsi="Heebo" w:cs="Heebo" w:hint="cs"/>
+          <w:strike/>
+          <w:rtl/>
+        </w:rPr>
+        <w:t>הכנ"ל</w:t>
+      </w:r>
+      <w:proofErr w:type="spellEnd"/>
+      <w:r>
+        <w:rPr>
+          <w:rFonts w:ascii="Heebo" w:hAnsi="Heebo" w:cs="Heebo" w:hint="cs"/>
+          <w:strike/>
+          <w:rtl/>
+        </w:rPr>
+        <w:t xml:space="preserve"> רק עם ההודעות^^^^^^^</w:t>
       </w:r>
     </w:p>
     <w:p>
@@ -497,7 +579,23 @@
           <w:rFonts w:ascii="Heebo" w:hAnsi="Heebo" w:cs="Heebo" w:hint="cs"/>
           <w:rtl/>
         </w:rPr>
-        <w:t>להוסיף בדיקה שכל המספרים הם תקינים, לפי מה שעשיתי בממ"ן 14.</w:t>
+        <w:t xml:space="preserve">להוסיף בדיקה שכל המספרים הם תקינים, לפי מה שעשיתי </w:t>
+      </w:r>
+      <w:proofErr w:type="spellStart"/>
+      <w:r>
+        <w:rPr>
+          <w:rFonts w:ascii="Heebo" w:hAnsi="Heebo" w:cs="Heebo" w:hint="cs"/>
+          <w:rtl/>
+        </w:rPr>
+        <w:t>בממ"ן</w:t>
+      </w:r>
+      <w:proofErr w:type="spellEnd"/>
+      <w:r>
+        <w:rPr>
+          <w:rFonts w:ascii="Heebo" w:hAnsi="Heebo" w:cs="Heebo" w:hint="cs"/>
+          <w:rtl/>
+        </w:rPr>
+        <w:t xml:space="preserve"> 14.</w:t>
       </w:r>
     </w:p>
     <w:p>
@@ -576,7 +674,23 @@
           <w:rFonts w:ascii="Heebo" w:hAnsi="Heebo" w:cs="Heebo" w:hint="cs"/>
           <w:rtl/>
         </w:rPr>
-        <w:t xml:space="preserve"> (או מחלקות ויורשות וכו?) ולהתחיל להכין את התגובות בחזרה</w:t>
+        <w:t xml:space="preserve"> (או מחלקות ויורשות </w:t>
+      </w:r>
+      <w:proofErr w:type="spellStart"/>
+      <w:r>
+        <w:rPr>
+          <w:rFonts w:ascii="Heebo" w:hAnsi="Heebo" w:cs="Heebo" w:hint="cs"/>
+          <w:rtl/>
+        </w:rPr>
+        <w:t>וכו</w:t>
+      </w:r>
+      <w:proofErr w:type="spellEnd"/>
+      <w:r>
+        <w:rPr>
+          <w:rFonts w:ascii="Heebo" w:hAnsi="Heebo" w:cs="Heebo" w:hint="cs"/>
+          <w:rtl/>
+        </w:rPr>
+        <w:t>?) ולהתחיל להכין את התגובות בחזרה</w:t>
       </w:r>
       <w:r>
         <w:rPr>
@@ -885,6 +999,141 @@
     </w:p>
     <w:p>
       <w:pPr>
+        <w:pStyle w:val="a9"/>
+        <w:numPr>
+          <w:ilvl w:val="0"/>
+          <w:numId w:val="3"/>
+        </w:numPr>
+        <w:bidi/>
+        <w:rPr>
+          <w:rFonts w:ascii="Heebo" w:hAnsi="Heebo" w:cs="Heebo"/>
+        </w:rPr>
+      </w:pPr>
+      <w:r>
+        <w:rPr>
+          <w:rFonts w:ascii="Heebo" w:hAnsi="Heebo" w:cs="Heebo" w:hint="cs"/>
+          <w:rtl/>
+        </w:rPr>
+        <w:t>כשאני בונה את הקוד שמקבל את רשימת הלקוחות, ליצור וקטור זמני שמכיל את ה</w:t>
+      </w:r>
+      <w:r>
+        <w:rPr>
+          <w:rFonts w:ascii="Heebo" w:hAnsi="Heebo" w:cs="Heebo"/>
+        </w:rPr>
+        <w:t>class</w:t>
+      </w:r>
+      <w:r>
+        <w:rPr>
+          <w:rFonts w:ascii="Heebo" w:hAnsi="Heebo" w:cs="Heebo" w:hint="cs"/>
+          <w:rtl/>
+        </w:rPr>
+        <w:t xml:space="preserve"> של </w:t>
+      </w:r>
+      <w:proofErr w:type="spellStart"/>
+      <w:r>
+        <w:rPr>
+          <w:rFonts w:ascii="Heebo" w:hAnsi="Heebo" w:cs="Heebo"/>
+        </w:rPr>
+        <w:t>clientlistresponse</w:t>
+      </w:r>
+      <w:proofErr w:type="spellEnd"/>
+      <w:r>
+        <w:rPr>
+          <w:rFonts w:ascii="Heebo" w:hAnsi="Heebo" w:cs="Heebo" w:hint="cs"/>
+          <w:rtl/>
+        </w:rPr>
+        <w:t xml:space="preserve"> </w:t>
+      </w:r>
+      <w:r>
+        <w:rPr>
+          <w:rFonts w:ascii="Heebo" w:hAnsi="Heebo" w:cs="Heebo" w:hint="cs"/>
+          <w:b/>
+          <w:bCs/>
+          <w:rtl/>
+        </w:rPr>
+        <w:t>או</w:t>
+      </w:r>
+      <w:r>
+        <w:rPr>
+          <w:rFonts w:ascii="Heebo" w:hAnsi="Heebo" w:cs="Heebo" w:hint="cs"/>
+          <w:rtl/>
+        </w:rPr>
+        <w:t xml:space="preserve"> שאולי עדיף בעצם לעשות רק ל</w:t>
+      </w:r>
+      <w:r>
+        <w:rPr>
+          <w:rFonts w:ascii="Heebo" w:hAnsi="Heebo" w:cs="Heebo"/>
+        </w:rPr>
+        <w:t>attributes</w:t>
+      </w:r>
+      <w:r>
+        <w:rPr>
+          <w:rFonts w:ascii="Heebo" w:hAnsi="Heebo" w:cs="Heebo" w:hint="cs"/>
+          <w:rtl/>
+        </w:rPr>
+        <w:t xml:space="preserve"> של זה, בלי כל ה</w:t>
+      </w:r>
+      <w:proofErr w:type="spellStart"/>
+      <w:r>
+        <w:rPr>
+          <w:rFonts w:ascii="Heebo" w:hAnsi="Heebo" w:cs="Heebo"/>
+        </w:rPr>
+        <w:t>version,request</w:t>
+      </w:r>
+      <w:proofErr w:type="spellEnd"/>
+      <w:r>
+        <w:rPr>
+          <w:rFonts w:ascii="Heebo" w:hAnsi="Heebo" w:cs="Heebo" w:hint="cs"/>
+          <w:rtl/>
+        </w:rPr>
+        <w:t xml:space="preserve"> </w:t>
+      </w:r>
+      <w:proofErr w:type="spellStart"/>
+      <w:r>
+        <w:rPr>
+          <w:rFonts w:ascii="Heebo" w:hAnsi="Heebo" w:cs="Heebo" w:hint="cs"/>
+          <w:rtl/>
+        </w:rPr>
+        <w:t>וכו</w:t>
+      </w:r>
+      <w:proofErr w:type="spellEnd"/>
+      <w:r>
+        <w:rPr>
+          <w:rFonts w:ascii="Heebo" w:hAnsi="Heebo" w:cs="Heebo" w:hint="cs"/>
+          <w:rtl/>
+        </w:rPr>
+        <w:t xml:space="preserve">... </w:t>
+      </w:r>
+      <w:r>
+        <w:rPr>
+          <w:rFonts w:ascii="Heebo" w:hAnsi="Heebo" w:cs="Heebo"/>
+          <w:rtl/>
+        </w:rPr>
+        <w:t>–</w:t>
+      </w:r>
+      <w:r>
+        <w:rPr>
+          <w:rFonts w:ascii="Heebo" w:hAnsi="Heebo" w:cs="Heebo" w:hint="cs"/>
+          <w:rtl/>
+        </w:rPr>
+        <w:t xml:space="preserve"> קיצר לעבוד על זה.</w:t>
+      </w:r>
+    </w:p>
+    <w:p>
+      <w:pPr>
+        <w:pStyle w:val="a9"/>
+        <w:numPr>
+          <w:ilvl w:val="0"/>
+          <w:numId w:val="3"/>
+        </w:numPr>
+        <w:bidi/>
+        <w:rPr>
+          <w:rFonts w:ascii="Heebo" w:hAnsi="Heebo" w:cs="Heebo"/>
+        </w:rPr>
+      </w:pPr>
+    </w:p>
+    <w:p>
+      <w:pPr>
         <w:bidi/>
         <w:rPr>
           <w:rFonts w:ascii="Heebo" w:hAnsi="Heebo" w:cs="Heebo"/>
@@ -1045,7 +1294,27 @@
           <w:bCs/>
           <w:rtl/>
         </w:rPr>
-        <w:t>כל ההצפנות והפענוחים קורים אצל ה</w:t>
+        <w:t xml:space="preserve">כל </w:t>
+      </w:r>
+      <w:proofErr w:type="spellStart"/>
+      <w:r>
+        <w:rPr>
+          <w:rFonts w:ascii="Heebo" w:hAnsi="Heebo" w:cs="Heebo" w:hint="cs"/>
+          <w:b/>
+          <w:bCs/>
+          <w:rtl/>
+        </w:rPr>
+        <w:t>ההצפנות</w:t>
+      </w:r>
+      <w:proofErr w:type="spellEnd"/>
+      <w:r>
+        <w:rPr>
+          <w:rFonts w:ascii="Heebo" w:hAnsi="Heebo" w:cs="Heebo" w:hint="cs"/>
+          <w:b/>
+          <w:bCs/>
+          <w:rtl/>
+        </w:rPr>
+        <w:t xml:space="preserve"> והפענוחים קורים אצל ה</w:t>
       </w:r>
       <w:r>
         <w:rPr>
@@ -2637,8 +2906,16 @@
         <w:rPr>
           <w:rFonts w:ascii="Heebo" w:hAnsi="Heebo" w:cs="Heebo"/>
         </w:rPr>
-        <w:t>Payload/message_content</w:t>
-      </w:r>
+        <w:t>Payload/</w:t>
+      </w:r>
+      <w:proofErr w:type="spellStart"/>
+      <w:r>
+        <w:rPr>
+          <w:rFonts w:ascii="Heebo" w:hAnsi="Heebo" w:cs="Heebo"/>
+        </w:rPr>
+        <w:t>message_content</w:t>
+      </w:r>
+      <w:proofErr w:type="spellEnd"/>
       <w:r>
         <w:rPr>
           <w:rFonts w:ascii="Heebo" w:hAnsi="Heebo" w:cs="Heebo" w:hint="cs"/>
@@ -2670,7 +2947,23 @@
           <w:rFonts w:ascii="Heebo" w:hAnsi="Heebo" w:cs="Heebo" w:hint="cs"/>
           <w:rtl/>
         </w:rPr>
-        <w:t xml:space="preserve"> והגודל ממש של הפיילואד שווים.</w:t>
+        <w:t xml:space="preserve"> והגודל ממש של </w:t>
+      </w:r>
+      <w:proofErr w:type="spellStart"/>
+      <w:r>
+        <w:rPr>
+          <w:rFonts w:ascii="Heebo" w:hAnsi="Heebo" w:cs="Heebo" w:hint="cs"/>
+          <w:rtl/>
+        </w:rPr>
+        <w:t>הפיילואד</w:t>
+      </w:r>
+      <w:proofErr w:type="spellEnd"/>
+      <w:r>
+        <w:rPr>
+          <w:rFonts w:ascii="Heebo" w:hAnsi="Heebo" w:cs="Heebo" w:hint="cs"/>
+          <w:rtl/>
+        </w:rPr>
+        <w:t xml:space="preserve"> שווים.</w:t>
       </w:r>
       <w:r>
         <w:rPr>

</xml_diff>

<commit_message>
created functions for connection to boost and file reading and validating
</commit_message>
<xml_diff>
--- a/מעקב פרויקט בדפנסיבי.docx
+++ b/מעקב פרויקט בדפנסיבי.docx
@@ -55,20 +55,8 @@
           <w:u w:val="single"/>
           <w:rtl/>
         </w:rPr>
-        <w:t xml:space="preserve">שרת </w:t>
-      </w:r>
-      <w:proofErr w:type="spellStart"/>
-      <w:r>
-        <w:rPr>
-          <w:rFonts w:ascii="Heebo" w:hAnsi="Heebo" w:cs="Heebo" w:hint="cs"/>
-          <w:b/>
-          <w:bCs/>
-          <w:u w:val="single"/>
-          <w:rtl/>
-        </w:rPr>
-        <w:t>בפייתון</w:t>
-      </w:r>
-      <w:proofErr w:type="spellEnd"/>
+        <w:t>שרת בפייתון</w:t>
+      </w:r>
     </w:p>
     <w:p>
       <w:pPr>
@@ -104,25 +92,7 @@
           <w:strike/>
           <w:rtl/>
         </w:rPr>
-        <w:t xml:space="preserve"> לשרת בסיסי רצח, שמתחיל </w:t>
-      </w:r>
-      <w:proofErr w:type="spellStart"/>
-      <w:r>
-        <w:rPr>
-          <w:rFonts w:ascii="Heebo" w:hAnsi="Heebo" w:cs="Heebo" w:hint="cs"/>
-          <w:strike/>
-          <w:rtl/>
-        </w:rPr>
-        <w:t>בפונק</w:t>
-      </w:r>
-      <w:proofErr w:type="spellEnd"/>
-      <w:r>
-        <w:rPr>
-          <w:rFonts w:ascii="Heebo" w:hAnsi="Heebo" w:cs="Heebo" w:hint="cs"/>
-          <w:strike/>
-          <w:rtl/>
-        </w:rPr>
-        <w:t xml:space="preserve">' </w:t>
+        <w:t xml:space="preserve"> לשרת בסיסי רצח, שמתחיל בפונק' </w:t>
       </w:r>
       <w:r>
         <w:rPr>
@@ -270,25 +240,7 @@
           <w:strike/>
           <w:rtl/>
         </w:rPr>
-        <w:t xml:space="preserve">לקרוא מקובץ, להיעזר בדרישות </w:t>
-      </w:r>
-      <w:proofErr w:type="spellStart"/>
-      <w:r>
-        <w:rPr>
-          <w:rFonts w:ascii="Heebo" w:hAnsi="Heebo" w:cs="Heebo" w:hint="cs"/>
-          <w:strike/>
-          <w:rtl/>
-        </w:rPr>
-        <w:t>ובפונק</w:t>
-      </w:r>
-      <w:proofErr w:type="spellEnd"/>
-      <w:r>
-        <w:rPr>
-          <w:rFonts w:ascii="Heebo" w:hAnsi="Heebo" w:cs="Heebo" w:hint="cs"/>
-          <w:strike/>
-          <w:rtl/>
-        </w:rPr>
-        <w:t>' שכבר עשיתי בממן 14, לשים לב לדרישה אם הקובץ לא קיים.</w:t>
+        <w:t>לקרוא מקובץ, להיעזר בדרישות ובפונק' שכבר עשיתי בממן 14, לשים לב לדרישה אם הקובץ לא קיים.</w:t>
       </w:r>
     </w:p>
     <w:p>
@@ -346,23 +298,7 @@
           <w:rFonts w:ascii="Heebo" w:hAnsi="Heebo" w:cs="Heebo" w:hint="cs"/>
           <w:rtl/>
         </w:rPr>
-        <w:t xml:space="preserve">עשיתי מחלקה של בקשה, שמקבלת בקשה </w:t>
-      </w:r>
-      <w:proofErr w:type="spellStart"/>
-      <w:r>
-        <w:rPr>
-          <w:rFonts w:ascii="Heebo" w:hAnsi="Heebo" w:cs="Heebo" w:hint="cs"/>
-          <w:rtl/>
-        </w:rPr>
-        <w:t>ומפרסרת</w:t>
-      </w:r>
-      <w:proofErr w:type="spellEnd"/>
-      <w:r>
-        <w:rPr>
-          <w:rFonts w:ascii="Heebo" w:hAnsi="Heebo" w:cs="Heebo" w:hint="cs"/>
-          <w:rtl/>
-        </w:rPr>
-        <w:t xml:space="preserve"> אותה:</w:t>
+        <w:t>עשיתי מחלקה של בקשה, שמקבלת בקשה ומפרסרת אותה:</w:t>
       </w:r>
       <w:r>
         <w:rPr>
@@ -504,25 +440,7 @@
           <w:strike/>
           <w:rtl/>
         </w:rPr>
-        <w:t xml:space="preserve">לעשות את </w:t>
-      </w:r>
-      <w:proofErr w:type="spellStart"/>
-      <w:r>
-        <w:rPr>
-          <w:rFonts w:ascii="Heebo" w:hAnsi="Heebo" w:cs="Heebo" w:hint="cs"/>
-          <w:strike/>
-          <w:rtl/>
-        </w:rPr>
-        <w:t>הכנ"ל</w:t>
-      </w:r>
-      <w:proofErr w:type="spellEnd"/>
-      <w:r>
-        <w:rPr>
-          <w:rFonts w:ascii="Heebo" w:hAnsi="Heebo" w:cs="Heebo" w:hint="cs"/>
-          <w:strike/>
-          <w:rtl/>
-        </w:rPr>
-        <w:t xml:space="preserve"> רק עם ההודעות^^^^^^^</w:t>
+        <w:t>לעשות את הכנ"ל רק עם ההודעות^^^^^^^</w:t>
       </w:r>
     </w:p>
     <w:p>
@@ -579,23 +497,7 @@
           <w:rFonts w:ascii="Heebo" w:hAnsi="Heebo" w:cs="Heebo" w:hint="cs"/>
           <w:rtl/>
         </w:rPr>
-        <w:t xml:space="preserve">להוסיף בדיקה שכל המספרים הם תקינים, לפי מה שעשיתי </w:t>
-      </w:r>
-      <w:proofErr w:type="spellStart"/>
-      <w:r>
-        <w:rPr>
-          <w:rFonts w:ascii="Heebo" w:hAnsi="Heebo" w:cs="Heebo" w:hint="cs"/>
-          <w:rtl/>
-        </w:rPr>
-        <w:t>בממ"ן</w:t>
-      </w:r>
-      <w:proofErr w:type="spellEnd"/>
-      <w:r>
-        <w:rPr>
-          <w:rFonts w:ascii="Heebo" w:hAnsi="Heebo" w:cs="Heebo" w:hint="cs"/>
-          <w:rtl/>
-        </w:rPr>
-        <w:t xml:space="preserve"> 14.</w:t>
+        <w:t>להוסיף בדיקה שכל המספרים הם תקינים, לפי מה שעשיתי בממ"ן 14.</w:t>
       </w:r>
     </w:p>
     <w:p>
@@ -674,23 +576,7 @@
           <w:rFonts w:ascii="Heebo" w:hAnsi="Heebo" w:cs="Heebo" w:hint="cs"/>
           <w:rtl/>
         </w:rPr>
-        <w:t xml:space="preserve"> (או מחלקות ויורשות </w:t>
-      </w:r>
-      <w:proofErr w:type="spellStart"/>
-      <w:r>
-        <w:rPr>
-          <w:rFonts w:ascii="Heebo" w:hAnsi="Heebo" w:cs="Heebo" w:hint="cs"/>
-          <w:rtl/>
-        </w:rPr>
-        <w:t>וכו</w:t>
-      </w:r>
-      <w:proofErr w:type="spellEnd"/>
-      <w:r>
-        <w:rPr>
-          <w:rFonts w:ascii="Heebo" w:hAnsi="Heebo" w:cs="Heebo" w:hint="cs"/>
-          <w:rtl/>
-        </w:rPr>
-        <w:t>?) ולהתחיל להכין את התגובות בחזרה</w:t>
+        <w:t xml:space="preserve"> (או מחלקות ויורשות וכו?) ולהתחיל להכין את התגובות בחזרה</w:t>
       </w:r>
       <w:r>
         <w:rPr>
@@ -1029,14 +915,12 @@
         </w:rPr>
         <w:t xml:space="preserve"> של </w:t>
       </w:r>
-      <w:proofErr w:type="spellStart"/>
       <w:r>
         <w:rPr>
           <w:rFonts w:ascii="Heebo" w:hAnsi="Heebo" w:cs="Heebo"/>
         </w:rPr>
         <w:t>clientlistresponse</w:t>
       </w:r>
-      <w:proofErr w:type="spellEnd"/>
       <w:r>
         <w:rPr>
           <w:rFonts w:ascii="Heebo" w:hAnsi="Heebo" w:cs="Heebo" w:hint="cs"/>
@@ -1073,36 +957,18 @@
         </w:rPr>
         <w:t xml:space="preserve"> של זה, בלי כל ה</w:t>
       </w:r>
-      <w:proofErr w:type="spellStart"/>
       <w:r>
         <w:rPr>
           <w:rFonts w:ascii="Heebo" w:hAnsi="Heebo" w:cs="Heebo"/>
         </w:rPr>
         <w:t>version,request</w:t>
       </w:r>
-      <w:proofErr w:type="spellEnd"/>
-      <w:r>
-        <w:rPr>
-          <w:rFonts w:ascii="Heebo" w:hAnsi="Heebo" w:cs="Heebo" w:hint="cs"/>
-          <w:rtl/>
-        </w:rPr>
-        <w:t xml:space="preserve"> </w:t>
-      </w:r>
-      <w:proofErr w:type="spellStart"/>
-      <w:r>
-        <w:rPr>
-          <w:rFonts w:ascii="Heebo" w:hAnsi="Heebo" w:cs="Heebo" w:hint="cs"/>
-          <w:rtl/>
-        </w:rPr>
-        <w:t>וכו</w:t>
-      </w:r>
-      <w:proofErr w:type="spellEnd"/>
-      <w:r>
-        <w:rPr>
-          <w:rFonts w:ascii="Heebo" w:hAnsi="Heebo" w:cs="Heebo" w:hint="cs"/>
-          <w:rtl/>
-        </w:rPr>
-        <w:t xml:space="preserve">... </w:t>
+      <w:r>
+        <w:rPr>
+          <w:rFonts w:ascii="Heebo" w:hAnsi="Heebo" w:cs="Heebo" w:hint="cs"/>
+          <w:rtl/>
+        </w:rPr>
+        <w:t xml:space="preserve"> וכו... </w:t>
       </w:r>
       <w:r>
         <w:rPr>
@@ -1131,6 +997,66 @@
           <w:rFonts w:ascii="Heebo" w:hAnsi="Heebo" w:cs="Heebo"/>
         </w:rPr>
       </w:pPr>
+      <w:r>
+        <w:rPr>
+          <w:rFonts w:ascii="Heebo" w:hAnsi="Heebo" w:cs="Heebo" w:hint="cs"/>
+          <w:rtl/>
+        </w:rPr>
+        <w:t xml:space="preserve">לכל החלק של ההתחברות עם הרשת ובדיקת קובץ וכו </w:t>
+      </w:r>
+      <w:r>
+        <w:rPr>
+          <w:rFonts w:ascii="Heebo" w:hAnsi="Heebo" w:cs="Heebo"/>
+          <w:rtl/>
+        </w:rPr>
+        <w:t>–</w:t>
+      </w:r>
+      <w:r>
+        <w:rPr>
+          <w:rFonts w:ascii="Heebo" w:hAnsi="Heebo" w:cs="Heebo" w:hint="cs"/>
+          <w:rtl/>
+        </w:rPr>
+        <w:t xml:space="preserve"> לעבור שם </w:t>
+      </w:r>
+      <w:r>
+        <w:rPr>
+          <w:rFonts w:ascii="Heebo" w:hAnsi="Heebo" w:cs="Heebo" w:hint="cs"/>
+          <w:b/>
+          <w:bCs/>
+          <w:rtl/>
+        </w:rPr>
+        <w:t>כמו</w:t>
+      </w:r>
+      <w:r>
+        <w:rPr>
+          <w:rFonts w:ascii="Heebo" w:hAnsi="Heebo" w:cs="Heebo" w:hint="cs"/>
+          <w:rtl/>
+        </w:rPr>
+        <w:t xml:space="preserve"> שצריך- לסדר את הפונקציות, מתי אני מתחבר לרשת, להוסיף ניהול שגיאות, ולהעביר את </w:t>
+      </w:r>
+      <w:r>
+        <w:rPr>
+          <w:rFonts w:ascii="Heebo" w:hAnsi="Heebo" w:cs="Heebo" w:hint="cs"/>
+          <w:b/>
+          <w:bCs/>
+          <w:rtl/>
+        </w:rPr>
+        <w:t>כל</w:t>
+      </w:r>
+      <w:r>
+        <w:rPr>
+          <w:rFonts w:ascii="Heebo" w:hAnsi="Heebo" w:cs="Heebo" w:hint="cs"/>
+          <w:rtl/>
+        </w:rPr>
+        <w:t xml:space="preserve"> הנתונים כמו שצריך</w:t>
+      </w:r>
+      <w:r>
+        <w:rPr>
+          <w:rFonts w:ascii="Heebo" w:hAnsi="Heebo" w:cs="Heebo" w:hint="cs"/>
+          <w:rtl/>
+        </w:rPr>
+        <w:t>.</w:t>
+      </w:r>
     </w:p>
     <w:p>
       <w:pPr>
@@ -1294,27 +1220,7 @@
           <w:bCs/>
           <w:rtl/>
         </w:rPr>
-        <w:t xml:space="preserve">כל </w:t>
-      </w:r>
-      <w:proofErr w:type="spellStart"/>
-      <w:r>
-        <w:rPr>
-          <w:rFonts w:ascii="Heebo" w:hAnsi="Heebo" w:cs="Heebo" w:hint="cs"/>
-          <w:b/>
-          <w:bCs/>
-          <w:rtl/>
-        </w:rPr>
-        <w:t>ההצפנות</w:t>
-      </w:r>
-      <w:proofErr w:type="spellEnd"/>
-      <w:r>
-        <w:rPr>
-          <w:rFonts w:ascii="Heebo" w:hAnsi="Heebo" w:cs="Heebo" w:hint="cs"/>
-          <w:b/>
-          <w:bCs/>
-          <w:rtl/>
-        </w:rPr>
-        <w:t xml:space="preserve"> והפענוחים קורים אצל ה</w:t>
+        <w:t>כל ההצפנות והפענוחים קורים אצל ה</w:t>
       </w:r>
       <w:r>
         <w:rPr>
@@ -2906,16 +2812,8 @@
         <w:rPr>
           <w:rFonts w:ascii="Heebo" w:hAnsi="Heebo" w:cs="Heebo"/>
         </w:rPr>
-        <w:t>Payload/</w:t>
-      </w:r>
-      <w:proofErr w:type="spellStart"/>
-      <w:r>
-        <w:rPr>
-          <w:rFonts w:ascii="Heebo" w:hAnsi="Heebo" w:cs="Heebo"/>
-        </w:rPr>
-        <w:t>message_content</w:t>
-      </w:r>
-      <w:proofErr w:type="spellEnd"/>
+        <w:t>Payload/message_content</w:t>
+      </w:r>
       <w:r>
         <w:rPr>
           <w:rFonts w:ascii="Heebo" w:hAnsi="Heebo" w:cs="Heebo" w:hint="cs"/>
@@ -2947,23 +2845,7 @@
           <w:rFonts w:ascii="Heebo" w:hAnsi="Heebo" w:cs="Heebo" w:hint="cs"/>
           <w:rtl/>
         </w:rPr>
-        <w:t xml:space="preserve"> והגודל ממש של </w:t>
-      </w:r>
-      <w:proofErr w:type="spellStart"/>
-      <w:r>
-        <w:rPr>
-          <w:rFonts w:ascii="Heebo" w:hAnsi="Heebo" w:cs="Heebo" w:hint="cs"/>
-          <w:rtl/>
-        </w:rPr>
-        <w:t>הפיילואד</w:t>
-      </w:r>
-      <w:proofErr w:type="spellEnd"/>
-      <w:r>
-        <w:rPr>
-          <w:rFonts w:ascii="Heebo" w:hAnsi="Heebo" w:cs="Heebo" w:hint="cs"/>
-          <w:rtl/>
-        </w:rPr>
-        <w:t xml:space="preserve"> שווים.</w:t>
+        <w:t xml:space="preserve"> והגודל ממש של הפיילואד שווים.</w:t>
       </w:r>
       <w:r>
         <w:rPr>

</xml_diff>

<commit_message>
Added some more validating to the file input, as well as changed the order of everything to make sure io_context is defined in the main function and then passed to the connect function, in order to keep it alive during the program run (because it's in main
</commit_message>
<xml_diff>
--- a/מעקב פרויקט בדפנסיבי.docx
+++ b/מעקב פרויקט בדפנסיבי.docx
@@ -1056,6 +1056,52 @@
           <w:rtl/>
         </w:rPr>
         <w:t>.</w:t>
+      </w:r>
+    </w:p>
+    <w:p>
+      <w:pPr>
+        <w:pStyle w:val="a9"/>
+        <w:numPr>
+          <w:ilvl w:val="0"/>
+          <w:numId w:val="3"/>
+        </w:numPr>
+        <w:bidi/>
+        <w:rPr>
+          <w:rFonts w:ascii="Heebo" w:hAnsi="Heebo" w:cs="Heebo"/>
+        </w:rPr>
+      </w:pPr>
+      <w:r>
+        <w:rPr>
+          <w:rFonts w:ascii="Heebo" w:hAnsi="Heebo" w:cs="Heebo" w:hint="cs"/>
+          <w:b/>
+          <w:bCs/>
+          <w:rtl/>
+        </w:rPr>
+        <w:t xml:space="preserve">לכתוב פונק' שמוודאת קובץ </w:t>
+      </w:r>
+      <w:r>
+        <w:rPr>
+          <w:rFonts w:ascii="Heebo" w:hAnsi="Heebo" w:cs="Heebo"/>
+          <w:b/>
+          <w:bCs/>
+        </w:rPr>
+        <w:t>server.info</w:t>
+      </w:r>
+      <w:r>
+        <w:rPr>
+          <w:rFonts w:ascii="Heebo" w:hAnsi="Heebo" w:cs="Heebo" w:hint="cs"/>
+          <w:b/>
+          <w:bCs/>
+          <w:rtl/>
+        </w:rPr>
+        <w:t xml:space="preserve"> תקין כמו שצריך</w:t>
+      </w:r>
+      <w:r>
+        <w:rPr>
+          <w:rFonts w:ascii="Heebo" w:hAnsi="Heebo" w:cs="Heebo" w:hint="cs"/>
+          <w:rtl/>
+        </w:rPr>
+        <w:t>. לעבור על זה עם אפרת.</w:t>
       </w:r>
     </w:p>
     <w:p>

</xml_diff>

<commit_message>
Added many new features, all in description
1. Client Handler class, which is essentially a Singleton instance of this class, which is a map of client id : ClientInfo struct.
2. ClientInfo struct which holds a client name, public key and symmetric key of another client.
3. fixed some of the logic of the ParseResponse function to accomodate those changes.
</commit_message>
<xml_diff>
--- a/מעקב פרויקט בדפנסיבי.docx
+++ b/מעקב פרויקט בדפנסיבי.docx
@@ -684,6 +684,61 @@
         <w:bidi/>
         <w:rPr>
           <w:rFonts w:ascii="Heebo" w:hAnsi="Heebo" w:cs="Heebo"/>
+        </w:rPr>
+      </w:pPr>
+      <w:r>
+        <w:rPr>
+          <w:rFonts w:ascii="Heebo" w:hAnsi="Heebo" w:cs="Heebo" w:hint="cs"/>
+          <w:b/>
+          <w:bCs/>
+          <w:rtl/>
+        </w:rPr>
+        <w:t>רועי</w:t>
+      </w:r>
+      <w:r>
+        <w:rPr>
+          <w:rFonts w:ascii="Heebo" w:hAnsi="Heebo" w:cs="Heebo" w:hint="cs"/>
+          <w:rtl/>
+        </w:rPr>
+        <w:t xml:space="preserve"> מתעקש שצריך לוודא שמה שאנחנו מקבלים בפורמט </w:t>
+      </w:r>
+      <w:r>
+        <w:rPr>
+          <w:rFonts w:ascii="Heebo" w:hAnsi="Heebo" w:cs="Heebo"/>
+        </w:rPr>
+        <w:t>little endian</w:t>
+      </w:r>
+      <w:r>
+        <w:rPr>
+          <w:rFonts w:ascii="Heebo" w:hAnsi="Heebo" w:cs="Heebo" w:hint="cs"/>
+          <w:rtl/>
+        </w:rPr>
+        <w:t xml:space="preserve">??????? לבדוק האם סוג המערכת הוא </w:t>
+      </w:r>
+      <w:r>
+        <w:rPr>
+          <w:rFonts w:ascii="Heebo" w:hAnsi="Heebo" w:cs="Heebo"/>
+        </w:rPr>
+        <w:t>big endian</w:t>
+      </w:r>
+      <w:r>
+        <w:rPr>
+          <w:rFonts w:ascii="Heebo" w:hAnsi="Heebo" w:cs="Heebo" w:hint="cs"/>
+          <w:rtl/>
+        </w:rPr>
+        <w:t xml:space="preserve"> ולהמיר את הכול במידה וכן..........</w:t>
+      </w:r>
+    </w:p>
+    <w:p>
+      <w:pPr>
+        <w:pStyle w:val="a9"/>
+        <w:numPr>
+          <w:ilvl w:val="0"/>
+          <w:numId w:val="2"/>
+        </w:numPr>
+        <w:bidi/>
+        <w:rPr>
+          <w:rFonts w:ascii="Heebo" w:hAnsi="Heebo" w:cs="Heebo"/>
           <w:rtl/>
         </w:rPr>
       </w:pPr>
@@ -1102,6 +1157,150 @@
           <w:rtl/>
         </w:rPr>
         <w:t>. לעבור על זה עם אפרת.</w:t>
+      </w:r>
+    </w:p>
+    <w:p>
+      <w:pPr>
+        <w:pStyle w:val="a9"/>
+        <w:numPr>
+          <w:ilvl w:val="0"/>
+          <w:numId w:val="3"/>
+        </w:numPr>
+        <w:bidi/>
+        <w:rPr>
+          <w:rFonts w:ascii="Heebo" w:hAnsi="Heebo" w:cs="Heebo"/>
+        </w:rPr>
+      </w:pPr>
+      <w:r>
+        <w:rPr>
+          <w:rFonts w:ascii="Heebo" w:hAnsi="Heebo" w:cs="Heebo" w:hint="cs"/>
+          <w:b/>
+          <w:bCs/>
+          <w:rtl/>
+        </w:rPr>
+        <w:t>אולי</w:t>
+      </w:r>
+      <w:r>
+        <w:rPr>
+          <w:rFonts w:ascii="Heebo" w:hAnsi="Heebo" w:cs="Heebo" w:hint="cs"/>
+          <w:rtl/>
+        </w:rPr>
+        <w:t xml:space="preserve"> חשוב לשמור את השם משתמש וה</w:t>
+      </w:r>
+      <w:r>
+        <w:rPr>
+          <w:rFonts w:ascii="Heebo" w:hAnsi="Heebo" w:cs="Heebo"/>
+        </w:rPr>
+        <w:t>id</w:t>
+      </w:r>
+      <w:r>
+        <w:rPr>
+          <w:rFonts w:ascii="Heebo" w:hAnsi="Heebo" w:cs="Heebo" w:hint="cs"/>
+          <w:rtl/>
+        </w:rPr>
+        <w:t xml:space="preserve"> כ</w:t>
+      </w:r>
+      <w:r>
+        <w:rPr>
+          <w:rFonts w:ascii="Heebo" w:hAnsi="Heebo" w:cs="Heebo"/>
+        </w:rPr>
+        <w:t>map</w:t>
+      </w:r>
+      <w:r>
+        <w:rPr>
+          <w:rFonts w:ascii="Heebo" w:hAnsi="Heebo" w:cs="Heebo" w:hint="cs"/>
+          <w:rtl/>
+        </w:rPr>
+        <w:t xml:space="preserve"> בעצם?</w:t>
+      </w:r>
+    </w:p>
+    <w:p>
+      <w:pPr>
+        <w:pStyle w:val="a9"/>
+        <w:numPr>
+          <w:ilvl w:val="0"/>
+          <w:numId w:val="3"/>
+        </w:numPr>
+        <w:bidi/>
+        <w:rPr>
+          <w:rFonts w:ascii="Heebo" w:hAnsi="Heebo" w:cs="Heebo"/>
+        </w:rPr>
+      </w:pPr>
+      <w:r>
+        <w:rPr>
+          <w:rFonts w:ascii="Heebo" w:hAnsi="Heebo" w:cs="Heebo" w:hint="cs"/>
+          <w:b/>
+          <w:bCs/>
+          <w:rtl/>
+        </w:rPr>
+        <w:lastRenderedPageBreak/>
+        <w:t>רועי</w:t>
+      </w:r>
+      <w:r>
+        <w:rPr>
+          <w:rFonts w:ascii="Heebo" w:hAnsi="Heebo" w:cs="Heebo" w:hint="cs"/>
+          <w:rtl/>
+        </w:rPr>
+        <w:t xml:space="preserve"> מתעקש שצריך לוודא שמה שאנחנו מקבלים בפורמט </w:t>
+      </w:r>
+      <w:r>
+        <w:rPr>
+          <w:rFonts w:ascii="Heebo" w:hAnsi="Heebo" w:cs="Heebo"/>
+        </w:rPr>
+        <w:t>little endian</w:t>
+      </w:r>
+      <w:r>
+        <w:rPr>
+          <w:rFonts w:ascii="Heebo" w:hAnsi="Heebo" w:cs="Heebo" w:hint="cs"/>
+          <w:rtl/>
+        </w:rPr>
+        <w:t>???????</w:t>
+      </w:r>
+      <w:r>
+        <w:rPr>
+          <w:rFonts w:ascii="Heebo" w:hAnsi="Heebo" w:cs="Heebo" w:hint="cs"/>
+          <w:rtl/>
+        </w:rPr>
+        <w:t xml:space="preserve"> לבדוק האם סוג המערכת הוא </w:t>
+      </w:r>
+      <w:r>
+        <w:rPr>
+          <w:rFonts w:ascii="Heebo" w:hAnsi="Heebo" w:cs="Heebo"/>
+        </w:rPr>
+        <w:t>big endian</w:t>
+      </w:r>
+      <w:r>
+        <w:rPr>
+          <w:rFonts w:ascii="Heebo" w:hAnsi="Heebo" w:cs="Heebo" w:hint="cs"/>
+          <w:rtl/>
+        </w:rPr>
+        <w:t xml:space="preserve"> ולהמיר את הכול במידה וכן..........</w:t>
+      </w:r>
+    </w:p>
+    <w:p>
+      <w:pPr>
+        <w:pStyle w:val="a9"/>
+        <w:numPr>
+          <w:ilvl w:val="0"/>
+          <w:numId w:val="3"/>
+        </w:numPr>
+        <w:bidi/>
+        <w:rPr>
+          <w:rFonts w:ascii="Heebo" w:hAnsi="Heebo" w:cs="Heebo"/>
+        </w:rPr>
+      </w:pPr>
+      <w:r>
+        <w:rPr>
+          <w:rFonts w:ascii="Heebo" w:hAnsi="Heebo" w:cs="Heebo" w:hint="cs"/>
+          <w:rtl/>
+        </w:rPr>
+        <w:t>לעבור על כל ה</w:t>
+      </w:r>
+      <w:r>
+        <w:rPr>
+          <w:rFonts w:ascii="Heebo" w:hAnsi="Heebo" w:cs="Heebo"/>
+        </w:rPr>
+        <w:t>TODOS</w:t>
       </w:r>
     </w:p>
     <w:p>

</xml_diff>

<commit_message>
Updated the python server with a response class, as well as some error handling. need to continue working on it!
</commit_message>
<xml_diff>
--- a/מעקב פרויקט בדפנסיבי.docx
+++ b/מעקב פרויקט בדפנסיבי.docx
@@ -810,11 +810,13 @@
         <w:bidi/>
         <w:rPr>
           <w:rFonts w:ascii="Heebo" w:hAnsi="Heebo" w:cs="Heebo"/>
-        </w:rPr>
-      </w:pPr>
-      <w:r>
-        <w:rPr>
-          <w:rFonts w:ascii="Heebo" w:hAnsi="Heebo" w:cs="Heebo" w:hint="cs"/>
+          <w:strike/>
+        </w:rPr>
+      </w:pPr>
+      <w:r>
+        <w:rPr>
+          <w:rFonts w:ascii="Heebo" w:hAnsi="Heebo" w:cs="Heebo" w:hint="cs"/>
+          <w:strike/>
           <w:rtl/>
         </w:rPr>
         <w:t>להתחיל להכין את המחלקות במבנה דומה לשרת, ובהשראה למה שעשיתי ל-14.</w:t>
@@ -830,11 +832,13 @@
         <w:bidi/>
         <w:rPr>
           <w:rFonts w:ascii="Heebo" w:hAnsi="Heebo" w:cs="Heebo"/>
-        </w:rPr>
-      </w:pPr>
-      <w:r>
-        <w:rPr>
-          <w:rFonts w:ascii="Heebo" w:hAnsi="Heebo" w:cs="Heebo" w:hint="cs"/>
+          <w:strike/>
+        </w:rPr>
+      </w:pPr>
+      <w:r>
+        <w:rPr>
+          <w:rFonts w:ascii="Heebo" w:hAnsi="Heebo" w:cs="Heebo" w:hint="cs"/>
+          <w:strike/>
           <w:rtl/>
         </w:rPr>
         <w:t>להכין את הממשק הכללי והלולאה הכללית, עם כל הפונק' הדרושות.</w:t>
@@ -850,11 +854,13 @@
         <w:bidi/>
         <w:rPr>
           <w:rFonts w:ascii="Heebo" w:hAnsi="Heebo" w:cs="Heebo"/>
-        </w:rPr>
-      </w:pPr>
-      <w:r>
-        <w:rPr>
-          <w:rFonts w:ascii="Heebo" w:hAnsi="Heebo" w:cs="Heebo" w:hint="cs"/>
+          <w:strike/>
+        </w:rPr>
+      </w:pPr>
+      <w:r>
+        <w:rPr>
+          <w:rFonts w:ascii="Heebo" w:hAnsi="Heebo" w:cs="Heebo" w:hint="cs"/>
+          <w:strike/>
           <w:rtl/>
         </w:rPr>
         <w:t>להתחיל לעבוד על ההצפנה!</w:t>
@@ -870,11 +876,13 @@
         <w:bidi/>
         <w:rPr>
           <w:rFonts w:ascii="Heebo" w:hAnsi="Heebo" w:cs="Heebo"/>
-        </w:rPr>
-      </w:pPr>
-      <w:r>
-        <w:rPr>
-          <w:rFonts w:ascii="Heebo" w:hAnsi="Heebo" w:cs="Heebo" w:hint="cs"/>
+          <w:strike/>
+        </w:rPr>
+      </w:pPr>
+      <w:r>
+        <w:rPr>
+          <w:rFonts w:ascii="Heebo" w:hAnsi="Heebo" w:cs="Heebo" w:hint="cs"/>
+          <w:strike/>
           <w:rtl/>
         </w:rPr>
         <w:t xml:space="preserve">כשאני מכין את הבקשה מסוג הודעה, לזכור להוסיף </w:t>
@@ -884,6 +892,7 @@
           <w:rFonts w:ascii="Heebo" w:hAnsi="Heebo" w:cs="Heebo" w:hint="cs"/>
           <w:b/>
           <w:bCs/>
+          <w:strike/>
           <w:rtl/>
         </w:rPr>
         <w:t>גם</w:t>
@@ -891,6 +900,7 @@
       <w:r>
         <w:rPr>
           <w:rFonts w:ascii="Heebo" w:hAnsi="Heebo" w:cs="Heebo" w:hint="cs"/>
+          <w:strike/>
           <w:rtl/>
         </w:rPr>
         <w:t xml:space="preserve"> לגודל של ש</w:t>
@@ -898,12 +908,14 @@
       <w:r>
         <w:rPr>
           <w:rFonts w:ascii="Heebo" w:hAnsi="Heebo" w:cs="Heebo"/>
+          <w:strike/>
         </w:rPr>
         <w:t>payload</w:t>
       </w:r>
       <w:r>
         <w:rPr>
           <w:rFonts w:ascii="Heebo" w:hAnsi="Heebo" w:cs="Heebo" w:hint="cs"/>
+          <w:strike/>
           <w:rtl/>
         </w:rPr>
         <w:t xml:space="preserve"> </w:t>
@@ -913,6 +925,7 @@
           <w:rFonts w:ascii="Heebo" w:hAnsi="Heebo" w:cs="Heebo" w:hint="cs"/>
           <w:b/>
           <w:bCs/>
+          <w:strike/>
           <w:rtl/>
         </w:rPr>
         <w:t>וגם</w:t>
@@ -920,6 +933,7 @@
       <w:r>
         <w:rPr>
           <w:rFonts w:ascii="Heebo" w:hAnsi="Heebo" w:cs="Heebo" w:hint="cs"/>
+          <w:strike/>
           <w:rtl/>
         </w:rPr>
         <w:t xml:space="preserve"> לשל ה</w:t>
@@ -927,12 +941,14 @@
       <w:r>
         <w:rPr>
           <w:rFonts w:ascii="Heebo" w:hAnsi="Heebo" w:cs="Heebo"/>
+          <w:strike/>
         </w:rPr>
         <w:t>message content size</w:t>
       </w:r>
       <w:r>
         <w:rPr>
           <w:rFonts w:ascii="Heebo" w:hAnsi="Heebo" w:cs="Heebo" w:hint="cs"/>
+          <w:strike/>
           <w:rtl/>
         </w:rPr>
         <w:t xml:space="preserve"> את הגודל של ההודעה!</w:t>
@@ -948,11 +964,13 @@
         <w:bidi/>
         <w:rPr>
           <w:rFonts w:ascii="Heebo" w:hAnsi="Heebo" w:cs="Heebo"/>
-        </w:rPr>
-      </w:pPr>
-      <w:r>
-        <w:rPr>
-          <w:rFonts w:ascii="Heebo" w:hAnsi="Heebo" w:cs="Heebo" w:hint="cs"/>
+          <w:strike/>
+        </w:rPr>
+      </w:pPr>
+      <w:r>
+        <w:rPr>
+          <w:rFonts w:ascii="Heebo" w:hAnsi="Heebo" w:cs="Heebo" w:hint="cs"/>
+          <w:strike/>
           <w:rtl/>
         </w:rPr>
         <w:t>כשאני בונה את הקוד שמקבל את רשימת הלקוחות, ליצור וקטור זמני שמכיל את ה</w:t>
@@ -960,12 +978,14 @@
       <w:r>
         <w:rPr>
           <w:rFonts w:ascii="Heebo" w:hAnsi="Heebo" w:cs="Heebo"/>
+          <w:strike/>
         </w:rPr>
         <w:t>class</w:t>
       </w:r>
       <w:r>
         <w:rPr>
           <w:rFonts w:ascii="Heebo" w:hAnsi="Heebo" w:cs="Heebo" w:hint="cs"/>
+          <w:strike/>
           <w:rtl/>
         </w:rPr>
         <w:t xml:space="preserve"> של </w:t>
@@ -973,12 +993,14 @@
       <w:r>
         <w:rPr>
           <w:rFonts w:ascii="Heebo" w:hAnsi="Heebo" w:cs="Heebo"/>
+          <w:strike/>
         </w:rPr>
         <w:t>clientlistresponse</w:t>
       </w:r>
       <w:r>
         <w:rPr>
           <w:rFonts w:ascii="Heebo" w:hAnsi="Heebo" w:cs="Heebo" w:hint="cs"/>
+          <w:strike/>
           <w:rtl/>
         </w:rPr>
         <w:t xml:space="preserve"> </w:t>
@@ -988,6 +1010,7 @@
           <w:rFonts w:ascii="Heebo" w:hAnsi="Heebo" w:cs="Heebo" w:hint="cs"/>
           <w:b/>
           <w:bCs/>
+          <w:strike/>
           <w:rtl/>
         </w:rPr>
         <w:t>או</w:t>
@@ -995,6 +1018,7 @@
       <w:r>
         <w:rPr>
           <w:rFonts w:ascii="Heebo" w:hAnsi="Heebo" w:cs="Heebo" w:hint="cs"/>
+          <w:strike/>
           <w:rtl/>
         </w:rPr>
         <w:t xml:space="preserve"> שאולי עדיף בעצם לעשות רק ל</w:t>
@@ -1002,12 +1026,14 @@
       <w:r>
         <w:rPr>
           <w:rFonts w:ascii="Heebo" w:hAnsi="Heebo" w:cs="Heebo"/>
+          <w:strike/>
         </w:rPr>
         <w:t>attributes</w:t>
       </w:r>
       <w:r>
         <w:rPr>
           <w:rFonts w:ascii="Heebo" w:hAnsi="Heebo" w:cs="Heebo" w:hint="cs"/>
+          <w:strike/>
           <w:rtl/>
         </w:rPr>
         <w:t xml:space="preserve"> של זה, בלי כל ה</w:t>
@@ -1015,12 +1041,14 @@
       <w:r>
         <w:rPr>
           <w:rFonts w:ascii="Heebo" w:hAnsi="Heebo" w:cs="Heebo"/>
+          <w:strike/>
         </w:rPr>
         <w:t>version,request</w:t>
       </w:r>
       <w:r>
         <w:rPr>
           <w:rFonts w:ascii="Heebo" w:hAnsi="Heebo" w:cs="Heebo" w:hint="cs"/>
+          <w:strike/>
           <w:rtl/>
         </w:rPr>
         <w:t xml:space="preserve"> וכו... </w:t>
@@ -1028,6 +1056,7 @@
       <w:r>
         <w:rPr>
           <w:rFonts w:ascii="Heebo" w:hAnsi="Heebo" w:cs="Heebo"/>
+          <w:strike/>
           <w:rtl/>
         </w:rPr>
         <w:t>–</w:t>
@@ -1035,6 +1064,7 @@
       <w:r>
         <w:rPr>
           <w:rFonts w:ascii="Heebo" w:hAnsi="Heebo" w:cs="Heebo" w:hint="cs"/>
+          <w:strike/>
           <w:rtl/>
         </w:rPr>
         <w:t xml:space="preserve"> קיצר לעבוד על זה.</w:t>
@@ -1050,11 +1080,13 @@
         <w:bidi/>
         <w:rPr>
           <w:rFonts w:ascii="Heebo" w:hAnsi="Heebo" w:cs="Heebo"/>
-        </w:rPr>
-      </w:pPr>
-      <w:r>
-        <w:rPr>
-          <w:rFonts w:ascii="Heebo" w:hAnsi="Heebo" w:cs="Heebo" w:hint="cs"/>
+          <w:strike/>
+        </w:rPr>
+      </w:pPr>
+      <w:r>
+        <w:rPr>
+          <w:rFonts w:ascii="Heebo" w:hAnsi="Heebo" w:cs="Heebo" w:hint="cs"/>
+          <w:strike/>
           <w:rtl/>
         </w:rPr>
         <w:t xml:space="preserve">לכל החלק של ההתחברות עם הרשת ובדיקת קובץ וכו </w:t>
@@ -1062,6 +1094,7 @@
       <w:r>
         <w:rPr>
           <w:rFonts w:ascii="Heebo" w:hAnsi="Heebo" w:cs="Heebo"/>
+          <w:strike/>
           <w:rtl/>
         </w:rPr>
         <w:t>–</w:t>
@@ -1069,6 +1102,7 @@
       <w:r>
         <w:rPr>
           <w:rFonts w:ascii="Heebo" w:hAnsi="Heebo" w:cs="Heebo" w:hint="cs"/>
+          <w:strike/>
           <w:rtl/>
         </w:rPr>
         <w:t xml:space="preserve"> לעבור שם </w:t>
@@ -1078,6 +1112,7 @@
           <w:rFonts w:ascii="Heebo" w:hAnsi="Heebo" w:cs="Heebo" w:hint="cs"/>
           <w:b/>
           <w:bCs/>
+          <w:strike/>
           <w:rtl/>
         </w:rPr>
         <w:t>כמו</w:t>
@@ -1085,6 +1120,7 @@
       <w:r>
         <w:rPr>
           <w:rFonts w:ascii="Heebo" w:hAnsi="Heebo" w:cs="Heebo" w:hint="cs"/>
+          <w:strike/>
           <w:rtl/>
         </w:rPr>
         <w:t xml:space="preserve"> שצריך- לסדר את הפונקציות, מתי אני מתחבר לרשת, להוסיף ניהול שגיאות, ולהעביר את </w:t>
@@ -1094,6 +1130,7 @@
           <w:rFonts w:ascii="Heebo" w:hAnsi="Heebo" w:cs="Heebo" w:hint="cs"/>
           <w:b/>
           <w:bCs/>
+          <w:strike/>
           <w:rtl/>
         </w:rPr>
         <w:t>כל</w:t>
@@ -1101,6 +1138,7 @@
       <w:r>
         <w:rPr>
           <w:rFonts w:ascii="Heebo" w:hAnsi="Heebo" w:cs="Heebo" w:hint="cs"/>
+          <w:strike/>
           <w:rtl/>
         </w:rPr>
         <w:t xml:space="preserve"> הנתונים כמו שצריך</w:t>
@@ -1108,6 +1146,7 @@
       <w:r>
         <w:rPr>
           <w:rFonts w:ascii="Heebo" w:hAnsi="Heebo" w:cs="Heebo" w:hint="cs"/>
+          <w:strike/>
           <w:rtl/>
         </w:rPr>
         <w:t>.</w:t>
@@ -1123,13 +1162,15 @@
         <w:bidi/>
         <w:rPr>
           <w:rFonts w:ascii="Heebo" w:hAnsi="Heebo" w:cs="Heebo"/>
-        </w:rPr>
-      </w:pPr>
-      <w:r>
-        <w:rPr>
-          <w:rFonts w:ascii="Heebo" w:hAnsi="Heebo" w:cs="Heebo" w:hint="cs"/>
-          <w:b/>
-          <w:bCs/>
+          <w:strike/>
+        </w:rPr>
+      </w:pPr>
+      <w:r>
+        <w:rPr>
+          <w:rFonts w:ascii="Heebo" w:hAnsi="Heebo" w:cs="Heebo" w:hint="cs"/>
+          <w:b/>
+          <w:bCs/>
+          <w:strike/>
           <w:rtl/>
         </w:rPr>
         <w:t xml:space="preserve">לכתוב פונק' שמוודאת קובץ </w:t>
@@ -1139,6 +1180,7 @@
           <w:rFonts w:ascii="Heebo" w:hAnsi="Heebo" w:cs="Heebo"/>
           <w:b/>
           <w:bCs/>
+          <w:strike/>
         </w:rPr>
         <w:t>server.info</w:t>
       </w:r>
@@ -1147,6 +1189,7 @@
           <w:rFonts w:ascii="Heebo" w:hAnsi="Heebo" w:cs="Heebo" w:hint="cs"/>
           <w:b/>
           <w:bCs/>
+          <w:strike/>
           <w:rtl/>
         </w:rPr>
         <w:t xml:space="preserve"> תקין כמו שצריך</w:t>
@@ -1154,6 +1197,7 @@
       <w:r>
         <w:rPr>
           <w:rFonts w:ascii="Heebo" w:hAnsi="Heebo" w:cs="Heebo" w:hint="cs"/>
+          <w:strike/>
           <w:rtl/>
         </w:rPr>
         <w:t>. לעבור על זה עם אפרת.</w:t>
@@ -1169,13 +1213,15 @@
         <w:bidi/>
         <w:rPr>
           <w:rFonts w:ascii="Heebo" w:hAnsi="Heebo" w:cs="Heebo"/>
-        </w:rPr>
-      </w:pPr>
-      <w:r>
-        <w:rPr>
-          <w:rFonts w:ascii="Heebo" w:hAnsi="Heebo" w:cs="Heebo" w:hint="cs"/>
-          <w:b/>
-          <w:bCs/>
+          <w:strike/>
+        </w:rPr>
+      </w:pPr>
+      <w:r>
+        <w:rPr>
+          <w:rFonts w:ascii="Heebo" w:hAnsi="Heebo" w:cs="Heebo" w:hint="cs"/>
+          <w:b/>
+          <w:bCs/>
+          <w:strike/>
           <w:rtl/>
         </w:rPr>
         <w:t>אולי</w:t>
@@ -1183,6 +1229,7 @@
       <w:r>
         <w:rPr>
           <w:rFonts w:ascii="Heebo" w:hAnsi="Heebo" w:cs="Heebo" w:hint="cs"/>
+          <w:strike/>
           <w:rtl/>
         </w:rPr>
         <w:t xml:space="preserve"> חשוב לשמור את השם משתמש וה</w:t>
@@ -1190,12 +1237,14 @@
       <w:r>
         <w:rPr>
           <w:rFonts w:ascii="Heebo" w:hAnsi="Heebo" w:cs="Heebo"/>
+          <w:strike/>
         </w:rPr>
         <w:t>id</w:t>
       </w:r>
       <w:r>
         <w:rPr>
           <w:rFonts w:ascii="Heebo" w:hAnsi="Heebo" w:cs="Heebo" w:hint="cs"/>
+          <w:strike/>
           <w:rtl/>
         </w:rPr>
         <w:t xml:space="preserve"> כ</w:t>
@@ -1203,12 +1252,14 @@
       <w:r>
         <w:rPr>
           <w:rFonts w:ascii="Heebo" w:hAnsi="Heebo" w:cs="Heebo"/>
+          <w:strike/>
         </w:rPr>
         <w:t>map</w:t>
       </w:r>
       <w:r>
         <w:rPr>
           <w:rFonts w:ascii="Heebo" w:hAnsi="Heebo" w:cs="Heebo" w:hint="cs"/>
+          <w:strike/>
           <w:rtl/>
         </w:rPr>
         <w:t xml:space="preserve"> בעצם?</w:t>
@@ -1224,13 +1275,15 @@
         <w:bidi/>
         <w:rPr>
           <w:rFonts w:ascii="Heebo" w:hAnsi="Heebo" w:cs="Heebo"/>
-        </w:rPr>
-      </w:pPr>
-      <w:r>
-        <w:rPr>
-          <w:rFonts w:ascii="Heebo" w:hAnsi="Heebo" w:cs="Heebo" w:hint="cs"/>
-          <w:b/>
-          <w:bCs/>
+          <w:strike/>
+        </w:rPr>
+      </w:pPr>
+      <w:r>
+        <w:rPr>
+          <w:rFonts w:ascii="Heebo" w:hAnsi="Heebo" w:cs="Heebo" w:hint="cs"/>
+          <w:b/>
+          <w:bCs/>
+          <w:strike/>
           <w:rtl/>
         </w:rPr>
         <w:lastRenderedPageBreak/>
@@ -1239,6 +1292,7 @@
       <w:r>
         <w:rPr>
           <w:rFonts w:ascii="Heebo" w:hAnsi="Heebo" w:cs="Heebo" w:hint="cs"/>
+          <w:strike/>
           <w:rtl/>
         </w:rPr>
         <w:t xml:space="preserve"> מתעקש שצריך לוודא שמה שאנחנו מקבלים בפורמט </w:t>
@@ -1246,12 +1300,14 @@
       <w:r>
         <w:rPr>
           <w:rFonts w:ascii="Heebo" w:hAnsi="Heebo" w:cs="Heebo"/>
+          <w:strike/>
         </w:rPr>
         <w:t>little endian</w:t>
       </w:r>
       <w:r>
         <w:rPr>
           <w:rFonts w:ascii="Heebo" w:hAnsi="Heebo" w:cs="Heebo" w:hint="cs"/>
+          <w:strike/>
           <w:rtl/>
         </w:rPr>
         <w:t>???????</w:t>
@@ -1259,6 +1315,7 @@
       <w:r>
         <w:rPr>
           <w:rFonts w:ascii="Heebo" w:hAnsi="Heebo" w:cs="Heebo" w:hint="cs"/>
+          <w:strike/>
           <w:rtl/>
         </w:rPr>
         <w:t xml:space="preserve"> לבדוק האם סוג המערכת הוא </w:t>
@@ -1266,12 +1323,14 @@
       <w:r>
         <w:rPr>
           <w:rFonts w:ascii="Heebo" w:hAnsi="Heebo" w:cs="Heebo"/>
+          <w:strike/>
         </w:rPr>
         <w:t>big endian</w:t>
       </w:r>
       <w:r>
         <w:rPr>
           <w:rFonts w:ascii="Heebo" w:hAnsi="Heebo" w:cs="Heebo" w:hint="cs"/>
+          <w:strike/>
           <w:rtl/>
         </w:rPr>
         <w:t xml:space="preserve"> ולהמיר את הכול במידה וכן..........</w:t>
@@ -1301,6 +1360,121 @@
           <w:rFonts w:ascii="Heebo" w:hAnsi="Heebo" w:cs="Heebo"/>
         </w:rPr>
         <w:t>TODOS</w:t>
+      </w:r>
+    </w:p>
+    <w:p>
+      <w:pPr>
+        <w:pStyle w:val="a9"/>
+        <w:numPr>
+          <w:ilvl w:val="0"/>
+          <w:numId w:val="3"/>
+        </w:numPr>
+        <w:bidi/>
+        <w:rPr>
+          <w:rFonts w:ascii="Heebo" w:hAnsi="Heebo" w:cs="Heebo"/>
+        </w:rPr>
+      </w:pPr>
+      <w:r>
+        <w:rPr>
+          <w:rFonts w:ascii="Heebo" w:hAnsi="Heebo" w:cs="Heebo" w:hint="cs"/>
+          <w:rtl/>
+        </w:rPr>
+        <w:t xml:space="preserve">לעשות את הפונקציה הזאת של </w:t>
+      </w:r>
+      <w:r>
+        <w:rPr>
+          <w:rFonts w:ascii="Heebo" w:hAnsi="Heebo" w:cs="Heebo"/>
+        </w:rPr>
+        <w:t>verify</w:t>
+      </w:r>
+      <w:r>
+        <w:rPr>
+          <w:rFonts w:ascii="Heebo" w:hAnsi="Heebo" w:cs="Heebo" w:hint="cs"/>
+          <w:rtl/>
+        </w:rPr>
+        <w:t xml:space="preserve"> שמוודאת שמה שהתקבל הוא באמת מספרים? האם זה רלוונטי? </w:t>
+      </w:r>
+      <w:r>
+        <w:rPr>
+          <w:rFonts w:ascii="Heebo" w:hAnsi="Heebo" w:cs="Heebo" w:hint="cs"/>
+          <w:b/>
+          <w:bCs/>
+          <w:rtl/>
+        </w:rPr>
+        <w:t>כמו שעשיתי בממן 14, לא זוכר בכלל מה הסיבה</w:t>
+      </w:r>
+      <w:r>
+        <w:rPr>
+          <w:rFonts w:ascii="Heebo" w:hAnsi="Heebo" w:cs="Heebo" w:hint="cs"/>
+          <w:rtl/>
+        </w:rPr>
+        <w:t>.</w:t>
+      </w:r>
+    </w:p>
+    <w:p>
+      <w:pPr>
+        <w:pStyle w:val="a9"/>
+        <w:numPr>
+          <w:ilvl w:val="0"/>
+          <w:numId w:val="3"/>
+        </w:numPr>
+        <w:bidi/>
+        <w:rPr>
+          <w:rFonts w:ascii="Heebo" w:hAnsi="Heebo" w:cs="Heebo"/>
+        </w:rPr>
+      </w:pPr>
+      <w:r>
+        <w:rPr>
+          <w:rFonts w:ascii="Heebo" w:hAnsi="Heebo" w:cs="Heebo" w:hint="cs"/>
+          <w:rtl/>
+        </w:rPr>
+        <w:t>להוסיף חתימות לכל הפונקציות ב</w:t>
+      </w:r>
+      <w:r>
+        <w:rPr>
+          <w:rFonts w:ascii="Heebo" w:hAnsi="Heebo" w:cs="Heebo"/>
+        </w:rPr>
+        <w:t>cpp</w:t>
+      </w:r>
+      <w:r>
+        <w:rPr>
+          <w:rFonts w:ascii="Heebo" w:hAnsi="Heebo" w:cs="Heebo" w:hint="cs"/>
+          <w:rtl/>
+        </w:rPr>
+        <w:t xml:space="preserve"> בקובץ </w:t>
+      </w:r>
+      <w:r>
+        <w:rPr>
+          <w:rFonts w:ascii="Heebo" w:hAnsi="Heebo" w:cs="Heebo"/>
+        </w:rPr>
+        <w:t>hpp</w:t>
+      </w:r>
+      <w:r>
+        <w:rPr>
+          <w:rFonts w:ascii="Heebo" w:hAnsi="Heebo" w:cs="Heebo" w:hint="cs"/>
+          <w:rtl/>
+        </w:rPr>
+        <w:t>.</w:t>
+      </w:r>
+    </w:p>
+    <w:p>
+      <w:pPr>
+        <w:pStyle w:val="a9"/>
+        <w:numPr>
+          <w:ilvl w:val="0"/>
+          <w:numId w:val="3"/>
+        </w:numPr>
+        <w:bidi/>
+        <w:rPr>
+          <w:rFonts w:ascii="Heebo" w:hAnsi="Heebo" w:cs="Heebo"/>
+        </w:rPr>
+      </w:pPr>
+      <w:r>
+        <w:rPr>
+          <w:rFonts w:ascii="Heebo" w:hAnsi="Heebo" w:cs="Heebo" w:hint="cs"/>
+          <w:rtl/>
+        </w:rPr>
+        <w:t>להוסיף תיעוד להכול!!!!!!</w:t>
       </w:r>
     </w:p>
     <w:p>

</xml_diff>

<commit_message>
Fixed a few little bugs in the client and server
</commit_message>
<xml_diff>
--- a/מעקב פרויקט בדפנסיבי.docx
+++ b/מעקב פרויקט בדפנסיבי.docx
@@ -739,9 +739,38 @@
         <w:bidi/>
         <w:rPr>
           <w:rFonts w:ascii="Heebo" w:hAnsi="Heebo" w:cs="Heebo"/>
-          <w:rtl/>
-        </w:rPr>
-      </w:pPr>
+        </w:rPr>
+      </w:pPr>
+      <w:r>
+        <w:rPr>
+          <w:rFonts w:ascii="Heebo" w:hAnsi="Heebo" w:cs="Heebo" w:hint="cs"/>
+          <w:b/>
+          <w:bCs/>
+          <w:rtl/>
+        </w:rPr>
+        <w:t>לכתוב תיעוד להכול</w:t>
+      </w:r>
+    </w:p>
+    <w:p>
+      <w:pPr>
+        <w:pStyle w:val="a9"/>
+        <w:numPr>
+          <w:ilvl w:val="0"/>
+          <w:numId w:val="2"/>
+        </w:numPr>
+        <w:bidi/>
+        <w:rPr>
+          <w:rFonts w:ascii="Heebo" w:hAnsi="Heebo" w:cs="Heebo"/>
+          <w:rtl/>
+        </w:rPr>
+      </w:pPr>
+      <w:r>
+        <w:rPr>
+          <w:rFonts w:ascii="Heebo" w:hAnsi="Heebo" w:cs="Heebo" w:hint="cs"/>
+          <w:rtl/>
+        </w:rPr>
+        <w:t>לעבור על כל הקוד ולוודא שלא כתוב שורות סרק ושעשיתי הכול כמו שצריך.</w:t>
+      </w:r>
     </w:p>
     <w:p>
       <w:pPr>
@@ -1224,6 +1253,7 @@
           <w:strike/>
           <w:rtl/>
         </w:rPr>
+        <w:lastRenderedPageBreak/>
         <w:t>אולי</w:t>
       </w:r>
       <w:r>
@@ -1286,7 +1316,6 @@
           <w:strike/>
           <w:rtl/>
         </w:rPr>
-        <w:lastRenderedPageBreak/>
         <w:t>רועי</w:t>
       </w:r>
       <w:r>
@@ -1428,33 +1457,40 @@
           <w:rFonts w:ascii="Heebo" w:hAnsi="Heebo" w:cs="Heebo" w:hint="cs"/>
           <w:rtl/>
         </w:rPr>
-        <w:t>להוסיף חתימות לכל הפונקציות ב</w:t>
-      </w:r>
-      <w:r>
-        <w:rPr>
-          <w:rFonts w:ascii="Heebo" w:hAnsi="Heebo" w:cs="Heebo"/>
-        </w:rPr>
-        <w:t>cpp</w:t>
-      </w:r>
-      <w:r>
-        <w:rPr>
-          <w:rFonts w:ascii="Heebo" w:hAnsi="Heebo" w:cs="Heebo" w:hint="cs"/>
-          <w:rtl/>
-        </w:rPr>
-        <w:t xml:space="preserve"> בקובץ </w:t>
-      </w:r>
-      <w:r>
-        <w:rPr>
-          <w:rFonts w:ascii="Heebo" w:hAnsi="Heebo" w:cs="Heebo"/>
-        </w:rPr>
-        <w:t>hpp</w:t>
-      </w:r>
-      <w:r>
-        <w:rPr>
-          <w:rFonts w:ascii="Heebo" w:hAnsi="Heebo" w:cs="Heebo" w:hint="cs"/>
-          <w:rtl/>
-        </w:rPr>
-        <w:t>.</w:t>
+        <w:t xml:space="preserve">לשנות את הסדר של הדברים ככה שאני </w:t>
+      </w:r>
+      <w:r>
+        <w:rPr>
+          <w:rFonts w:ascii="Heebo" w:hAnsi="Heebo" w:cs="Heebo" w:hint="cs"/>
+          <w:b/>
+          <w:bCs/>
+          <w:rtl/>
+        </w:rPr>
+        <w:t>מתחבר</w:t>
+      </w:r>
+      <w:r>
+        <w:rPr>
+          <w:rFonts w:ascii="Heebo" w:hAnsi="Heebo" w:cs="Heebo" w:hint="cs"/>
+          <w:rtl/>
+        </w:rPr>
+        <w:t xml:space="preserve"> באמצעות הסוקט </w:t>
+      </w:r>
+      <w:r>
+        <w:rPr>
+          <w:rFonts w:ascii="Heebo" w:hAnsi="Heebo" w:cs="Heebo" w:hint="cs"/>
+          <w:b/>
+          <w:bCs/>
+          <w:u w:val="single"/>
+          <w:rtl/>
+        </w:rPr>
+        <w:t>רק</w:t>
+      </w:r>
+      <w:r>
+        <w:rPr>
+          <w:rFonts w:ascii="Heebo" w:hAnsi="Heebo" w:cs="Heebo" w:hint="cs"/>
+          <w:rtl/>
+        </w:rPr>
+        <w:t xml:space="preserve"> אחרי שהיוזר הכניס קלט כמו שצריך (או במקרה אחר, רק אחרי שכבר ליטרלי הכנסתי את כל הדברים כמו יוזרניים וכו...)</w:t>
       </w:r>
     </w:p>
     <w:p>
@@ -1474,6 +1510,138 @@
           <w:rFonts w:ascii="Heebo" w:hAnsi="Heebo" w:cs="Heebo" w:hint="cs"/>
           <w:rtl/>
         </w:rPr>
+        <w:t xml:space="preserve">לשנות את </w:t>
+      </w:r>
+      <w:r>
+        <w:rPr>
+          <w:rFonts w:ascii="Heebo" w:hAnsi="Heebo" w:cs="Heebo"/>
+        </w:rPr>
+        <w:t>clienthandler</w:t>
+      </w:r>
+      <w:r>
+        <w:rPr>
+          <w:rFonts w:ascii="Heebo" w:hAnsi="Heebo" w:cs="Heebo" w:hint="cs"/>
+          <w:rtl/>
+        </w:rPr>
+        <w:t xml:space="preserve"> ככה שתשמור את ה</w:t>
+      </w:r>
+      <w:r>
+        <w:rPr>
+          <w:rFonts w:ascii="Heebo" w:hAnsi="Heebo" w:cs="Heebo"/>
+        </w:rPr>
+        <w:t>clientid</w:t>
+      </w:r>
+      <w:r>
+        <w:rPr>
+          <w:rFonts w:ascii="Heebo" w:hAnsi="Heebo" w:cs="Heebo" w:hint="cs"/>
+          <w:rtl/>
+        </w:rPr>
+        <w:t xml:space="preserve"> אחרת, כרגע זה שמור בצורה הזויה וגם לא נכונה.</w:t>
+      </w:r>
+      <w:r>
+        <w:rPr>
+          <w:rFonts w:ascii="Heebo" w:hAnsi="Heebo" w:cs="Heebo" w:hint="cs"/>
+          <w:rtl/>
+        </w:rPr>
+        <w:t xml:space="preserve"> אולי עדיף פשוט כמחרוזת...</w:t>
+      </w:r>
+    </w:p>
+    <w:p>
+      <w:pPr>
+        <w:pStyle w:val="a9"/>
+        <w:numPr>
+          <w:ilvl w:val="0"/>
+          <w:numId w:val="3"/>
+        </w:numPr>
+        <w:bidi/>
+        <w:rPr>
+          <w:rFonts w:ascii="Heebo" w:hAnsi="Heebo" w:cs="Heebo"/>
+        </w:rPr>
+      </w:pPr>
+      <w:r>
+        <w:rPr>
+          <w:rFonts w:ascii="Heebo" w:hAnsi="Heebo" w:cs="Heebo" w:hint="cs"/>
+          <w:rtl/>
+        </w:rPr>
+        <w:t xml:space="preserve">להבין מה לעשות עם הפונקציה של </w:t>
+      </w:r>
+      <w:r>
+        <w:rPr>
+          <w:rFonts w:ascii="Heebo" w:hAnsi="Heebo" w:cs="Heebo"/>
+        </w:rPr>
+        <w:t>send</w:t>
+      </w:r>
+      <w:r>
+        <w:rPr>
+          <w:rFonts w:ascii="Heebo" w:hAnsi="Heebo" w:cs="Heebo" w:hint="cs"/>
+          <w:rtl/>
+        </w:rPr>
+        <w:t>, שבחלק הייתי צריך ליצור פוינטר חדש ממש לסוג הספציפי, זה לא אמור פשוט לעבוד לבד עם ירושה...?</w:t>
+      </w:r>
+    </w:p>
+    <w:p>
+      <w:pPr>
+        <w:pStyle w:val="a9"/>
+        <w:numPr>
+          <w:ilvl w:val="0"/>
+          <w:numId w:val="3"/>
+        </w:numPr>
+        <w:bidi/>
+        <w:rPr>
+          <w:rFonts w:ascii="Heebo" w:hAnsi="Heebo" w:cs="Heebo"/>
+        </w:rPr>
+      </w:pPr>
+      <w:r>
+        <w:rPr>
+          <w:rFonts w:ascii="Heebo" w:hAnsi="Heebo" w:cs="Heebo" w:hint="cs"/>
+          <w:rtl/>
+        </w:rPr>
+        <w:t>להוסיף חתימות לכל הפונקציות ב</w:t>
+      </w:r>
+      <w:r>
+        <w:rPr>
+          <w:rFonts w:ascii="Heebo" w:hAnsi="Heebo" w:cs="Heebo"/>
+        </w:rPr>
+        <w:t>cpp</w:t>
+      </w:r>
+      <w:r>
+        <w:rPr>
+          <w:rFonts w:ascii="Heebo" w:hAnsi="Heebo" w:cs="Heebo" w:hint="cs"/>
+          <w:rtl/>
+        </w:rPr>
+        <w:t xml:space="preserve"> בקובץ </w:t>
+      </w:r>
+      <w:r>
+        <w:rPr>
+          <w:rFonts w:ascii="Heebo" w:hAnsi="Heebo" w:cs="Heebo"/>
+        </w:rPr>
+        <w:t>hpp</w:t>
+      </w:r>
+      <w:r>
+        <w:rPr>
+          <w:rFonts w:ascii="Heebo" w:hAnsi="Heebo" w:cs="Heebo" w:hint="cs"/>
+          <w:rtl/>
+        </w:rPr>
+        <w:t>.</w:t>
+      </w:r>
+    </w:p>
+    <w:p>
+      <w:pPr>
+        <w:pStyle w:val="a9"/>
+        <w:numPr>
+          <w:ilvl w:val="0"/>
+          <w:numId w:val="3"/>
+        </w:numPr>
+        <w:bidi/>
+        <w:rPr>
+          <w:rFonts w:ascii="Heebo" w:hAnsi="Heebo" w:cs="Heebo"/>
+        </w:rPr>
+      </w:pPr>
+      <w:r>
+        <w:rPr>
+          <w:rFonts w:ascii="Heebo" w:hAnsi="Heebo" w:cs="Heebo" w:hint="cs"/>
+          <w:rtl/>
+        </w:rPr>
         <w:t>להוסיף תיעוד להכול!!!!!!</w:t>
       </w:r>
     </w:p>
@@ -2696,6 +2864,7 @@
           <w:rFonts w:ascii="Heebo" w:hAnsi="Heebo" w:cs="Heebo"/>
           <w:rtl/>
         </w:rPr>
+        <w:lastRenderedPageBreak/>
         <w:br/>
       </w:r>
       <w:r>

</xml_diff>

<commit_message>
Changed the logic of the network functions to only connect after there is an actual need, using a ServerConnectionManager class. also, change the python server to use uuid.uuid4 instead of random 16 bytes.
</commit_message>
<xml_diff>
--- a/מעקב פרויקט בדפנסיבי.docx
+++ b/מעקב פרויקט בדפנסיבי.docx
@@ -1596,33 +1596,40 @@
           <w:rFonts w:ascii="Heebo" w:hAnsi="Heebo" w:cs="Heebo" w:hint="cs"/>
           <w:rtl/>
         </w:rPr>
-        <w:t>להוסיף חתימות לכל הפונקציות ב</w:t>
-      </w:r>
-      <w:r>
-        <w:rPr>
-          <w:rFonts w:ascii="Heebo" w:hAnsi="Heebo" w:cs="Heebo"/>
-        </w:rPr>
-        <w:t>cpp</w:t>
-      </w:r>
-      <w:r>
-        <w:rPr>
-          <w:rFonts w:ascii="Heebo" w:hAnsi="Heebo" w:cs="Heebo" w:hint="cs"/>
-          <w:rtl/>
-        </w:rPr>
-        <w:t xml:space="preserve"> בקובץ </w:t>
-      </w:r>
-      <w:r>
-        <w:rPr>
-          <w:rFonts w:ascii="Heebo" w:hAnsi="Heebo" w:cs="Heebo"/>
-        </w:rPr>
-        <w:t>hpp</w:t>
-      </w:r>
-      <w:r>
-        <w:rPr>
-          <w:rFonts w:ascii="Heebo" w:hAnsi="Heebo" w:cs="Heebo" w:hint="cs"/>
-          <w:rtl/>
-        </w:rPr>
-        <w:t>.</w:t>
+        <w:t xml:space="preserve">לעדכן את כל מה שרלוונטי ואז ליצור שוב פעם </w:t>
+      </w:r>
+      <w:r>
+        <w:rPr>
+          <w:rFonts w:ascii="Heebo" w:hAnsi="Heebo" w:cs="Heebo"/>
+        </w:rPr>
+        <w:t>template</w:t>
+      </w:r>
+      <w:r>
+        <w:rPr>
+          <w:rFonts w:ascii="Heebo" w:hAnsi="Heebo" w:cs="Heebo" w:hint="cs"/>
+          <w:rtl/>
+        </w:rPr>
+        <w:t xml:space="preserve"> בשם </w:t>
+      </w:r>
+      <w:r>
+        <w:rPr>
+          <w:rFonts w:ascii="Heebo" w:hAnsi="Heebo" w:cs="Heebo"/>
+        </w:rPr>
+        <w:t>client2</w:t>
+      </w:r>
+      <w:r>
+        <w:rPr>
+          <w:rFonts w:ascii="Heebo" w:hAnsi="Heebo" w:cs="Heebo" w:hint="cs"/>
+          <w:rtl/>
+        </w:rPr>
+        <w:t xml:space="preserve"> ולדבג</w:t>
+      </w:r>
+      <w:r>
+        <w:rPr>
+          <w:rFonts w:ascii="Heebo" w:hAnsi="Heebo" w:cs="Heebo" w:hint="cs"/>
+          <w:rtl/>
+        </w:rPr>
+        <w:t>!</w:t>
       </w:r>
     </w:p>
     <w:p>
@@ -1642,6 +1649,52 @@
           <w:rFonts w:ascii="Heebo" w:hAnsi="Heebo" w:cs="Heebo" w:hint="cs"/>
           <w:rtl/>
         </w:rPr>
+        <w:t>להוסיף חתימות לכל הפונקציות ב</w:t>
+      </w:r>
+      <w:r>
+        <w:rPr>
+          <w:rFonts w:ascii="Heebo" w:hAnsi="Heebo" w:cs="Heebo"/>
+        </w:rPr>
+        <w:t>cpp</w:t>
+      </w:r>
+      <w:r>
+        <w:rPr>
+          <w:rFonts w:ascii="Heebo" w:hAnsi="Heebo" w:cs="Heebo" w:hint="cs"/>
+          <w:rtl/>
+        </w:rPr>
+        <w:t xml:space="preserve"> בקובץ </w:t>
+      </w:r>
+      <w:r>
+        <w:rPr>
+          <w:rFonts w:ascii="Heebo" w:hAnsi="Heebo" w:cs="Heebo"/>
+        </w:rPr>
+        <w:t>hpp</w:t>
+      </w:r>
+      <w:r>
+        <w:rPr>
+          <w:rFonts w:ascii="Heebo" w:hAnsi="Heebo" w:cs="Heebo" w:hint="cs"/>
+          <w:rtl/>
+        </w:rPr>
+        <w:t>.</w:t>
+      </w:r>
+    </w:p>
+    <w:p>
+      <w:pPr>
+        <w:pStyle w:val="a9"/>
+        <w:numPr>
+          <w:ilvl w:val="0"/>
+          <w:numId w:val="3"/>
+        </w:numPr>
+        <w:bidi/>
+        <w:rPr>
+          <w:rFonts w:ascii="Heebo" w:hAnsi="Heebo" w:cs="Heebo"/>
+        </w:rPr>
+      </w:pPr>
+      <w:r>
+        <w:rPr>
+          <w:rFonts w:ascii="Heebo" w:hAnsi="Heebo" w:cs="Heebo" w:hint="cs"/>
+          <w:rtl/>
+        </w:rPr>
         <w:t>להוסיף תיעוד להכול!!!!!!</w:t>
       </w:r>
     </w:p>
@@ -2760,6 +2813,7 @@
           <w:rFonts w:ascii="Heebo" w:hAnsi="Heebo" w:cs="Heebo" w:hint="cs"/>
           <w:rtl/>
         </w:rPr>
+        <w:lastRenderedPageBreak/>
         <w:t xml:space="preserve">כעת, </w:t>
       </w:r>
       <w:r>
@@ -2864,7 +2918,6 @@
           <w:rFonts w:ascii="Heebo" w:hAnsi="Heebo" w:cs="Heebo"/>
           <w:rtl/>
         </w:rPr>
-        <w:lastRenderedPageBreak/>
         <w:br/>
       </w:r>
       <w:r>

</xml_diff>

<commit_message>
Fixed the bugs where the server didn't sent the messages, and a few more.
</commit_message>
<xml_diff>
--- a/מעקב פרויקט בדפנסיבי.docx
+++ b/מעקב פרויקט בדפנסיבי.docx
@@ -761,7 +761,6 @@
         <w:bidi/>
         <w:rPr>
           <w:rFonts w:ascii="Heebo" w:hAnsi="Heebo" w:cs="Heebo"/>
-          <w:rtl/>
         </w:rPr>
       </w:pPr>
       <w:r>
@@ -770,6 +769,63 @@
           <w:rtl/>
         </w:rPr>
         <w:t>לעבור על כל הקוד ולוודא שלא כתוב שורות סרק ושעשיתי הכול כמו שצריך.</w:t>
+      </w:r>
+    </w:p>
+    <w:p>
+      <w:pPr>
+        <w:pStyle w:val="a9"/>
+        <w:numPr>
+          <w:ilvl w:val="0"/>
+          <w:numId w:val="2"/>
+        </w:numPr>
+        <w:bidi/>
+        <w:rPr>
+          <w:rFonts w:ascii="Heebo" w:hAnsi="Heebo" w:cs="Heebo"/>
+          <w:rtl/>
+        </w:rPr>
+      </w:pPr>
+      <w:r>
+        <w:rPr>
+          <w:rFonts w:ascii="Heebo" w:hAnsi="Heebo" w:cs="Heebo" w:hint="cs"/>
+          <w:rtl/>
+        </w:rPr>
+        <w:t xml:space="preserve">לוודא שבכל תקלה בצד שרת פשוט להחזיר </w:t>
+      </w:r>
+      <w:r>
+        <w:rPr>
+          <w:rFonts w:ascii="Heebo" w:hAnsi="Heebo" w:cs="Heebo"/>
+        </w:rPr>
+        <w:t>general error</w:t>
+      </w:r>
+      <w:r>
+        <w:rPr>
+          <w:rFonts w:ascii="Heebo" w:hAnsi="Heebo" w:cs="Heebo" w:hint="cs"/>
+          <w:rtl/>
+        </w:rPr>
+        <w:t xml:space="preserve"> </w:t>
+      </w:r>
+      <w:r>
+        <w:rPr>
+          <w:rFonts w:ascii="Heebo" w:hAnsi="Heebo" w:cs="Heebo" w:hint="cs"/>
+          <w:b/>
+          <w:bCs/>
+          <w:rtl/>
+        </w:rPr>
+        <w:t>ולא</w:t>
+      </w:r>
+      <w:r>
+        <w:rPr>
+          <w:rFonts w:ascii="Heebo" w:hAnsi="Heebo" w:cs="Heebo" w:hint="cs"/>
+          <w:rtl/>
+        </w:rPr>
+        <w:t xml:space="preserve"> להקריס את השרת</w:t>
+      </w:r>
+      <w:r>
+        <w:rPr>
+          <w:rFonts w:ascii="Heebo" w:hAnsi="Heebo" w:cs="Heebo" w:hint="cs"/>
+          <w:rtl/>
+        </w:rPr>
+        <w:t xml:space="preserve"> (אלא אם זו תקלה ממש בתחילת ריצת השרת).</w:t>
       </w:r>
     </w:p>
     <w:p>
@@ -1118,6 +1174,7 @@
           <w:strike/>
           <w:rtl/>
         </w:rPr>
+        <w:lastRenderedPageBreak/>
         <w:t xml:space="preserve">לכל החלק של ההתחברות עם הרשת ובדיקת קובץ וכו </w:t>
       </w:r>
       <w:r>
@@ -1253,7 +1310,6 @@
           <w:strike/>
           <w:rtl/>
         </w:rPr>
-        <w:lastRenderedPageBreak/>
         <w:t>אולי</w:t>
       </w:r>
       <w:r>
@@ -1450,11 +1506,13 @@
         <w:bidi/>
         <w:rPr>
           <w:rFonts w:ascii="Heebo" w:hAnsi="Heebo" w:cs="Heebo"/>
-        </w:rPr>
-      </w:pPr>
-      <w:r>
-        <w:rPr>
-          <w:rFonts w:ascii="Heebo" w:hAnsi="Heebo" w:cs="Heebo" w:hint="cs"/>
+          <w:strike/>
+        </w:rPr>
+      </w:pPr>
+      <w:r>
+        <w:rPr>
+          <w:rFonts w:ascii="Heebo" w:hAnsi="Heebo" w:cs="Heebo" w:hint="cs"/>
+          <w:strike/>
           <w:rtl/>
         </w:rPr>
         <w:t xml:space="preserve">לשנות את הסדר של הדברים ככה שאני </w:t>
@@ -1464,6 +1522,7 @@
           <w:rFonts w:ascii="Heebo" w:hAnsi="Heebo" w:cs="Heebo" w:hint="cs"/>
           <w:b/>
           <w:bCs/>
+          <w:strike/>
           <w:rtl/>
         </w:rPr>
         <w:t>מתחבר</w:t>
@@ -1471,6 +1530,7 @@
       <w:r>
         <w:rPr>
           <w:rFonts w:ascii="Heebo" w:hAnsi="Heebo" w:cs="Heebo" w:hint="cs"/>
+          <w:strike/>
           <w:rtl/>
         </w:rPr>
         <w:t xml:space="preserve"> באמצעות הסוקט </w:t>
@@ -1480,6 +1540,7 @@
           <w:rFonts w:ascii="Heebo" w:hAnsi="Heebo" w:cs="Heebo" w:hint="cs"/>
           <w:b/>
           <w:bCs/>
+          <w:strike/>
           <w:u w:val="single"/>
           <w:rtl/>
         </w:rPr>
@@ -1488,6 +1549,7 @@
       <w:r>
         <w:rPr>
           <w:rFonts w:ascii="Heebo" w:hAnsi="Heebo" w:cs="Heebo" w:hint="cs"/>
+          <w:strike/>
           <w:rtl/>
         </w:rPr>
         <w:t xml:space="preserve"> אחרי שהיוזר הכניס קלט כמו שצריך (או במקרה אחר, רק אחרי שכבר ליטרלי הכנסתי את כל הדברים כמו יוזרניים וכו...)</w:t>
@@ -1503,11 +1565,13 @@
         <w:bidi/>
         <w:rPr>
           <w:rFonts w:ascii="Heebo" w:hAnsi="Heebo" w:cs="Heebo"/>
-        </w:rPr>
-      </w:pPr>
-      <w:r>
-        <w:rPr>
-          <w:rFonts w:ascii="Heebo" w:hAnsi="Heebo" w:cs="Heebo" w:hint="cs"/>
+          <w:strike/>
+        </w:rPr>
+      </w:pPr>
+      <w:r>
+        <w:rPr>
+          <w:rFonts w:ascii="Heebo" w:hAnsi="Heebo" w:cs="Heebo" w:hint="cs"/>
+          <w:strike/>
           <w:rtl/>
         </w:rPr>
         <w:t xml:space="preserve">לשנות את </w:t>
@@ -1515,12 +1579,14 @@
       <w:r>
         <w:rPr>
           <w:rFonts w:ascii="Heebo" w:hAnsi="Heebo" w:cs="Heebo"/>
+          <w:strike/>
         </w:rPr>
         <w:t>clienthandler</w:t>
       </w:r>
       <w:r>
         <w:rPr>
           <w:rFonts w:ascii="Heebo" w:hAnsi="Heebo" w:cs="Heebo" w:hint="cs"/>
+          <w:strike/>
           <w:rtl/>
         </w:rPr>
         <w:t xml:space="preserve"> ככה שתשמור את ה</w:t>
@@ -1528,12 +1594,14 @@
       <w:r>
         <w:rPr>
           <w:rFonts w:ascii="Heebo" w:hAnsi="Heebo" w:cs="Heebo"/>
+          <w:strike/>
         </w:rPr>
         <w:t>clientid</w:t>
       </w:r>
       <w:r>
         <w:rPr>
           <w:rFonts w:ascii="Heebo" w:hAnsi="Heebo" w:cs="Heebo" w:hint="cs"/>
+          <w:strike/>
           <w:rtl/>
         </w:rPr>
         <w:t xml:space="preserve"> אחרת, כרגע זה שמור בצורה הזויה וגם לא נכונה.</w:t>
@@ -1541,6 +1609,7 @@
       <w:r>
         <w:rPr>
           <w:rFonts w:ascii="Heebo" w:hAnsi="Heebo" w:cs="Heebo" w:hint="cs"/>
+          <w:strike/>
           <w:rtl/>
         </w:rPr>
         <w:t xml:space="preserve"> אולי עדיף פשוט כמחרוזת...</w:t>
@@ -1556,11 +1625,13 @@
         <w:bidi/>
         <w:rPr>
           <w:rFonts w:ascii="Heebo" w:hAnsi="Heebo" w:cs="Heebo"/>
-        </w:rPr>
-      </w:pPr>
-      <w:r>
-        <w:rPr>
-          <w:rFonts w:ascii="Heebo" w:hAnsi="Heebo" w:cs="Heebo" w:hint="cs"/>
+          <w:strike/>
+        </w:rPr>
+      </w:pPr>
+      <w:r>
+        <w:rPr>
+          <w:rFonts w:ascii="Heebo" w:hAnsi="Heebo" w:cs="Heebo" w:hint="cs"/>
+          <w:strike/>
           <w:rtl/>
         </w:rPr>
         <w:t xml:space="preserve">להבין מה לעשות עם הפונקציה של </w:t>
@@ -1568,12 +1639,14 @@
       <w:r>
         <w:rPr>
           <w:rFonts w:ascii="Heebo" w:hAnsi="Heebo" w:cs="Heebo"/>
+          <w:strike/>
         </w:rPr>
         <w:t>send</w:t>
       </w:r>
       <w:r>
         <w:rPr>
           <w:rFonts w:ascii="Heebo" w:hAnsi="Heebo" w:cs="Heebo" w:hint="cs"/>
+          <w:strike/>
           <w:rtl/>
         </w:rPr>
         <w:t>, שבחלק הייתי צריך ליצור פוינטר חדש ממש לסוג הספציפי, זה לא אמור פשוט לעבוד לבד עם ירושה...?</w:t>
@@ -1589,47 +1662,63 @@
         <w:bidi/>
         <w:rPr>
           <w:rFonts w:ascii="Heebo" w:hAnsi="Heebo" w:cs="Heebo"/>
-        </w:rPr>
-      </w:pPr>
-      <w:r>
-        <w:rPr>
-          <w:rFonts w:ascii="Heebo" w:hAnsi="Heebo" w:cs="Heebo" w:hint="cs"/>
-          <w:rtl/>
-        </w:rPr>
-        <w:t xml:space="preserve">לעדכן את כל מה שרלוונטי ואז ליצור שוב פעם </w:t>
-      </w:r>
-      <w:r>
-        <w:rPr>
-          <w:rFonts w:ascii="Heebo" w:hAnsi="Heebo" w:cs="Heebo"/>
-        </w:rPr>
-        <w:t>template</w:t>
-      </w:r>
-      <w:r>
-        <w:rPr>
-          <w:rFonts w:ascii="Heebo" w:hAnsi="Heebo" w:cs="Heebo" w:hint="cs"/>
-          <w:rtl/>
-        </w:rPr>
-        <w:t xml:space="preserve"> בשם </w:t>
-      </w:r>
-      <w:r>
-        <w:rPr>
-          <w:rFonts w:ascii="Heebo" w:hAnsi="Heebo" w:cs="Heebo"/>
-        </w:rPr>
-        <w:t>client2</w:t>
-      </w:r>
-      <w:r>
-        <w:rPr>
-          <w:rFonts w:ascii="Heebo" w:hAnsi="Heebo" w:cs="Heebo" w:hint="cs"/>
-          <w:rtl/>
-        </w:rPr>
-        <w:t xml:space="preserve"> ולדבג</w:t>
-      </w:r>
-      <w:r>
-        <w:rPr>
-          <w:rFonts w:ascii="Heebo" w:hAnsi="Heebo" w:cs="Heebo" w:hint="cs"/>
-          <w:rtl/>
-        </w:rPr>
-        <w:t>!</w:t>
+          <w:strike/>
+        </w:rPr>
+      </w:pPr>
+      <w:r>
+        <w:rPr>
+          <w:rFonts w:ascii="Heebo" w:hAnsi="Heebo" w:cs="Heebo" w:hint="cs"/>
+          <w:rtl/>
+        </w:rPr>
+        <w:t xml:space="preserve">להוסיף אופציה שאם רשימת הלקוחות </w:t>
+      </w:r>
+      <w:r>
+        <w:rPr>
+          <w:rFonts w:ascii="Heebo" w:hAnsi="Heebo" w:cs="Heebo" w:hint="cs"/>
+          <w:b/>
+          <w:bCs/>
+          <w:rtl/>
+        </w:rPr>
+        <w:t>בזיכרון</w:t>
+      </w:r>
+      <w:r>
+        <w:rPr>
+          <w:rFonts w:ascii="Heebo" w:hAnsi="Heebo" w:cs="Heebo" w:hint="cs"/>
+          <w:rtl/>
+        </w:rPr>
+        <w:t xml:space="preserve"> ריקה לא להמשיך הלאה באף אחד מהשלבים שבהם צריך שם של לקוח ספציפי. </w:t>
+      </w:r>
+      <w:r>
+        <w:rPr>
+          <w:rFonts w:ascii="Heebo" w:hAnsi="Heebo" w:cs="Heebo" w:hint="cs"/>
+          <w:b/>
+          <w:bCs/>
+          <w:rtl/>
+        </w:rPr>
+        <w:t>גם</w:t>
+      </w:r>
+      <w:r>
+        <w:rPr>
+          <w:rFonts w:ascii="Heebo" w:hAnsi="Heebo" w:cs="Heebo" w:hint="cs"/>
+          <w:rtl/>
+        </w:rPr>
+        <w:t xml:space="preserve"> לעשות פונק' שבודקת את כמות הלקוחות בזיכרון </w:t>
+      </w:r>
+      <w:r>
+        <w:rPr>
+          <w:rFonts w:ascii="Heebo" w:hAnsi="Heebo" w:cs="Heebo" w:hint="cs"/>
+          <w:b/>
+          <w:bCs/>
+          <w:rtl/>
+        </w:rPr>
+        <w:t xml:space="preserve">וגם </w:t>
+      </w:r>
+      <w:r>
+        <w:rPr>
+          <w:rFonts w:ascii="Heebo" w:hAnsi="Heebo" w:cs="Heebo" w:hint="cs"/>
+          <w:rtl/>
+        </w:rPr>
+        <w:t>להשתמש בה.</w:t>
       </w:r>
     </w:p>
     <w:p>
@@ -1649,33 +1738,27 @@
           <w:rFonts w:ascii="Heebo" w:hAnsi="Heebo" w:cs="Heebo" w:hint="cs"/>
           <w:rtl/>
         </w:rPr>
-        <w:t>להוסיף חתימות לכל הפונקציות ב</w:t>
-      </w:r>
-      <w:r>
-        <w:rPr>
-          <w:rFonts w:ascii="Heebo" w:hAnsi="Heebo" w:cs="Heebo"/>
-        </w:rPr>
-        <w:t>cpp</w:t>
-      </w:r>
-      <w:r>
-        <w:rPr>
-          <w:rFonts w:ascii="Heebo" w:hAnsi="Heebo" w:cs="Heebo" w:hint="cs"/>
-          <w:rtl/>
-        </w:rPr>
-        <w:t xml:space="preserve"> בקובץ </w:t>
-      </w:r>
-      <w:r>
-        <w:rPr>
-          <w:rFonts w:ascii="Heebo" w:hAnsi="Heebo" w:cs="Heebo"/>
-        </w:rPr>
-        <w:t>hpp</w:t>
-      </w:r>
-      <w:r>
-        <w:rPr>
-          <w:rFonts w:ascii="Heebo" w:hAnsi="Heebo" w:cs="Heebo" w:hint="cs"/>
-          <w:rtl/>
-        </w:rPr>
-        <w:t>.</w:t>
+        <w:t xml:space="preserve">לעדכן את כל מה שרלוונטי ואז ליצור שוב פעם בשם </w:t>
+      </w:r>
+      <w:r>
+        <w:rPr>
+          <w:rFonts w:ascii="Heebo" w:hAnsi="Heebo" w:cs="Heebo"/>
+        </w:rPr>
+        <w:t>client2</w:t>
+      </w:r>
+      <w:r>
+        <w:rPr>
+          <w:rFonts w:ascii="Heebo" w:hAnsi="Heebo" w:cs="Heebo" w:hint="cs"/>
+          <w:rtl/>
+        </w:rPr>
+        <w:t xml:space="preserve"> ולדבג</w:t>
+      </w:r>
+      <w:r>
+        <w:rPr>
+          <w:rFonts w:ascii="Heebo" w:hAnsi="Heebo" w:cs="Heebo" w:hint="cs"/>
+          <w:rtl/>
+        </w:rPr>
+        <w:t>!</w:t>
       </w:r>
     </w:p>
     <w:p>
@@ -1695,6 +1778,52 @@
           <w:rFonts w:ascii="Heebo" w:hAnsi="Heebo" w:cs="Heebo" w:hint="cs"/>
           <w:rtl/>
         </w:rPr>
+        <w:t>להוסיף חתימות לכל הפונקציות ב</w:t>
+      </w:r>
+      <w:r>
+        <w:rPr>
+          <w:rFonts w:ascii="Heebo" w:hAnsi="Heebo" w:cs="Heebo"/>
+        </w:rPr>
+        <w:t>cpp</w:t>
+      </w:r>
+      <w:r>
+        <w:rPr>
+          <w:rFonts w:ascii="Heebo" w:hAnsi="Heebo" w:cs="Heebo" w:hint="cs"/>
+          <w:rtl/>
+        </w:rPr>
+        <w:t xml:space="preserve"> בקובץ </w:t>
+      </w:r>
+      <w:r>
+        <w:rPr>
+          <w:rFonts w:ascii="Heebo" w:hAnsi="Heebo" w:cs="Heebo"/>
+        </w:rPr>
+        <w:t>hpp</w:t>
+      </w:r>
+      <w:r>
+        <w:rPr>
+          <w:rFonts w:ascii="Heebo" w:hAnsi="Heebo" w:cs="Heebo" w:hint="cs"/>
+          <w:rtl/>
+        </w:rPr>
+        <w:t>.</w:t>
+      </w:r>
+    </w:p>
+    <w:p>
+      <w:pPr>
+        <w:pStyle w:val="a9"/>
+        <w:numPr>
+          <w:ilvl w:val="0"/>
+          <w:numId w:val="3"/>
+        </w:numPr>
+        <w:bidi/>
+        <w:rPr>
+          <w:rFonts w:ascii="Heebo" w:hAnsi="Heebo" w:cs="Heebo"/>
+        </w:rPr>
+      </w:pPr>
+      <w:r>
+        <w:rPr>
+          <w:rFonts w:ascii="Heebo" w:hAnsi="Heebo" w:cs="Heebo" w:hint="cs"/>
+          <w:rtl/>
+        </w:rPr>
         <w:t>להוסיף תיעוד להכול!!!!!!</w:t>
       </w:r>
     </w:p>
@@ -2401,6 +2530,7 @@
           <w:rFonts w:ascii="Heebo" w:hAnsi="Heebo" w:cs="Heebo" w:hint="cs"/>
           <w:rtl/>
         </w:rPr>
+        <w:lastRenderedPageBreak/>
         <w:t xml:space="preserve">לקוח </w:t>
       </w:r>
       <w:r>
@@ -2813,7 +2943,6 @@
           <w:rFonts w:ascii="Heebo" w:hAnsi="Heebo" w:cs="Heebo" w:hint="cs"/>
           <w:rtl/>
         </w:rPr>
-        <w:lastRenderedPageBreak/>
         <w:t xml:space="preserve">כעת, </w:t>
       </w:r>
       <w:r>

</xml_diff>

<commit_message>
fixed small bugs where it wouldn't let me send a text message because i used cin and not getline
</commit_message>
<xml_diff>
--- a/מעקב פרויקט בדפנסיבי.docx
+++ b/מעקב פרויקט בדפנסיבי.docx
@@ -1662,7 +1662,6 @@
         <w:bidi/>
         <w:rPr>
           <w:rFonts w:ascii="Heebo" w:hAnsi="Heebo" w:cs="Heebo"/>
-          <w:strike/>
         </w:rPr>
       </w:pPr>
       <w:r>
@@ -1738,27 +1737,14 @@
           <w:rFonts w:ascii="Heebo" w:hAnsi="Heebo" w:cs="Heebo" w:hint="cs"/>
           <w:rtl/>
         </w:rPr>
-        <w:t xml:space="preserve">לעדכן את כל מה שרלוונטי ואז ליצור שוב פעם בשם </w:t>
-      </w:r>
-      <w:r>
-        <w:rPr>
-          <w:rFonts w:ascii="Heebo" w:hAnsi="Heebo" w:cs="Heebo"/>
-        </w:rPr>
-        <w:t>client2</w:t>
-      </w:r>
-      <w:r>
-        <w:rPr>
-          <w:rFonts w:ascii="Heebo" w:hAnsi="Heebo" w:cs="Heebo" w:hint="cs"/>
-          <w:rtl/>
-        </w:rPr>
-        <w:t xml:space="preserve"> ולדבג</w:t>
-      </w:r>
-      <w:r>
-        <w:rPr>
-          <w:rFonts w:ascii="Heebo" w:hAnsi="Heebo" w:cs="Heebo" w:hint="cs"/>
-          <w:rtl/>
-        </w:rPr>
-        <w:t>!</w:t>
+        <w:t>צריך להצפין עוד איזה חלק בהודעות ולא הבנתי נכון את המשימה???</w:t>
+      </w:r>
+      <w:r>
+        <w:rPr>
+          <w:rFonts w:ascii="Heebo" w:hAnsi="Heebo" w:cs="Heebo" w:hint="cs"/>
+          <w:rtl/>
+        </w:rPr>
+        <w:t xml:space="preserve"> לול</w:t>
       </w:r>
     </w:p>
     <w:p>
@@ -1771,40 +1757,64 @@
         <w:bidi/>
         <w:rPr>
           <w:rFonts w:ascii="Heebo" w:hAnsi="Heebo" w:cs="Heebo"/>
-        </w:rPr>
-      </w:pPr>
-      <w:r>
-        <w:rPr>
-          <w:rFonts w:ascii="Heebo" w:hAnsi="Heebo" w:cs="Heebo" w:hint="cs"/>
-          <w:rtl/>
-        </w:rPr>
-        <w:t>להוסיף חתימות לכל הפונקציות ב</w:t>
-      </w:r>
-      <w:r>
-        <w:rPr>
-          <w:rFonts w:ascii="Heebo" w:hAnsi="Heebo" w:cs="Heebo"/>
-        </w:rPr>
-        <w:t>cpp</w:t>
-      </w:r>
-      <w:r>
-        <w:rPr>
-          <w:rFonts w:ascii="Heebo" w:hAnsi="Heebo" w:cs="Heebo" w:hint="cs"/>
-          <w:rtl/>
-        </w:rPr>
-        <w:t xml:space="preserve"> בקובץ </w:t>
-      </w:r>
-      <w:r>
-        <w:rPr>
-          <w:rFonts w:ascii="Heebo" w:hAnsi="Heebo" w:cs="Heebo"/>
-        </w:rPr>
-        <w:t>hpp</w:t>
-      </w:r>
-      <w:r>
-        <w:rPr>
-          <w:rFonts w:ascii="Heebo" w:hAnsi="Heebo" w:cs="Heebo" w:hint="cs"/>
-          <w:rtl/>
-        </w:rPr>
-        <w:t>.</w:t>
+          <w:strike/>
+        </w:rPr>
+      </w:pPr>
+      <w:r>
+        <w:rPr>
+          <w:rFonts w:ascii="Heebo" w:hAnsi="Heebo" w:cs="Heebo" w:hint="cs"/>
+          <w:rtl/>
+        </w:rPr>
+        <w:t xml:space="preserve">לשנות </w:t>
+      </w:r>
+      <w:r>
+        <w:rPr>
+          <w:rFonts w:ascii="Heebo" w:hAnsi="Heebo" w:cs="Heebo" w:hint="cs"/>
+          <w:rtl/>
+        </w:rPr>
+        <w:t>את הגודל המקסימלי של קובץ וטקסט ל</w:t>
+      </w:r>
+      <w:r>
+        <w:rPr>
+          <w:rFonts w:ascii="Heebo" w:hAnsi="Heebo" w:cs="Heebo"/>
+        </w:rPr>
+        <w:t>4bytes</w:t>
+      </w:r>
+      <w:r>
+        <w:rPr>
+          <w:rFonts w:ascii="Heebo" w:hAnsi="Heebo" w:cs="Heebo" w:hint="cs"/>
+          <w:rtl/>
+        </w:rPr>
+        <w:t xml:space="preserve"> </w:t>
+      </w:r>
+      <w:r>
+        <w:rPr>
+          <w:rFonts w:ascii="Heebo" w:hAnsi="Heebo" w:cs="Heebo" w:hint="cs"/>
+          <w:b/>
+          <w:bCs/>
+          <w:rtl/>
+        </w:rPr>
+        <w:t>פחות</w:t>
+      </w:r>
+      <w:r>
+        <w:rPr>
+          <w:rFonts w:ascii="Heebo" w:hAnsi="Heebo" w:cs="Heebo" w:hint="cs"/>
+          <w:rtl/>
+        </w:rPr>
+        <w:t xml:space="preserve"> ה</w:t>
+      </w:r>
+      <w:r>
+        <w:rPr>
+          <w:rFonts w:ascii="Heebo" w:hAnsi="Heebo" w:cs="Heebo"/>
+        </w:rPr>
+        <w:t>message header</w:t>
+      </w:r>
+      <w:r>
+        <w:rPr>
+          <w:rFonts w:ascii="Heebo" w:hAnsi="Heebo" w:cs="Heebo" w:hint="cs"/>
+          <w:rtl/>
+        </w:rPr>
+        <w:t>!!!!</w:t>
       </w:r>
     </w:p>
     <w:p>
@@ -1824,6 +1834,92 @@
           <w:rFonts w:ascii="Heebo" w:hAnsi="Heebo" w:cs="Heebo" w:hint="cs"/>
           <w:rtl/>
         </w:rPr>
+        <w:t xml:space="preserve">לעדכן את כל מה שרלוונטי ואז ליצור שוב פעם בשם </w:t>
+      </w:r>
+      <w:r>
+        <w:rPr>
+          <w:rFonts w:ascii="Heebo" w:hAnsi="Heebo" w:cs="Heebo"/>
+        </w:rPr>
+        <w:t>client2</w:t>
+      </w:r>
+      <w:r>
+        <w:rPr>
+          <w:rFonts w:ascii="Heebo" w:hAnsi="Heebo" w:cs="Heebo" w:hint="cs"/>
+          <w:rtl/>
+        </w:rPr>
+        <w:t xml:space="preserve"> ולדבג</w:t>
+      </w:r>
+      <w:r>
+        <w:rPr>
+          <w:rFonts w:ascii="Heebo" w:hAnsi="Heebo" w:cs="Heebo" w:hint="cs"/>
+          <w:rtl/>
+        </w:rPr>
+        <w:t>!</w:t>
+      </w:r>
+    </w:p>
+    <w:p>
+      <w:pPr>
+        <w:pStyle w:val="a9"/>
+        <w:numPr>
+          <w:ilvl w:val="0"/>
+          <w:numId w:val="3"/>
+        </w:numPr>
+        <w:bidi/>
+        <w:rPr>
+          <w:rFonts w:ascii="Heebo" w:hAnsi="Heebo" w:cs="Heebo"/>
+        </w:rPr>
+      </w:pPr>
+      <w:r>
+        <w:rPr>
+          <w:rFonts w:ascii="Heebo" w:hAnsi="Heebo" w:cs="Heebo" w:hint="cs"/>
+          <w:rtl/>
+        </w:rPr>
+        <w:t>להוסיף חתימות לכל הפונקציות ב</w:t>
+      </w:r>
+      <w:r>
+        <w:rPr>
+          <w:rFonts w:ascii="Heebo" w:hAnsi="Heebo" w:cs="Heebo"/>
+        </w:rPr>
+        <w:t>cpp</w:t>
+      </w:r>
+      <w:r>
+        <w:rPr>
+          <w:rFonts w:ascii="Heebo" w:hAnsi="Heebo" w:cs="Heebo" w:hint="cs"/>
+          <w:rtl/>
+        </w:rPr>
+        <w:t xml:space="preserve"> בקובץ </w:t>
+      </w:r>
+      <w:r>
+        <w:rPr>
+          <w:rFonts w:ascii="Heebo" w:hAnsi="Heebo" w:cs="Heebo"/>
+        </w:rPr>
+        <w:t>hpp</w:t>
+      </w:r>
+      <w:r>
+        <w:rPr>
+          <w:rFonts w:ascii="Heebo" w:hAnsi="Heebo" w:cs="Heebo" w:hint="cs"/>
+          <w:rtl/>
+        </w:rPr>
+        <w:t>.</w:t>
+      </w:r>
+    </w:p>
+    <w:p>
+      <w:pPr>
+        <w:pStyle w:val="a9"/>
+        <w:numPr>
+          <w:ilvl w:val="0"/>
+          <w:numId w:val="3"/>
+        </w:numPr>
+        <w:bidi/>
+        <w:rPr>
+          <w:rFonts w:ascii="Heebo" w:hAnsi="Heebo" w:cs="Heebo"/>
+        </w:rPr>
+      </w:pPr>
+      <w:r>
+        <w:rPr>
+          <w:rFonts w:ascii="Heebo" w:hAnsi="Heebo" w:cs="Heebo" w:hint="cs"/>
+          <w:rtl/>
+        </w:rPr>
         <w:t>להוסיף תיעוד להכול!!!!!!</w:t>
       </w:r>
     </w:p>
@@ -2388,6 +2484,7 @@
           <w:rFonts w:ascii="Heebo" w:hAnsi="Heebo" w:cs="Heebo" w:hint="cs"/>
           <w:rtl/>
         </w:rPr>
+        <w:lastRenderedPageBreak/>
         <w:t xml:space="preserve">לוקח </w:t>
       </w:r>
       <w:r>
@@ -2530,7 +2627,6 @@
           <w:rFonts w:ascii="Heebo" w:hAnsi="Heebo" w:cs="Heebo" w:hint="cs"/>
           <w:rtl/>
         </w:rPr>
-        <w:lastRenderedPageBreak/>
         <w:t xml:space="preserve">לקוח </w:t>
       </w:r>
       <w:r>
@@ -3677,6 +3773,7 @@
           <w:u w:val="single"/>
           <w:rtl/>
         </w:rPr>
+        <w:lastRenderedPageBreak/>
         <w:br/>
       </w:r>
     </w:p>
@@ -3812,8 +3909,8 @@
   <w:abstractNum w:abstractNumId="1" w15:restartNumberingAfterBreak="0">
     <w:nsid w:val="2D380669"/>
     <w:multiLevelType w:val="hybridMultilevel"/>
-    <w:tmpl w:val="6E3C82F6"/>
-    <w:lvl w:ilvl="0" w:tplc="0409000F">
+    <w:tmpl w:val="37C29CB2"/>
+    <w:lvl w:ilvl="0" w:tplc="F320BFC0">
       <w:start w:val="1"/>
       <w:numFmt w:val="decimal"/>
       <w:lvlText w:val="%1."/>
@@ -3823,6 +3920,7 @@
       </w:pPr>
       <w:rPr>
         <w:rFonts w:hint="default"/>
+        <w:strike w:val="0"/>
       </w:rPr>
     </w:lvl>
     <w:lvl w:ilvl="1" w:tplc="04090019" w:tentative="1">

</xml_diff>

<commit_message>
Fixed a bug where i didn't decrypt the symmetric key after receiving it. also, a bug where it took 2 "enter"s clicked to receive text input for the text send message
</commit_message>
<xml_diff>
--- a/מעקב פרויקט בדפנסיבי.docx
+++ b/מעקב פרויקט בדפנסיבי.docx
@@ -1730,11 +1730,13 @@
         <w:bidi/>
         <w:rPr>
           <w:rFonts w:ascii="Heebo" w:hAnsi="Heebo" w:cs="Heebo"/>
-        </w:rPr>
-      </w:pPr>
-      <w:r>
-        <w:rPr>
-          <w:rFonts w:ascii="Heebo" w:hAnsi="Heebo" w:cs="Heebo" w:hint="cs"/>
+          <w:strike/>
+        </w:rPr>
+      </w:pPr>
+      <w:r>
+        <w:rPr>
+          <w:rFonts w:ascii="Heebo" w:hAnsi="Heebo" w:cs="Heebo" w:hint="cs"/>
+          <w:strike/>
           <w:rtl/>
         </w:rPr>
         <w:t>צריך להצפין עוד איזה חלק בהודעות ולא הבנתי נכון את המשימה???</w:t>
@@ -1742,6 +1744,7 @@
       <w:r>
         <w:rPr>
           <w:rFonts w:ascii="Heebo" w:hAnsi="Heebo" w:cs="Heebo" w:hint="cs"/>
+          <w:strike/>
           <w:rtl/>
         </w:rPr>
         <w:t xml:space="preserve"> לול</w:t>
@@ -1827,34 +1830,15 @@
         <w:bidi/>
         <w:rPr>
           <w:rFonts w:ascii="Heebo" w:hAnsi="Heebo" w:cs="Heebo"/>
-        </w:rPr>
-      </w:pPr>
-      <w:r>
-        <w:rPr>
-          <w:rFonts w:ascii="Heebo" w:hAnsi="Heebo" w:cs="Heebo" w:hint="cs"/>
-          <w:rtl/>
-        </w:rPr>
-        <w:t xml:space="preserve">לעדכן את כל מה שרלוונטי ואז ליצור שוב פעם בשם </w:t>
-      </w:r>
-      <w:r>
-        <w:rPr>
-          <w:rFonts w:ascii="Heebo" w:hAnsi="Heebo" w:cs="Heebo"/>
-        </w:rPr>
-        <w:t>client2</w:t>
-      </w:r>
-      <w:r>
-        <w:rPr>
-          <w:rFonts w:ascii="Heebo" w:hAnsi="Heebo" w:cs="Heebo" w:hint="cs"/>
-          <w:rtl/>
-        </w:rPr>
-        <w:t xml:space="preserve"> ולדבג</w:t>
-      </w:r>
-      <w:r>
-        <w:rPr>
-          <w:rFonts w:ascii="Heebo" w:hAnsi="Heebo" w:cs="Heebo" w:hint="cs"/>
-          <w:rtl/>
-        </w:rPr>
-        <w:t>!</w:t>
+          <w:strike/>
+        </w:rPr>
+      </w:pPr>
+      <w:r>
+        <w:rPr>
+          <w:rFonts w:ascii="Heebo" w:hAnsi="Heebo" w:cs="Heebo" w:hint="cs"/>
+          <w:rtl/>
+        </w:rPr>
+        <w:t>משום מה, כאשר מבקשים טקסט אז הוא מחכה ל-2 שורות (בשליחת קובץ טקסט). להבין למה ולתקן.</w:t>
       </w:r>
     </w:p>
     <w:p>
@@ -1867,40 +1851,15 @@
         <w:bidi/>
         <w:rPr>
           <w:rFonts w:ascii="Heebo" w:hAnsi="Heebo" w:cs="Heebo"/>
-        </w:rPr>
-      </w:pPr>
-      <w:r>
-        <w:rPr>
-          <w:rFonts w:ascii="Heebo" w:hAnsi="Heebo" w:cs="Heebo" w:hint="cs"/>
-          <w:rtl/>
-        </w:rPr>
-        <w:t>להוסיף חתימות לכל הפונקציות ב</w:t>
-      </w:r>
-      <w:r>
-        <w:rPr>
-          <w:rFonts w:ascii="Heebo" w:hAnsi="Heebo" w:cs="Heebo"/>
-        </w:rPr>
-        <w:t>cpp</w:t>
-      </w:r>
-      <w:r>
-        <w:rPr>
-          <w:rFonts w:ascii="Heebo" w:hAnsi="Heebo" w:cs="Heebo" w:hint="cs"/>
-          <w:rtl/>
-        </w:rPr>
-        <w:t xml:space="preserve"> בקובץ </w:t>
-      </w:r>
-      <w:r>
-        <w:rPr>
-          <w:rFonts w:ascii="Heebo" w:hAnsi="Heebo" w:cs="Heebo"/>
-        </w:rPr>
-        <w:t>hpp</w:t>
-      </w:r>
-      <w:r>
-        <w:rPr>
-          <w:rFonts w:ascii="Heebo" w:hAnsi="Heebo" w:cs="Heebo" w:hint="cs"/>
-          <w:rtl/>
-        </w:rPr>
-        <w:t>.</w:t>
+          <w:strike/>
+        </w:rPr>
+      </w:pPr>
+      <w:r>
+        <w:rPr>
+          <w:rFonts w:ascii="Heebo" w:hAnsi="Heebo" w:cs="Heebo" w:hint="cs"/>
+          <w:rtl/>
+        </w:rPr>
+        <w:t>למה לעזאזל המפתח הסימטרי לא עובד???</w:t>
       </w:r>
     </w:p>
     <w:p>
@@ -1913,6 +1872,152 @@
         <w:bidi/>
         <w:rPr>
           <w:rFonts w:ascii="Heebo" w:hAnsi="Heebo" w:cs="Heebo"/>
+          <w:strike/>
+        </w:rPr>
+      </w:pPr>
+      <w:r>
+        <w:rPr>
+          <w:rFonts w:ascii="Heebo" w:hAnsi="Heebo" w:cs="Heebo" w:hint="cs"/>
+          <w:rtl/>
+        </w:rPr>
+        <w:t>האם אני ממיר את ה</w:t>
+      </w:r>
+      <w:r>
+        <w:rPr>
+          <w:rFonts w:ascii="Heebo" w:hAnsi="Heebo" w:cs="Heebo"/>
+        </w:rPr>
+        <w:t>id</w:t>
+      </w:r>
+      <w:r>
+        <w:rPr>
+          <w:rFonts w:ascii="Heebo" w:hAnsi="Heebo" w:cs="Heebo" w:hint="cs"/>
+          <w:rtl/>
+        </w:rPr>
+        <w:t xml:space="preserve"> לשטות הזו של </w:t>
+      </w:r>
+      <w:r>
+        <w:rPr>
+          <w:rFonts w:ascii="Heebo" w:hAnsi="Heebo" w:cs="Heebo"/>
+        </w:rPr>
+        <w:t>hexa</w:t>
+      </w:r>
+      <w:r>
+        <w:rPr>
+          <w:rFonts w:ascii="Heebo" w:hAnsi="Heebo" w:cs="Heebo" w:hint="cs"/>
+          <w:rtl/>
+        </w:rPr>
+        <w:t xml:space="preserve"> ובחזרה בכל גישה לקובץ </w:t>
+      </w:r>
+      <w:r>
+        <w:rPr>
+          <w:rFonts w:ascii="Heebo" w:hAnsi="Heebo" w:cs="Heebo"/>
+        </w:rPr>
+        <w:t>me.info</w:t>
+      </w:r>
+      <w:r>
+        <w:rPr>
+          <w:rFonts w:ascii="Heebo" w:hAnsi="Heebo" w:cs="Heebo" w:hint="cs"/>
+          <w:rtl/>
+        </w:rPr>
+        <w:t>???</w:t>
+      </w:r>
+    </w:p>
+    <w:p>
+      <w:pPr>
+        <w:pStyle w:val="a9"/>
+        <w:numPr>
+          <w:ilvl w:val="0"/>
+          <w:numId w:val="3"/>
+        </w:numPr>
+        <w:bidi/>
+        <w:rPr>
+          <w:rFonts w:ascii="Heebo" w:hAnsi="Heebo" w:cs="Heebo"/>
+        </w:rPr>
+      </w:pPr>
+      <w:r>
+        <w:rPr>
+          <w:rFonts w:ascii="Heebo" w:hAnsi="Heebo" w:cs="Heebo" w:hint="cs"/>
+          <w:rtl/>
+        </w:rPr>
+        <w:t xml:space="preserve">לעדכן את כל מה שרלוונטי ואז ליצור שוב פעם בשם </w:t>
+      </w:r>
+      <w:r>
+        <w:rPr>
+          <w:rFonts w:ascii="Heebo" w:hAnsi="Heebo" w:cs="Heebo"/>
+        </w:rPr>
+        <w:t>client2</w:t>
+      </w:r>
+      <w:r>
+        <w:rPr>
+          <w:rFonts w:ascii="Heebo" w:hAnsi="Heebo" w:cs="Heebo" w:hint="cs"/>
+          <w:rtl/>
+        </w:rPr>
+        <w:t xml:space="preserve"> ולדבג</w:t>
+      </w:r>
+      <w:r>
+        <w:rPr>
+          <w:rFonts w:ascii="Heebo" w:hAnsi="Heebo" w:cs="Heebo" w:hint="cs"/>
+          <w:rtl/>
+        </w:rPr>
+        <w:t>!</w:t>
+      </w:r>
+    </w:p>
+    <w:p>
+      <w:pPr>
+        <w:pStyle w:val="a9"/>
+        <w:numPr>
+          <w:ilvl w:val="0"/>
+          <w:numId w:val="3"/>
+        </w:numPr>
+        <w:bidi/>
+        <w:rPr>
+          <w:rFonts w:ascii="Heebo" w:hAnsi="Heebo" w:cs="Heebo"/>
+        </w:rPr>
+      </w:pPr>
+      <w:r>
+        <w:rPr>
+          <w:rFonts w:ascii="Heebo" w:hAnsi="Heebo" w:cs="Heebo" w:hint="cs"/>
+          <w:rtl/>
+        </w:rPr>
+        <w:t>להוסיף חתימות לכל הפונקציות ב</w:t>
+      </w:r>
+      <w:r>
+        <w:rPr>
+          <w:rFonts w:ascii="Heebo" w:hAnsi="Heebo" w:cs="Heebo"/>
+        </w:rPr>
+        <w:t>cpp</w:t>
+      </w:r>
+      <w:r>
+        <w:rPr>
+          <w:rFonts w:ascii="Heebo" w:hAnsi="Heebo" w:cs="Heebo" w:hint="cs"/>
+          <w:rtl/>
+        </w:rPr>
+        <w:t xml:space="preserve"> בקובץ </w:t>
+      </w:r>
+      <w:r>
+        <w:rPr>
+          <w:rFonts w:ascii="Heebo" w:hAnsi="Heebo" w:cs="Heebo"/>
+        </w:rPr>
+        <w:t>hpp</w:t>
+      </w:r>
+      <w:r>
+        <w:rPr>
+          <w:rFonts w:ascii="Heebo" w:hAnsi="Heebo" w:cs="Heebo" w:hint="cs"/>
+          <w:rtl/>
+        </w:rPr>
+        <w:t>.</w:t>
+      </w:r>
+    </w:p>
+    <w:p>
+      <w:pPr>
+        <w:pStyle w:val="a9"/>
+        <w:numPr>
+          <w:ilvl w:val="0"/>
+          <w:numId w:val="3"/>
+        </w:numPr>
+        <w:bidi/>
+        <w:rPr>
+          <w:rFonts w:ascii="Heebo" w:hAnsi="Heebo" w:cs="Heebo"/>
         </w:rPr>
       </w:pPr>
       <w:r>
@@ -2183,6 +2288,7 @@
           <w:rFonts w:ascii="Heebo" w:hAnsi="Heebo" w:cs="Heebo"/>
           <w:rtl/>
         </w:rPr>
+        <w:lastRenderedPageBreak/>
         <w:t>לקוח</w:t>
       </w:r>
       <w:r>
@@ -2484,7 +2590,6 @@
           <w:rFonts w:ascii="Heebo" w:hAnsi="Heebo" w:cs="Heebo" w:hint="cs"/>
           <w:rtl/>
         </w:rPr>
-        <w:lastRenderedPageBreak/>
         <w:t xml:space="preserve">לוקח </w:t>
       </w:r>
       <w:r>
@@ -3725,6 +3830,7 @@
           <w:rFonts w:ascii="Heebo" w:hAnsi="Heebo" w:cs="Heebo"/>
           <w:rtl/>
         </w:rPr>
+        <w:lastRenderedPageBreak/>
         <w:br/>
       </w:r>
       <w:r>
@@ -3773,7 +3879,6 @@
           <w:u w:val="single"/>
           <w:rtl/>
         </w:rPr>
-        <w:lastRenderedPageBreak/>
         <w:br/>
       </w:r>
     </w:p>

</xml_diff>

<commit_message>
Fixed some bugs, still a MAJOR bug with the sending of a symmetric key, and messages in general. fix it tomorrow!
</commit_message>
<xml_diff>
--- a/מעקב פרויקט בדפנסיבי.docx
+++ b/מעקב פרויקט בדפנסיבי.docx
@@ -739,16 +739,26 @@
         <w:bidi/>
         <w:rPr>
           <w:rFonts w:ascii="Heebo" w:hAnsi="Heebo" w:cs="Heebo"/>
-        </w:rPr>
-      </w:pPr>
-      <w:r>
-        <w:rPr>
-          <w:rFonts w:ascii="Heebo" w:hAnsi="Heebo" w:cs="Heebo" w:hint="cs"/>
-          <w:b/>
-          <w:bCs/>
-          <w:rtl/>
-        </w:rPr>
-        <w:t>לכתוב תיעוד להכול</w:t>
+          <w:highlight w:val="yellow"/>
+        </w:rPr>
+      </w:pPr>
+      <w:r>
+        <w:rPr>
+          <w:rFonts w:ascii="Heebo" w:hAnsi="Heebo" w:cs="Heebo" w:hint="cs"/>
+          <w:highlight w:val="yellow"/>
+          <w:rtl/>
+        </w:rPr>
+        <w:t xml:space="preserve">משהו משתבש בחלק של פייתון כאשר אני מעביר את המפתח הסימטרי שמוצפן בעזרת הציבורי של לקוח אחר. זה ממש מעביר בתים אחרים.. </w:t>
+      </w:r>
+      <w:r>
+        <w:rPr>
+          <w:rFonts w:ascii="Heebo" w:hAnsi="Heebo" w:cs="Heebo" w:hint="cs"/>
+          <w:b/>
+          <w:bCs/>
+          <w:highlight w:val="yellow"/>
+          <w:rtl/>
+        </w:rPr>
+        <w:t>לדבג ולתקן.</w:t>
       </w:r>
     </w:p>
     <w:p>
@@ -766,9 +776,11 @@
       <w:r>
         <w:rPr>
           <w:rFonts w:ascii="Heebo" w:hAnsi="Heebo" w:cs="Heebo" w:hint="cs"/>
-          <w:rtl/>
-        </w:rPr>
-        <w:t>לעבור על כל הקוד ולוודא שלא כתוב שורות סרק ושעשיתי הכול כמו שצריך.</w:t>
+          <w:b/>
+          <w:bCs/>
+          <w:rtl/>
+        </w:rPr>
+        <w:t>לכתוב תיעוד להכול</w:t>
       </w:r>
     </w:p>
     <w:p>
@@ -781,6 +793,26 @@
         <w:bidi/>
         <w:rPr>
           <w:rFonts w:ascii="Heebo" w:hAnsi="Heebo" w:cs="Heebo"/>
+        </w:rPr>
+      </w:pPr>
+      <w:r>
+        <w:rPr>
+          <w:rFonts w:ascii="Heebo" w:hAnsi="Heebo" w:cs="Heebo" w:hint="cs"/>
+          <w:rtl/>
+        </w:rPr>
+        <w:t>לעבור על כל הקוד ולוודא שלא כתוב שורות סרק ושעשיתי הכול כמו שצריך.</w:t>
+      </w:r>
+    </w:p>
+    <w:p>
+      <w:pPr>
+        <w:pStyle w:val="a9"/>
+        <w:numPr>
+          <w:ilvl w:val="0"/>
+          <w:numId w:val="2"/>
+        </w:numPr>
+        <w:bidi/>
+        <w:rPr>
+          <w:rFonts w:ascii="Heebo" w:hAnsi="Heebo" w:cs="Heebo"/>
           <w:rtl/>
         </w:rPr>
       </w:pPr>
@@ -1058,6 +1090,7 @@
           <w:strike/>
           <w:rtl/>
         </w:rPr>
+        <w:lastRenderedPageBreak/>
         <w:t>כשאני בונה את הקוד שמקבל את רשימת הלקוחות, ליצור וקטור זמני שמכיל את ה</w:t>
       </w:r>
       <w:r>
@@ -1174,7 +1207,6 @@
           <w:strike/>
           <w:rtl/>
         </w:rPr>
-        <w:lastRenderedPageBreak/>
         <w:t xml:space="preserve">לכל החלק של ההתחברות עם הרשת ובדיקת קובץ וכו </w:t>
       </w:r>
       <w:r>
@@ -1836,6 +1868,7 @@
       <w:r>
         <w:rPr>
           <w:rFonts w:ascii="Heebo" w:hAnsi="Heebo" w:cs="Heebo" w:hint="cs"/>
+          <w:strike/>
           <w:rtl/>
         </w:rPr>
         <w:t>משום מה, כאשר מבקשים טקסט אז הוא מחכה ל-2 שורות (בשליחת קובץ טקסט). להבין למה ולתקן.</w:t>
@@ -1880,46 +1913,33 @@
           <w:rFonts w:ascii="Heebo" w:hAnsi="Heebo" w:cs="Heebo" w:hint="cs"/>
           <w:rtl/>
         </w:rPr>
-        <w:t>האם אני ממיר את ה</w:t>
-      </w:r>
-      <w:r>
-        <w:rPr>
-          <w:rFonts w:ascii="Heebo" w:hAnsi="Heebo" w:cs="Heebo"/>
-        </w:rPr>
-        <w:t>id</w:t>
-      </w:r>
-      <w:r>
-        <w:rPr>
-          <w:rFonts w:ascii="Heebo" w:hAnsi="Heebo" w:cs="Heebo" w:hint="cs"/>
-          <w:rtl/>
-        </w:rPr>
-        <w:t xml:space="preserve"> לשטות הזו של </w:t>
-      </w:r>
-      <w:r>
-        <w:rPr>
-          <w:rFonts w:ascii="Heebo" w:hAnsi="Heebo" w:cs="Heebo"/>
-        </w:rPr>
-        <w:t>hexa</w:t>
-      </w:r>
-      <w:r>
-        <w:rPr>
-          <w:rFonts w:ascii="Heebo" w:hAnsi="Heebo" w:cs="Heebo" w:hint="cs"/>
-          <w:rtl/>
-        </w:rPr>
-        <w:t xml:space="preserve"> ובחזרה בכל גישה לקובץ </w:t>
-      </w:r>
-      <w:r>
-        <w:rPr>
-          <w:rFonts w:ascii="Heebo" w:hAnsi="Heebo" w:cs="Heebo"/>
-        </w:rPr>
-        <w:t>me.info</w:t>
-      </w:r>
-      <w:r>
-        <w:rPr>
-          <w:rFonts w:ascii="Heebo" w:hAnsi="Heebo" w:cs="Heebo" w:hint="cs"/>
-          <w:rtl/>
-        </w:rPr>
-        <w:t>???</w:t>
+        <w:t xml:space="preserve">בעיה מוזרה שכאשר אני מנסה לשלוח בקשת 152 שליחת מפתח סימטרי, הוא שולח קוד בקשה בהקסא, ואז גם המספר מתפרש אחרת בפייתון, והכול מתחרבש כולל המפתח. לדעתי זה משהו עם הבנאי של </w:t>
+      </w:r>
+      <w:r>
+        <w:rPr>
+          <w:rFonts w:ascii="Heebo" w:hAnsi="Heebo" w:cs="Heebo"/>
+        </w:rPr>
+        <w:t>message</w:t>
+      </w:r>
+      <w:r>
+        <w:rPr>
+          <w:rFonts w:ascii="Heebo" w:hAnsi="Heebo" w:cs="Heebo" w:hint="cs"/>
+          <w:rtl/>
+        </w:rPr>
+        <w:t xml:space="preserve"> ואיך שזה קורא ל</w:t>
+      </w:r>
+      <w:r>
+        <w:rPr>
+          <w:rFonts w:ascii="Heebo" w:hAnsi="Heebo" w:cs="Heebo"/>
+        </w:rPr>
+        <w:t>request</w:t>
+      </w:r>
+      <w:r>
+        <w:rPr>
+          <w:rFonts w:ascii="Heebo" w:hAnsi="Heebo" w:cs="Heebo" w:hint="cs"/>
+          <w:rtl/>
+        </w:rPr>
+        <w:t>. לעבור על זה!!!</w:t>
       </w:r>
     </w:p>
     <w:p>
@@ -1932,34 +1952,54 @@
         <w:bidi/>
         <w:rPr>
           <w:rFonts w:ascii="Heebo" w:hAnsi="Heebo" w:cs="Heebo"/>
-        </w:rPr>
-      </w:pPr>
-      <w:r>
-        <w:rPr>
-          <w:rFonts w:ascii="Heebo" w:hAnsi="Heebo" w:cs="Heebo" w:hint="cs"/>
-          <w:rtl/>
-        </w:rPr>
-        <w:t xml:space="preserve">לעדכן את כל מה שרלוונטי ואז ליצור שוב פעם בשם </w:t>
-      </w:r>
-      <w:r>
-        <w:rPr>
-          <w:rFonts w:ascii="Heebo" w:hAnsi="Heebo" w:cs="Heebo"/>
-        </w:rPr>
-        <w:t>client2</w:t>
-      </w:r>
-      <w:r>
-        <w:rPr>
-          <w:rFonts w:ascii="Heebo" w:hAnsi="Heebo" w:cs="Heebo" w:hint="cs"/>
-          <w:rtl/>
-        </w:rPr>
-        <w:t xml:space="preserve"> ולדבג</w:t>
-      </w:r>
-      <w:r>
-        <w:rPr>
-          <w:rFonts w:ascii="Heebo" w:hAnsi="Heebo" w:cs="Heebo" w:hint="cs"/>
-          <w:rtl/>
-        </w:rPr>
-        <w:t>!</w:t>
+          <w:strike/>
+        </w:rPr>
+      </w:pPr>
+      <w:r>
+        <w:rPr>
+          <w:rFonts w:ascii="Heebo" w:hAnsi="Heebo" w:cs="Heebo" w:hint="cs"/>
+          <w:rtl/>
+        </w:rPr>
+        <w:t>האם אני ממיר את ה</w:t>
+      </w:r>
+      <w:r>
+        <w:rPr>
+          <w:rFonts w:ascii="Heebo" w:hAnsi="Heebo" w:cs="Heebo"/>
+        </w:rPr>
+        <w:t>id</w:t>
+      </w:r>
+      <w:r>
+        <w:rPr>
+          <w:rFonts w:ascii="Heebo" w:hAnsi="Heebo" w:cs="Heebo" w:hint="cs"/>
+          <w:rtl/>
+        </w:rPr>
+        <w:t xml:space="preserve"> לשטות הזו של </w:t>
+      </w:r>
+      <w:r>
+        <w:rPr>
+          <w:rFonts w:ascii="Heebo" w:hAnsi="Heebo" w:cs="Heebo"/>
+        </w:rPr>
+        <w:t>hexa</w:t>
+      </w:r>
+      <w:r>
+        <w:rPr>
+          <w:rFonts w:ascii="Heebo" w:hAnsi="Heebo" w:cs="Heebo" w:hint="cs"/>
+          <w:rtl/>
+        </w:rPr>
+        <w:t xml:space="preserve"> ובחזרה בכל גישה לקובץ </w:t>
+      </w:r>
+      <w:r>
+        <w:rPr>
+          <w:rFonts w:ascii="Heebo" w:hAnsi="Heebo" w:cs="Heebo"/>
+        </w:rPr>
+        <w:t>me.info</w:t>
+      </w:r>
+      <w:r>
+        <w:rPr>
+          <w:rFonts w:ascii="Heebo" w:hAnsi="Heebo" w:cs="Heebo" w:hint="cs"/>
+          <w:rtl/>
+        </w:rPr>
+        <w:t>???</w:t>
       </w:r>
     </w:p>
     <w:p>
@@ -1979,33 +2019,27 @@
           <w:rFonts w:ascii="Heebo" w:hAnsi="Heebo" w:cs="Heebo" w:hint="cs"/>
           <w:rtl/>
         </w:rPr>
-        <w:t>להוסיף חתימות לכל הפונקציות ב</w:t>
-      </w:r>
-      <w:r>
-        <w:rPr>
-          <w:rFonts w:ascii="Heebo" w:hAnsi="Heebo" w:cs="Heebo"/>
-        </w:rPr>
-        <w:t>cpp</w:t>
-      </w:r>
-      <w:r>
-        <w:rPr>
-          <w:rFonts w:ascii="Heebo" w:hAnsi="Heebo" w:cs="Heebo" w:hint="cs"/>
-          <w:rtl/>
-        </w:rPr>
-        <w:t xml:space="preserve"> בקובץ </w:t>
-      </w:r>
-      <w:r>
-        <w:rPr>
-          <w:rFonts w:ascii="Heebo" w:hAnsi="Heebo" w:cs="Heebo"/>
-        </w:rPr>
-        <w:t>hpp</w:t>
-      </w:r>
-      <w:r>
-        <w:rPr>
-          <w:rFonts w:ascii="Heebo" w:hAnsi="Heebo" w:cs="Heebo" w:hint="cs"/>
-          <w:rtl/>
-        </w:rPr>
-        <w:t>.</w:t>
+        <w:t xml:space="preserve">לעדכן את כל מה שרלוונטי ואז ליצור שוב פעם בשם </w:t>
+      </w:r>
+      <w:r>
+        <w:rPr>
+          <w:rFonts w:ascii="Heebo" w:hAnsi="Heebo" w:cs="Heebo"/>
+        </w:rPr>
+        <w:t>client2</w:t>
+      </w:r>
+      <w:r>
+        <w:rPr>
+          <w:rFonts w:ascii="Heebo" w:hAnsi="Heebo" w:cs="Heebo" w:hint="cs"/>
+          <w:rtl/>
+        </w:rPr>
+        <w:t xml:space="preserve"> ולדבג</w:t>
+      </w:r>
+      <w:r>
+        <w:rPr>
+          <w:rFonts w:ascii="Heebo" w:hAnsi="Heebo" w:cs="Heebo" w:hint="cs"/>
+          <w:rtl/>
+        </w:rPr>
+        <w:t>!</w:t>
       </w:r>
     </w:p>
     <w:p>
@@ -2025,6 +2059,52 @@
           <w:rFonts w:ascii="Heebo" w:hAnsi="Heebo" w:cs="Heebo" w:hint="cs"/>
           <w:rtl/>
         </w:rPr>
+        <w:t>להוסיף חתימות לכל הפונקציות ב</w:t>
+      </w:r>
+      <w:r>
+        <w:rPr>
+          <w:rFonts w:ascii="Heebo" w:hAnsi="Heebo" w:cs="Heebo"/>
+        </w:rPr>
+        <w:t>cpp</w:t>
+      </w:r>
+      <w:r>
+        <w:rPr>
+          <w:rFonts w:ascii="Heebo" w:hAnsi="Heebo" w:cs="Heebo" w:hint="cs"/>
+          <w:rtl/>
+        </w:rPr>
+        <w:t xml:space="preserve"> בקובץ </w:t>
+      </w:r>
+      <w:r>
+        <w:rPr>
+          <w:rFonts w:ascii="Heebo" w:hAnsi="Heebo" w:cs="Heebo"/>
+        </w:rPr>
+        <w:t>hpp</w:t>
+      </w:r>
+      <w:r>
+        <w:rPr>
+          <w:rFonts w:ascii="Heebo" w:hAnsi="Heebo" w:cs="Heebo" w:hint="cs"/>
+          <w:rtl/>
+        </w:rPr>
+        <w:t>.</w:t>
+      </w:r>
+    </w:p>
+    <w:p>
+      <w:pPr>
+        <w:pStyle w:val="a9"/>
+        <w:numPr>
+          <w:ilvl w:val="0"/>
+          <w:numId w:val="3"/>
+        </w:numPr>
+        <w:bidi/>
+        <w:rPr>
+          <w:rFonts w:ascii="Heebo" w:hAnsi="Heebo" w:cs="Heebo"/>
+        </w:rPr>
+      </w:pPr>
+      <w:r>
+        <w:rPr>
+          <w:rFonts w:ascii="Heebo" w:hAnsi="Heebo" w:cs="Heebo" w:hint="cs"/>
+          <w:rtl/>
+        </w:rPr>
         <w:t>להוסיף תיעוד להכול!!!!!!</w:t>
       </w:r>
     </w:p>
@@ -2288,7 +2368,6 @@
           <w:rFonts w:ascii="Heebo" w:hAnsi="Heebo" w:cs="Heebo"/>
           <w:rtl/>
         </w:rPr>
-        <w:lastRenderedPageBreak/>
         <w:t>לקוח</w:t>
       </w:r>
       <w:r>
@@ -3704,6 +3783,7 @@
           <w:u w:val="single"/>
           <w:rtl/>
         </w:rPr>
+        <w:lastRenderedPageBreak/>
         <w:t>שרת</w:t>
       </w:r>
     </w:p>
@@ -3830,7 +3910,6 @@
           <w:rFonts w:ascii="Heebo" w:hAnsi="Heebo" w:cs="Heebo"/>
           <w:rtl/>
         </w:rPr>
-        <w:lastRenderedPageBreak/>
         <w:br/>
       </w:r>
       <w:r>

</xml_diff>

<commit_message>
Fixed the bugs where it didn't send the correct encrypted symmetric key. onto the next bugs ~
</commit_message>
<xml_diff>
--- a/מעקב פרויקט בדפנסיבי.docx
+++ b/מעקב פרויקט בדפנסיבי.docx
@@ -3952,6 +3952,463 @@
           <w:rtl/>
         </w:rPr>
       </w:pPr>
+      <w:r>
+        <w:rPr>
+          <w:rFonts w:ascii="Heebo" w:hAnsi="Heebo" w:cs="Heebo" w:hint="cs"/>
+          <w:u w:val="single"/>
+          <w:rtl/>
+        </w:rPr>
+        <w:t>הגבלתם</w:t>
+      </w:r>
+      <w:r>
+        <w:rPr>
+          <w:rFonts w:ascii="Heebo" w:hAnsi="Heebo" w:cs="Heebo"/>
+          <w:u w:val="single"/>
+          <w:rtl/>
+        </w:rPr>
+        <w:t xml:space="preserve"> </w:t>
+      </w:r>
+      <w:r>
+        <w:rPr>
+          <w:rFonts w:ascii="Heebo" w:hAnsi="Heebo" w:cs="Heebo" w:hint="cs"/>
+          <w:u w:val="single"/>
+          <w:rtl/>
+        </w:rPr>
+        <w:t>את</w:t>
+      </w:r>
+      <w:r>
+        <w:rPr>
+          <w:rFonts w:ascii="Heebo" w:hAnsi="Heebo" w:cs="Heebo"/>
+          <w:u w:val="single"/>
+          <w:rtl/>
+        </w:rPr>
+        <w:t xml:space="preserve"> </w:t>
+      </w:r>
+      <w:r>
+        <w:rPr>
+          <w:rFonts w:ascii="Heebo" w:hAnsi="Heebo" w:cs="Heebo" w:hint="cs"/>
+          <w:u w:val="single"/>
+          <w:rtl/>
+        </w:rPr>
+        <w:t>הגודל</w:t>
+      </w:r>
+      <w:r>
+        <w:rPr>
+          <w:rFonts w:ascii="Heebo" w:hAnsi="Heebo" w:cs="Heebo"/>
+          <w:u w:val="single"/>
+          <w:rtl/>
+        </w:rPr>
+        <w:t xml:space="preserve"> </w:t>
+      </w:r>
+      <w:r>
+        <w:rPr>
+          <w:rFonts w:ascii="Heebo" w:hAnsi="Heebo" w:cs="Heebo" w:hint="cs"/>
+          <w:u w:val="single"/>
+          <w:rtl/>
+        </w:rPr>
+        <w:t>של</w:t>
+      </w:r>
+      <w:r>
+        <w:rPr>
+          <w:rFonts w:ascii="Heebo" w:hAnsi="Heebo" w:cs="Heebo"/>
+          <w:u w:val="single"/>
+          <w:rtl/>
+        </w:rPr>
+        <w:t xml:space="preserve"> </w:t>
+      </w:r>
+      <w:r>
+        <w:rPr>
+          <w:rFonts w:ascii="Heebo" w:hAnsi="Heebo" w:cs="Heebo" w:hint="cs"/>
+          <w:u w:val="single"/>
+          <w:rtl/>
+        </w:rPr>
+        <w:t>ה</w:t>
+      </w:r>
+      <w:r>
+        <w:rPr>
+          <w:rFonts w:ascii="Heebo" w:hAnsi="Heebo" w:cs="Heebo"/>
+          <w:u w:val="single"/>
+        </w:rPr>
+        <w:t>payload</w:t>
+      </w:r>
+      <w:r>
+        <w:rPr>
+          <w:rFonts w:ascii="Heebo" w:hAnsi="Heebo" w:cs="Heebo"/>
+          <w:u w:val="single"/>
+          <w:rtl/>
+        </w:rPr>
+        <w:t xml:space="preserve">? </w:t>
+      </w:r>
+      <w:r>
+        <w:rPr>
+          <w:rFonts w:ascii="Heebo" w:hAnsi="Heebo" w:cs="Heebo" w:hint="cs"/>
+          <w:u w:val="single"/>
+          <w:rtl/>
+        </w:rPr>
+        <w:t>כדי</w:t>
+      </w:r>
+      <w:r>
+        <w:rPr>
+          <w:rFonts w:ascii="Heebo" w:hAnsi="Heebo" w:cs="Heebo"/>
+          <w:u w:val="single"/>
+          <w:rtl/>
+        </w:rPr>
+        <w:t xml:space="preserve"> </w:t>
+      </w:r>
+      <w:r>
+        <w:rPr>
+          <w:rFonts w:ascii="Heebo" w:hAnsi="Heebo" w:cs="Heebo" w:hint="cs"/>
+          <w:u w:val="single"/>
+          <w:rtl/>
+        </w:rPr>
+        <w:t>למנוע</w:t>
+      </w:r>
+      <w:r>
+        <w:rPr>
+          <w:rFonts w:ascii="Heebo" w:hAnsi="Heebo" w:cs="Heebo"/>
+          <w:u w:val="single"/>
+          <w:rtl/>
+        </w:rPr>
+        <w:t xml:space="preserve"> </w:t>
+      </w:r>
+      <w:r>
+        <w:rPr>
+          <w:rFonts w:ascii="Heebo" w:hAnsi="Heebo" w:cs="Heebo" w:hint="cs"/>
+          <w:u w:val="single"/>
+          <w:rtl/>
+        </w:rPr>
+        <w:t>מצב</w:t>
+      </w:r>
+      <w:r>
+        <w:rPr>
+          <w:rFonts w:ascii="Heebo" w:hAnsi="Heebo" w:cs="Heebo"/>
+          <w:u w:val="single"/>
+          <w:rtl/>
+        </w:rPr>
+        <w:t xml:space="preserve"> </w:t>
+      </w:r>
+      <w:r>
+        <w:rPr>
+          <w:rFonts w:ascii="Heebo" w:hAnsi="Heebo" w:cs="Heebo" w:hint="cs"/>
+          <w:u w:val="single"/>
+          <w:rtl/>
+        </w:rPr>
+        <w:t>של</w:t>
+      </w:r>
+      <w:r>
+        <w:rPr>
+          <w:rFonts w:ascii="Heebo" w:hAnsi="Heebo" w:cs="Heebo"/>
+          <w:u w:val="single"/>
+          <w:rtl/>
+        </w:rPr>
+        <w:t xml:space="preserve"> </w:t>
+      </w:r>
+      <w:r>
+        <w:rPr>
+          <w:rFonts w:ascii="Heebo" w:hAnsi="Heebo" w:cs="Heebo" w:hint="cs"/>
+          <w:u w:val="single"/>
+          <w:rtl/>
+        </w:rPr>
+        <w:t>עומס</w:t>
+      </w:r>
+      <w:r>
+        <w:rPr>
+          <w:rFonts w:ascii="Heebo" w:hAnsi="Heebo" w:cs="Heebo"/>
+          <w:u w:val="single"/>
+          <w:rtl/>
+        </w:rPr>
+        <w:t xml:space="preserve"> </w:t>
+      </w:r>
+      <w:r>
+        <w:rPr>
+          <w:rFonts w:ascii="Heebo" w:hAnsi="Heebo" w:cs="Heebo" w:hint="cs"/>
+          <w:u w:val="single"/>
+          <w:rtl/>
+        </w:rPr>
+        <w:t>או</w:t>
+      </w:r>
+      <w:r>
+        <w:rPr>
+          <w:rFonts w:ascii="Heebo" w:hAnsi="Heebo" w:cs="Heebo"/>
+          <w:u w:val="single"/>
+          <w:rtl/>
+        </w:rPr>
+        <w:t xml:space="preserve"> </w:t>
+      </w:r>
+      <w:r>
+        <w:rPr>
+          <w:rFonts w:ascii="Heebo" w:hAnsi="Heebo" w:cs="Heebo"/>
+          <w:u w:val="single"/>
+        </w:rPr>
+        <w:t>DOS</w:t>
+      </w:r>
+      <w:r>
+        <w:rPr>
+          <w:rFonts w:ascii="Heebo" w:hAnsi="Heebo" w:cs="Heebo"/>
+          <w:u w:val="single"/>
+          <w:rtl/>
+        </w:rPr>
+        <w:t>? (</w:t>
+      </w:r>
+      <w:r>
+        <w:rPr>
+          <w:rFonts w:ascii="Heebo" w:hAnsi="Heebo" w:cs="Heebo" w:hint="cs"/>
+          <w:u w:val="single"/>
+          <w:rtl/>
+        </w:rPr>
+        <w:t>אין</w:t>
+      </w:r>
+      <w:r>
+        <w:rPr>
+          <w:rFonts w:ascii="Heebo" w:hAnsi="Heebo" w:cs="Heebo"/>
+          <w:u w:val="single"/>
+          <w:rtl/>
+        </w:rPr>
+        <w:t xml:space="preserve"> </w:t>
+      </w:r>
+      <w:r>
+        <w:rPr>
+          <w:rFonts w:ascii="Heebo" w:hAnsi="Heebo" w:cs="Heebo" w:hint="cs"/>
+          <w:u w:val="single"/>
+          <w:rtl/>
+        </w:rPr>
+        <w:t>דרישה</w:t>
+      </w:r>
+      <w:r>
+        <w:rPr>
+          <w:rFonts w:ascii="Heebo" w:hAnsi="Heebo" w:cs="Heebo"/>
+          <w:u w:val="single"/>
+          <w:rtl/>
+        </w:rPr>
+        <w:t xml:space="preserve"> </w:t>
+      </w:r>
+      <w:r>
+        <w:rPr>
+          <w:rFonts w:ascii="Heebo" w:hAnsi="Heebo" w:cs="Heebo" w:hint="cs"/>
+          <w:u w:val="single"/>
+          <w:rtl/>
+        </w:rPr>
+        <w:t>כזאת</w:t>
+      </w:r>
+      <w:r>
+        <w:rPr>
+          <w:rFonts w:ascii="Heebo" w:hAnsi="Heebo" w:cs="Heebo"/>
+          <w:u w:val="single"/>
+          <w:rtl/>
+        </w:rPr>
+        <w:t xml:space="preserve"> </w:t>
+      </w:r>
+      <w:r>
+        <w:rPr>
+          <w:rFonts w:ascii="Heebo" w:hAnsi="Heebo" w:cs="Heebo" w:hint="cs"/>
+          <w:u w:val="single"/>
+          <w:rtl/>
+        </w:rPr>
+        <w:t>במטלה</w:t>
+      </w:r>
+      <w:r>
+        <w:rPr>
+          <w:rFonts w:ascii="Heebo" w:hAnsi="Heebo" w:cs="Heebo" w:hint="eastAsia"/>
+          <w:u w:val="single"/>
+          <w:rtl/>
+        </w:rPr>
+        <w:t> </w:t>
+      </w:r>
+      <w:r>
+        <w:rPr>
+          <w:rFonts w:ascii="Heebo" w:hAnsi="Heebo" w:cs="Heebo" w:hint="cs"/>
+          <w:u w:val="single"/>
+          <w:rtl/>
+        </w:rPr>
+        <w:t>אם</w:t>
+      </w:r>
+      <w:r>
+        <w:rPr>
+          <w:rFonts w:ascii="Heebo" w:hAnsi="Heebo" w:cs="Heebo" w:hint="eastAsia"/>
+          <w:u w:val="single"/>
+          <w:rtl/>
+        </w:rPr>
+        <w:t> </w:t>
+      </w:r>
+      <w:r>
+        <w:rPr>
+          <w:rFonts w:ascii="Heebo" w:hAnsi="Heebo" w:cs="Heebo" w:hint="cs"/>
+          <w:u w:val="single"/>
+          <w:rtl/>
+        </w:rPr>
+        <w:t>אני</w:t>
+      </w:r>
+      <w:r>
+        <w:rPr>
+          <w:rFonts w:ascii="Heebo" w:hAnsi="Heebo" w:cs="Heebo" w:hint="eastAsia"/>
+          <w:u w:val="single"/>
+          <w:rtl/>
+        </w:rPr>
+        <w:t> </w:t>
+      </w:r>
+      <w:r>
+        <w:rPr>
+          <w:rFonts w:ascii="Heebo" w:hAnsi="Heebo" w:cs="Heebo" w:hint="cs"/>
+          <w:u w:val="single"/>
+          <w:rtl/>
+        </w:rPr>
+        <w:t>לא</w:t>
+      </w:r>
+      <w:r>
+        <w:rPr>
+          <w:rFonts w:ascii="Heebo" w:hAnsi="Heebo" w:cs="Heebo" w:hint="eastAsia"/>
+          <w:u w:val="single"/>
+          <w:rtl/>
+        </w:rPr>
+        <w:t> </w:t>
+      </w:r>
+      <w:r>
+        <w:rPr>
+          <w:rFonts w:ascii="Heebo" w:hAnsi="Heebo" w:cs="Heebo" w:hint="cs"/>
+          <w:u w:val="single"/>
+          <w:rtl/>
+        </w:rPr>
+        <w:t>טועה</w:t>
+      </w:r>
+      <w:r>
+        <w:rPr>
+          <w:rFonts w:ascii="Heebo" w:hAnsi="Heebo" w:cs="Heebo"/>
+          <w:u w:val="single"/>
+          <w:rtl/>
+        </w:rPr>
+        <w:t>)</w:t>
+      </w:r>
+      <w:r>
+        <w:rPr>
+          <w:rFonts w:ascii="Heebo" w:hAnsi="Heebo" w:cs="Heebo" w:hint="cs"/>
+          <w:u w:val="single"/>
+          <w:rtl/>
+        </w:rPr>
+        <w:t xml:space="preserve"> - </w:t>
+      </w:r>
+      <w:r>
+        <w:rPr>
+          <w:rFonts w:ascii="Heebo" w:hAnsi="Heebo" w:cs="Heebo" w:hint="cs"/>
+          <w:u w:val="single"/>
+          <w:rtl/>
+        </w:rPr>
+        <w:t>לא</w:t>
+      </w:r>
+      <w:r>
+        <w:rPr>
+          <w:rFonts w:ascii="Heebo" w:hAnsi="Heebo" w:cs="Heebo"/>
+          <w:u w:val="single"/>
+          <w:rtl/>
+        </w:rPr>
+        <w:t xml:space="preserve">. </w:t>
+      </w:r>
+      <w:r>
+        <w:rPr>
+          <w:rFonts w:ascii="Heebo" w:hAnsi="Heebo" w:cs="Heebo"/>
+          <w:u w:val="single"/>
+        </w:rPr>
+        <w:t>dos</w:t>
+      </w:r>
+      <w:r>
+        <w:rPr>
+          <w:rFonts w:ascii="Heebo" w:hAnsi="Heebo" w:cs="Heebo"/>
+          <w:u w:val="single"/>
+          <w:rtl/>
+        </w:rPr>
+        <w:t xml:space="preserve"> </w:t>
+      </w:r>
+      <w:r>
+        <w:rPr>
+          <w:rFonts w:ascii="Heebo" w:hAnsi="Heebo" w:cs="Heebo" w:hint="cs"/>
+          <w:u w:val="single"/>
+          <w:rtl/>
+        </w:rPr>
+        <w:t>בא</w:t>
+      </w:r>
+      <w:r>
+        <w:rPr>
+          <w:rFonts w:ascii="Heebo" w:hAnsi="Heebo" w:cs="Heebo"/>
+          <w:u w:val="single"/>
+          <w:rtl/>
+        </w:rPr>
+        <w:t xml:space="preserve"> </w:t>
+      </w:r>
+      <w:r>
+        <w:rPr>
+          <w:rFonts w:ascii="Heebo" w:hAnsi="Heebo" w:cs="Heebo" w:hint="cs"/>
+          <w:u w:val="single"/>
+          <w:rtl/>
+        </w:rPr>
+        <w:t>בחינם</w:t>
+      </w:r>
+      <w:r>
+        <w:rPr>
+          <w:rFonts w:ascii="Heebo" w:hAnsi="Heebo" w:cs="Heebo"/>
+          <w:u w:val="single"/>
+          <w:rtl/>
+        </w:rPr>
+        <w:t xml:space="preserve"> </w:t>
+      </w:r>
+      <w:r>
+        <w:rPr>
+          <w:rFonts w:ascii="Heebo" w:hAnsi="Heebo" w:cs="Heebo" w:hint="cs"/>
+          <w:u w:val="single"/>
+          <w:rtl/>
+        </w:rPr>
+        <w:t>למסמך</w:t>
+      </w:r>
+      <w:r>
+        <w:rPr>
+          <w:rFonts w:ascii="Heebo" w:hAnsi="Heebo" w:cs="Heebo"/>
+          <w:u w:val="single"/>
+          <w:rtl/>
+        </w:rPr>
+        <w:t xml:space="preserve"> </w:t>
+      </w:r>
+      <w:r>
+        <w:rPr>
+          <w:rFonts w:ascii="Heebo" w:hAnsi="Heebo" w:cs="Heebo" w:hint="cs"/>
+          <w:u w:val="single"/>
+          <w:rtl/>
+        </w:rPr>
+        <w:t>חולשות</w:t>
+      </w:r>
+      <w:r>
+        <w:rPr>
+          <w:rFonts w:ascii="Heebo" w:hAnsi="Heebo" w:cs="Heebo"/>
+          <w:u w:val="single"/>
+          <w:rtl/>
+        </w:rPr>
+        <w:t>.</w:t>
+      </w:r>
+      <w:r>
+        <w:rPr>
+          <w:rFonts w:ascii="Heebo" w:hAnsi="Heebo" w:cs="Heebo" w:hint="cs"/>
+          <w:u w:val="single"/>
+          <w:rtl/>
+        </w:rPr>
+        <w:t xml:space="preserve"> </w:t>
+      </w:r>
+      <w:r>
+        <w:rPr>
+          <w:rFonts w:ascii="Heebo" w:hAnsi="Heebo" w:cs="Heebo" w:hint="cs"/>
+          <w:b/>
+          <w:bCs/>
+          <w:u w:val="single"/>
+          <w:rtl/>
+        </w:rPr>
+        <w:t>חולשה טובה לפרוטטוקול</w:t>
+      </w:r>
+      <w:r>
+        <w:rPr>
+          <w:rFonts w:ascii="Heebo" w:hAnsi="Heebo" w:cs="Heebo" w:hint="cs"/>
+          <w:b/>
+          <w:bCs/>
+          <w:u w:val="single"/>
+          <w:rtl/>
+        </w:rPr>
+        <w:t>.!!</w:t>
+      </w:r>
       <w:r>
         <w:rPr>
           <w:rFonts w:ascii="Heebo" w:hAnsi="Heebo" w:cs="Heebo"/>

</xml_diff>

<commit_message>
Fixed the bug with symmetric key, and also updated the private key writing and reading from file. need to understand what's causing these other bugs, still not working correctly!
</commit_message>
<xml_diff>
--- a/מעקב פרויקט בדפנסיבי.docx
+++ b/מעקב פרויקט בדפנסיבי.docx
@@ -1911,6 +1911,7 @@
       <w:r>
         <w:rPr>
           <w:rFonts w:ascii="Heebo" w:hAnsi="Heebo" w:cs="Heebo" w:hint="cs"/>
+          <w:strike/>
           <w:rtl/>
         </w:rPr>
         <w:t xml:space="preserve">בעיה מוזרה שכאשר אני מנסה לשלוח בקשת 152 שליחת מפתח סימטרי, הוא שולח קוד בקשה בהקסא, ואז גם המספר מתפרש אחרת בפייתון, והכול מתחרבש כולל המפתח. לדעתי זה משהו עם הבנאי של </w:t>
@@ -1918,12 +1919,14 @@
       <w:r>
         <w:rPr>
           <w:rFonts w:ascii="Heebo" w:hAnsi="Heebo" w:cs="Heebo"/>
+          <w:strike/>
         </w:rPr>
         <w:t>message</w:t>
       </w:r>
       <w:r>
         <w:rPr>
           <w:rFonts w:ascii="Heebo" w:hAnsi="Heebo" w:cs="Heebo" w:hint="cs"/>
+          <w:strike/>
           <w:rtl/>
         </w:rPr>
         <w:t xml:space="preserve"> ואיך שזה קורא ל</w:t>
@@ -1931,15 +1934,57 @@
       <w:r>
         <w:rPr>
           <w:rFonts w:ascii="Heebo" w:hAnsi="Heebo" w:cs="Heebo"/>
+          <w:strike/>
         </w:rPr>
         <w:t>request</w:t>
       </w:r>
       <w:r>
         <w:rPr>
           <w:rFonts w:ascii="Heebo" w:hAnsi="Heebo" w:cs="Heebo" w:hint="cs"/>
+          <w:strike/>
           <w:rtl/>
         </w:rPr>
         <w:t>. לעבור על זה!!!</w:t>
+      </w:r>
+    </w:p>
+    <w:p>
+      <w:pPr>
+        <w:pStyle w:val="a9"/>
+        <w:numPr>
+          <w:ilvl w:val="0"/>
+          <w:numId w:val="3"/>
+        </w:numPr>
+        <w:bidi/>
+        <w:rPr>
+          <w:rFonts w:ascii="Heebo" w:hAnsi="Heebo" w:cs="Heebo"/>
+          <w:strike/>
+        </w:rPr>
+      </w:pPr>
+      <w:r>
+        <w:rPr>
+          <w:rFonts w:ascii="Heebo" w:hAnsi="Heebo" w:cs="Heebo" w:hint="cs"/>
+          <w:b/>
+          <w:bCs/>
+          <w:rtl/>
+        </w:rPr>
+        <w:t>משהו משתבש בתהליך של ההצפנה והפענוח. לדבג ולהבין האם ה</w:t>
+      </w:r>
+      <w:r>
+        <w:rPr>
+          <w:rFonts w:ascii="Heebo" w:hAnsi="Heebo" w:cs="Heebo"/>
+          <w:b/>
+          <w:bCs/>
+        </w:rPr>
+        <w:t>public key</w:t>
+      </w:r>
+      <w:r>
+        <w:rPr>
+          <w:rFonts w:ascii="Heebo" w:hAnsi="Heebo" w:cs="Heebo" w:hint="cs"/>
+          <w:b/>
+          <w:bCs/>
+          <w:rtl/>
+        </w:rPr>
+        <w:t xml:space="preserve"> נשלח, נשמר ומפורש כמו שהוא נוצר. אם לא, בגדול- אני לא מבין איפה הבעיה בפענוח. אולי משהו משתבש בטקסט המוצפן עצמו??</w:t>
       </w:r>
     </w:p>
     <w:p>
@@ -3783,7 +3828,6 @@
           <w:u w:val="single"/>
           <w:rtl/>
         </w:rPr>
-        <w:lastRenderedPageBreak/>
         <w:t>שרת</w:t>
       </w:r>
     </w:p>

</xml_diff>

<commit_message>
Fixed bug where the message bytes were sent with a weird offset, seems the symmetric key send & receive work for now.
</commit_message>
<xml_diff>
--- a/מעקב פרויקט בדפנסיבי.docx
+++ b/מעקב פרויקט בדפנסיבי.docx
@@ -1985,6 +1985,63 @@
           <w:rtl/>
         </w:rPr>
         <w:t xml:space="preserve"> נשלח, נשמר ומפורש כמו שהוא נוצר. אם לא, בגדול- אני לא מבין איפה הבעיה בפענוח. אולי משהו משתבש בטקסט המוצפן עצמו??</w:t>
+      </w:r>
+    </w:p>
+    <w:p>
+      <w:pPr>
+        <w:pStyle w:val="a9"/>
+        <w:numPr>
+          <w:ilvl w:val="0"/>
+          <w:numId w:val="3"/>
+        </w:numPr>
+        <w:bidi/>
+        <w:rPr>
+          <w:rFonts w:ascii="Heebo" w:hAnsi="Heebo" w:cs="Heebo"/>
+          <w:strike/>
+        </w:rPr>
+      </w:pPr>
+      <w:r>
+        <w:rPr>
+          <w:rFonts w:ascii="Heebo" w:hAnsi="Heebo" w:cs="Heebo" w:hint="cs"/>
+          <w:rtl/>
+        </w:rPr>
+        <w:t>לוודא שכשאני מחזיר הודעות מהשרת, להוסיף ב</w:t>
+      </w:r>
+      <w:r>
+        <w:rPr>
+          <w:rFonts w:ascii="Heebo" w:hAnsi="Heebo" w:cs="Heebo"/>
+        </w:rPr>
+        <w:t>PAYLOAD</w:t>
+      </w:r>
+      <w:r>
+        <w:rPr>
+          <w:rFonts w:ascii="Heebo" w:hAnsi="Heebo" w:cs="Heebo" w:hint="cs"/>
+          <w:rtl/>
+        </w:rPr>
+        <w:t xml:space="preserve"> את הגודל של </w:t>
+      </w:r>
+      <w:r>
+        <w:rPr>
+          <w:rFonts w:ascii="Heebo" w:hAnsi="Heebo" w:cs="Heebo" w:hint="cs"/>
+          <w:b/>
+          <w:bCs/>
+          <w:rtl/>
+        </w:rPr>
+        <w:t>כל</w:t>
+      </w:r>
+      <w:r>
+        <w:rPr>
+          <w:rFonts w:ascii="Heebo" w:hAnsi="Heebo" w:cs="Heebo" w:hint="cs"/>
+          <w:rtl/>
+        </w:rPr>
+        <w:t xml:space="preserve"> ההודעות ביחד, ואז בלקוח לוודא שזה הכמות שאני קורא (במקום מה שאני עושה כרגע שזה לוודא שאני סיימתי לקרוא, סתם מיותר...</w:t>
+      </w:r>
+      <w:r>
+        <w:rPr>
+          <w:rFonts w:ascii="Heebo" w:hAnsi="Heebo" w:cs="Heebo" w:hint="cs"/>
+          <w:rtl/>
+        </w:rPr>
+        <w:t>)</w:t>
       </w:r>
     </w:p>
     <w:p>

</xml_diff>

<commit_message>
Added many comments to the client file, as well as refactored the handleUserInput to only call external functions that handle the request logic. NEXT UP - do the same for parseResponse.
</commit_message>
<xml_diff>
--- a/מעקב פרויקט בדפנסיבי.docx
+++ b/מעקב פרויקט בדפנסיבי.docx
@@ -1890,6 +1890,7 @@
       <w:r>
         <w:rPr>
           <w:rFonts w:ascii="Heebo" w:hAnsi="Heebo" w:cs="Heebo" w:hint="cs"/>
+          <w:strike/>
           <w:rtl/>
         </w:rPr>
         <w:t>למה לעזאזל המפתח הסימטרי לא עובד???</w:t>
@@ -1965,6 +1966,7 @@
           <w:rFonts w:ascii="Heebo" w:hAnsi="Heebo" w:cs="Heebo" w:hint="cs"/>
           <w:b/>
           <w:bCs/>
+          <w:strike/>
           <w:rtl/>
         </w:rPr>
         <w:t>משהו משתבש בתהליך של ההצפנה והפענוח. לדבג ולהבין האם ה</w:t>
@@ -1974,6 +1976,7 @@
           <w:rFonts w:ascii="Heebo" w:hAnsi="Heebo" w:cs="Heebo"/>
           <w:b/>
           <w:bCs/>
+          <w:strike/>
         </w:rPr>
         <w:t>public key</w:t>
       </w:r>
@@ -1982,6 +1985,7 @@
           <w:rFonts w:ascii="Heebo" w:hAnsi="Heebo" w:cs="Heebo" w:hint="cs"/>
           <w:b/>
           <w:bCs/>
+          <w:strike/>
           <w:rtl/>
         </w:rPr>
         <w:t xml:space="preserve"> נשלח, נשמר ומפורש כמו שהוא נוצר. אם לא, בגדול- אני לא מבין איפה הבעיה בפענוח. אולי משהו משתבש בטקסט המוצפן עצמו??</w:t>
@@ -2003,6 +2007,7 @@
       <w:r>
         <w:rPr>
           <w:rFonts w:ascii="Heebo" w:hAnsi="Heebo" w:cs="Heebo" w:hint="cs"/>
+          <w:strike/>
           <w:rtl/>
         </w:rPr>
         <w:t>לוודא שכשאני מחזיר הודעות מהשרת, להוסיף ב</w:t>
@@ -2010,12 +2015,14 @@
       <w:r>
         <w:rPr>
           <w:rFonts w:ascii="Heebo" w:hAnsi="Heebo" w:cs="Heebo"/>
+          <w:strike/>
         </w:rPr>
         <w:t>PAYLOAD</w:t>
       </w:r>
       <w:r>
         <w:rPr>
           <w:rFonts w:ascii="Heebo" w:hAnsi="Heebo" w:cs="Heebo" w:hint="cs"/>
+          <w:strike/>
           <w:rtl/>
         </w:rPr>
         <w:t xml:space="preserve"> את הגודל של </w:t>
@@ -2025,6 +2032,7 @@
           <w:rFonts w:ascii="Heebo" w:hAnsi="Heebo" w:cs="Heebo" w:hint="cs"/>
           <w:b/>
           <w:bCs/>
+          <w:strike/>
           <w:rtl/>
         </w:rPr>
         <w:t>כל</w:t>
@@ -2032,6 +2040,7 @@
       <w:r>
         <w:rPr>
           <w:rFonts w:ascii="Heebo" w:hAnsi="Heebo" w:cs="Heebo" w:hint="cs"/>
+          <w:strike/>
           <w:rtl/>
         </w:rPr>
         <w:t xml:space="preserve"> ההודעות ביחד, ואז בלקוח לוודא שזה הכמות שאני קורא (במקום מה שאני עושה כרגע שזה לוודא שאני סיימתי לקרוא, סתם מיותר...</w:t>
@@ -2039,6 +2048,7 @@
       <w:r>
         <w:rPr>
           <w:rFonts w:ascii="Heebo" w:hAnsi="Heebo" w:cs="Heebo" w:hint="cs"/>
+          <w:strike/>
           <w:rtl/>
         </w:rPr>
         <w:t>)</w:t>
@@ -2114,34 +2124,28 @@
         <w:bidi/>
         <w:rPr>
           <w:rFonts w:ascii="Heebo" w:hAnsi="Heebo" w:cs="Heebo"/>
-        </w:rPr>
-      </w:pPr>
-      <w:r>
-        <w:rPr>
-          <w:rFonts w:ascii="Heebo" w:hAnsi="Heebo" w:cs="Heebo" w:hint="cs"/>
-          <w:rtl/>
-        </w:rPr>
-        <w:t xml:space="preserve">לעדכן את כל מה שרלוונטי ואז ליצור שוב פעם בשם </w:t>
-      </w:r>
-      <w:r>
-        <w:rPr>
-          <w:rFonts w:ascii="Heebo" w:hAnsi="Heebo" w:cs="Heebo"/>
-        </w:rPr>
-        <w:t>client2</w:t>
-      </w:r>
-      <w:r>
-        <w:rPr>
-          <w:rFonts w:ascii="Heebo" w:hAnsi="Heebo" w:cs="Heebo" w:hint="cs"/>
-          <w:rtl/>
-        </w:rPr>
-        <w:t xml:space="preserve"> ולדבג</w:t>
-      </w:r>
-      <w:r>
-        <w:rPr>
-          <w:rFonts w:ascii="Heebo" w:hAnsi="Heebo" w:cs="Heebo" w:hint="cs"/>
-          <w:rtl/>
-        </w:rPr>
-        <w:t>!</w:t>
+          <w:strike/>
+        </w:rPr>
+      </w:pPr>
+      <w:r>
+        <w:rPr>
+          <w:rFonts w:ascii="Heebo" w:hAnsi="Heebo" w:cs="Heebo" w:hint="cs"/>
+          <w:rtl/>
+        </w:rPr>
+        <w:t xml:space="preserve">לוודא שכל סוג של הודעה שאני שולח מדפיסה הודעה אחרת (נגיד מפתח סימטרי תדפיס נשלח מפתח סימטרי ללקוח </w:t>
+      </w:r>
+      <w:r>
+        <w:rPr>
+          <w:rFonts w:ascii="Heebo" w:hAnsi="Heebo" w:cs="Heebo"/>
+        </w:rPr>
+        <w:t>X</w:t>
+      </w:r>
+      <w:r>
+        <w:rPr>
+          <w:rFonts w:ascii="Heebo" w:hAnsi="Heebo" w:cs="Heebo" w:hint="cs"/>
+          <w:rtl/>
+        </w:rPr>
+        <w:t xml:space="preserve"> וכנ"ל לטקסט וקובץ וכו.........)</w:t>
       </w:r>
     </w:p>
     <w:p>
@@ -2154,40 +2158,77 @@
         <w:bidi/>
         <w:rPr>
           <w:rFonts w:ascii="Heebo" w:hAnsi="Heebo" w:cs="Heebo"/>
-        </w:rPr>
-      </w:pPr>
-      <w:r>
-        <w:rPr>
-          <w:rFonts w:ascii="Heebo" w:hAnsi="Heebo" w:cs="Heebo" w:hint="cs"/>
-          <w:rtl/>
-        </w:rPr>
-        <w:t>להוסיף חתימות לכל הפונקציות ב</w:t>
-      </w:r>
-      <w:r>
-        <w:rPr>
-          <w:rFonts w:ascii="Heebo" w:hAnsi="Heebo" w:cs="Heebo"/>
-        </w:rPr>
-        <w:t>cpp</w:t>
-      </w:r>
-      <w:r>
-        <w:rPr>
-          <w:rFonts w:ascii="Heebo" w:hAnsi="Heebo" w:cs="Heebo" w:hint="cs"/>
-          <w:rtl/>
-        </w:rPr>
-        <w:t xml:space="preserve"> בקובץ </w:t>
-      </w:r>
-      <w:r>
-        <w:rPr>
-          <w:rFonts w:ascii="Heebo" w:hAnsi="Heebo" w:cs="Heebo"/>
-        </w:rPr>
-        <w:t>hpp</w:t>
-      </w:r>
-      <w:r>
-        <w:rPr>
-          <w:rFonts w:ascii="Heebo" w:hAnsi="Heebo" w:cs="Heebo" w:hint="cs"/>
-          <w:rtl/>
-        </w:rPr>
-        <w:t>.</w:t>
+          <w:strike/>
+        </w:rPr>
+      </w:pPr>
+      <w:r>
+        <w:rPr>
+          <w:rFonts w:ascii="Heebo" w:hAnsi="Heebo" w:cs="Heebo" w:hint="cs"/>
+          <w:rtl/>
+        </w:rPr>
+        <w:t>לוודא שכאשר אני מקבל את ה</w:t>
+      </w:r>
+      <w:r>
+        <w:rPr>
+          <w:rFonts w:ascii="Heebo" w:hAnsi="Heebo" w:cs="Heebo" w:hint="cs"/>
+          <w:rtl/>
+        </w:rPr>
+        <w:t>מספרים ב</w:t>
+      </w:r>
+      <w:r>
+        <w:rPr>
+          <w:rFonts w:ascii="Heebo" w:hAnsi="Heebo" w:cs="Heebo"/>
+        </w:rPr>
+        <w:t>response</w:t>
+      </w:r>
+      <w:r>
+        <w:rPr>
+          <w:rFonts w:ascii="Heebo" w:hAnsi="Heebo" w:cs="Heebo" w:hint="cs"/>
+          <w:rtl/>
+        </w:rPr>
+        <w:t xml:space="preserve">, כאשר אני ממיר אותם (מבחינת </w:t>
+      </w:r>
+      <w:r>
+        <w:rPr>
+          <w:rFonts w:ascii="Heebo" w:hAnsi="Heebo" w:cs="Heebo"/>
+        </w:rPr>
+        <w:t>endianness</w:t>
+      </w:r>
+      <w:r>
+        <w:rPr>
+          <w:rFonts w:ascii="Heebo" w:hAnsi="Heebo" w:cs="Heebo" w:hint="cs"/>
+          <w:rtl/>
+        </w:rPr>
+        <w:t xml:space="preserve">) </w:t>
+      </w:r>
+      <w:r>
+        <w:rPr>
+          <w:rFonts w:ascii="Heebo" w:hAnsi="Heebo" w:cs="Heebo"/>
+        </w:rPr>
+        <w:t>inplace</w:t>
+      </w:r>
+      <w:r>
+        <w:rPr>
+          <w:rFonts w:ascii="Heebo" w:hAnsi="Heebo" w:cs="Heebo" w:hint="cs"/>
+          <w:rtl/>
+        </w:rPr>
+        <w:t xml:space="preserve"> זה </w:t>
+      </w:r>
+      <w:r>
+        <w:rPr>
+          <w:rFonts w:ascii="Heebo" w:hAnsi="Heebo" w:cs="Heebo" w:hint="cs"/>
+          <w:b/>
+          <w:bCs/>
+          <w:rtl/>
+        </w:rPr>
+        <w:t>באמת</w:t>
+      </w:r>
+      <w:r>
+        <w:rPr>
+          <w:rFonts w:ascii="Heebo" w:hAnsi="Heebo" w:cs="Heebo" w:hint="cs"/>
+          <w:rtl/>
+        </w:rPr>
+        <w:t xml:space="preserve"> עושה את זה, בגדול עדיף פשוט לשמור במשתנה זמני ולשלוח אותו.</w:t>
       </w:r>
     </w:p>
     <w:p>
@@ -2200,6 +2241,229 @@
         <w:bidi/>
         <w:rPr>
           <w:rFonts w:ascii="Heebo" w:hAnsi="Heebo" w:cs="Heebo"/>
+          <w:strike/>
+        </w:rPr>
+      </w:pPr>
+      <w:r>
+        <w:rPr>
+          <w:rFonts w:ascii="Heebo" w:hAnsi="Heebo" w:cs="Heebo" w:hint="cs"/>
+          <w:rtl/>
+        </w:rPr>
+        <w:t xml:space="preserve">לוודא שכאשר אני שולח קובץ, זה שומר כמו שצריך במיקום הנכון ומדפיס את </w:t>
+      </w:r>
+      <w:r>
+        <w:rPr>
+          <w:rFonts w:ascii="Heebo" w:hAnsi="Heebo" w:cs="Heebo" w:hint="cs"/>
+          <w:b/>
+          <w:bCs/>
+          <w:rtl/>
+        </w:rPr>
+        <w:t>המיקום</w:t>
+      </w:r>
+      <w:r>
+        <w:rPr>
+          <w:rFonts w:ascii="Heebo" w:hAnsi="Heebo" w:cs="Heebo" w:hint="cs"/>
+          <w:rtl/>
+        </w:rPr>
+        <w:t xml:space="preserve"> ולא את תוכן הקובץ</w:t>
+      </w:r>
+      <w:r>
+        <w:rPr>
+          <w:rFonts w:ascii="Heebo" w:hAnsi="Heebo" w:cs="Heebo" w:hint="cs"/>
+          <w:rtl/>
+        </w:rPr>
+        <w:t xml:space="preserve"> (זה מה שמבקשים, נראה לי?)</w:t>
+      </w:r>
+    </w:p>
+    <w:p>
+      <w:pPr>
+        <w:pStyle w:val="a9"/>
+        <w:numPr>
+          <w:ilvl w:val="0"/>
+          <w:numId w:val="3"/>
+        </w:numPr>
+        <w:bidi/>
+        <w:rPr>
+          <w:rFonts w:ascii="Heebo" w:hAnsi="Heebo" w:cs="Heebo"/>
+          <w:strike/>
+        </w:rPr>
+      </w:pPr>
+      <w:r>
+        <w:rPr>
+          <w:rFonts w:ascii="Heebo" w:hAnsi="Heebo" w:cs="Heebo" w:hint="cs"/>
+          <w:b/>
+          <w:bCs/>
+          <w:rtl/>
+        </w:rPr>
+        <w:lastRenderedPageBreak/>
+        <w:t>לוודא עם רועי</w:t>
+      </w:r>
+      <w:r>
+        <w:rPr>
+          <w:rFonts w:ascii="Heebo" w:hAnsi="Heebo" w:cs="Heebo" w:hint="cs"/>
+          <w:rtl/>
+        </w:rPr>
+        <w:t xml:space="preserve"> שכשאני שולח קובץ </w:t>
+      </w:r>
+      <w:r>
+        <w:rPr>
+          <w:rFonts w:ascii="Heebo" w:hAnsi="Heebo" w:cs="Heebo" w:hint="cs"/>
+          <w:rtl/>
+        </w:rPr>
+        <w:t xml:space="preserve">אז לקרוא כבינארי (צריך?) ולא לשמור על הסוג קובץ המקורי כאשר אני יוצר שם זמני. והאם יש הנחיות לשם זמני? </w:t>
+      </w:r>
+      <w:r>
+        <w:rPr>
+          <w:rFonts w:ascii="Heebo" w:hAnsi="Heebo" w:cs="Heebo" w:hint="cs"/>
+          <w:rtl/>
+        </w:rPr>
+        <w:t>ובכללי מה דרוש לזה</w:t>
+      </w:r>
+      <w:r>
+        <w:rPr>
+          <w:noProof/>
+        </w:rPr>
+        <w:t xml:space="preserve"> </w:t>
+      </w:r>
+      <w:r>
+        <w:rPr>
+          <w:rFonts w:ascii="Heebo" w:hAnsi="Heebo" w:cs="Heebo"/>
+          <w:strike/>
+          <w:rtl/>
+        </w:rPr>
+        <w:drawing>
+          <wp:inline distT="0" distB="0" distL="0" distR="0" wp14:anchorId="49D84FAB" wp14:editId="38141706">
+            <wp:extent cx="5731510" cy="1191895"/>
+            <wp:effectExtent l="0" t="0" r="2540" b="8255"/>
+            <wp:docPr id="758239899" name="תמונה 1"/>
+            <wp:cNvGraphicFramePr>
+              <a:graphicFrameLocks xmlns:a="http://schemas.openxmlformats.org/drawingml/2006/main" noChangeAspect="1"/>
+            </wp:cNvGraphicFramePr>
+            <a:graphic xmlns:a="http://schemas.openxmlformats.org/drawingml/2006/main">
+              <a:graphicData uri="http://schemas.openxmlformats.org/drawingml/2006/picture">
+                <pic:pic xmlns:pic="http://schemas.openxmlformats.org/drawingml/2006/picture">
+                  <pic:nvPicPr>
+                    <pic:cNvPr id="758239899" name=""/>
+                    <pic:cNvPicPr/>
+                  </pic:nvPicPr>
+                  <pic:blipFill>
+                    <a:blip r:embed="rId5"/>
+                    <a:stretch>
+                      <a:fillRect/>
+                    </a:stretch>
+                  </pic:blipFill>
+                  <pic:spPr>
+                    <a:xfrm>
+                      <a:off x="0" y="0"/>
+                      <a:ext cx="5731510" cy="1191895"/>
+                    </a:xfrm>
+                    <a:prstGeom prst="rect">
+                      <a:avLst/>
+                    </a:prstGeom>
+                  </pic:spPr>
+                </pic:pic>
+              </a:graphicData>
+            </a:graphic>
+          </wp:inline>
+        </w:drawing>
+      </w:r>
+    </w:p>
+    <w:p>
+      <w:pPr>
+        <w:pStyle w:val="a9"/>
+        <w:numPr>
+          <w:ilvl w:val="0"/>
+          <w:numId w:val="3"/>
+        </w:numPr>
+        <w:bidi/>
+        <w:rPr>
+          <w:rFonts w:ascii="Heebo" w:hAnsi="Heebo" w:cs="Heebo"/>
+        </w:rPr>
+      </w:pPr>
+      <w:r>
+        <w:rPr>
+          <w:rFonts w:ascii="Heebo" w:hAnsi="Heebo" w:cs="Heebo" w:hint="cs"/>
+          <w:rtl/>
+        </w:rPr>
+        <w:t xml:space="preserve">לעדכן את כל מה שרלוונטי ואז ליצור שוב פעם בשם </w:t>
+      </w:r>
+      <w:r>
+        <w:rPr>
+          <w:rFonts w:ascii="Heebo" w:hAnsi="Heebo" w:cs="Heebo"/>
+        </w:rPr>
+        <w:t>client2</w:t>
+      </w:r>
+      <w:r>
+        <w:rPr>
+          <w:rFonts w:ascii="Heebo" w:hAnsi="Heebo" w:cs="Heebo" w:hint="cs"/>
+          <w:rtl/>
+        </w:rPr>
+        <w:t xml:space="preserve"> ולדבג</w:t>
+      </w:r>
+      <w:r>
+        <w:rPr>
+          <w:rFonts w:ascii="Heebo" w:hAnsi="Heebo" w:cs="Heebo" w:hint="cs"/>
+          <w:rtl/>
+        </w:rPr>
+        <w:t>!</w:t>
+      </w:r>
+    </w:p>
+    <w:p>
+      <w:pPr>
+        <w:pStyle w:val="a9"/>
+        <w:numPr>
+          <w:ilvl w:val="0"/>
+          <w:numId w:val="3"/>
+        </w:numPr>
+        <w:bidi/>
+        <w:rPr>
+          <w:rFonts w:ascii="Heebo" w:hAnsi="Heebo" w:cs="Heebo"/>
+        </w:rPr>
+      </w:pPr>
+      <w:r>
+        <w:rPr>
+          <w:rFonts w:ascii="Heebo" w:hAnsi="Heebo" w:cs="Heebo" w:hint="cs"/>
+          <w:rtl/>
+        </w:rPr>
+        <w:t>להוסיף חתימות לכל הפונקציות ב</w:t>
+      </w:r>
+      <w:r>
+        <w:rPr>
+          <w:rFonts w:ascii="Heebo" w:hAnsi="Heebo" w:cs="Heebo"/>
+        </w:rPr>
+        <w:t>cpp</w:t>
+      </w:r>
+      <w:r>
+        <w:rPr>
+          <w:rFonts w:ascii="Heebo" w:hAnsi="Heebo" w:cs="Heebo" w:hint="cs"/>
+          <w:rtl/>
+        </w:rPr>
+        <w:t xml:space="preserve"> בקובץ </w:t>
+      </w:r>
+      <w:r>
+        <w:rPr>
+          <w:rFonts w:ascii="Heebo" w:hAnsi="Heebo" w:cs="Heebo"/>
+        </w:rPr>
+        <w:t>hpp</w:t>
+      </w:r>
+      <w:r>
+        <w:rPr>
+          <w:rFonts w:ascii="Heebo" w:hAnsi="Heebo" w:cs="Heebo" w:hint="cs"/>
+          <w:rtl/>
+        </w:rPr>
+        <w:t>.</w:t>
+      </w:r>
+    </w:p>
+    <w:p>
+      <w:pPr>
+        <w:pStyle w:val="a9"/>
+        <w:numPr>
+          <w:ilvl w:val="0"/>
+          <w:numId w:val="3"/>
+        </w:numPr>
+        <w:bidi/>
+        <w:rPr>
+          <w:rFonts w:ascii="Heebo" w:hAnsi="Heebo" w:cs="Heebo"/>
         </w:rPr>
       </w:pPr>
       <w:r>
@@ -3454,6 +3718,7 @@
           <w:rFonts w:ascii="Heebo" w:hAnsi="Heebo" w:cs="Heebo" w:hint="cs"/>
           <w:rtl/>
         </w:rPr>
+        <w:lastRenderedPageBreak/>
         <w:t xml:space="preserve">מפתח סימטרי = </w:t>
       </w:r>
       <w:r>
@@ -3587,7 +3852,7 @@
                     <pic:cNvPicPr/>
                   </pic:nvPicPr>
                   <pic:blipFill>
-                    <a:blip r:embed="rId5" cstate="print">
+                    <a:blip r:embed="rId6" cstate="print">
                       <a:extLst>
                         <a:ext uri="{28A0092B-C50C-407E-A947-70E740481C1C}">
                           <a14:useLocalDpi xmlns:a14="http://schemas.microsoft.com/office/drawing/2010/main" val="0"/>
@@ -3674,7 +3939,7 @@
                     <pic:cNvPicPr/>
                   </pic:nvPicPr>
                   <pic:blipFill>
-                    <a:blip r:embed="rId6" cstate="print">
+                    <a:blip r:embed="rId7" cstate="print">
                       <a:extLst>
                         <a:ext uri="{28A0092B-C50C-407E-A947-70E740481C1C}">
                           <a14:useLocalDpi xmlns:a14="http://schemas.microsoft.com/office/drawing/2010/main" val="0"/>

</xml_diff>

<commit_message>
Added many comments to both the .cpp and .hpp, added function declarations to .hpp, and fixed some bugs.
</commit_message>
<xml_diff>
--- a/מעקב פרויקט בדפנסיבי.docx
+++ b/מעקב פרויקט בדפנסיבי.docx
@@ -1463,20 +1463,53 @@
         <w:bidi/>
         <w:rPr>
           <w:rFonts w:ascii="Heebo" w:hAnsi="Heebo" w:cs="Heebo"/>
-        </w:rPr>
-      </w:pPr>
-      <w:r>
-        <w:rPr>
-          <w:rFonts w:ascii="Heebo" w:hAnsi="Heebo" w:cs="Heebo" w:hint="cs"/>
-          <w:rtl/>
-        </w:rPr>
-        <w:t>לעבור על כל ה</w:t>
-      </w:r>
-      <w:r>
-        <w:rPr>
-          <w:rFonts w:ascii="Heebo" w:hAnsi="Heebo" w:cs="Heebo"/>
-        </w:rPr>
-        <w:t>TODOS</w:t>
+          <w:strike/>
+        </w:rPr>
+      </w:pPr>
+      <w:r>
+        <w:rPr>
+          <w:rFonts w:ascii="Heebo" w:hAnsi="Heebo" w:cs="Heebo" w:hint="cs"/>
+          <w:strike/>
+          <w:rtl/>
+        </w:rPr>
+        <w:t xml:space="preserve">לשנות את הסדר של הדברים ככה שאני </w:t>
+      </w:r>
+      <w:r>
+        <w:rPr>
+          <w:rFonts w:ascii="Heebo" w:hAnsi="Heebo" w:cs="Heebo" w:hint="cs"/>
+          <w:b/>
+          <w:bCs/>
+          <w:strike/>
+          <w:rtl/>
+        </w:rPr>
+        <w:t>מתחבר</w:t>
+      </w:r>
+      <w:r>
+        <w:rPr>
+          <w:rFonts w:ascii="Heebo" w:hAnsi="Heebo" w:cs="Heebo" w:hint="cs"/>
+          <w:strike/>
+          <w:rtl/>
+        </w:rPr>
+        <w:t xml:space="preserve"> באמצעות הסוקט </w:t>
+      </w:r>
+      <w:r>
+        <w:rPr>
+          <w:rFonts w:ascii="Heebo" w:hAnsi="Heebo" w:cs="Heebo" w:hint="cs"/>
+          <w:b/>
+          <w:bCs/>
+          <w:strike/>
+          <w:u w:val="single"/>
+          <w:rtl/>
+        </w:rPr>
+        <w:t>רק</w:t>
+      </w:r>
+      <w:r>
+        <w:rPr>
+          <w:rFonts w:ascii="Heebo" w:hAnsi="Heebo" w:cs="Heebo" w:hint="cs"/>
+          <w:strike/>
+          <w:rtl/>
+        </w:rPr>
+        <w:t xml:space="preserve"> אחרי שהיוזר הכניס קלט כמו שצריך (או במקרה אחר, רק אחרי שכבר ליטרלי הכנסתי את כל הדברים כמו יוזרניים וכו...)</w:t>
       </w:r>
     </w:p>
     <w:p>
@@ -1489,43 +1522,54 @@
         <w:bidi/>
         <w:rPr>
           <w:rFonts w:ascii="Heebo" w:hAnsi="Heebo" w:cs="Heebo"/>
-        </w:rPr>
-      </w:pPr>
-      <w:r>
-        <w:rPr>
-          <w:rFonts w:ascii="Heebo" w:hAnsi="Heebo" w:cs="Heebo" w:hint="cs"/>
-          <w:rtl/>
-        </w:rPr>
-        <w:t xml:space="preserve">לעשות את הפונקציה הזאת של </w:t>
-      </w:r>
-      <w:r>
-        <w:rPr>
-          <w:rFonts w:ascii="Heebo" w:hAnsi="Heebo" w:cs="Heebo"/>
-        </w:rPr>
-        <w:t>verify</w:t>
-      </w:r>
-      <w:r>
-        <w:rPr>
-          <w:rFonts w:ascii="Heebo" w:hAnsi="Heebo" w:cs="Heebo" w:hint="cs"/>
-          <w:rtl/>
-        </w:rPr>
-        <w:t xml:space="preserve"> שמוודאת שמה שהתקבל הוא באמת מספרים? האם זה רלוונטי? </w:t>
-      </w:r>
-      <w:r>
-        <w:rPr>
-          <w:rFonts w:ascii="Heebo" w:hAnsi="Heebo" w:cs="Heebo" w:hint="cs"/>
-          <w:b/>
-          <w:bCs/>
-          <w:rtl/>
-        </w:rPr>
-        <w:t>כמו שעשיתי בממן 14, לא זוכר בכלל מה הסיבה</w:t>
-      </w:r>
-      <w:r>
-        <w:rPr>
-          <w:rFonts w:ascii="Heebo" w:hAnsi="Heebo" w:cs="Heebo" w:hint="cs"/>
-          <w:rtl/>
-        </w:rPr>
-        <w:t>.</w:t>
+          <w:strike/>
+        </w:rPr>
+      </w:pPr>
+      <w:r>
+        <w:rPr>
+          <w:rFonts w:ascii="Heebo" w:hAnsi="Heebo" w:cs="Heebo" w:hint="cs"/>
+          <w:strike/>
+          <w:rtl/>
+        </w:rPr>
+        <w:t xml:space="preserve">לשנות את </w:t>
+      </w:r>
+      <w:r>
+        <w:rPr>
+          <w:rFonts w:ascii="Heebo" w:hAnsi="Heebo" w:cs="Heebo"/>
+          <w:strike/>
+        </w:rPr>
+        <w:t>clienthandler</w:t>
+      </w:r>
+      <w:r>
+        <w:rPr>
+          <w:rFonts w:ascii="Heebo" w:hAnsi="Heebo" w:cs="Heebo" w:hint="cs"/>
+          <w:strike/>
+          <w:rtl/>
+        </w:rPr>
+        <w:t xml:space="preserve"> ככה שתשמור את ה</w:t>
+      </w:r>
+      <w:r>
+        <w:rPr>
+          <w:rFonts w:ascii="Heebo" w:hAnsi="Heebo" w:cs="Heebo"/>
+          <w:strike/>
+        </w:rPr>
+        <w:t>clientid</w:t>
+      </w:r>
+      <w:r>
+        <w:rPr>
+          <w:rFonts w:ascii="Heebo" w:hAnsi="Heebo" w:cs="Heebo" w:hint="cs"/>
+          <w:strike/>
+          <w:rtl/>
+        </w:rPr>
+        <w:t xml:space="preserve"> אחרת, כרגע זה שמור בצורה הזויה וגם לא נכונה.</w:t>
+      </w:r>
+      <w:r>
+        <w:rPr>
+          <w:rFonts w:ascii="Heebo" w:hAnsi="Heebo" w:cs="Heebo" w:hint="cs"/>
+          <w:strike/>
+          <w:rtl/>
+        </w:rPr>
+        <w:t xml:space="preserve"> אולי עדיף פשוט כמחרוזת...</w:t>
       </w:r>
     </w:p>
     <w:p>
@@ -1547,44 +1591,22 @@
           <w:strike/>
           <w:rtl/>
         </w:rPr>
-        <w:t xml:space="preserve">לשנות את הסדר של הדברים ככה שאני </w:t>
-      </w:r>
-      <w:r>
-        <w:rPr>
-          <w:rFonts w:ascii="Heebo" w:hAnsi="Heebo" w:cs="Heebo" w:hint="cs"/>
-          <w:b/>
-          <w:bCs/>
-          <w:strike/>
-          <w:rtl/>
-        </w:rPr>
-        <w:t>מתחבר</w:t>
-      </w:r>
-      <w:r>
-        <w:rPr>
-          <w:rFonts w:ascii="Heebo" w:hAnsi="Heebo" w:cs="Heebo" w:hint="cs"/>
-          <w:strike/>
-          <w:rtl/>
-        </w:rPr>
-        <w:t xml:space="preserve"> באמצעות הסוקט </w:t>
-      </w:r>
-      <w:r>
-        <w:rPr>
-          <w:rFonts w:ascii="Heebo" w:hAnsi="Heebo" w:cs="Heebo" w:hint="cs"/>
-          <w:b/>
-          <w:bCs/>
-          <w:strike/>
-          <w:u w:val="single"/>
-          <w:rtl/>
-        </w:rPr>
-        <w:t>רק</w:t>
-      </w:r>
-      <w:r>
-        <w:rPr>
-          <w:rFonts w:ascii="Heebo" w:hAnsi="Heebo" w:cs="Heebo" w:hint="cs"/>
-          <w:strike/>
-          <w:rtl/>
-        </w:rPr>
-        <w:t xml:space="preserve"> אחרי שהיוזר הכניס קלט כמו שצריך (או במקרה אחר, רק אחרי שכבר ליטרלי הכנסתי את כל הדברים כמו יוזרניים וכו...)</w:t>
+        <w:t xml:space="preserve">להבין מה לעשות עם הפונקציה של </w:t>
+      </w:r>
+      <w:r>
+        <w:rPr>
+          <w:rFonts w:ascii="Heebo" w:hAnsi="Heebo" w:cs="Heebo"/>
+          <w:strike/>
+        </w:rPr>
+        <w:t>send</w:t>
+      </w:r>
+      <w:r>
+        <w:rPr>
+          <w:rFonts w:ascii="Heebo" w:hAnsi="Heebo" w:cs="Heebo" w:hint="cs"/>
+          <w:strike/>
+          <w:rtl/>
+        </w:rPr>
+        <w:t>, שבחלק הייתי צריך ליצור פוינטר חדש ממש לסוג הספציפי, זה לא אמור פשוט לעבוד לבד עם ירושה...?</w:t>
       </w:r>
     </w:p>
     <w:p>
@@ -1606,45 +1628,61 @@
           <w:strike/>
           <w:rtl/>
         </w:rPr>
-        <w:t xml:space="preserve">לשנות את </w:t>
-      </w:r>
-      <w:r>
-        <w:rPr>
-          <w:rFonts w:ascii="Heebo" w:hAnsi="Heebo" w:cs="Heebo"/>
-          <w:strike/>
-        </w:rPr>
-        <w:t>clienthandler</w:t>
-      </w:r>
-      <w:r>
-        <w:rPr>
-          <w:rFonts w:ascii="Heebo" w:hAnsi="Heebo" w:cs="Heebo" w:hint="cs"/>
-          <w:strike/>
-          <w:rtl/>
-        </w:rPr>
-        <w:t xml:space="preserve"> ככה שתשמור את ה</w:t>
-      </w:r>
-      <w:r>
-        <w:rPr>
-          <w:rFonts w:ascii="Heebo" w:hAnsi="Heebo" w:cs="Heebo"/>
-          <w:strike/>
-        </w:rPr>
-        <w:t>clientid</w:t>
-      </w:r>
-      <w:r>
-        <w:rPr>
-          <w:rFonts w:ascii="Heebo" w:hAnsi="Heebo" w:cs="Heebo" w:hint="cs"/>
-          <w:strike/>
-          <w:rtl/>
-        </w:rPr>
-        <w:t xml:space="preserve"> אחרת, כרגע זה שמור בצורה הזויה וגם לא נכונה.</w:t>
-      </w:r>
-      <w:r>
-        <w:rPr>
-          <w:rFonts w:ascii="Heebo" w:hAnsi="Heebo" w:cs="Heebo" w:hint="cs"/>
-          <w:strike/>
-          <w:rtl/>
-        </w:rPr>
-        <w:t xml:space="preserve"> אולי עדיף פשוט כמחרוזת...</w:t>
+        <w:t xml:space="preserve">להוסיף אופציה שאם רשימת הלקוחות </w:t>
+      </w:r>
+      <w:r>
+        <w:rPr>
+          <w:rFonts w:ascii="Heebo" w:hAnsi="Heebo" w:cs="Heebo" w:hint="cs"/>
+          <w:b/>
+          <w:bCs/>
+          <w:strike/>
+          <w:rtl/>
+        </w:rPr>
+        <w:t>בזיכרון</w:t>
+      </w:r>
+      <w:r>
+        <w:rPr>
+          <w:rFonts w:ascii="Heebo" w:hAnsi="Heebo" w:cs="Heebo" w:hint="cs"/>
+          <w:strike/>
+          <w:rtl/>
+        </w:rPr>
+        <w:t xml:space="preserve"> ריקה לא להמשיך הלאה באף אחד מהשלבים שבהם צריך שם של לקוח ספציפי. </w:t>
+      </w:r>
+      <w:r>
+        <w:rPr>
+          <w:rFonts w:ascii="Heebo" w:hAnsi="Heebo" w:cs="Heebo" w:hint="cs"/>
+          <w:b/>
+          <w:bCs/>
+          <w:strike/>
+          <w:rtl/>
+        </w:rPr>
+        <w:t>גם</w:t>
+      </w:r>
+      <w:r>
+        <w:rPr>
+          <w:rFonts w:ascii="Heebo" w:hAnsi="Heebo" w:cs="Heebo" w:hint="cs"/>
+          <w:strike/>
+          <w:rtl/>
+        </w:rPr>
+        <w:t xml:space="preserve"> לעשות פונק' שבודקת את כמות הלקוחות בזיכרון </w:t>
+      </w:r>
+      <w:r>
+        <w:rPr>
+          <w:rFonts w:ascii="Heebo" w:hAnsi="Heebo" w:cs="Heebo" w:hint="cs"/>
+          <w:b/>
+          <w:bCs/>
+          <w:strike/>
+          <w:rtl/>
+        </w:rPr>
+        <w:t xml:space="preserve">וגם </w:t>
+      </w:r>
+      <w:r>
+        <w:rPr>
+          <w:rFonts w:ascii="Heebo" w:hAnsi="Heebo" w:cs="Heebo" w:hint="cs"/>
+          <w:strike/>
+          <w:rtl/>
+        </w:rPr>
+        <w:t>להשתמש בה.</w:t>
       </w:r>
     </w:p>
     <w:p>
@@ -1666,22 +1704,15 @@
           <w:strike/>
           <w:rtl/>
         </w:rPr>
-        <w:t xml:space="preserve">להבין מה לעשות עם הפונקציה של </w:t>
-      </w:r>
-      <w:r>
-        <w:rPr>
-          <w:rFonts w:ascii="Heebo" w:hAnsi="Heebo" w:cs="Heebo"/>
-          <w:strike/>
-        </w:rPr>
-        <w:t>send</w:t>
-      </w:r>
-      <w:r>
-        <w:rPr>
-          <w:rFonts w:ascii="Heebo" w:hAnsi="Heebo" w:cs="Heebo" w:hint="cs"/>
-          <w:strike/>
-          <w:rtl/>
-        </w:rPr>
-        <w:t>, שבחלק הייתי צריך ליצור פוינטר חדש ממש לסוג הספציפי, זה לא אמור פשוט לעבוד לבד עם ירושה...?</w:t>
+        <w:t>צריך להצפין עוד איזה חלק בהודעות ולא הבנתי נכון את המשימה???</w:t>
+      </w:r>
+      <w:r>
+        <w:rPr>
+          <w:rFonts w:ascii="Heebo" w:hAnsi="Heebo" w:cs="Heebo" w:hint="cs"/>
+          <w:strike/>
+          <w:rtl/>
+        </w:rPr>
+        <w:t xml:space="preserve"> לול</w:t>
       </w:r>
     </w:p>
     <w:p>
@@ -1694,62 +1725,64 @@
         <w:bidi/>
         <w:rPr>
           <w:rFonts w:ascii="Heebo" w:hAnsi="Heebo" w:cs="Heebo"/>
-        </w:rPr>
-      </w:pPr>
-      <w:r>
-        <w:rPr>
-          <w:rFonts w:ascii="Heebo" w:hAnsi="Heebo" w:cs="Heebo" w:hint="cs"/>
-          <w:rtl/>
-        </w:rPr>
-        <w:t xml:space="preserve">להוסיף אופציה שאם רשימת הלקוחות </w:t>
-      </w:r>
-      <w:r>
-        <w:rPr>
-          <w:rFonts w:ascii="Heebo" w:hAnsi="Heebo" w:cs="Heebo" w:hint="cs"/>
-          <w:b/>
-          <w:bCs/>
-          <w:rtl/>
-        </w:rPr>
-        <w:t>בזיכרון</w:t>
-      </w:r>
-      <w:r>
-        <w:rPr>
-          <w:rFonts w:ascii="Heebo" w:hAnsi="Heebo" w:cs="Heebo" w:hint="cs"/>
-          <w:rtl/>
-        </w:rPr>
-        <w:t xml:space="preserve"> ריקה לא להמשיך הלאה באף אחד מהשלבים שבהם צריך שם של לקוח ספציפי. </w:t>
-      </w:r>
-      <w:r>
-        <w:rPr>
-          <w:rFonts w:ascii="Heebo" w:hAnsi="Heebo" w:cs="Heebo" w:hint="cs"/>
-          <w:b/>
-          <w:bCs/>
-          <w:rtl/>
-        </w:rPr>
-        <w:t>גם</w:t>
-      </w:r>
-      <w:r>
-        <w:rPr>
-          <w:rFonts w:ascii="Heebo" w:hAnsi="Heebo" w:cs="Heebo" w:hint="cs"/>
-          <w:rtl/>
-        </w:rPr>
-        <w:t xml:space="preserve"> לעשות פונק' שבודקת את כמות הלקוחות בזיכרון </w:t>
-      </w:r>
-      <w:r>
-        <w:rPr>
-          <w:rFonts w:ascii="Heebo" w:hAnsi="Heebo" w:cs="Heebo" w:hint="cs"/>
-          <w:b/>
-          <w:bCs/>
-          <w:rtl/>
-        </w:rPr>
-        <w:t xml:space="preserve">וגם </w:t>
-      </w:r>
-      <w:r>
-        <w:rPr>
-          <w:rFonts w:ascii="Heebo" w:hAnsi="Heebo" w:cs="Heebo" w:hint="cs"/>
-          <w:rtl/>
-        </w:rPr>
-        <w:t>להשתמש בה.</w:t>
+          <w:strike/>
+        </w:rPr>
+      </w:pPr>
+      <w:r>
+        <w:rPr>
+          <w:rFonts w:ascii="Heebo" w:hAnsi="Heebo" w:cs="Heebo" w:hint="cs"/>
+          <w:strike/>
+          <w:rtl/>
+        </w:rPr>
+        <w:t>לשנות את הגודל המקסימלי של קובץ וטקסט ל</w:t>
+      </w:r>
+      <w:r>
+        <w:rPr>
+          <w:rFonts w:ascii="Heebo" w:hAnsi="Heebo" w:cs="Heebo"/>
+          <w:strike/>
+        </w:rPr>
+        <w:t>4bytes</w:t>
+      </w:r>
+      <w:r>
+        <w:rPr>
+          <w:rFonts w:ascii="Heebo" w:hAnsi="Heebo" w:cs="Heebo" w:hint="cs"/>
+          <w:strike/>
+          <w:rtl/>
+        </w:rPr>
+        <w:t xml:space="preserve"> </w:t>
+      </w:r>
+      <w:r>
+        <w:rPr>
+          <w:rFonts w:ascii="Heebo" w:hAnsi="Heebo" w:cs="Heebo" w:hint="cs"/>
+          <w:b/>
+          <w:bCs/>
+          <w:strike/>
+          <w:rtl/>
+        </w:rPr>
+        <w:t>פחות</w:t>
+      </w:r>
+      <w:r>
+        <w:rPr>
+          <w:rFonts w:ascii="Heebo" w:hAnsi="Heebo" w:cs="Heebo" w:hint="cs"/>
+          <w:strike/>
+          <w:rtl/>
+        </w:rPr>
+        <w:t xml:space="preserve"> ה</w:t>
+      </w:r>
+      <w:r>
+        <w:rPr>
+          <w:rFonts w:ascii="Heebo" w:hAnsi="Heebo" w:cs="Heebo"/>
+          <w:strike/>
+        </w:rPr>
+        <w:t>message header</w:t>
+      </w:r>
+      <w:r>
+        <w:rPr>
+          <w:rFonts w:ascii="Heebo" w:hAnsi="Heebo" w:cs="Heebo" w:hint="cs"/>
+          <w:strike/>
+          <w:rtl/>
+        </w:rPr>
+        <w:t>!!!!</w:t>
       </w:r>
     </w:p>
     <w:p>
@@ -1771,15 +1804,7 @@
           <w:strike/>
           <w:rtl/>
         </w:rPr>
-        <w:t>צריך להצפין עוד איזה חלק בהודעות ולא הבנתי נכון את המשימה???</w:t>
-      </w:r>
-      <w:r>
-        <w:rPr>
-          <w:rFonts w:ascii="Heebo" w:hAnsi="Heebo" w:cs="Heebo" w:hint="cs"/>
-          <w:strike/>
-          <w:rtl/>
-        </w:rPr>
-        <w:t xml:space="preserve"> לול</w:t>
+        <w:t>משום מה, כאשר מבקשים טקסט אז הוא מחכה ל-2 שורות (בשליחת קובץ טקסט). להבין למה ולתקן.</w:t>
       </w:r>
     </w:p>
     <w:p>
@@ -1798,58 +1823,10 @@
       <w:r>
         <w:rPr>
           <w:rFonts w:ascii="Heebo" w:hAnsi="Heebo" w:cs="Heebo" w:hint="cs"/>
-          <w:rtl/>
-        </w:rPr>
-        <w:t xml:space="preserve">לשנות </w:t>
-      </w:r>
-      <w:r>
-        <w:rPr>
-          <w:rFonts w:ascii="Heebo" w:hAnsi="Heebo" w:cs="Heebo" w:hint="cs"/>
-          <w:rtl/>
-        </w:rPr>
-        <w:t>את הגודל המקסימלי של קובץ וטקסט ל</w:t>
-      </w:r>
-      <w:r>
-        <w:rPr>
-          <w:rFonts w:ascii="Heebo" w:hAnsi="Heebo" w:cs="Heebo"/>
-        </w:rPr>
-        <w:t>4bytes</w:t>
-      </w:r>
-      <w:r>
-        <w:rPr>
-          <w:rFonts w:ascii="Heebo" w:hAnsi="Heebo" w:cs="Heebo" w:hint="cs"/>
-          <w:rtl/>
-        </w:rPr>
-        <w:t xml:space="preserve"> </w:t>
-      </w:r>
-      <w:r>
-        <w:rPr>
-          <w:rFonts w:ascii="Heebo" w:hAnsi="Heebo" w:cs="Heebo" w:hint="cs"/>
-          <w:b/>
-          <w:bCs/>
-          <w:rtl/>
-        </w:rPr>
-        <w:t>פחות</w:t>
-      </w:r>
-      <w:r>
-        <w:rPr>
-          <w:rFonts w:ascii="Heebo" w:hAnsi="Heebo" w:cs="Heebo" w:hint="cs"/>
-          <w:rtl/>
-        </w:rPr>
-        <w:t xml:space="preserve"> ה</w:t>
-      </w:r>
-      <w:r>
-        <w:rPr>
-          <w:rFonts w:ascii="Heebo" w:hAnsi="Heebo" w:cs="Heebo"/>
-        </w:rPr>
-        <w:t>message header</w:t>
-      </w:r>
-      <w:r>
-        <w:rPr>
-          <w:rFonts w:ascii="Heebo" w:hAnsi="Heebo" w:cs="Heebo" w:hint="cs"/>
-          <w:rtl/>
-        </w:rPr>
-        <w:t>!!!!</w:t>
+          <w:strike/>
+          <w:rtl/>
+        </w:rPr>
+        <w:t>למה לעזאזל המפתח הסימטרי לא עובד???</w:t>
       </w:r>
     </w:p>
     <w:p>
@@ -1871,7 +1848,37 @@
           <w:strike/>
           <w:rtl/>
         </w:rPr>
-        <w:t>משום מה, כאשר מבקשים טקסט אז הוא מחכה ל-2 שורות (בשליחת קובץ טקסט). להבין למה ולתקן.</w:t>
+        <w:t xml:space="preserve">בעיה מוזרה שכאשר אני מנסה לשלוח בקשת 152 שליחת מפתח סימטרי, הוא שולח קוד בקשה בהקסא, ואז גם המספר מתפרש אחרת בפייתון, והכול מתחרבש כולל המפתח. לדעתי זה משהו עם הבנאי של </w:t>
+      </w:r>
+      <w:r>
+        <w:rPr>
+          <w:rFonts w:ascii="Heebo" w:hAnsi="Heebo" w:cs="Heebo"/>
+          <w:strike/>
+        </w:rPr>
+        <w:t>message</w:t>
+      </w:r>
+      <w:r>
+        <w:rPr>
+          <w:rFonts w:ascii="Heebo" w:hAnsi="Heebo" w:cs="Heebo" w:hint="cs"/>
+          <w:strike/>
+          <w:rtl/>
+        </w:rPr>
+        <w:t xml:space="preserve"> ואיך שזה קורא ל</w:t>
+      </w:r>
+      <w:r>
+        <w:rPr>
+          <w:rFonts w:ascii="Heebo" w:hAnsi="Heebo" w:cs="Heebo"/>
+          <w:strike/>
+        </w:rPr>
+        <w:t>request</w:t>
+      </w:r>
+      <w:r>
+        <w:rPr>
+          <w:rFonts w:ascii="Heebo" w:hAnsi="Heebo" w:cs="Heebo" w:hint="cs"/>
+          <w:strike/>
+          <w:rtl/>
+        </w:rPr>
+        <w:t>. לעבור על זה!!!</w:t>
       </w:r>
     </w:p>
     <w:p>
@@ -1890,10 +1897,31 @@
       <w:r>
         <w:rPr>
           <w:rFonts w:ascii="Heebo" w:hAnsi="Heebo" w:cs="Heebo" w:hint="cs"/>
-          <w:strike/>
-          <w:rtl/>
-        </w:rPr>
-        <w:t>למה לעזאזל המפתח הסימטרי לא עובד???</w:t>
+          <w:b/>
+          <w:bCs/>
+          <w:strike/>
+          <w:rtl/>
+        </w:rPr>
+        <w:t>משהו משתבש בתהליך של ההצפנה והפענוח. לדבג ולהבין האם ה</w:t>
+      </w:r>
+      <w:r>
+        <w:rPr>
+          <w:rFonts w:ascii="Heebo" w:hAnsi="Heebo" w:cs="Heebo"/>
+          <w:b/>
+          <w:bCs/>
+          <w:strike/>
+        </w:rPr>
+        <w:t>public key</w:t>
+      </w:r>
+      <w:r>
+        <w:rPr>
+          <w:rFonts w:ascii="Heebo" w:hAnsi="Heebo" w:cs="Heebo" w:hint="cs"/>
+          <w:b/>
+          <w:bCs/>
+          <w:strike/>
+          <w:rtl/>
+        </w:rPr>
+        <w:t xml:space="preserve"> נשלח, נשמר ומפורש כמו שהוא נוצר. אם לא, בגדול- אני לא מבין איפה הבעיה בפענוח. אולי משהו משתבש בטקסט המוצפן עצמו??</w:t>
       </w:r>
     </w:p>
     <w:p>
@@ -1915,37 +1943,48 @@
           <w:strike/>
           <w:rtl/>
         </w:rPr>
-        <w:t xml:space="preserve">בעיה מוזרה שכאשר אני מנסה לשלוח בקשת 152 שליחת מפתח סימטרי, הוא שולח קוד בקשה בהקסא, ואז גם המספר מתפרש אחרת בפייתון, והכול מתחרבש כולל המפתח. לדעתי זה משהו עם הבנאי של </w:t>
-      </w:r>
-      <w:r>
-        <w:rPr>
-          <w:rFonts w:ascii="Heebo" w:hAnsi="Heebo" w:cs="Heebo"/>
-          <w:strike/>
-        </w:rPr>
-        <w:t>message</w:t>
-      </w:r>
-      <w:r>
-        <w:rPr>
-          <w:rFonts w:ascii="Heebo" w:hAnsi="Heebo" w:cs="Heebo" w:hint="cs"/>
-          <w:strike/>
-          <w:rtl/>
-        </w:rPr>
-        <w:t xml:space="preserve"> ואיך שזה קורא ל</w:t>
-      </w:r>
-      <w:r>
-        <w:rPr>
-          <w:rFonts w:ascii="Heebo" w:hAnsi="Heebo" w:cs="Heebo"/>
-          <w:strike/>
-        </w:rPr>
-        <w:t>request</w:t>
-      </w:r>
-      <w:r>
-        <w:rPr>
-          <w:rFonts w:ascii="Heebo" w:hAnsi="Heebo" w:cs="Heebo" w:hint="cs"/>
-          <w:strike/>
-          <w:rtl/>
-        </w:rPr>
-        <w:t>. לעבור על זה!!!</w:t>
+        <w:t>לוודא שכשאני מחזיר הודעות מהשרת, להוסיף ב</w:t>
+      </w:r>
+      <w:r>
+        <w:rPr>
+          <w:rFonts w:ascii="Heebo" w:hAnsi="Heebo" w:cs="Heebo"/>
+          <w:strike/>
+        </w:rPr>
+        <w:t>PAYLOAD</w:t>
+      </w:r>
+      <w:r>
+        <w:rPr>
+          <w:rFonts w:ascii="Heebo" w:hAnsi="Heebo" w:cs="Heebo" w:hint="cs"/>
+          <w:strike/>
+          <w:rtl/>
+        </w:rPr>
+        <w:t xml:space="preserve"> את הגודל של </w:t>
+      </w:r>
+      <w:r>
+        <w:rPr>
+          <w:rFonts w:ascii="Heebo" w:hAnsi="Heebo" w:cs="Heebo" w:hint="cs"/>
+          <w:b/>
+          <w:bCs/>
+          <w:strike/>
+          <w:rtl/>
+        </w:rPr>
+        <w:t>כל</w:t>
+      </w:r>
+      <w:r>
+        <w:rPr>
+          <w:rFonts w:ascii="Heebo" w:hAnsi="Heebo" w:cs="Heebo" w:hint="cs"/>
+          <w:strike/>
+          <w:rtl/>
+        </w:rPr>
+        <w:t xml:space="preserve"> ההודעות ביחד, ואז בלקוח לוודא שזה הכמות שאני קורא (במקום מה שאני עושה כרגע שזה לוודא שאני סיימתי לקרוא, סתם מיותר...</w:t>
+      </w:r>
+      <w:r>
+        <w:rPr>
+          <w:rFonts w:ascii="Heebo" w:hAnsi="Heebo" w:cs="Heebo" w:hint="cs"/>
+          <w:strike/>
+          <w:rtl/>
+        </w:rPr>
+        <w:t>)</w:t>
       </w:r>
     </w:p>
     <w:p>
@@ -1964,31 +2003,48 @@
       <w:r>
         <w:rPr>
           <w:rFonts w:ascii="Heebo" w:hAnsi="Heebo" w:cs="Heebo" w:hint="cs"/>
-          <w:b/>
-          <w:bCs/>
-          <w:strike/>
-          <w:rtl/>
-        </w:rPr>
-        <w:t>משהו משתבש בתהליך של ההצפנה והפענוח. לדבג ולהבין האם ה</w:t>
-      </w:r>
-      <w:r>
-        <w:rPr>
-          <w:rFonts w:ascii="Heebo" w:hAnsi="Heebo" w:cs="Heebo"/>
-          <w:b/>
-          <w:bCs/>
-          <w:strike/>
-        </w:rPr>
-        <w:t>public key</w:t>
-      </w:r>
-      <w:r>
-        <w:rPr>
-          <w:rFonts w:ascii="Heebo" w:hAnsi="Heebo" w:cs="Heebo" w:hint="cs"/>
-          <w:b/>
-          <w:bCs/>
-          <w:strike/>
-          <w:rtl/>
-        </w:rPr>
-        <w:t xml:space="preserve"> נשלח, נשמר ומפורש כמו שהוא נוצר. אם לא, בגדול- אני לא מבין איפה הבעיה בפענוח. אולי משהו משתבש בטקסט המוצפן עצמו??</w:t>
+          <w:rtl/>
+        </w:rPr>
+        <w:t>האם אני ממיר את ה</w:t>
+      </w:r>
+      <w:r>
+        <w:rPr>
+          <w:rFonts w:ascii="Heebo" w:hAnsi="Heebo" w:cs="Heebo"/>
+        </w:rPr>
+        <w:t>id</w:t>
+      </w:r>
+      <w:r>
+        <w:rPr>
+          <w:rFonts w:ascii="Heebo" w:hAnsi="Heebo" w:cs="Heebo" w:hint="cs"/>
+          <w:rtl/>
+        </w:rPr>
+        <w:t xml:space="preserve"> לשטות הזו של </w:t>
+      </w:r>
+      <w:r>
+        <w:rPr>
+          <w:rFonts w:ascii="Heebo" w:hAnsi="Heebo" w:cs="Heebo"/>
+        </w:rPr>
+        <w:t>hexa</w:t>
+      </w:r>
+      <w:r>
+        <w:rPr>
+          <w:rFonts w:ascii="Heebo" w:hAnsi="Heebo" w:cs="Heebo" w:hint="cs"/>
+          <w:rtl/>
+        </w:rPr>
+        <w:t xml:space="preserve"> ובחזרה בכל גישה לקובץ </w:t>
+      </w:r>
+      <w:r>
+        <w:rPr>
+          <w:rFonts w:ascii="Heebo" w:hAnsi="Heebo" w:cs="Heebo"/>
+        </w:rPr>
+        <w:t>me.info</w:t>
+      </w:r>
+      <w:r>
+        <w:rPr>
+          <w:rFonts w:ascii="Heebo" w:hAnsi="Heebo" w:cs="Heebo" w:hint="cs"/>
+          <w:rtl/>
+        </w:rPr>
+        <w:t>???</w:t>
       </w:r>
     </w:p>
     <w:p>
@@ -2010,48 +2066,22 @@
           <w:strike/>
           <w:rtl/>
         </w:rPr>
-        <w:t>לוודא שכשאני מחזיר הודעות מהשרת, להוסיף ב</w:t>
-      </w:r>
-      <w:r>
-        <w:rPr>
-          <w:rFonts w:ascii="Heebo" w:hAnsi="Heebo" w:cs="Heebo"/>
-          <w:strike/>
-        </w:rPr>
-        <w:t>PAYLOAD</w:t>
-      </w:r>
-      <w:r>
-        <w:rPr>
-          <w:rFonts w:ascii="Heebo" w:hAnsi="Heebo" w:cs="Heebo" w:hint="cs"/>
-          <w:strike/>
-          <w:rtl/>
-        </w:rPr>
-        <w:t xml:space="preserve"> את הגודל של </w:t>
-      </w:r>
-      <w:r>
-        <w:rPr>
-          <w:rFonts w:ascii="Heebo" w:hAnsi="Heebo" w:cs="Heebo" w:hint="cs"/>
-          <w:b/>
-          <w:bCs/>
-          <w:strike/>
-          <w:rtl/>
-        </w:rPr>
-        <w:t>כל</w:t>
-      </w:r>
-      <w:r>
-        <w:rPr>
-          <w:rFonts w:ascii="Heebo" w:hAnsi="Heebo" w:cs="Heebo" w:hint="cs"/>
-          <w:strike/>
-          <w:rtl/>
-        </w:rPr>
-        <w:t xml:space="preserve"> ההודעות ביחד, ואז בלקוח לוודא שזה הכמות שאני קורא (במקום מה שאני עושה כרגע שזה לוודא שאני סיימתי לקרוא, סתם מיותר...</w:t>
-      </w:r>
-      <w:r>
-        <w:rPr>
-          <w:rFonts w:ascii="Heebo" w:hAnsi="Heebo" w:cs="Heebo" w:hint="cs"/>
-          <w:strike/>
-          <w:rtl/>
-        </w:rPr>
-        <w:t>)</w:t>
+        <w:t xml:space="preserve">לוודא שכל סוג של הודעה שאני שולח מדפיסה הודעה אחרת (נגיד מפתח סימטרי תדפיס נשלח מפתח סימטרי ללקוח </w:t>
+      </w:r>
+      <w:r>
+        <w:rPr>
+          <w:rFonts w:ascii="Heebo" w:hAnsi="Heebo" w:cs="Heebo"/>
+          <w:strike/>
+        </w:rPr>
+        <w:t>X</w:t>
+      </w:r>
+      <w:r>
+        <w:rPr>
+          <w:rFonts w:ascii="Heebo" w:hAnsi="Heebo" w:cs="Heebo" w:hint="cs"/>
+          <w:strike/>
+          <w:rtl/>
+        </w:rPr>
+        <w:t xml:space="preserve"> וכנ"ל לטקסט וקובץ וכו.........)</w:t>
       </w:r>
     </w:p>
     <w:p>
@@ -2070,48 +2100,81 @@
       <w:r>
         <w:rPr>
           <w:rFonts w:ascii="Heebo" w:hAnsi="Heebo" w:cs="Heebo" w:hint="cs"/>
-          <w:rtl/>
-        </w:rPr>
-        <w:t>האם אני ממיר את ה</w:t>
-      </w:r>
-      <w:r>
-        <w:rPr>
-          <w:rFonts w:ascii="Heebo" w:hAnsi="Heebo" w:cs="Heebo"/>
-        </w:rPr>
-        <w:t>id</w:t>
-      </w:r>
-      <w:r>
-        <w:rPr>
-          <w:rFonts w:ascii="Heebo" w:hAnsi="Heebo" w:cs="Heebo" w:hint="cs"/>
-          <w:rtl/>
-        </w:rPr>
-        <w:t xml:space="preserve"> לשטות הזו של </w:t>
-      </w:r>
-      <w:r>
-        <w:rPr>
-          <w:rFonts w:ascii="Heebo" w:hAnsi="Heebo" w:cs="Heebo"/>
-        </w:rPr>
-        <w:t>hexa</w:t>
-      </w:r>
-      <w:r>
-        <w:rPr>
-          <w:rFonts w:ascii="Heebo" w:hAnsi="Heebo" w:cs="Heebo" w:hint="cs"/>
-          <w:rtl/>
-        </w:rPr>
-        <w:t xml:space="preserve"> ובחזרה בכל גישה לקובץ </w:t>
-      </w:r>
-      <w:r>
-        <w:rPr>
-          <w:rFonts w:ascii="Heebo" w:hAnsi="Heebo" w:cs="Heebo"/>
-        </w:rPr>
-        <w:t>me.info</w:t>
-      </w:r>
-      <w:r>
-        <w:rPr>
-          <w:rFonts w:ascii="Heebo" w:hAnsi="Heebo" w:cs="Heebo" w:hint="cs"/>
-          <w:rtl/>
-        </w:rPr>
-        <w:t>???</w:t>
+          <w:strike/>
+          <w:rtl/>
+        </w:rPr>
+        <w:t>לוודא שכאשר אני מקבל את ה</w:t>
+      </w:r>
+      <w:r>
+        <w:rPr>
+          <w:rFonts w:ascii="Heebo" w:hAnsi="Heebo" w:cs="Heebo" w:hint="cs"/>
+          <w:strike/>
+          <w:rtl/>
+        </w:rPr>
+        <w:t>מספרים ב</w:t>
+      </w:r>
+      <w:r>
+        <w:rPr>
+          <w:rFonts w:ascii="Heebo" w:hAnsi="Heebo" w:cs="Heebo"/>
+          <w:strike/>
+        </w:rPr>
+        <w:t>response</w:t>
+      </w:r>
+      <w:r>
+        <w:rPr>
+          <w:rFonts w:ascii="Heebo" w:hAnsi="Heebo" w:cs="Heebo" w:hint="cs"/>
+          <w:strike/>
+          <w:rtl/>
+        </w:rPr>
+        <w:t xml:space="preserve">, כאשר אני ממיר אותם (מבחינת </w:t>
+      </w:r>
+      <w:r>
+        <w:rPr>
+          <w:rFonts w:ascii="Heebo" w:hAnsi="Heebo" w:cs="Heebo"/>
+          <w:strike/>
+        </w:rPr>
+        <w:t>endianness</w:t>
+      </w:r>
+      <w:r>
+        <w:rPr>
+          <w:rFonts w:ascii="Heebo" w:hAnsi="Heebo" w:cs="Heebo" w:hint="cs"/>
+          <w:strike/>
+          <w:rtl/>
+        </w:rPr>
+        <w:t xml:space="preserve">) </w:t>
+      </w:r>
+      <w:r>
+        <w:rPr>
+          <w:rFonts w:ascii="Heebo" w:hAnsi="Heebo" w:cs="Heebo"/>
+          <w:strike/>
+        </w:rPr>
+        <w:t>inplace</w:t>
+      </w:r>
+      <w:r>
+        <w:rPr>
+          <w:rFonts w:ascii="Heebo" w:hAnsi="Heebo" w:cs="Heebo" w:hint="cs"/>
+          <w:strike/>
+          <w:rtl/>
+        </w:rPr>
+        <w:t xml:space="preserve"> זה </w:t>
+      </w:r>
+      <w:r>
+        <w:rPr>
+          <w:rFonts w:ascii="Heebo" w:hAnsi="Heebo" w:cs="Heebo" w:hint="cs"/>
+          <w:b/>
+          <w:bCs/>
+          <w:strike/>
+          <w:rtl/>
+        </w:rPr>
+        <w:t>באמת</w:t>
+      </w:r>
+      <w:r>
+        <w:rPr>
+          <w:rFonts w:ascii="Heebo" w:hAnsi="Heebo" w:cs="Heebo" w:hint="cs"/>
+          <w:strike/>
+          <w:rtl/>
+        </w:rPr>
+        <w:t xml:space="preserve"> עושה את זה, בגדול עדיף פשוט לשמור במשתנה זמני ולשלוח אותו.</w:t>
       </w:r>
     </w:p>
     <w:p>
@@ -2130,22 +2193,40 @@
       <w:r>
         <w:rPr>
           <w:rFonts w:ascii="Heebo" w:hAnsi="Heebo" w:cs="Heebo" w:hint="cs"/>
-          <w:rtl/>
-        </w:rPr>
-        <w:t xml:space="preserve">לוודא שכל סוג של הודעה שאני שולח מדפיסה הודעה אחרת (נגיד מפתח סימטרי תדפיס נשלח מפתח סימטרי ללקוח </w:t>
-      </w:r>
-      <w:r>
-        <w:rPr>
-          <w:rFonts w:ascii="Heebo" w:hAnsi="Heebo" w:cs="Heebo"/>
-        </w:rPr>
-        <w:t>X</w:t>
-      </w:r>
-      <w:r>
-        <w:rPr>
-          <w:rFonts w:ascii="Heebo" w:hAnsi="Heebo" w:cs="Heebo" w:hint="cs"/>
-          <w:rtl/>
-        </w:rPr>
-        <w:t xml:space="preserve"> וכנ"ל לטקסט וקובץ וכו.........)</w:t>
+          <w:strike/>
+          <w:rtl/>
+        </w:rPr>
+        <w:t>להוסיף חתימות לכל הפונקציות ב</w:t>
+      </w:r>
+      <w:r>
+        <w:rPr>
+          <w:rFonts w:ascii="Heebo" w:hAnsi="Heebo" w:cs="Heebo"/>
+          <w:strike/>
+        </w:rPr>
+        <w:t>cpp</w:t>
+      </w:r>
+      <w:r>
+        <w:rPr>
+          <w:rFonts w:ascii="Heebo" w:hAnsi="Heebo" w:cs="Heebo" w:hint="cs"/>
+          <w:strike/>
+          <w:rtl/>
+        </w:rPr>
+        <w:t xml:space="preserve"> בקובץ </w:t>
+      </w:r>
+      <w:r>
+        <w:rPr>
+          <w:rFonts w:ascii="Heebo" w:hAnsi="Heebo" w:cs="Heebo"/>
+          <w:strike/>
+        </w:rPr>
+        <w:t>hpp</w:t>
+      </w:r>
+      <w:r>
+        <w:rPr>
+          <w:rFonts w:ascii="Heebo" w:hAnsi="Heebo" w:cs="Heebo" w:hint="cs"/>
+          <w:strike/>
+          <w:rtl/>
+        </w:rPr>
+        <w:t>.</w:t>
       </w:r>
     </w:p>
     <w:p>
@@ -2164,71 +2245,71 @@
       <w:r>
         <w:rPr>
           <w:rFonts w:ascii="Heebo" w:hAnsi="Heebo" w:cs="Heebo" w:hint="cs"/>
-          <w:rtl/>
-        </w:rPr>
-        <w:t>לוודא שכאשר אני מקבל את ה</w:t>
-      </w:r>
-      <w:r>
-        <w:rPr>
-          <w:rFonts w:ascii="Heebo" w:hAnsi="Heebo" w:cs="Heebo" w:hint="cs"/>
-          <w:rtl/>
-        </w:rPr>
-        <w:t>מספרים ב</w:t>
-      </w:r>
-      <w:r>
-        <w:rPr>
-          <w:rFonts w:ascii="Heebo" w:hAnsi="Heebo" w:cs="Heebo"/>
-        </w:rPr>
-        <w:t>response</w:t>
-      </w:r>
-      <w:r>
-        <w:rPr>
-          <w:rFonts w:ascii="Heebo" w:hAnsi="Heebo" w:cs="Heebo" w:hint="cs"/>
-          <w:rtl/>
-        </w:rPr>
-        <w:t xml:space="preserve">, כאשר אני ממיר אותם (מבחינת </w:t>
-      </w:r>
-      <w:r>
-        <w:rPr>
-          <w:rFonts w:ascii="Heebo" w:hAnsi="Heebo" w:cs="Heebo"/>
-        </w:rPr>
-        <w:t>endianness</w:t>
-      </w:r>
-      <w:r>
-        <w:rPr>
-          <w:rFonts w:ascii="Heebo" w:hAnsi="Heebo" w:cs="Heebo" w:hint="cs"/>
-          <w:rtl/>
-        </w:rPr>
-        <w:t xml:space="preserve">) </w:t>
-      </w:r>
-      <w:r>
-        <w:rPr>
-          <w:rFonts w:ascii="Heebo" w:hAnsi="Heebo" w:cs="Heebo"/>
-        </w:rPr>
-        <w:t>inplace</w:t>
-      </w:r>
-      <w:r>
-        <w:rPr>
-          <w:rFonts w:ascii="Heebo" w:hAnsi="Heebo" w:cs="Heebo" w:hint="cs"/>
-          <w:rtl/>
-        </w:rPr>
-        <w:t xml:space="preserve"> זה </w:t>
-      </w:r>
-      <w:r>
-        <w:rPr>
-          <w:rFonts w:ascii="Heebo" w:hAnsi="Heebo" w:cs="Heebo" w:hint="cs"/>
-          <w:b/>
-          <w:bCs/>
-          <w:rtl/>
-        </w:rPr>
-        <w:t>באמת</w:t>
-      </w:r>
-      <w:r>
-        <w:rPr>
-          <w:rFonts w:ascii="Heebo" w:hAnsi="Heebo" w:cs="Heebo" w:hint="cs"/>
-          <w:rtl/>
-        </w:rPr>
-        <w:t xml:space="preserve"> עושה את זה, בגדול עדיף פשוט לשמור במשתנה זמני ולשלוח אותו.</w:t>
+          <w:strike/>
+          <w:rtl/>
+        </w:rPr>
+        <w:t>לשנות את כל ההערות של ה</w:t>
+      </w:r>
+      <w:r>
+        <w:rPr>
+          <w:rFonts w:ascii="Heebo" w:hAnsi="Heebo" w:cs="Heebo"/>
+          <w:strike/>
+        </w:rPr>
+        <w:t>sections</w:t>
+      </w:r>
+      <w:r>
+        <w:rPr>
+          <w:rFonts w:ascii="Heebo" w:hAnsi="Heebo" w:cs="Heebo" w:hint="cs"/>
+          <w:strike/>
+          <w:rtl/>
+        </w:rPr>
+        <w:t xml:space="preserve"> בקובץ הראשי (וגם להוסיף ב.</w:t>
+      </w:r>
+      <w:r>
+        <w:rPr>
+          <w:rFonts w:ascii="Heebo" w:hAnsi="Heebo" w:cs="Heebo"/>
+          <w:strike/>
+        </w:rPr>
+        <w:t>h</w:t>
+      </w:r>
+      <w:r>
+        <w:rPr>
+          <w:rFonts w:ascii="Heebo" w:hAnsi="Heebo" w:cs="Heebo" w:hint="cs"/>
+          <w:strike/>
+          <w:rtl/>
+        </w:rPr>
+        <w:t xml:space="preserve"> שיהיה כמו שצריך) </w:t>
+      </w:r>
+      <w:r>
+        <w:rPr>
+          <w:rFonts w:ascii="Heebo" w:hAnsi="Heebo" w:cs="Heebo"/>
+          <w:strike/>
+          <w:rtl/>
+        </w:rPr>
+        <w:t>–</w:t>
+      </w:r>
+      <w:r>
+        <w:rPr>
+          <w:rFonts w:ascii="Heebo" w:hAnsi="Heebo" w:cs="Heebo" w:hint="cs"/>
+          <w:strike/>
+          <w:rtl/>
+        </w:rPr>
+        <w:t xml:space="preserve"> כמו למשל </w:t>
+      </w:r>
+      <w:r>
+        <w:rPr>
+          <w:rFonts w:ascii="Heebo" w:hAnsi="Heebo" w:cs="Heebo"/>
+          <w:strike/>
+        </w:rPr>
+        <w:t>general utility functions</w:t>
+      </w:r>
+      <w:r>
+        <w:rPr>
+          <w:rFonts w:ascii="Heebo" w:hAnsi="Heebo" w:cs="Heebo" w:hint="cs"/>
+          <w:strike/>
+          <w:rtl/>
+        </w:rPr>
+        <w:t xml:space="preserve"> וכו.</w:t>
       </w:r>
     </w:p>
     <w:p>
@@ -2247,32 +2328,10 @@
       <w:r>
         <w:rPr>
           <w:rFonts w:ascii="Heebo" w:hAnsi="Heebo" w:cs="Heebo" w:hint="cs"/>
-          <w:rtl/>
-        </w:rPr>
-        <w:t xml:space="preserve">לוודא שכאשר אני שולח קובץ, זה שומר כמו שצריך במיקום הנכון ומדפיס את </w:t>
-      </w:r>
-      <w:r>
-        <w:rPr>
-          <w:rFonts w:ascii="Heebo" w:hAnsi="Heebo" w:cs="Heebo" w:hint="cs"/>
-          <w:b/>
-          <w:bCs/>
-          <w:rtl/>
-        </w:rPr>
-        <w:t>המיקום</w:t>
-      </w:r>
-      <w:r>
-        <w:rPr>
-          <w:rFonts w:ascii="Heebo" w:hAnsi="Heebo" w:cs="Heebo" w:hint="cs"/>
-          <w:rtl/>
-        </w:rPr>
-        <w:t xml:space="preserve"> ולא את תוכן הקובץ</w:t>
-      </w:r>
-      <w:r>
-        <w:rPr>
-          <w:rFonts w:ascii="Heebo" w:hAnsi="Heebo" w:cs="Heebo" w:hint="cs"/>
-          <w:rtl/>
-        </w:rPr>
-        <w:t xml:space="preserve"> (זה מה שמבקשים, נראה לי?)</w:t>
+          <w:strike/>
+          <w:rtl/>
+        </w:rPr>
+        <w:t>כלום</w:t>
       </w:r>
     </w:p>
     <w:p>
@@ -2291,11 +2350,55 @@
       <w:r>
         <w:rPr>
           <w:rFonts w:ascii="Heebo" w:hAnsi="Heebo" w:cs="Heebo" w:hint="cs"/>
-          <w:b/>
-          <w:bCs/>
           <w:rtl/>
         </w:rPr>
         <w:lastRenderedPageBreak/>
+        <w:t xml:space="preserve">לוודא שכאשר אני שולח קובץ, זה שומר כמו שצריך במיקום הנכון ומדפיס את </w:t>
+      </w:r>
+      <w:r>
+        <w:rPr>
+          <w:rFonts w:ascii="Heebo" w:hAnsi="Heebo" w:cs="Heebo" w:hint="cs"/>
+          <w:b/>
+          <w:bCs/>
+          <w:rtl/>
+        </w:rPr>
+        <w:t>המיקום</w:t>
+      </w:r>
+      <w:r>
+        <w:rPr>
+          <w:rFonts w:ascii="Heebo" w:hAnsi="Heebo" w:cs="Heebo" w:hint="cs"/>
+          <w:rtl/>
+        </w:rPr>
+        <w:t xml:space="preserve"> ולא את תוכן הקובץ</w:t>
+      </w:r>
+      <w:r>
+        <w:rPr>
+          <w:rFonts w:ascii="Heebo" w:hAnsi="Heebo" w:cs="Heebo" w:hint="cs"/>
+          <w:rtl/>
+        </w:rPr>
+        <w:t xml:space="preserve"> (זה מה שמבקשים, נראה לי?)</w:t>
+      </w:r>
+    </w:p>
+    <w:p>
+      <w:pPr>
+        <w:pStyle w:val="a9"/>
+        <w:numPr>
+          <w:ilvl w:val="0"/>
+          <w:numId w:val="3"/>
+        </w:numPr>
+        <w:bidi/>
+        <w:rPr>
+          <w:rFonts w:ascii="Heebo" w:hAnsi="Heebo" w:cs="Heebo"/>
+          <w:strike/>
+        </w:rPr>
+      </w:pPr>
+      <w:r>
+        <w:rPr>
+          <w:rFonts w:ascii="Heebo" w:hAnsi="Heebo" w:cs="Heebo" w:hint="cs"/>
+          <w:b/>
+          <w:bCs/>
+          <w:rtl/>
+        </w:rPr>
         <w:t>לוודא עם רועי</w:t>
       </w:r>
       <w:r>
@@ -2385,27 +2488,33 @@
           <w:rFonts w:ascii="Heebo" w:hAnsi="Heebo" w:cs="Heebo" w:hint="cs"/>
           <w:rtl/>
         </w:rPr>
-        <w:t xml:space="preserve">לעדכן את כל מה שרלוונטי ואז ליצור שוב פעם בשם </w:t>
-      </w:r>
-      <w:r>
-        <w:rPr>
-          <w:rFonts w:ascii="Heebo" w:hAnsi="Heebo" w:cs="Heebo"/>
-        </w:rPr>
-        <w:t>client2</w:t>
-      </w:r>
-      <w:r>
-        <w:rPr>
-          <w:rFonts w:ascii="Heebo" w:hAnsi="Heebo" w:cs="Heebo" w:hint="cs"/>
-          <w:rtl/>
-        </w:rPr>
-        <w:t xml:space="preserve"> ולדבג</w:t>
-      </w:r>
-      <w:r>
-        <w:rPr>
-          <w:rFonts w:ascii="Heebo" w:hAnsi="Heebo" w:cs="Heebo" w:hint="cs"/>
-          <w:rtl/>
-        </w:rPr>
-        <w:t>!</w:t>
+        <w:t>לעבור על כל ה</w:t>
+      </w:r>
+      <w:r>
+        <w:rPr>
+          <w:rFonts w:ascii="Heebo" w:hAnsi="Heebo" w:cs="Heebo"/>
+        </w:rPr>
+        <w:t>TODOS</w:t>
+      </w:r>
+      <w:r>
+        <w:rPr>
+          <w:rFonts w:ascii="Heebo" w:hAnsi="Heebo" w:cs="Heebo" w:hint="cs"/>
+          <w:rtl/>
+        </w:rPr>
+        <w:t xml:space="preserve"> (גם בקובץ </w:t>
+      </w:r>
+      <w:r>
+        <w:rPr>
+          <w:rFonts w:ascii="Heebo" w:hAnsi="Heebo" w:cs="Heebo"/>
+        </w:rPr>
+        <w:t>h</w:t>
+      </w:r>
+      <w:r>
+        <w:rPr>
+          <w:rFonts w:ascii="Heebo" w:hAnsi="Heebo" w:cs="Heebo" w:hint="cs"/>
+          <w:rtl/>
+        </w:rPr>
+        <w:t>!!!!!).</w:t>
       </w:r>
     </w:p>
     <w:p>
@@ -2425,26 +2534,29 @@
           <w:rFonts w:ascii="Heebo" w:hAnsi="Heebo" w:cs="Heebo" w:hint="cs"/>
           <w:rtl/>
         </w:rPr>
-        <w:t>להוסיף חתימות לכל הפונקציות ב</w:t>
-      </w:r>
-      <w:r>
-        <w:rPr>
-          <w:rFonts w:ascii="Heebo" w:hAnsi="Heebo" w:cs="Heebo"/>
-        </w:rPr>
-        <w:t>cpp</w:t>
-      </w:r>
-      <w:r>
-        <w:rPr>
-          <w:rFonts w:ascii="Heebo" w:hAnsi="Heebo" w:cs="Heebo" w:hint="cs"/>
-          <w:rtl/>
-        </w:rPr>
-        <w:t xml:space="preserve"> בקובץ </w:t>
-      </w:r>
-      <w:r>
-        <w:rPr>
-          <w:rFonts w:ascii="Heebo" w:hAnsi="Heebo" w:cs="Heebo"/>
-        </w:rPr>
-        <w:t>hpp</w:t>
+        <w:t xml:space="preserve">לעשות את הפונקציה הזאת של </w:t>
+      </w:r>
+      <w:r>
+        <w:rPr>
+          <w:rFonts w:ascii="Heebo" w:hAnsi="Heebo" w:cs="Heebo"/>
+        </w:rPr>
+        <w:t>verify</w:t>
+      </w:r>
+      <w:r>
+        <w:rPr>
+          <w:rFonts w:ascii="Heebo" w:hAnsi="Heebo" w:cs="Heebo" w:hint="cs"/>
+          <w:rtl/>
+        </w:rPr>
+        <w:t xml:space="preserve"> שמוודאת שמה שהתקבל הוא באמת מספרים? האם זה רלוונטי? </w:t>
+      </w:r>
+      <w:r>
+        <w:rPr>
+          <w:rFonts w:ascii="Heebo" w:hAnsi="Heebo" w:cs="Heebo" w:hint="cs"/>
+          <w:b/>
+          <w:bCs/>
+          <w:rtl/>
+        </w:rPr>
+        <w:t>כמו שעשיתי בממן 14, לא זוכר בכלל מה הסיבה</w:t>
       </w:r>
       <w:r>
         <w:rPr>
@@ -2471,6 +2583,131 @@
           <w:rFonts w:ascii="Heebo" w:hAnsi="Heebo" w:cs="Heebo" w:hint="cs"/>
           <w:rtl/>
         </w:rPr>
+        <w:t>האם צריך לעשות משהו נוסף עם ה</w:t>
+      </w:r>
+      <w:r>
+        <w:rPr>
+          <w:rFonts w:ascii="Heebo" w:hAnsi="Heebo" w:cs="Heebo"/>
+        </w:rPr>
+        <w:t>message id</w:t>
+      </w:r>
+      <w:r>
+        <w:rPr>
+          <w:rFonts w:ascii="Heebo" w:hAnsi="Heebo" w:cs="Heebo" w:hint="cs"/>
+          <w:rtl/>
+        </w:rPr>
+        <w:t xml:space="preserve"> שנשלח כתגובה מהשרת? מקבלים את זה לאחר שליחת הודעה, ובקבלת כל ההודעות, אבל לא נראה שעושים עם זה שום דבר.</w:t>
+      </w:r>
+      <w:r>
+        <w:rPr>
+          <w:rFonts w:ascii="Heebo" w:hAnsi="Heebo" w:cs="Heebo" w:hint="cs"/>
+          <w:rtl/>
+        </w:rPr>
+        <w:t xml:space="preserve"> אולי להדפיס את זה או משהו?... לא יודע.</w:t>
+      </w:r>
+    </w:p>
+    <w:p>
+      <w:pPr>
+        <w:pStyle w:val="a9"/>
+        <w:numPr>
+          <w:ilvl w:val="0"/>
+          <w:numId w:val="3"/>
+        </w:numPr>
+        <w:bidi/>
+        <w:rPr>
+          <w:rFonts w:ascii="Heebo" w:hAnsi="Heebo" w:cs="Heebo"/>
+        </w:rPr>
+      </w:pPr>
+      <w:r>
+        <w:rPr>
+          <w:rFonts w:ascii="Heebo" w:hAnsi="Heebo" w:cs="Heebo" w:hint="cs"/>
+          <w:rtl/>
+        </w:rPr>
+        <w:t>למחוק את הפונקציות הלא רלוונטיות (חלק מה</w:t>
+      </w:r>
+      <w:r>
+        <w:rPr>
+          <w:rFonts w:ascii="Heebo" w:hAnsi="Heebo" w:cs="Heebo"/>
+        </w:rPr>
+        <w:t>TODO</w:t>
+      </w:r>
+      <w:r>
+        <w:rPr>
+          <w:rFonts w:ascii="Heebo" w:hAnsi="Heebo" w:cs="Heebo" w:hint="cs"/>
+          <w:rtl/>
+        </w:rPr>
+        <w:t>, אבל בכל מקרה את ה</w:t>
+      </w:r>
+      <w:r>
+        <w:rPr>
+          <w:rFonts w:ascii="Heebo" w:hAnsi="Heebo" w:cs="Heebo"/>
+        </w:rPr>
+        <w:t>HEXIFY</w:t>
+      </w:r>
+      <w:r>
+        <w:rPr>
+          <w:rFonts w:ascii="Heebo" w:hAnsi="Heebo" w:cs="Heebo" w:hint="cs"/>
+          <w:rtl/>
+        </w:rPr>
+        <w:t xml:space="preserve"> וגם את ה</w:t>
+      </w:r>
+      <w:r>
+        <w:rPr>
+          <w:rFonts w:ascii="Heebo" w:hAnsi="Heebo" w:cs="Heebo"/>
+        </w:rPr>
+        <w:t>PRINTCLIENTSLIST</w:t>
+      </w:r>
+      <w:r>
+        <w:rPr>
+          <w:rFonts w:ascii="Heebo" w:hAnsi="Heebo" w:cs="Heebo" w:hint="cs"/>
+          <w:rtl/>
+        </w:rPr>
+        <w:t xml:space="preserve"> וכו.)</w:t>
+      </w:r>
+    </w:p>
+    <w:p>
+      <w:pPr>
+        <w:pStyle w:val="a9"/>
+        <w:numPr>
+          <w:ilvl w:val="0"/>
+          <w:numId w:val="3"/>
+        </w:numPr>
+        <w:bidi/>
+        <w:rPr>
+          <w:rFonts w:ascii="Heebo" w:hAnsi="Heebo" w:cs="Heebo"/>
+        </w:rPr>
+      </w:pPr>
+      <w:r>
+        <w:rPr>
+          <w:rFonts w:ascii="Heebo" w:hAnsi="Heebo" w:cs="Heebo" w:hint="cs"/>
+          <w:rtl/>
+        </w:rPr>
+        <w:t xml:space="preserve">לסדר את השדות של הקבועים בקובץ </w:t>
+      </w:r>
+      <w:r>
+        <w:rPr>
+          <w:rFonts w:ascii="Heebo" w:hAnsi="Heebo" w:cs="Heebo"/>
+        </w:rPr>
+        <w:t>.h</w:t>
+      </w:r>
+    </w:p>
+    <w:p>
+      <w:pPr>
+        <w:pStyle w:val="a9"/>
+        <w:numPr>
+          <w:ilvl w:val="0"/>
+          <w:numId w:val="3"/>
+        </w:numPr>
+        <w:bidi/>
+        <w:rPr>
+          <w:rFonts w:ascii="Heebo" w:hAnsi="Heebo" w:cs="Heebo"/>
+        </w:rPr>
+      </w:pPr>
+      <w:r>
+        <w:rPr>
+          <w:rFonts w:ascii="Heebo" w:hAnsi="Heebo" w:cs="Heebo" w:hint="cs"/>
+          <w:rtl/>
+        </w:rPr>
         <w:t>להוסיף תיעוד להכול!!!!!!</w:t>
       </w:r>
     </w:p>
@@ -3268,6 +3505,7 @@
           <w:rFonts w:ascii="Heebo" w:hAnsi="Heebo" w:cs="Heebo" w:hint="cs"/>
           <w:rtl/>
         </w:rPr>
+        <w:lastRenderedPageBreak/>
         <w:t xml:space="preserve">לקוח </w:t>
       </w:r>
       <w:r>
@@ -3718,7 +3956,6 @@
           <w:rFonts w:ascii="Heebo" w:hAnsi="Heebo" w:cs="Heebo" w:hint="cs"/>
           <w:rtl/>
         </w:rPr>
-        <w:lastRenderedPageBreak/>
         <w:t xml:space="preserve">מפתח סימטרי = </w:t>
       </w:r>
       <w:r>

</xml_diff>